<commit_message>
Opisani web servisi (Firebase)
</commit_message>
<xml_diff>
--- a/Dokumentacija/Tehnička dokumentacija.docx
+++ b/Dokumentacija/Tehnička dokumentacija.docx
@@ -20,18 +20,17 @@
           <w:sz w:val="32"/>
           <w:szCs w:val="32"/>
         </w:rPr>
-        <w:t xml:space="preserve">3. </w:t>
-      </w:r>
-      <w:r>
-        <w:rPr>
-          <w:rFonts w:ascii="Arial" w:hAnsi="Arial" w:cs="Arial"/>
-          <w:b/>
-          <w:bCs/>
+        <w:t>3. Opis dizajna sustava (opis funkcionalnosti aplikacije uz priložene dijagrame)</w:t>
+      </w:r>
+    </w:p>
+    <w:p>
+      <w:pPr>
+        <w:rPr>
+          <w:b/>
           <w:sz w:val="32"/>
           <w:szCs w:val="32"/>
         </w:rPr>
-        <w:t>Opis dizajna sustava (opis funkcionalnosti aplikacije uz priložene dijagrame)</w:t>
-      </w:r>
+      </w:pPr>
     </w:p>
     <w:p>
       <w:pPr>
@@ -45,22 +44,12 @@
     <w:p>
       <w:pPr>
         <w:rPr>
-          <w:b/>
-          <w:sz w:val="32"/>
-          <w:szCs w:val="32"/>
-        </w:rPr>
-      </w:pPr>
-    </w:p>
-    <w:p>
-      <w:pPr>
-        <w:rPr>
           <w:rFonts w:ascii="Arial" w:hAnsi="Arial" w:cs="Arial"/>
           <w:b/>
           <w:sz w:val="28"/>
           <w:szCs w:val="28"/>
         </w:rPr>
       </w:pPr>
-      <w:bookmarkStart w:id="0" w:name="_GoBack"/>
       <w:r>
         <w:rPr>
           <w:rFonts w:ascii="Arial" w:hAnsi="Arial" w:cs="Arial"/>
@@ -71,7 +60,6 @@
         <w:t>ERA model</w:t>
       </w:r>
     </w:p>
-    <w:bookmarkEnd w:id="0"/>
     <w:p>
       <w:pPr>
         <w:rPr>
@@ -103,7 +91,7 @@
                     <pic:cNvPicPr/>
                   </pic:nvPicPr>
                   <pic:blipFill>
-                    <a:blip r:embed="rId4">
+                    <a:blip r:embed="rId5">
                       <a:extLst>
                         <a:ext uri="{28A0092B-C50C-407E-A947-70E740481C1C}">
                           <a14:useLocalDpi xmlns:a14="http://schemas.microsoft.com/office/drawing/2010/main" val="0"/>
@@ -287,6 +275,849 @@
         <w:t>jenjen.</w:t>
       </w:r>
     </w:p>
+    <w:p>
+      <w:pPr>
+        <w:spacing w:line="360" w:lineRule="auto"/>
+        <w:jc w:val="both"/>
+        <w:rPr>
+          <w:rFonts w:ascii="Times New Roman" w:hAnsi="Times New Roman" w:cs="Times New Roman"/>
+          <w:sz w:val="24"/>
+          <w:szCs w:val="24"/>
+        </w:rPr>
+      </w:pPr>
+    </w:p>
+    <w:p>
+      <w:pPr>
+        <w:spacing w:line="360" w:lineRule="auto"/>
+        <w:jc w:val="both"/>
+        <w:rPr>
+          <w:rFonts w:ascii="Times New Roman" w:hAnsi="Times New Roman" w:cs="Times New Roman"/>
+          <w:sz w:val="24"/>
+          <w:szCs w:val="24"/>
+        </w:rPr>
+      </w:pPr>
+    </w:p>
+    <w:p>
+      <w:pPr>
+        <w:spacing w:line="360" w:lineRule="auto"/>
+        <w:jc w:val="both"/>
+        <w:rPr>
+          <w:rFonts w:ascii="Times New Roman" w:hAnsi="Times New Roman" w:cs="Times New Roman"/>
+          <w:sz w:val="24"/>
+          <w:szCs w:val="24"/>
+        </w:rPr>
+      </w:pPr>
+    </w:p>
+    <w:p>
+      <w:pPr>
+        <w:spacing w:line="360" w:lineRule="auto"/>
+        <w:jc w:val="both"/>
+        <w:rPr>
+          <w:rFonts w:ascii="Times New Roman" w:hAnsi="Times New Roman" w:cs="Times New Roman"/>
+          <w:sz w:val="24"/>
+          <w:szCs w:val="24"/>
+        </w:rPr>
+      </w:pPr>
+    </w:p>
+    <w:p>
+      <w:pPr>
+        <w:spacing w:line="360" w:lineRule="auto"/>
+        <w:jc w:val="both"/>
+        <w:rPr>
+          <w:rFonts w:ascii="Times New Roman" w:hAnsi="Times New Roman" w:cs="Times New Roman"/>
+          <w:sz w:val="24"/>
+          <w:szCs w:val="24"/>
+        </w:rPr>
+      </w:pPr>
+    </w:p>
+    <w:p>
+      <w:pPr>
+        <w:spacing w:line="360" w:lineRule="auto"/>
+        <w:jc w:val="both"/>
+        <w:rPr>
+          <w:rFonts w:ascii="Times New Roman" w:hAnsi="Times New Roman" w:cs="Times New Roman"/>
+          <w:sz w:val="24"/>
+          <w:szCs w:val="24"/>
+        </w:rPr>
+      </w:pPr>
+    </w:p>
+    <w:p>
+      <w:pPr>
+        <w:spacing w:line="360" w:lineRule="auto"/>
+        <w:jc w:val="both"/>
+        <w:rPr>
+          <w:rFonts w:ascii="Times New Roman" w:hAnsi="Times New Roman" w:cs="Times New Roman"/>
+          <w:sz w:val="24"/>
+          <w:szCs w:val="24"/>
+        </w:rPr>
+      </w:pPr>
+    </w:p>
+    <w:p>
+      <w:pPr>
+        <w:spacing w:line="360" w:lineRule="auto"/>
+        <w:jc w:val="both"/>
+        <w:rPr>
+          <w:rFonts w:ascii="Times New Roman" w:hAnsi="Times New Roman" w:cs="Times New Roman"/>
+          <w:sz w:val="24"/>
+          <w:szCs w:val="24"/>
+        </w:rPr>
+      </w:pPr>
+    </w:p>
+    <w:p>
+      <w:pPr>
+        <w:spacing w:line="360" w:lineRule="auto"/>
+        <w:jc w:val="both"/>
+        <w:rPr>
+          <w:rFonts w:ascii="Times New Roman" w:hAnsi="Times New Roman" w:cs="Times New Roman"/>
+          <w:sz w:val="24"/>
+          <w:szCs w:val="24"/>
+        </w:rPr>
+      </w:pPr>
+    </w:p>
+    <w:p>
+      <w:pPr>
+        <w:rPr>
+          <w:rFonts w:ascii="Arial" w:hAnsi="Arial" w:cs="Arial"/>
+          <w:b/>
+          <w:bCs/>
+          <w:sz w:val="32"/>
+          <w:szCs w:val="32"/>
+        </w:rPr>
+      </w:pPr>
+      <w:r>
+        <w:rPr>
+          <w:rFonts w:ascii="Arial" w:hAnsi="Arial" w:cs="Arial"/>
+          <w:b/>
+          <w:bCs/>
+          <w:sz w:val="32"/>
+          <w:szCs w:val="32"/>
+        </w:rPr>
+        <w:lastRenderedPageBreak/>
+        <w:t>4</w:t>
+      </w:r>
+      <w:r>
+        <w:rPr>
+          <w:rFonts w:ascii="Arial" w:hAnsi="Arial" w:cs="Arial"/>
+          <w:b/>
+          <w:bCs/>
+          <w:sz w:val="32"/>
+          <w:szCs w:val="32"/>
+        </w:rPr>
+        <w:t xml:space="preserve">. </w:t>
+      </w:r>
+      <w:r>
+        <w:rPr>
+          <w:rFonts w:ascii="Arial" w:hAnsi="Arial" w:cs="Arial"/>
+          <w:b/>
+          <w:bCs/>
+          <w:sz w:val="32"/>
+          <w:szCs w:val="32"/>
+        </w:rPr>
+        <w:t>Web servisi</w:t>
+      </w:r>
+      <w:r>
+        <w:rPr>
+          <w:rFonts w:ascii="Arial" w:hAnsi="Arial" w:cs="Arial"/>
+          <w:b/>
+          <w:bCs/>
+          <w:sz w:val="32"/>
+          <w:szCs w:val="32"/>
+        </w:rPr>
+        <w:t xml:space="preserve"> </w:t>
+      </w:r>
+      <w:r>
+        <w:rPr>
+          <w:rFonts w:ascii="Arial" w:hAnsi="Arial" w:cs="Arial"/>
+          <w:b/>
+          <w:bCs/>
+          <w:sz w:val="32"/>
+          <w:szCs w:val="32"/>
+        </w:rPr>
+        <w:t>(Firebase)</w:t>
+      </w:r>
+      <w:bookmarkStart w:id="0" w:name="_GoBack"/>
+      <w:bookmarkEnd w:id="0"/>
+    </w:p>
+    <w:p>
+      <w:pPr>
+        <w:spacing w:line="360" w:lineRule="auto"/>
+        <w:jc w:val="both"/>
+        <w:rPr>
+          <w:rFonts w:ascii="Times New Roman" w:hAnsi="Times New Roman" w:cs="Times New Roman"/>
+          <w:bCs/>
+          <w:sz w:val="24"/>
+          <w:szCs w:val="24"/>
+        </w:rPr>
+      </w:pPr>
+      <w:r>
+        <w:rPr>
+          <w:rFonts w:ascii="Times New Roman" w:hAnsi="Times New Roman" w:cs="Times New Roman"/>
+          <w:bCs/>
+          <w:sz w:val="24"/>
+          <w:szCs w:val="24"/>
+        </w:rPr>
+        <w:t>Web servisi koji su vezani uz bazu podataka su implementirani pomoću Firebase-a. Firebase je razvojna platforma koja omogućava timova brži razvoj mobilnih aplikacija. Za realizaciju same baze korištene su komponente Firebase Authentication i Realtime Database. Pomoću Firebase Authentication implementirane su funkcionalnosti prijave, registracije i zaboravljene lozinke. Kako bi se korisnik uspješno registrirao mora unijeti osnovne podatke, kao što su korisničko ime, e-mail, lozinka itd., nakon čega mu se šalje poveznica na mail koju mora potvrditi za uspješnu registraciju. Kako Firebase Authentication pamti samo e-mail i password ostali podaci vezani uz</w:t>
+      </w:r>
+      <w:r>
+        <w:rPr>
+          <w:rFonts w:ascii="Times New Roman" w:hAnsi="Times New Roman" w:cs="Times New Roman"/>
+          <w:bCs/>
+          <w:sz w:val="24"/>
+          <w:szCs w:val="24"/>
+        </w:rPr>
+        <w:t xml:space="preserve"> korisnika spremljeni su u Realt</w:t>
+      </w:r>
+      <w:r>
+        <w:rPr>
+          <w:rFonts w:ascii="Times New Roman" w:hAnsi="Times New Roman" w:cs="Times New Roman"/>
+          <w:bCs/>
+          <w:sz w:val="24"/>
+          <w:szCs w:val="24"/>
+        </w:rPr>
+        <w:t>ime database. Za svakog korisnika koji se registrira Firebase authentication kreira jedinstveni uid, na temelju kojega možemo prepoznati korisnika i povezati podatke iz Firebase authentication i Realtime database-a. U Realtime database-u nalaze se svi podaci vezani uz artikle, trgovine, liste narudžbi, korisnika itd. Kako bismo u Android Studiju radili s Firebase-om potrebno je u gradle skripte (Module: app) dodati sljedeće linije:</w:t>
+      </w:r>
+    </w:p>
+    <w:p>
+      <w:pPr>
+        <w:spacing w:line="360" w:lineRule="auto"/>
+        <w:ind w:left="708"/>
+        <w:jc w:val="both"/>
+        <w:rPr>
+          <w:rFonts w:ascii="Times New Roman" w:hAnsi="Times New Roman" w:cs="Times New Roman"/>
+          <w:b/>
+          <w:sz w:val="24"/>
+          <w:szCs w:val="24"/>
+        </w:rPr>
+      </w:pPr>
+      <w:r>
+        <w:rPr>
+          <w:rFonts w:ascii="Times New Roman" w:hAnsi="Times New Roman" w:cs="Times New Roman"/>
+          <w:b/>
+          <w:sz w:val="24"/>
+          <w:szCs w:val="24"/>
+        </w:rPr>
+        <w:t xml:space="preserve">    </w:t>
+      </w:r>
+      <w:r>
+        <w:rPr>
+          <w:rFonts w:ascii="Times New Roman" w:hAnsi="Times New Roman" w:cs="Times New Roman"/>
+          <w:b/>
+          <w:sz w:val="24"/>
+          <w:szCs w:val="24"/>
+        </w:rPr>
+        <w:t>implementation 'com.google.firebase:firebase-auth:16.0.1'</w:t>
+      </w:r>
+    </w:p>
+    <w:p>
+      <w:pPr>
+        <w:spacing w:line="360" w:lineRule="auto"/>
+        <w:jc w:val="both"/>
+        <w:rPr>
+          <w:rFonts w:ascii="Times New Roman" w:hAnsi="Times New Roman" w:cs="Times New Roman"/>
+          <w:b/>
+          <w:sz w:val="24"/>
+          <w:szCs w:val="24"/>
+        </w:rPr>
+      </w:pPr>
+      <w:r>
+        <w:rPr>
+          <w:rFonts w:ascii="Times New Roman" w:hAnsi="Times New Roman" w:cs="Times New Roman"/>
+          <w:b/>
+          <w:sz w:val="24"/>
+          <w:szCs w:val="24"/>
+        </w:rPr>
+        <w:t xml:space="preserve">    </w:t>
+      </w:r>
+      <w:r>
+        <w:rPr>
+          <w:rFonts w:ascii="Times New Roman" w:hAnsi="Times New Roman" w:cs="Times New Roman"/>
+          <w:b/>
+          <w:sz w:val="24"/>
+          <w:szCs w:val="24"/>
+        </w:rPr>
+        <w:tab/>
+        <w:t xml:space="preserve">    implementation 'com.google.firebase:firebase-database:16.0.1'</w:t>
+      </w:r>
+    </w:p>
+    <w:p>
+      <w:pPr>
+        <w:spacing w:line="360" w:lineRule="auto"/>
+        <w:jc w:val="both"/>
+        <w:rPr>
+          <w:rFonts w:ascii="Times New Roman" w:hAnsi="Times New Roman" w:cs="Times New Roman"/>
+          <w:b/>
+          <w:sz w:val="24"/>
+          <w:szCs w:val="24"/>
+        </w:rPr>
+      </w:pPr>
+      <w:r>
+        <w:rPr>
+          <w:rFonts w:ascii="Times New Roman" w:hAnsi="Times New Roman" w:cs="Times New Roman"/>
+          <w:b/>
+          <w:sz w:val="24"/>
+          <w:szCs w:val="24"/>
+        </w:rPr>
+        <w:t xml:space="preserve">           </w:t>
+      </w:r>
+      <w:r>
+        <w:rPr>
+          <w:rFonts w:ascii="Times New Roman" w:hAnsi="Times New Roman" w:cs="Times New Roman"/>
+          <w:b/>
+          <w:sz w:val="24"/>
+          <w:szCs w:val="24"/>
+        </w:rPr>
+        <w:tab/>
+        <w:t xml:space="preserve">    implementation 'com.google.firebase:firebase-core:16.0.1'</w:t>
+      </w:r>
+    </w:p>
+    <w:p>
+      <w:pPr>
+        <w:spacing w:line="360" w:lineRule="auto"/>
+        <w:jc w:val="both"/>
+        <w:rPr>
+          <w:rFonts w:ascii="Times New Roman" w:hAnsi="Times New Roman" w:cs="Times New Roman"/>
+          <w:bCs/>
+          <w:sz w:val="24"/>
+          <w:szCs w:val="24"/>
+        </w:rPr>
+      </w:pPr>
+      <w:r>
+        <w:rPr>
+          <w:rFonts w:ascii="Times New Roman" w:hAnsi="Times New Roman" w:cs="Times New Roman"/>
+          <w:bCs/>
+          <w:sz w:val="24"/>
+          <w:szCs w:val="24"/>
+        </w:rPr>
+        <w:t>U projekt je potrebno dodati google-service.json koji je moguće preuzeti sa Firebase-a. Nakon uspješnog spajanja sa Firebase-om koriste se klasa FirebaseAuth za rad s Firebase authentication i klase Query i FirebaseDatabase za rad s Realtime database.</w:t>
+      </w:r>
+    </w:p>
+    <w:p>
+      <w:pPr>
+        <w:spacing w:line="360" w:lineRule="auto"/>
+        <w:jc w:val="both"/>
+        <w:rPr>
+          <w:rFonts w:ascii="Times New Roman" w:hAnsi="Times New Roman" w:cs="Times New Roman"/>
+          <w:bCs/>
+          <w:sz w:val="24"/>
+          <w:szCs w:val="24"/>
+        </w:rPr>
+      </w:pPr>
+      <w:r>
+        <w:rPr>
+          <w:rFonts w:ascii="Times New Roman" w:hAnsi="Times New Roman" w:cs="Times New Roman"/>
+          <w:bCs/>
+          <w:sz w:val="24"/>
+          <w:szCs w:val="24"/>
+        </w:rPr>
+        <w:t>Na sljedećim slikama možemo vidjeti Firebase authentication i Realtime database. Realtime database je NoSQL baza podataka pa se mogu vidjeti sitne razlike u odnosu na era model koji će biti prikazan u ovoj dokumentaciji. Za razliku od relacijskih baza podataka, ovdje ne možemo pisati standardne SQL upite. Čitava baza je zapravo jedno stablo kroz koje se krećemo kako bi dohvatili željene podatke.</w:t>
+      </w:r>
+    </w:p>
+    <w:p>
+      <w:pPr>
+        <w:spacing w:line="360" w:lineRule="auto"/>
+        <w:jc w:val="both"/>
+        <w:rPr>
+          <w:rFonts w:ascii="Times New Roman" w:hAnsi="Times New Roman" w:cs="Times New Roman"/>
+          <w:bCs/>
+          <w:sz w:val="24"/>
+          <w:szCs w:val="24"/>
+        </w:rPr>
+      </w:pPr>
+      <w:r>
+        <w:rPr>
+          <w:rFonts w:ascii="Times New Roman" w:hAnsi="Times New Roman" w:cs="Times New Roman"/>
+          <w:bCs/>
+          <w:sz w:val="24"/>
+          <w:szCs w:val="24"/>
+        </w:rPr>
+        <w:t>Primjer dohvaćanja korisnika.</w:t>
+      </w:r>
+    </w:p>
+    <w:p>
+      <w:pPr>
+        <w:spacing w:line="360" w:lineRule="auto"/>
+        <w:jc w:val="both"/>
+        <w:rPr>
+          <w:rFonts w:ascii="Times New Roman" w:hAnsi="Times New Roman" w:cs="Times New Roman"/>
+          <w:bCs/>
+          <w:sz w:val="24"/>
+          <w:szCs w:val="24"/>
+        </w:rPr>
+      </w:pPr>
+      <w:r>
+        <w:rPr>
+          <w:rFonts w:ascii="Times New Roman" w:hAnsi="Times New Roman" w:cs="Times New Roman"/>
+          <w:bCs/>
+          <w:sz w:val="24"/>
+          <w:szCs w:val="24"/>
+        </w:rPr>
+        <w:t>Naime, ako želimo dohvatiti podatke nekog korisnika, potrebno je prvo dohvatiti korijen stabla (mygrocerypal-63fbd), zatim dohvatiti dijete users i zatim odabrati odgovarajuću id korisnika.</w:t>
+      </w:r>
+    </w:p>
+    <w:p>
+      <w:pPr>
+        <w:spacing w:line="360" w:lineRule="auto"/>
+        <w:jc w:val="both"/>
+        <w:rPr>
+          <w:rFonts w:ascii="Times New Roman" w:hAnsi="Times New Roman" w:cs="Times New Roman"/>
+          <w:sz w:val="24"/>
+          <w:szCs w:val="24"/>
+        </w:rPr>
+      </w:pPr>
+      <w:r>
+        <w:rPr>
+          <w:rFonts w:ascii="Times New Roman" w:hAnsi="Times New Roman" w:cs="Times New Roman"/>
+          <w:noProof/>
+          <w:sz w:val="24"/>
+          <w:szCs w:val="24"/>
+        </w:rPr>
+        <w:lastRenderedPageBreak/>
+        <mc:AlternateContent>
+          <mc:Choice Requires="wps">
+            <w:drawing>
+              <wp:anchor distT="0" distB="0" distL="114300" distR="114300" simplePos="0" relativeHeight="251659264" behindDoc="0" locked="0" layoutInCell="1" allowOverlap="1">
+                <wp:simplePos x="0" y="0"/>
+                <wp:positionH relativeFrom="column">
+                  <wp:posOffset>29845</wp:posOffset>
+                </wp:positionH>
+                <wp:positionV relativeFrom="paragraph">
+                  <wp:posOffset>2544445</wp:posOffset>
+                </wp:positionV>
+                <wp:extent cx="5699760" cy="243840"/>
+                <wp:effectExtent l="0" t="0" r="15240" b="22860"/>
+                <wp:wrapNone/>
+                <wp:docPr id="5" name="Tekstni okvir 5"/>
+                <wp:cNvGraphicFramePr/>
+                <a:graphic xmlns:a="http://schemas.openxmlformats.org/drawingml/2006/main">
+                  <a:graphicData uri="http://schemas.microsoft.com/office/word/2010/wordprocessingShape">
+                    <wps:wsp>
+                      <wps:cNvSpPr txBox="1"/>
+                      <wps:spPr>
+                        <a:xfrm>
+                          <a:off x="0" y="0"/>
+                          <a:ext cx="5699760" cy="243840"/>
+                        </a:xfrm>
+                        <a:prstGeom prst="rect">
+                          <a:avLst/>
+                        </a:prstGeom>
+                        <a:solidFill>
+                          <a:schemeClr val="lt1"/>
+                        </a:solidFill>
+                        <a:ln w="6350">
+                          <a:solidFill>
+                            <a:schemeClr val="bg1"/>
+                          </a:solidFill>
+                        </a:ln>
+                      </wps:spPr>
+                      <wps:txbx>
+                        <w:txbxContent>
+                          <w:p>
+                            <w:pPr>
+                              <w:jc w:val="center"/>
+                              <w:rPr>
+                                <w:i/>
+                                <w:sz w:val="20"/>
+                                <w:szCs w:val="20"/>
+                              </w:rPr>
+                            </w:pPr>
+                            <w:r>
+                              <w:rPr>
+                                <w:rFonts w:ascii="Times New Roman" w:hAnsi="Times New Roman" w:cs="Times New Roman"/>
+                                <w:bCs/>
+                                <w:i/>
+                                <w:sz w:val="20"/>
+                                <w:szCs w:val="20"/>
+                              </w:rPr>
+                              <w:t xml:space="preserve">1. </w:t>
+                            </w:r>
+                            <w:r>
+                              <w:rPr>
+                                <w:rFonts w:ascii="Times New Roman" w:hAnsi="Times New Roman" w:cs="Times New Roman"/>
+                                <w:bCs/>
+                                <w:i/>
+                                <w:sz w:val="20"/>
+                                <w:szCs w:val="20"/>
+                              </w:rPr>
+                              <w:t>Firebase Authentication</w:t>
+                            </w:r>
+                          </w:p>
+                        </w:txbxContent>
+                      </wps:txbx>
+                      <wps:bodyPr rot="0" spcFirstLastPara="0" vertOverflow="overflow" horzOverflow="overflow" vert="horz" wrap="square" lIns="91440" tIns="45720" rIns="91440" bIns="45720" numCol="1" spcCol="0" rtlCol="0" fromWordArt="0" anchor="t" anchorCtr="0" forceAA="0" compatLnSpc="1">
+                        <a:prstTxWarp prst="textNoShape">
+                          <a:avLst/>
+                        </a:prstTxWarp>
+                        <a:noAutofit/>
+                      </wps:bodyPr>
+                    </wps:wsp>
+                  </a:graphicData>
+                </a:graphic>
+              </wp:anchor>
+            </w:drawing>
+          </mc:Choice>
+          <mc:Fallback>
+            <w:pict>
+              <v:shapetype id="_x0000_t202" coordsize="21600,21600" o:spt="202" path="m,l,21600r21600,l21600,xe">
+                <v:stroke joinstyle="miter"/>
+                <v:path gradientshapeok="t" o:connecttype="rect"/>
+              </v:shapetype>
+              <v:shape id="Tekstni okvir 5" o:spid="_x0000_s1026" type="#_x0000_t202" style="position:absolute;left:0;text-align:left;margin-left:2.35pt;margin-top:200.35pt;width:448.8pt;height:19.2pt;z-index:251659264;visibility:visible;mso-wrap-style:square;mso-wrap-distance-left:9pt;mso-wrap-distance-top:0;mso-wrap-distance-right:9pt;mso-wrap-distance-bottom:0;mso-position-horizontal:absolute;mso-position-horizontal-relative:text;mso-position-vertical:absolute;mso-position-vertical-relative:text;v-text-anchor:top" o:gfxdata="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" fillcolor="white [3201]" strokecolor="white [3212]" strokeweight=".5pt">
+                <v:textbox>
+                  <w:txbxContent>
+                    <w:p>
+                      <w:pPr>
+                        <w:jc w:val="center"/>
+                        <w:rPr>
+                          <w:i/>
+                          <w:sz w:val="20"/>
+                          <w:szCs w:val="20"/>
+                        </w:rPr>
+                      </w:pPr>
+                      <w:r>
+                        <w:rPr>
+                          <w:rFonts w:ascii="Times New Roman" w:hAnsi="Times New Roman" w:cs="Times New Roman"/>
+                          <w:bCs/>
+                          <w:i/>
+                          <w:sz w:val="20"/>
+                          <w:szCs w:val="20"/>
+                        </w:rPr>
+                        <w:t xml:space="preserve">1. </w:t>
+                      </w:r>
+                      <w:r>
+                        <w:rPr>
+                          <w:rFonts w:ascii="Times New Roman" w:hAnsi="Times New Roman" w:cs="Times New Roman"/>
+                          <w:bCs/>
+                          <w:i/>
+                          <w:sz w:val="20"/>
+                          <w:szCs w:val="20"/>
+                        </w:rPr>
+                        <w:t>Firebase Authentication</w:t>
+                      </w:r>
+                    </w:p>
+                  </w:txbxContent>
+                </v:textbox>
+              </v:shape>
+            </w:pict>
+          </mc:Fallback>
+        </mc:AlternateContent>
+      </w:r>
+      <w:r>
+        <w:rPr>
+          <w:rFonts w:ascii="Times New Roman" w:hAnsi="Times New Roman" w:cs="Times New Roman"/>
+          <w:noProof/>
+          <w:sz w:val="24"/>
+          <w:szCs w:val="24"/>
+        </w:rPr>
+        <w:drawing>
+          <wp:inline distT="0" distB="0" distL="0" distR="0">
+            <wp:extent cx="5760720" cy="2514600"/>
+            <wp:effectExtent l="0" t="0" r="0" b="0"/>
+            <wp:docPr id="2" name="Slika 2"/>
+            <wp:cNvGraphicFramePr>
+              <a:graphicFrameLocks xmlns:a="http://schemas.openxmlformats.org/drawingml/2006/main" noChangeAspect="1"/>
+            </wp:cNvGraphicFramePr>
+            <a:graphic xmlns:a="http://schemas.openxmlformats.org/drawingml/2006/main">
+              <a:graphicData uri="http://schemas.openxmlformats.org/drawingml/2006/picture">
+                <pic:pic xmlns:pic="http://schemas.openxmlformats.org/drawingml/2006/picture">
+                  <pic:nvPicPr>
+                    <pic:cNvPr id="0" name="Picture 1"/>
+                    <pic:cNvPicPr>
+                      <a:picLocks noChangeAspect="1" noChangeArrowheads="1"/>
+                    </pic:cNvPicPr>
+                  </pic:nvPicPr>
+                  <pic:blipFill>
+                    <a:blip r:embed="rId6">
+                      <a:extLst>
+                        <a:ext uri="{28A0092B-C50C-407E-A947-70E740481C1C}">
+                          <a14:useLocalDpi xmlns:a14="http://schemas.microsoft.com/office/drawing/2010/main" val="0"/>
+                        </a:ext>
+                      </a:extLst>
+                    </a:blip>
+                    <a:srcRect/>
+                    <a:stretch>
+                      <a:fillRect/>
+                    </a:stretch>
+                  </pic:blipFill>
+                  <pic:spPr bwMode="auto">
+                    <a:xfrm>
+                      <a:off x="0" y="0"/>
+                      <a:ext cx="5760720" cy="2514600"/>
+                    </a:xfrm>
+                    <a:prstGeom prst="rect">
+                      <a:avLst/>
+                    </a:prstGeom>
+                    <a:noFill/>
+                    <a:ln>
+                      <a:noFill/>
+                    </a:ln>
+                  </pic:spPr>
+                </pic:pic>
+              </a:graphicData>
+            </a:graphic>
+          </wp:inline>
+        </w:drawing>
+      </w:r>
+    </w:p>
+    <w:p>
+      <w:pPr>
+        <w:spacing w:line="360" w:lineRule="auto"/>
+        <w:jc w:val="both"/>
+        <w:rPr>
+          <w:rFonts w:ascii="Times New Roman" w:hAnsi="Times New Roman" w:cs="Times New Roman"/>
+          <w:sz w:val="24"/>
+          <w:szCs w:val="24"/>
+        </w:rPr>
+      </w:pPr>
+    </w:p>
+    <w:p>
+      <w:pPr>
+        <w:spacing w:line="360" w:lineRule="auto"/>
+        <w:jc w:val="both"/>
+        <w:rPr>
+          <w:rFonts w:ascii="Times New Roman" w:hAnsi="Times New Roman" w:cs="Times New Roman"/>
+          <w:sz w:val="24"/>
+          <w:szCs w:val="24"/>
+        </w:rPr>
+      </w:pPr>
+      <w:r>
+        <w:rPr>
+          <w:rFonts w:ascii="Times New Roman" w:hAnsi="Times New Roman" w:cs="Times New Roman"/>
+          <w:noProof/>
+          <w:sz w:val="24"/>
+          <w:szCs w:val="24"/>
+        </w:rPr>
+        <mc:AlternateContent>
+          <mc:Choice Requires="wps">
+            <w:drawing>
+              <wp:anchor distT="0" distB="0" distL="114300" distR="114300" simplePos="0" relativeHeight="251660288" behindDoc="0" locked="0" layoutInCell="1" allowOverlap="1">
+                <wp:simplePos x="0" y="0"/>
+                <wp:positionH relativeFrom="column">
+                  <wp:posOffset>6985</wp:posOffset>
+                </wp:positionH>
+                <wp:positionV relativeFrom="paragraph">
+                  <wp:posOffset>3377565</wp:posOffset>
+                </wp:positionV>
+                <wp:extent cx="5753100" cy="236220"/>
+                <wp:effectExtent l="0" t="0" r="19050" b="11430"/>
+                <wp:wrapNone/>
+                <wp:docPr id="6" name="Tekstni okvir 6"/>
+                <wp:cNvGraphicFramePr/>
+                <a:graphic xmlns:a="http://schemas.openxmlformats.org/drawingml/2006/main">
+                  <a:graphicData uri="http://schemas.microsoft.com/office/word/2010/wordprocessingShape">
+                    <wps:wsp>
+                      <wps:cNvSpPr txBox="1"/>
+                      <wps:spPr>
+                        <a:xfrm>
+                          <a:off x="0" y="0"/>
+                          <a:ext cx="5753100" cy="236220"/>
+                        </a:xfrm>
+                        <a:prstGeom prst="rect">
+                          <a:avLst/>
+                        </a:prstGeom>
+                        <a:solidFill>
+                          <a:schemeClr val="lt1"/>
+                        </a:solidFill>
+                        <a:ln w="6350">
+                          <a:solidFill>
+                            <a:schemeClr val="bg1"/>
+                          </a:solidFill>
+                        </a:ln>
+                      </wps:spPr>
+                      <wps:txbx>
+                        <w:txbxContent>
+                          <w:p>
+                            <w:pPr>
+                              <w:jc w:val="center"/>
+                              <w:rPr>
+                                <w:rFonts w:ascii="Times New Roman" w:hAnsi="Times New Roman" w:cs="Times New Roman"/>
+                                <w:i/>
+                                <w:sz w:val="20"/>
+                                <w:szCs w:val="20"/>
+                              </w:rPr>
+                            </w:pPr>
+                            <w:r>
+                              <w:rPr>
+                                <w:rFonts w:ascii="Times New Roman" w:hAnsi="Times New Roman" w:cs="Times New Roman"/>
+                                <w:i/>
+                                <w:sz w:val="20"/>
+                                <w:szCs w:val="20"/>
+                              </w:rPr>
+                              <w:t xml:space="preserve">2. </w:t>
+                            </w:r>
+                            <w:r>
+                              <w:rPr>
+                                <w:rFonts w:ascii="Times New Roman" w:hAnsi="Times New Roman" w:cs="Times New Roman"/>
+                                <w:bCs/>
+                                <w:i/>
+                                <w:sz w:val="20"/>
+                                <w:szCs w:val="20"/>
+                              </w:rPr>
+                              <w:t>Realtime Database</w:t>
+                            </w:r>
+                          </w:p>
+                        </w:txbxContent>
+                      </wps:txbx>
+                      <wps:bodyPr rot="0" spcFirstLastPara="0" vertOverflow="overflow" horzOverflow="overflow" vert="horz" wrap="square" lIns="91440" tIns="45720" rIns="91440" bIns="45720" numCol="1" spcCol="0" rtlCol="0" fromWordArt="0" anchor="t" anchorCtr="0" forceAA="0" compatLnSpc="1">
+                        <a:prstTxWarp prst="textNoShape">
+                          <a:avLst/>
+                        </a:prstTxWarp>
+                        <a:noAutofit/>
+                      </wps:bodyPr>
+                    </wps:wsp>
+                  </a:graphicData>
+                </a:graphic>
+              </wp:anchor>
+            </w:drawing>
+          </mc:Choice>
+          <mc:Fallback>
+            <w:pict>
+              <v:shape id="Tekstni okvir 6" o:spid="_x0000_s1027" type="#_x0000_t202" style="position:absolute;left:0;text-align:left;margin-left:.55pt;margin-top:265.95pt;width:453pt;height:18.6pt;z-index:251660288;visibility:visible;mso-wrap-style:square;mso-wrap-distance-left:9pt;mso-wrap-distance-top:0;mso-wrap-distance-right:9pt;mso-wrap-distance-bottom:0;mso-position-horizontal:absolute;mso-position-horizontal-relative:text;mso-position-vertical:absolute;mso-position-vertical-relative:text;v-text-anchor:top" o:gfxdata="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" fillcolor="white [3201]" strokecolor="white [3212]" strokeweight=".5pt">
+                <v:textbox>
+                  <w:txbxContent>
+                    <w:p>
+                      <w:pPr>
+                        <w:jc w:val="center"/>
+                        <w:rPr>
+                          <w:rFonts w:ascii="Times New Roman" w:hAnsi="Times New Roman" w:cs="Times New Roman"/>
+                          <w:i/>
+                          <w:sz w:val="20"/>
+                          <w:szCs w:val="20"/>
+                        </w:rPr>
+                      </w:pPr>
+                      <w:r>
+                        <w:rPr>
+                          <w:rFonts w:ascii="Times New Roman" w:hAnsi="Times New Roman" w:cs="Times New Roman"/>
+                          <w:i/>
+                          <w:sz w:val="20"/>
+                          <w:szCs w:val="20"/>
+                        </w:rPr>
+                        <w:t xml:space="preserve">2. </w:t>
+                      </w:r>
+                      <w:r>
+                        <w:rPr>
+                          <w:rFonts w:ascii="Times New Roman" w:hAnsi="Times New Roman" w:cs="Times New Roman"/>
+                          <w:bCs/>
+                          <w:i/>
+                          <w:sz w:val="20"/>
+                          <w:szCs w:val="20"/>
+                        </w:rPr>
+                        <w:t>Realtime Database</w:t>
+                      </w:r>
+                    </w:p>
+                  </w:txbxContent>
+                </v:textbox>
+              </v:shape>
+            </w:pict>
+          </mc:Fallback>
+        </mc:AlternateContent>
+      </w:r>
+      <w:r>
+        <w:rPr>
+          <w:rFonts w:ascii="Times New Roman" w:hAnsi="Times New Roman" w:cs="Times New Roman"/>
+          <w:noProof/>
+          <w:sz w:val="24"/>
+          <w:szCs w:val="24"/>
+        </w:rPr>
+        <w:drawing>
+          <wp:inline distT="0" distB="0" distL="0" distR="0">
+            <wp:extent cx="5753100" cy="3322320"/>
+            <wp:effectExtent l="0" t="0" r="0" b="0"/>
+            <wp:docPr id="4" name="Slika 4"/>
+            <wp:cNvGraphicFramePr>
+              <a:graphicFrameLocks xmlns:a="http://schemas.openxmlformats.org/drawingml/2006/main" noChangeAspect="1"/>
+            </wp:cNvGraphicFramePr>
+            <a:graphic xmlns:a="http://schemas.openxmlformats.org/drawingml/2006/main">
+              <a:graphicData uri="http://schemas.openxmlformats.org/drawingml/2006/picture">
+                <pic:pic xmlns:pic="http://schemas.openxmlformats.org/drawingml/2006/picture">
+                  <pic:nvPicPr>
+                    <pic:cNvPr id="0" name="Picture 3"/>
+                    <pic:cNvPicPr>
+                      <a:picLocks noChangeAspect="1" noChangeArrowheads="1"/>
+                    </pic:cNvPicPr>
+                  </pic:nvPicPr>
+                  <pic:blipFill>
+                    <a:blip r:embed="rId7">
+                      <a:extLst>
+                        <a:ext uri="{28A0092B-C50C-407E-A947-70E740481C1C}">
+                          <a14:useLocalDpi xmlns:a14="http://schemas.microsoft.com/office/drawing/2010/main" val="0"/>
+                        </a:ext>
+                      </a:extLst>
+                    </a:blip>
+                    <a:srcRect/>
+                    <a:stretch>
+                      <a:fillRect/>
+                    </a:stretch>
+                  </pic:blipFill>
+                  <pic:spPr bwMode="auto">
+                    <a:xfrm>
+                      <a:off x="0" y="0"/>
+                      <a:ext cx="5753100" cy="3322320"/>
+                    </a:xfrm>
+                    <a:prstGeom prst="rect">
+                      <a:avLst/>
+                    </a:prstGeom>
+                    <a:noFill/>
+                    <a:ln>
+                      <a:noFill/>
+                    </a:ln>
+                  </pic:spPr>
+                </pic:pic>
+              </a:graphicData>
+            </a:graphic>
+          </wp:inline>
+        </w:drawing>
+      </w:r>
+    </w:p>
+    <w:p>
+      <w:pPr>
+        <w:spacing w:line="360" w:lineRule="auto"/>
+        <w:jc w:val="both"/>
+        <w:rPr>
+          <w:rFonts w:ascii="Times New Roman" w:hAnsi="Times New Roman" w:cs="Times New Roman"/>
+          <w:sz w:val="24"/>
+          <w:szCs w:val="24"/>
+        </w:rPr>
+      </w:pPr>
+    </w:p>
+    <w:p>
+      <w:pPr>
+        <w:spacing w:line="360" w:lineRule="auto"/>
+        <w:jc w:val="both"/>
+        <w:rPr>
+          <w:rFonts w:ascii="Times New Roman" w:hAnsi="Times New Roman" w:cs="Times New Roman"/>
+          <w:sz w:val="24"/>
+          <w:szCs w:val="24"/>
+        </w:rPr>
+      </w:pPr>
+      <w:r>
+        <w:rPr>
+          <w:rFonts w:ascii="Times New Roman" w:hAnsi="Times New Roman" w:cs="Times New Roman"/>
+          <w:b/>
+          <w:sz w:val="24"/>
+          <w:szCs w:val="24"/>
+        </w:rPr>
+        <w:t>Napomena:</w:t>
+      </w:r>
+      <w:r>
+        <w:rPr>
+          <w:rFonts w:ascii="Times New Roman" w:hAnsi="Times New Roman" w:cs="Times New Roman"/>
+          <w:sz w:val="24"/>
+          <w:szCs w:val="24"/>
+        </w:rPr>
+        <w:t xml:space="preserve"> atribut password je vidljiv kako bi aplikaciju bilo lakše testirati. U pravilu taj atribut ne bi trebao biti u čitljivom obliku u Realtime database-u.</w:t>
+      </w:r>
+    </w:p>
+    <w:p>
+      <w:pPr>
+        <w:spacing w:line="360" w:lineRule="auto"/>
+        <w:jc w:val="both"/>
+        <w:rPr>
+          <w:rFonts w:ascii="Times New Roman" w:hAnsi="Times New Roman" w:cs="Times New Roman"/>
+          <w:sz w:val="24"/>
+          <w:szCs w:val="24"/>
+        </w:rPr>
+      </w:pPr>
+    </w:p>
     <w:sectPr>
       <w:pgSz w:w="11906" w:h="16838"/>
       <w:pgMar w:top="1417" w:right="1417" w:bottom="1417" w:left="1417" w:header="708" w:footer="708" w:gutter="0"/>
@@ -295,6 +1126,103 @@
     </w:sectPr>
   </w:body>
 </w:document>
+</file>
+
+<file path=word/numbering.xml><?xml version="1.0" encoding="utf-8"?>
+<w:numbering xmlns:wpc="http://schemas.microsoft.com/office/word/2010/wordprocessingCanvas" xmlns:cx="http://schemas.microsoft.com/office/drawing/2014/chartex" xmlns:cx1="http://schemas.microsoft.com/office/drawing/2015/9/8/chartex" xmlns:cx2="http://schemas.microsoft.com/office/drawing/2015/10/21/chartex" xmlns:cx3="http://schemas.microsoft.com/office/drawing/2016/5/9/chartex" xmlns:cx4="http://schemas.microsoft.com/office/drawing/2016/5/10/chartex" xmlns:cx5="http://schemas.microsoft.com/office/drawing/2016/5/11/chartex" xmlns:cx6="http://schemas.microsoft.com/office/drawing/2016/5/12/chartex" xmlns:cx7="http://schemas.microsoft.com/office/drawing/2016/5/13/chartex" xmlns:cx8="http://schemas.microsoft.com/office/drawing/2016/5/14/chartex" xmlns:mc="http://schemas.openxmlformats.org/markup-compatibility/2006" xmlns:aink="http://schemas.microsoft.com/office/drawing/2016/ink" xmlns:am3d="http://schemas.microsoft.com/office/drawing/2017/model3d" xmlns:o="urn:schemas-microsoft-com:office:office" xmlns:r="http://schemas.openxmlformats.org/officeDocument/2006/relationships" xmlns:m="http://schemas.openxmlformats.org/officeDocument/2006/math" xmlns:v="urn:schemas-microsoft-com:vml" xmlns:wp14="http://schemas.microsoft.com/office/word/2010/wordprocessingDrawing" xmlns:wp="http://schemas.openxmlformats.org/drawingml/2006/wordprocessingDrawing" xmlns:w10="urn:schemas-microsoft-com:office:word" xmlns:w="http://schemas.openxmlformats.org/wordprocessingml/2006/main" xmlns:w14="http://schemas.microsoft.com/office/word/2010/wordml" xmlns:w15="http://schemas.microsoft.com/office/word/2012/wordml" xmlns:w16cid="http://schemas.microsoft.com/office/word/2016/wordml/cid" xmlns:w16se="http://schemas.microsoft.com/office/word/2015/wordml/symex" xmlns:wpg="http://schemas.microsoft.com/office/word/2010/wordprocessingGroup" xmlns:wpi="http://schemas.microsoft.com/office/word/2010/wordprocessingInk" xmlns:wne="http://schemas.microsoft.com/office/word/2006/wordml" xmlns:wps="http://schemas.microsoft.com/office/word/2010/wordprocessingShape" mc:Ignorable="w14 w15 w16se w16cid wp14">
+  <w:abstractNum w:abstractNumId="0" w15:restartNumberingAfterBreak="0">
+    <w:nsid w:val="14FD677B"/>
+    <w:multiLevelType w:val="hybridMultilevel"/>
+    <w:tmpl w:val="0C988B82"/>
+    <w:lvl w:ilvl="0" w:tplc="0409000F">
+      <w:start w:val="1"/>
+      <w:numFmt w:val="decimal"/>
+      <w:lvlText w:val="%1."/>
+      <w:lvlJc w:val="left"/>
+      <w:pPr>
+        <w:ind w:left="720" w:hanging="360"/>
+      </w:pPr>
+      <w:rPr>
+        <w:rFonts w:hint="default"/>
+      </w:rPr>
+    </w:lvl>
+    <w:lvl w:ilvl="1" w:tplc="04090019" w:tentative="1">
+      <w:start w:val="1"/>
+      <w:numFmt w:val="lowerLetter"/>
+      <w:lvlText w:val="%2."/>
+      <w:lvlJc w:val="left"/>
+      <w:pPr>
+        <w:ind w:left="1440" w:hanging="360"/>
+      </w:pPr>
+    </w:lvl>
+    <w:lvl w:ilvl="2" w:tplc="0409001B" w:tentative="1">
+      <w:start w:val="1"/>
+      <w:numFmt w:val="lowerRoman"/>
+      <w:lvlText w:val="%3."/>
+      <w:lvlJc w:val="right"/>
+      <w:pPr>
+        <w:ind w:left="2160" w:hanging="180"/>
+      </w:pPr>
+    </w:lvl>
+    <w:lvl w:ilvl="3" w:tplc="0409000F" w:tentative="1">
+      <w:start w:val="1"/>
+      <w:numFmt w:val="decimal"/>
+      <w:lvlText w:val="%4."/>
+      <w:lvlJc w:val="left"/>
+      <w:pPr>
+        <w:ind w:left="2880" w:hanging="360"/>
+      </w:pPr>
+    </w:lvl>
+    <w:lvl w:ilvl="4" w:tplc="04090019" w:tentative="1">
+      <w:start w:val="1"/>
+      <w:numFmt w:val="lowerLetter"/>
+      <w:lvlText w:val="%5."/>
+      <w:lvlJc w:val="left"/>
+      <w:pPr>
+        <w:ind w:left="3600" w:hanging="360"/>
+      </w:pPr>
+    </w:lvl>
+    <w:lvl w:ilvl="5" w:tplc="0409001B" w:tentative="1">
+      <w:start w:val="1"/>
+      <w:numFmt w:val="lowerRoman"/>
+      <w:lvlText w:val="%6."/>
+      <w:lvlJc w:val="right"/>
+      <w:pPr>
+        <w:ind w:left="4320" w:hanging="180"/>
+      </w:pPr>
+    </w:lvl>
+    <w:lvl w:ilvl="6" w:tplc="0409000F" w:tentative="1">
+      <w:start w:val="1"/>
+      <w:numFmt w:val="decimal"/>
+      <w:lvlText w:val="%7."/>
+      <w:lvlJc w:val="left"/>
+      <w:pPr>
+        <w:ind w:left="5040" w:hanging="360"/>
+      </w:pPr>
+    </w:lvl>
+    <w:lvl w:ilvl="7" w:tplc="04090019" w:tentative="1">
+      <w:start w:val="1"/>
+      <w:numFmt w:val="lowerLetter"/>
+      <w:lvlText w:val="%8."/>
+      <w:lvlJc w:val="left"/>
+      <w:pPr>
+        <w:ind w:left="5760" w:hanging="360"/>
+      </w:pPr>
+    </w:lvl>
+    <w:lvl w:ilvl="8" w:tplc="0409001B" w:tentative="1">
+      <w:start w:val="1"/>
+      <w:numFmt w:val="lowerRoman"/>
+      <w:lvlText w:val="%9."/>
+      <w:lvlJc w:val="right"/>
+      <w:pPr>
+        <w:ind w:left="6480" w:hanging="180"/>
+      </w:pPr>
+    </w:lvl>
+  </w:abstractNum>
+  <w:num w:numId="1">
+    <w:abstractNumId w:val="0"/>
+  </w:num>
+</w:numbering>
 </file>
 
 <file path=word/styles.xml><?xml version="1.0" encoding="utf-8"?>
@@ -695,12 +1623,13 @@
     <w:name w:val="Normal"/>
     <w:qFormat/>
   </w:style>
-  <w:style w:type="character" w:default="1" w:styleId="DefaultParagraphFont">
+  <w:style w:type="character" w:default="1" w:styleId="Zadanifontodlomka">
     <w:name w:val="Default Paragraph Font"/>
     <w:uiPriority w:val="1"/>
+    <w:semiHidden/>
     <w:unhideWhenUsed/>
   </w:style>
-  <w:style w:type="table" w:default="1" w:styleId="TableNormal">
+  <w:style w:type="table" w:default="1" w:styleId="Obinatablica">
     <w:name w:val="Normal Table"/>
     <w:uiPriority w:val="99"/>
     <w:semiHidden/>
@@ -715,11 +1644,22 @@
       </w:tblCellMar>
     </w:tblPr>
   </w:style>
-  <w:style w:type="numbering" w:default="1" w:styleId="NoList">
+  <w:style w:type="numbering" w:default="1" w:styleId="Bezpopisa">
     <w:name w:val="No List"/>
     <w:uiPriority w:val="99"/>
     <w:semiHidden/>
     <w:unhideWhenUsed/>
+  </w:style>
+  <w:style w:type="paragraph" w:styleId="Odlomakpopisa">
+    <w:name w:val="List Paragraph"/>
+    <w:basedOn w:val="Normal"/>
+    <w:uiPriority w:val="34"/>
+    <w:qFormat/>
+    <w:rsid w:val="0072613B"/>
+    <w:pPr>
+      <w:ind w:left="720"/>
+      <w:contextualSpacing/>
+    </w:pPr>
   </w:style>
 </w:styles>
 </file>

</xml_diff>

<commit_message>
Napravljen Dijagram korištenja (engl. Use Case) za cjelokupnu aplikaciju te opisan u tehničkoj dokumentaciji.
</commit_message>
<xml_diff>
--- a/Dokumentacija/Tehnička dokumentacija.docx
+++ b/Dokumentacija/Tehnička dokumentacija.docx
@@ -38,7 +38,7 @@
       <w:hyperlink r:id="rId8" w:history="1">
         <w:r>
           <w:rPr>
-            <w:rStyle w:val="Hyperlink"/>
+            <w:rStyle w:val="Hiperveza"/>
             <w:rFonts w:cs="Segoe UI"/>
             <w:sz w:val="28"/>
             <w:szCs w:val="28"/>
@@ -154,6 +154,13 @@
     </w:p>
     <w:sdt>
       <w:sdtPr>
+        <w:rPr>
+          <w:rFonts w:ascii="Segoe UI" w:eastAsiaTheme="minorHAnsi" w:hAnsi="Segoe UI" w:cstheme="minorBidi"/>
+          <w:color w:val="auto"/>
+          <w:sz w:val="24"/>
+          <w:szCs w:val="22"/>
+          <w:lang w:val="hr-HR"/>
+        </w:rPr>
         <w:id w:val="564924863"/>
         <w:docPartObj>
           <w:docPartGallery w:val="Table of Contents"/>
@@ -162,30 +169,23 @@
       </w:sdtPr>
       <w:sdtEndPr>
         <w:rPr>
-          <w:rFonts w:ascii="Segoe UI" w:eastAsiaTheme="minorHAnsi" w:hAnsi="Segoe UI" w:cstheme="minorBidi"/>
           <w:b/>
           <w:bCs/>
           <w:noProof/>
-          <w:color w:val="auto"/>
-          <w:sz w:val="24"/>
-          <w:szCs w:val="22"/>
-          <w:lang w:val="hr-HR"/>
         </w:rPr>
       </w:sdtEndPr>
       <w:sdtContent>
         <w:p>
           <w:pPr>
-            <w:pStyle w:val="TOCHeading"/>
+            <w:pStyle w:val="TOCNaslov"/>
           </w:pPr>
           <w:r>
             <w:t>Sadržaj</w:t>
           </w:r>
-          <w:bookmarkStart w:id="0" w:name="_GoBack"/>
-          <w:bookmarkEnd w:id="0"/>
         </w:p>
         <w:p>
           <w:pPr>
-            <w:pStyle w:val="TOC1"/>
+            <w:pStyle w:val="Sadraj1"/>
             <w:tabs>
               <w:tab w:val="left" w:pos="440"/>
               <w:tab w:val="right" w:leader="dot" w:pos="9062"/>
@@ -223,7 +223,7 @@
           <w:hyperlink w:anchor="_Toc529757239" w:history="1">
             <w:r>
               <w:rPr>
-                <w:rStyle w:val="Hyperlink"/>
+                <w:rStyle w:val="Hiperveza"/>
                 <w:rFonts w:cs="Segoe UI"/>
                 <w:noProof/>
               </w:rPr>
@@ -239,7 +239,7 @@
             </w:r>
             <w:r>
               <w:rPr>
-                <w:rStyle w:val="Hyperlink"/>
+                <w:rStyle w:val="Hiperveza"/>
                 <w:rFonts w:cs="Segoe UI"/>
                 <w:noProof/>
               </w:rPr>
@@ -297,7 +297,7 @@
         </w:p>
         <w:p>
           <w:pPr>
-            <w:pStyle w:val="TOC2"/>
+            <w:pStyle w:val="Sadraj2"/>
             <w:tabs>
               <w:tab w:val="left" w:pos="880"/>
               <w:tab w:val="right" w:leader="dot" w:pos="9062"/>
@@ -311,7 +311,7 @@
           <w:hyperlink w:anchor="_Toc529757240" w:history="1">
             <w:r>
               <w:rPr>
-                <w:rStyle w:val="Hyperlink"/>
+                <w:rStyle w:val="Hiperveza"/>
                 <w:rFonts w:cs="Segoe UI"/>
                 <w:noProof/>
               </w:rPr>
@@ -327,7 +327,7 @@
             </w:r>
             <w:r>
               <w:rPr>
-                <w:rStyle w:val="Hyperlink"/>
+                <w:rStyle w:val="Hiperveza"/>
                 <w:rFonts w:cs="Segoe UI"/>
                 <w:noProof/>
               </w:rPr>
@@ -385,7 +385,7 @@
         </w:p>
         <w:p>
           <w:pPr>
-            <w:pStyle w:val="TOC2"/>
+            <w:pStyle w:val="Sadraj2"/>
             <w:tabs>
               <w:tab w:val="left" w:pos="880"/>
               <w:tab w:val="right" w:leader="dot" w:pos="9062"/>
@@ -399,7 +399,7 @@
           <w:hyperlink w:anchor="_Toc529757241" w:history="1">
             <w:r>
               <w:rPr>
-                <w:rStyle w:val="Hyperlink"/>
+                <w:rStyle w:val="Hiperveza"/>
                 <w:rFonts w:cs="Segoe UI"/>
                 <w:noProof/>
               </w:rPr>
@@ -415,7 +415,7 @@
             </w:r>
             <w:r>
               <w:rPr>
-                <w:rStyle w:val="Hyperlink"/>
+                <w:rStyle w:val="Hiperveza"/>
                 <w:rFonts w:cs="Segoe UI"/>
                 <w:noProof/>
               </w:rPr>
@@ -473,7 +473,7 @@
         </w:p>
         <w:p>
           <w:pPr>
-            <w:pStyle w:val="TOC2"/>
+            <w:pStyle w:val="Sadraj2"/>
             <w:tabs>
               <w:tab w:val="left" w:pos="880"/>
               <w:tab w:val="right" w:leader="dot" w:pos="9062"/>
@@ -487,7 +487,7 @@
           <w:hyperlink w:anchor="_Toc529757242" w:history="1">
             <w:r>
               <w:rPr>
-                <w:rStyle w:val="Hyperlink"/>
+                <w:rStyle w:val="Hiperveza"/>
                 <w:rFonts w:cs="Segoe UI"/>
                 <w:noProof/>
               </w:rPr>
@@ -503,7 +503,7 @@
             </w:r>
             <w:r>
               <w:rPr>
-                <w:rStyle w:val="Hyperlink"/>
+                <w:rStyle w:val="Hiperveza"/>
                 <w:rFonts w:cs="Segoe UI"/>
                 <w:noProof/>
               </w:rPr>
@@ -561,7 +561,7 @@
         </w:p>
         <w:p>
           <w:pPr>
-            <w:pStyle w:val="TOC2"/>
+            <w:pStyle w:val="Sadraj2"/>
             <w:tabs>
               <w:tab w:val="left" w:pos="880"/>
               <w:tab w:val="right" w:leader="dot" w:pos="9062"/>
@@ -575,7 +575,7 @@
           <w:hyperlink w:anchor="_Toc529757243" w:history="1">
             <w:r>
               <w:rPr>
-                <w:rStyle w:val="Hyperlink"/>
+                <w:rStyle w:val="Hiperveza"/>
                 <w:rFonts w:cs="Segoe UI"/>
                 <w:noProof/>
               </w:rPr>
@@ -591,7 +591,7 @@
             </w:r>
             <w:r>
               <w:rPr>
-                <w:rStyle w:val="Hyperlink"/>
+                <w:rStyle w:val="Hiperveza"/>
                 <w:rFonts w:cs="Segoe UI"/>
                 <w:noProof/>
               </w:rPr>
@@ -649,7 +649,7 @@
         </w:p>
         <w:p>
           <w:pPr>
-            <w:pStyle w:val="TOC2"/>
+            <w:pStyle w:val="Sadraj2"/>
             <w:tabs>
               <w:tab w:val="left" w:pos="880"/>
               <w:tab w:val="right" w:leader="dot" w:pos="9062"/>
@@ -663,7 +663,7 @@
           <w:hyperlink w:anchor="_Toc529757244" w:history="1">
             <w:r>
               <w:rPr>
-                <w:rStyle w:val="Hyperlink"/>
+                <w:rStyle w:val="Hiperveza"/>
                 <w:rFonts w:cs="Segoe UI"/>
                 <w:noProof/>
                 <w:lang w:eastAsia="hr-HR"/>
@@ -680,7 +680,7 @@
             </w:r>
             <w:r>
               <w:rPr>
-                <w:rStyle w:val="Hyperlink"/>
+                <w:rStyle w:val="Hiperveza"/>
                 <w:rFonts w:cs="Segoe UI"/>
                 <w:noProof/>
                 <w:lang w:eastAsia="hr-HR"/>
@@ -739,7 +739,7 @@
         </w:p>
         <w:p>
           <w:pPr>
-            <w:pStyle w:val="TOC1"/>
+            <w:pStyle w:val="Sadraj1"/>
             <w:tabs>
               <w:tab w:val="left" w:pos="440"/>
               <w:tab w:val="right" w:leader="dot" w:pos="9062"/>
@@ -753,7 +753,7 @@
           <w:hyperlink w:anchor="_Toc529757245" w:history="1">
             <w:r>
               <w:rPr>
-                <w:rStyle w:val="Hyperlink"/>
+                <w:rStyle w:val="Hiperveza"/>
                 <w:noProof/>
               </w:rPr>
               <w:t>2.</w:t>
@@ -768,7 +768,7 @@
             </w:r>
             <w:r>
               <w:rPr>
-                <w:rStyle w:val="Hyperlink"/>
+                <w:rStyle w:val="Hiperveza"/>
                 <w:noProof/>
               </w:rPr>
               <w:t>Generalni opis</w:t>
@@ -825,7 +825,7 @@
         </w:p>
         <w:p>
           <w:pPr>
-            <w:pStyle w:val="TOC2"/>
+            <w:pStyle w:val="Sadraj2"/>
             <w:tabs>
               <w:tab w:val="left" w:pos="880"/>
               <w:tab w:val="right" w:leader="dot" w:pos="9062"/>
@@ -839,7 +839,7 @@
           <w:hyperlink w:anchor="_Toc529757246" w:history="1">
             <w:r>
               <w:rPr>
-                <w:rStyle w:val="Hyperlink"/>
+                <w:rStyle w:val="Hiperveza"/>
                 <w:noProof/>
               </w:rPr>
               <w:t>2.1.</w:t>
@@ -854,7 +854,7 @@
             </w:r>
             <w:r>
               <w:rPr>
-                <w:rStyle w:val="Hyperlink"/>
+                <w:rStyle w:val="Hiperveza"/>
                 <w:noProof/>
               </w:rPr>
               <w:t>Arhitektura aplikacije</w:t>
@@ -911,7 +911,7 @@
         </w:p>
         <w:p>
           <w:pPr>
-            <w:pStyle w:val="TOC2"/>
+            <w:pStyle w:val="Sadraj2"/>
             <w:tabs>
               <w:tab w:val="left" w:pos="880"/>
               <w:tab w:val="right" w:leader="dot" w:pos="9062"/>
@@ -925,7 +925,7 @@
           <w:hyperlink w:anchor="_Toc529757247" w:history="1">
             <w:r>
               <w:rPr>
-                <w:rStyle w:val="Hyperlink"/>
+                <w:rStyle w:val="Hiperveza"/>
                 <w:noProof/>
               </w:rPr>
               <w:t>2.2.</w:t>
@@ -940,7 +940,7 @@
             </w:r>
             <w:r>
               <w:rPr>
-                <w:rStyle w:val="Hyperlink"/>
+                <w:rStyle w:val="Hiperveza"/>
                 <w:noProof/>
               </w:rPr>
               <w:t>Funkcije proizvoda</w:t>
@@ -997,7 +997,7 @@
         </w:p>
         <w:p>
           <w:pPr>
-            <w:pStyle w:val="TOC2"/>
+            <w:pStyle w:val="Sadraj2"/>
             <w:tabs>
               <w:tab w:val="left" w:pos="880"/>
               <w:tab w:val="right" w:leader="dot" w:pos="9062"/>
@@ -1011,7 +1011,7 @@
           <w:hyperlink w:anchor="_Toc529757248" w:history="1">
             <w:r>
               <w:rPr>
-                <w:rStyle w:val="Hyperlink"/>
+                <w:rStyle w:val="Hiperveza"/>
                 <w:noProof/>
               </w:rPr>
               <w:t>2.3.</w:t>
@@ -1026,7 +1026,7 @@
             </w:r>
             <w:r>
               <w:rPr>
-                <w:rStyle w:val="Hyperlink"/>
+                <w:rStyle w:val="Hiperveza"/>
                 <w:noProof/>
               </w:rPr>
               <w:t>Karakteristike korisnika</w:t>
@@ -1083,7 +1083,7 @@
         </w:p>
         <w:p>
           <w:pPr>
-            <w:pStyle w:val="TOC2"/>
+            <w:pStyle w:val="Sadraj2"/>
             <w:tabs>
               <w:tab w:val="left" w:pos="880"/>
               <w:tab w:val="right" w:leader="dot" w:pos="9062"/>
@@ -1097,7 +1097,7 @@
           <w:hyperlink w:anchor="_Toc529757249" w:history="1">
             <w:r>
               <w:rPr>
-                <w:rStyle w:val="Hyperlink"/>
+                <w:rStyle w:val="Hiperveza"/>
                 <w:noProof/>
               </w:rPr>
               <w:t>2.4.</w:t>
@@ -1112,7 +1112,7 @@
             </w:r>
             <w:r>
               <w:rPr>
-                <w:rStyle w:val="Hyperlink"/>
+                <w:rStyle w:val="Hiperveza"/>
                 <w:noProof/>
               </w:rPr>
               <w:t>Ograničenja</w:t>
@@ -1169,7 +1169,7 @@
         </w:p>
         <w:p>
           <w:pPr>
-            <w:pStyle w:val="TOC2"/>
+            <w:pStyle w:val="Sadraj2"/>
             <w:tabs>
               <w:tab w:val="left" w:pos="880"/>
               <w:tab w:val="right" w:leader="dot" w:pos="9062"/>
@@ -1183,7 +1183,7 @@
           <w:hyperlink w:anchor="_Toc529757250" w:history="1">
             <w:r>
               <w:rPr>
-                <w:rStyle w:val="Hyperlink"/>
+                <w:rStyle w:val="Hiperveza"/>
                 <w:noProof/>
               </w:rPr>
               <w:t>2.5.</w:t>
@@ -1198,7 +1198,7 @@
             </w:r>
             <w:r>
               <w:rPr>
-                <w:rStyle w:val="Hyperlink"/>
+                <w:rStyle w:val="Hiperveza"/>
                 <w:noProof/>
               </w:rPr>
               <w:t>Pretpostavke i opasnosti</w:t>
@@ -1255,7 +1255,7 @@
         </w:p>
         <w:p>
           <w:pPr>
-            <w:pStyle w:val="TOC1"/>
+            <w:pStyle w:val="Sadraj1"/>
             <w:tabs>
               <w:tab w:val="left" w:pos="440"/>
               <w:tab w:val="right" w:leader="dot" w:pos="9062"/>
@@ -1269,7 +1269,7 @@
           <w:hyperlink w:anchor="_Toc529757251" w:history="1">
             <w:r>
               <w:rPr>
-                <w:rStyle w:val="Hyperlink"/>
+                <w:rStyle w:val="Hiperveza"/>
                 <w:noProof/>
               </w:rPr>
               <w:t>3.</w:t>
@@ -1284,7 +1284,7 @@
             </w:r>
             <w:r>
               <w:rPr>
-                <w:rStyle w:val="Hyperlink"/>
+                <w:rStyle w:val="Hiperveza"/>
                 <w:noProof/>
               </w:rPr>
               <w:t>Specifični zahtjevi</w:t>
@@ -1341,7 +1341,7 @@
         </w:p>
         <w:p>
           <w:pPr>
-            <w:pStyle w:val="TOC2"/>
+            <w:pStyle w:val="Sadraj2"/>
             <w:tabs>
               <w:tab w:val="left" w:pos="880"/>
               <w:tab w:val="right" w:leader="dot" w:pos="9062"/>
@@ -1355,7 +1355,7 @@
           <w:hyperlink w:anchor="_Toc529757252" w:history="1">
             <w:r>
               <w:rPr>
-                <w:rStyle w:val="Hyperlink"/>
+                <w:rStyle w:val="Hiperveza"/>
                 <w:noProof/>
               </w:rPr>
               <w:t>3.1.</w:t>
@@ -1370,7 +1370,7 @@
             </w:r>
             <w:r>
               <w:rPr>
-                <w:rStyle w:val="Hyperlink"/>
+                <w:rStyle w:val="Hiperveza"/>
                 <w:noProof/>
               </w:rPr>
               <w:t>Zahtjevi performansi</w:t>
@@ -1427,7 +1427,7 @@
         </w:p>
         <w:p>
           <w:pPr>
-            <w:pStyle w:val="TOC2"/>
+            <w:pStyle w:val="Sadraj2"/>
             <w:tabs>
               <w:tab w:val="left" w:pos="880"/>
               <w:tab w:val="right" w:leader="dot" w:pos="9062"/>
@@ -1441,7 +1441,7 @@
           <w:hyperlink w:anchor="_Toc529757253" w:history="1">
             <w:r>
               <w:rPr>
-                <w:rStyle w:val="Hyperlink"/>
+                <w:rStyle w:val="Hiperveza"/>
                 <w:noProof/>
               </w:rPr>
               <w:t>3.2.</w:t>
@@ -1456,7 +1456,7 @@
             </w:r>
             <w:r>
               <w:rPr>
-                <w:rStyle w:val="Hyperlink"/>
+                <w:rStyle w:val="Hiperveza"/>
                 <w:noProof/>
               </w:rPr>
               <w:t>Logički zahtjevi nad bazom podataka</w:t>
@@ -1513,7 +1513,7 @@
         </w:p>
         <w:p>
           <w:pPr>
-            <w:pStyle w:val="TOC2"/>
+            <w:pStyle w:val="Sadraj2"/>
             <w:tabs>
               <w:tab w:val="left" w:pos="880"/>
               <w:tab w:val="right" w:leader="dot" w:pos="9062"/>
@@ -1527,7 +1527,7 @@
           <w:hyperlink w:anchor="_Toc529757254" w:history="1">
             <w:r>
               <w:rPr>
-                <w:rStyle w:val="Hyperlink"/>
+                <w:rStyle w:val="Hiperveza"/>
                 <w:noProof/>
               </w:rPr>
               <w:t>3.3.</w:t>
@@ -1542,7 +1542,7 @@
             </w:r>
             <w:r>
               <w:rPr>
-                <w:rStyle w:val="Hyperlink"/>
+                <w:rStyle w:val="Hiperveza"/>
                 <w:noProof/>
               </w:rPr>
               <w:t>Ograničenje dizajna</w:t>
@@ -1599,7 +1599,7 @@
         </w:p>
         <w:p>
           <w:pPr>
-            <w:pStyle w:val="TOC2"/>
+            <w:pStyle w:val="Sadraj2"/>
             <w:tabs>
               <w:tab w:val="left" w:pos="880"/>
               <w:tab w:val="right" w:leader="dot" w:pos="9062"/>
@@ -1613,7 +1613,7 @@
           <w:hyperlink w:anchor="_Toc529757255" w:history="1">
             <w:r>
               <w:rPr>
-                <w:rStyle w:val="Hyperlink"/>
+                <w:rStyle w:val="Hiperveza"/>
                 <w:noProof/>
               </w:rPr>
               <w:t>3.4.</w:t>
@@ -1628,7 +1628,7 @@
             </w:r>
             <w:r>
               <w:rPr>
-                <w:rStyle w:val="Hyperlink"/>
+                <w:rStyle w:val="Hiperveza"/>
                 <w:noProof/>
               </w:rPr>
               <w:t>Obilježja aplikacije</w:t>
@@ -1685,7 +1685,7 @@
         </w:p>
         <w:p>
           <w:pPr>
-            <w:pStyle w:val="TOC1"/>
+            <w:pStyle w:val="Sadraj1"/>
             <w:tabs>
               <w:tab w:val="left" w:pos="440"/>
               <w:tab w:val="right" w:leader="dot" w:pos="9062"/>
@@ -1699,7 +1699,7 @@
           <w:hyperlink w:anchor="_Toc529757256" w:history="1">
             <w:r>
               <w:rPr>
-                <w:rStyle w:val="Hyperlink"/>
+                <w:rStyle w:val="Hiperveza"/>
                 <w:noProof/>
               </w:rPr>
               <w:t>4.</w:t>
@@ -1714,7 +1714,7 @@
             </w:r>
             <w:r>
               <w:rPr>
-                <w:rStyle w:val="Hyperlink"/>
+                <w:rStyle w:val="Hiperveza"/>
                 <w:noProof/>
               </w:rPr>
               <w:t>Opis dizajna sustava</w:t>
@@ -1771,7 +1771,7 @@
         </w:p>
         <w:p>
           <w:pPr>
-            <w:pStyle w:val="TOC2"/>
+            <w:pStyle w:val="Sadraj2"/>
             <w:tabs>
               <w:tab w:val="left" w:pos="880"/>
               <w:tab w:val="right" w:leader="dot" w:pos="9062"/>
@@ -1785,7 +1785,7 @@
           <w:hyperlink w:anchor="_Toc529757257" w:history="1">
             <w:r>
               <w:rPr>
-                <w:rStyle w:val="Hyperlink"/>
+                <w:rStyle w:val="Hiperveza"/>
                 <w:noProof/>
               </w:rPr>
               <w:t>4.1.</w:t>
@@ -1800,7 +1800,7 @@
             </w:r>
             <w:r>
               <w:rPr>
-                <w:rStyle w:val="Hyperlink"/>
+                <w:rStyle w:val="Hiperveza"/>
                 <w:noProof/>
               </w:rPr>
               <w:t>Arhitektura aplikacije</w:t>
@@ -1857,7 +1857,7 @@
         </w:p>
         <w:p>
           <w:pPr>
-            <w:pStyle w:val="TOC2"/>
+            <w:pStyle w:val="Sadraj2"/>
             <w:tabs>
               <w:tab w:val="left" w:pos="880"/>
               <w:tab w:val="right" w:leader="dot" w:pos="9062"/>
@@ -1871,7 +1871,7 @@
           <w:hyperlink w:anchor="_Toc529757258" w:history="1">
             <w:r>
               <w:rPr>
-                <w:rStyle w:val="Hyperlink"/>
+                <w:rStyle w:val="Hiperveza"/>
                 <w:noProof/>
               </w:rPr>
               <w:t>4.2.</w:t>
@@ -1886,7 +1886,7 @@
             </w:r>
             <w:r>
               <w:rPr>
-                <w:rStyle w:val="Hyperlink"/>
+                <w:rStyle w:val="Hiperveza"/>
                 <w:noProof/>
               </w:rPr>
               <w:t>ERA model</w:t>
@@ -1943,7 +1943,7 @@
         </w:p>
         <w:p>
           <w:pPr>
-            <w:pStyle w:val="TOC2"/>
+            <w:pStyle w:val="Sadraj2"/>
             <w:tabs>
               <w:tab w:val="left" w:pos="880"/>
               <w:tab w:val="right" w:leader="dot" w:pos="9062"/>
@@ -1957,7 +1957,7 @@
           <w:hyperlink w:anchor="_Toc529757259" w:history="1">
             <w:r>
               <w:rPr>
-                <w:rStyle w:val="Hyperlink"/>
+                <w:rStyle w:val="Hiperveza"/>
                 <w:noProof/>
               </w:rPr>
               <w:t>4.3.</w:t>
@@ -1972,7 +1972,7 @@
             </w:r>
             <w:r>
               <w:rPr>
-                <w:rStyle w:val="Hyperlink"/>
+                <w:rStyle w:val="Hiperveza"/>
                 <w:noProof/>
               </w:rPr>
               <w:t>Dijagram klasa</w:t>
@@ -2029,7 +2029,7 @@
         </w:p>
         <w:p>
           <w:pPr>
-            <w:pStyle w:val="TOC2"/>
+            <w:pStyle w:val="Sadraj2"/>
             <w:tabs>
               <w:tab w:val="left" w:pos="880"/>
               <w:tab w:val="right" w:leader="dot" w:pos="9062"/>
@@ -2043,7 +2043,7 @@
           <w:hyperlink w:anchor="_Toc529757260" w:history="1">
             <w:r>
               <w:rPr>
-                <w:rStyle w:val="Hyperlink"/>
+                <w:rStyle w:val="Hiperveza"/>
                 <w:noProof/>
               </w:rPr>
               <w:t>4.4.</w:t>
@@ -2058,7 +2058,7 @@
             </w:r>
             <w:r>
               <w:rPr>
-                <w:rStyle w:val="Hyperlink"/>
+                <w:rStyle w:val="Hiperveza"/>
                 <w:noProof/>
               </w:rPr>
               <w:t>Web servisi (Firebase)</w:t>
@@ -2115,7 +2115,7 @@
         </w:p>
         <w:p>
           <w:pPr>
-            <w:pStyle w:val="TOC2"/>
+            <w:pStyle w:val="Sadraj2"/>
             <w:tabs>
               <w:tab w:val="left" w:pos="880"/>
               <w:tab w:val="right" w:leader="dot" w:pos="9062"/>
@@ -2129,7 +2129,7 @@
           <w:hyperlink w:anchor="_Toc529757261" w:history="1">
             <w:r>
               <w:rPr>
-                <w:rStyle w:val="Hyperlink"/>
+                <w:rStyle w:val="Hiperveza"/>
                 <w:noProof/>
               </w:rPr>
               <w:t>4.5.</w:t>
@@ -2144,7 +2144,7 @@
             </w:r>
             <w:r>
               <w:rPr>
-                <w:rStyle w:val="Hyperlink"/>
+                <w:rStyle w:val="Hiperveza"/>
                 <w:noProof/>
               </w:rPr>
               <w:t>Mock – up</w:t>
@@ -2201,7 +2201,7 @@
         </w:p>
         <w:p>
           <w:pPr>
-            <w:pStyle w:val="TOC2"/>
+            <w:pStyle w:val="Sadraj2"/>
             <w:tabs>
               <w:tab w:val="left" w:pos="880"/>
               <w:tab w:val="right" w:leader="dot" w:pos="9062"/>
@@ -2215,7 +2215,7 @@
           <w:hyperlink w:anchor="_Toc529757262" w:history="1">
             <w:r>
               <w:rPr>
-                <w:rStyle w:val="Hyperlink"/>
+                <w:rStyle w:val="Hiperveza"/>
                 <w:noProof/>
               </w:rPr>
               <w:t>4.6.</w:t>
@@ -2230,7 +2230,7 @@
             </w:r>
             <w:r>
               <w:rPr>
-                <w:rStyle w:val="Hyperlink"/>
+                <w:rStyle w:val="Hiperveza"/>
                 <w:noProof/>
               </w:rPr>
               <w:t>Use Case</w:t>
@@ -2287,7 +2287,7 @@
         </w:p>
         <w:p>
           <w:pPr>
-            <w:pStyle w:val="TOC2"/>
+            <w:pStyle w:val="Sadraj2"/>
             <w:tabs>
               <w:tab w:val="left" w:pos="880"/>
               <w:tab w:val="right" w:leader="dot" w:pos="9062"/>
@@ -2301,7 +2301,7 @@
           <w:hyperlink w:anchor="_Toc529757263" w:history="1">
             <w:r>
               <w:rPr>
-                <w:rStyle w:val="Hyperlink"/>
+                <w:rStyle w:val="Hiperveza"/>
                 <w:noProof/>
               </w:rPr>
               <w:t>4.7.</w:t>
@@ -2316,7 +2316,7 @@
             </w:r>
             <w:r>
               <w:rPr>
-                <w:rStyle w:val="Hyperlink"/>
+                <w:rStyle w:val="Hiperveza"/>
                 <w:noProof/>
               </w:rPr>
               <w:t>Funkcionalnosti sustava</w:t>
@@ -2373,7 +2373,7 @@
         </w:p>
         <w:p>
           <w:pPr>
-            <w:pStyle w:val="TOC3"/>
+            <w:pStyle w:val="Sadraj3"/>
             <w:tabs>
               <w:tab w:val="left" w:pos="1320"/>
               <w:tab w:val="right" w:leader="dot" w:pos="9062"/>
@@ -2387,7 +2387,7 @@
           <w:hyperlink w:anchor="_Toc529757264" w:history="1">
             <w:r>
               <w:rPr>
-                <w:rStyle w:val="Hyperlink"/>
+                <w:rStyle w:val="Hiperveza"/>
                 <w:noProof/>
               </w:rPr>
               <w:t>4.7.1.</w:t>
@@ -2402,7 +2402,7 @@
             </w:r>
             <w:r>
               <w:rPr>
-                <w:rStyle w:val="Hyperlink"/>
+                <w:rStyle w:val="Hiperveza"/>
                 <w:noProof/>
               </w:rPr>
               <w:t>Registracija</w:t>
@@ -2459,7 +2459,7 @@
         </w:p>
         <w:p>
           <w:pPr>
-            <w:pStyle w:val="TOC3"/>
+            <w:pStyle w:val="Sadraj3"/>
             <w:tabs>
               <w:tab w:val="left" w:pos="1320"/>
               <w:tab w:val="right" w:leader="dot" w:pos="9062"/>
@@ -2473,7 +2473,7 @@
           <w:hyperlink w:anchor="_Toc529757265" w:history="1">
             <w:r>
               <w:rPr>
-                <w:rStyle w:val="Hyperlink"/>
+                <w:rStyle w:val="Hiperveza"/>
                 <w:noProof/>
               </w:rPr>
               <w:t>4.7.2.</w:t>
@@ -2488,7 +2488,7 @@
             </w:r>
             <w:r>
               <w:rPr>
-                <w:rStyle w:val="Hyperlink"/>
+                <w:rStyle w:val="Hiperveza"/>
                 <w:noProof/>
               </w:rPr>
               <w:t>Prijava</w:t>
@@ -2590,12 +2590,12 @@
     </w:p>
     <w:p>
       <w:pPr>
-        <w:pStyle w:val="Heading1"/>
-        <w:rPr>
-          <w:rFonts w:cs="Segoe UI"/>
-        </w:rPr>
-      </w:pPr>
-      <w:bookmarkStart w:id="1" w:name="_Toc529757239"/>
+        <w:pStyle w:val="Naslov1"/>
+        <w:rPr>
+          <w:rFonts w:cs="Segoe UI"/>
+        </w:rPr>
+      </w:pPr>
+      <w:bookmarkStart w:id="0" w:name="_Toc529757239"/>
       <w:r>
         <w:rPr>
           <w:rFonts w:cs="Segoe UI"/>
@@ -2603,7 +2603,7 @@
         <w:lastRenderedPageBreak/>
         <w:t>Uvod</w:t>
       </w:r>
-      <w:bookmarkEnd w:id="1"/>
+      <w:bookmarkEnd w:id="0"/>
     </w:p>
     <w:p>
       <w:pPr>
@@ -2632,7 +2632,7 @@
     </w:p>
     <w:p>
       <w:pPr>
-        <w:pStyle w:val="Heading2"/>
+        <w:pStyle w:val="Naslov2"/>
         <w:numPr>
           <w:ilvl w:val="1"/>
           <w:numId w:val="2"/>
@@ -2641,14 +2641,14 @@
           <w:rFonts w:cs="Segoe UI"/>
         </w:rPr>
       </w:pPr>
-      <w:bookmarkStart w:id="2" w:name="_Toc529757240"/>
+      <w:bookmarkStart w:id="1" w:name="_Toc529757240"/>
       <w:r>
         <w:rPr>
           <w:rFonts w:cs="Segoe UI"/>
         </w:rPr>
         <w:t>Svrha</w:t>
       </w:r>
-      <w:bookmarkEnd w:id="2"/>
+      <w:bookmarkEnd w:id="1"/>
     </w:p>
     <w:p>
       <w:pPr>
@@ -2677,7 +2677,7 @@
     </w:p>
     <w:p>
       <w:pPr>
-        <w:pStyle w:val="Heading2"/>
+        <w:pStyle w:val="Naslov2"/>
         <w:numPr>
           <w:ilvl w:val="1"/>
           <w:numId w:val="2"/>
@@ -2686,14 +2686,14 @@
           <w:rFonts w:cs="Segoe UI"/>
         </w:rPr>
       </w:pPr>
-      <w:bookmarkStart w:id="3" w:name="_Toc529757241"/>
+      <w:bookmarkStart w:id="2" w:name="_Toc529757241"/>
       <w:r>
         <w:rPr>
           <w:rFonts w:cs="Segoe UI"/>
         </w:rPr>
         <w:t>Djelokrug</w:t>
       </w:r>
-      <w:bookmarkEnd w:id="3"/>
+      <w:bookmarkEnd w:id="2"/>
     </w:p>
     <w:p>
       <w:pPr>
@@ -2734,7 +2734,7 @@
     </w:p>
     <w:p>
       <w:pPr>
-        <w:pStyle w:val="Heading2"/>
+        <w:pStyle w:val="Naslov2"/>
         <w:numPr>
           <w:ilvl w:val="1"/>
           <w:numId w:val="2"/>
@@ -2743,7 +2743,7 @@
           <w:rFonts w:cs="Segoe UI"/>
         </w:rPr>
       </w:pPr>
-      <w:bookmarkStart w:id="4" w:name="_Toc529757242"/>
+      <w:bookmarkStart w:id="3" w:name="_Toc529757242"/>
       <w:r>
         <w:rPr>
           <w:rFonts w:cs="Segoe UI"/>
@@ -2751,7 +2751,7 @@
         <w:lastRenderedPageBreak/>
         <w:t>Definicije</w:t>
       </w:r>
-      <w:bookmarkEnd w:id="4"/>
+      <w:bookmarkEnd w:id="3"/>
     </w:p>
     <w:p>
       <w:pPr>
@@ -2768,7 +2768,7 @@
     </w:p>
     <w:p>
       <w:pPr>
-        <w:pStyle w:val="ListParagraph"/>
+        <w:pStyle w:val="Odlomakpopisa"/>
         <w:numPr>
           <w:ilvl w:val="0"/>
           <w:numId w:val="5"/>
@@ -2786,7 +2786,7 @@
     </w:p>
     <w:p>
       <w:pPr>
-        <w:pStyle w:val="ListParagraph"/>
+        <w:pStyle w:val="Odlomakpopisa"/>
         <w:numPr>
           <w:ilvl w:val="0"/>
           <w:numId w:val="5"/>
@@ -2804,7 +2804,7 @@
     </w:p>
     <w:p>
       <w:pPr>
-        <w:pStyle w:val="ListParagraph"/>
+        <w:pStyle w:val="Odlomakpopisa"/>
         <w:numPr>
           <w:ilvl w:val="0"/>
           <w:numId w:val="5"/>
@@ -2834,7 +2834,7 @@
     </w:p>
     <w:p>
       <w:pPr>
-        <w:pStyle w:val="ListParagraph"/>
+        <w:pStyle w:val="Odlomakpopisa"/>
         <w:numPr>
           <w:ilvl w:val="0"/>
           <w:numId w:val="5"/>
@@ -2864,7 +2864,7 @@
     </w:p>
     <w:p>
       <w:pPr>
-        <w:pStyle w:val="Heading2"/>
+        <w:pStyle w:val="Naslov2"/>
         <w:numPr>
           <w:ilvl w:val="1"/>
           <w:numId w:val="2"/>
@@ -2873,14 +2873,14 @@
           <w:rFonts w:cs="Segoe UI"/>
         </w:rPr>
       </w:pPr>
-      <w:bookmarkStart w:id="5" w:name="_Toc529757243"/>
+      <w:bookmarkStart w:id="4" w:name="_Toc529757243"/>
       <w:r>
         <w:rPr>
           <w:rFonts w:cs="Segoe UI"/>
         </w:rPr>
         <w:t>Reference</w:t>
       </w:r>
-      <w:bookmarkEnd w:id="5"/>
+      <w:bookmarkEnd w:id="4"/>
     </w:p>
     <w:p>
       <w:pPr>
@@ -2899,7 +2899,7 @@
     </w:p>
     <w:p>
       <w:pPr>
-        <w:pStyle w:val="ListParagraph"/>
+        <w:pStyle w:val="Odlomakpopisa"/>
         <w:numPr>
           <w:ilvl w:val="0"/>
           <w:numId w:val="7"/>
@@ -2919,7 +2919,7 @@
     </w:p>
     <w:p>
       <w:pPr>
-        <w:pStyle w:val="Heading2"/>
+        <w:pStyle w:val="Naslov2"/>
         <w:numPr>
           <w:ilvl w:val="1"/>
           <w:numId w:val="7"/>
@@ -2929,7 +2929,7 @@
           <w:lang w:eastAsia="hr-HR"/>
         </w:rPr>
       </w:pPr>
-      <w:bookmarkStart w:id="6" w:name="_Toc529757244"/>
+      <w:bookmarkStart w:id="5" w:name="_Toc529757244"/>
       <w:r>
         <w:rPr>
           <w:rFonts w:cs="Segoe UI"/>
@@ -2937,7 +2937,7 @@
         </w:rPr>
         <w:t>Pregled</w:t>
       </w:r>
-      <w:bookmarkEnd w:id="6"/>
+      <w:bookmarkEnd w:id="5"/>
     </w:p>
     <w:p>
       <w:pPr>
@@ -3113,14 +3113,14 @@
     </w:p>
     <w:p>
       <w:pPr>
-        <w:pStyle w:val="Heading1"/>
-      </w:pPr>
-      <w:bookmarkStart w:id="7" w:name="_Toc529757245"/>
+        <w:pStyle w:val="Naslov1"/>
+      </w:pPr>
+      <w:bookmarkStart w:id="6" w:name="_Toc529757245"/>
       <w:r>
         <w:lastRenderedPageBreak/>
         <w:t>Generalni opis</w:t>
       </w:r>
-      <w:bookmarkEnd w:id="7"/>
+      <w:bookmarkEnd w:id="6"/>
     </w:p>
     <w:p>
       <w:r>
@@ -3135,17 +3135,17 @@
     </w:p>
     <w:p>
       <w:pPr>
-        <w:pStyle w:val="Heading2"/>
+        <w:pStyle w:val="Naslov2"/>
         <w:numPr>
           <w:ilvl w:val="1"/>
           <w:numId w:val="2"/>
         </w:numPr>
       </w:pPr>
-      <w:bookmarkStart w:id="8" w:name="_Toc529757246"/>
+      <w:bookmarkStart w:id="7" w:name="_Toc529757246"/>
       <w:r>
         <w:t>Arhitektura aplikacije</w:t>
       </w:r>
-      <w:bookmarkEnd w:id="8"/>
+      <w:bookmarkEnd w:id="7"/>
     </w:p>
     <w:p/>
     <w:p>
@@ -3155,21 +3155,21 @@
     </w:p>
     <w:p>
       <w:pPr>
-        <w:pStyle w:val="Heading2"/>
+        <w:pStyle w:val="Naslov2"/>
         <w:numPr>
           <w:ilvl w:val="1"/>
           <w:numId w:val="2"/>
         </w:numPr>
       </w:pPr>
-      <w:bookmarkStart w:id="9" w:name="_Toc529757247"/>
+      <w:bookmarkStart w:id="8" w:name="_Toc529757247"/>
       <w:r>
         <w:t>Funkcije proizvoda</w:t>
       </w:r>
-      <w:bookmarkEnd w:id="9"/>
-    </w:p>
-    <w:p>
-      <w:pPr>
-        <w:pStyle w:val="ListParagraph"/>
+      <w:bookmarkEnd w:id="8"/>
+    </w:p>
+    <w:p>
+      <w:pPr>
+        <w:pStyle w:val="Odlomakpopisa"/>
         <w:numPr>
           <w:ilvl w:val="0"/>
           <w:numId w:val="9"/>
@@ -3212,7 +3212,7 @@
     </w:p>
     <w:p>
       <w:pPr>
-        <w:pStyle w:val="ListParagraph"/>
+        <w:pStyle w:val="Odlomakpopisa"/>
         <w:numPr>
           <w:ilvl w:val="0"/>
           <w:numId w:val="9"/>
@@ -3237,7 +3237,7 @@
     </w:p>
     <w:p>
       <w:pPr>
-        <w:pStyle w:val="ListParagraph"/>
+        <w:pStyle w:val="Odlomakpopisa"/>
         <w:numPr>
           <w:ilvl w:val="0"/>
           <w:numId w:val="9"/>
@@ -3262,7 +3262,7 @@
     </w:p>
     <w:p>
       <w:pPr>
-        <w:pStyle w:val="ListParagraph"/>
+        <w:pStyle w:val="Odlomakpopisa"/>
         <w:numPr>
           <w:ilvl w:val="0"/>
           <w:numId w:val="9"/>
@@ -3287,7 +3287,7 @@
     </w:p>
     <w:p>
       <w:pPr>
-        <w:pStyle w:val="ListParagraph"/>
+        <w:pStyle w:val="Odlomakpopisa"/>
         <w:numPr>
           <w:ilvl w:val="0"/>
           <w:numId w:val="9"/>
@@ -3319,7 +3319,7 @@
     </w:p>
     <w:p>
       <w:pPr>
-        <w:pStyle w:val="ListParagraph"/>
+        <w:pStyle w:val="Odlomakpopisa"/>
         <w:numPr>
           <w:ilvl w:val="0"/>
           <w:numId w:val="9"/>
@@ -3344,7 +3344,7 @@
     </w:p>
     <w:p>
       <w:pPr>
-        <w:pStyle w:val="ListParagraph"/>
+        <w:pStyle w:val="Odlomakpopisa"/>
         <w:numPr>
           <w:ilvl w:val="0"/>
           <w:numId w:val="9"/>
@@ -3369,7 +3369,7 @@
     </w:p>
     <w:p>
       <w:pPr>
-        <w:pStyle w:val="ListParagraph"/>
+        <w:pStyle w:val="Odlomakpopisa"/>
         <w:numPr>
           <w:ilvl w:val="0"/>
           <w:numId w:val="9"/>
@@ -3394,7 +3394,7 @@
     </w:p>
     <w:p>
       <w:pPr>
-        <w:pStyle w:val="ListParagraph"/>
+        <w:pStyle w:val="Odlomakpopisa"/>
         <w:numPr>
           <w:ilvl w:val="0"/>
           <w:numId w:val="9"/>
@@ -3419,7 +3419,7 @@
     </w:p>
     <w:p>
       <w:pPr>
-        <w:pStyle w:val="ListParagraph"/>
+        <w:pStyle w:val="Odlomakpopisa"/>
         <w:numPr>
           <w:ilvl w:val="0"/>
           <w:numId w:val="9"/>
@@ -3445,7 +3445,7 @@
     </w:p>
     <w:p>
       <w:pPr>
-        <w:pStyle w:val="ListParagraph"/>
+        <w:pStyle w:val="Odlomakpopisa"/>
         <w:numPr>
           <w:ilvl w:val="0"/>
           <w:numId w:val="9"/>
@@ -3470,7 +3470,7 @@
     </w:p>
     <w:p>
       <w:pPr>
-        <w:pStyle w:val="ListParagraph"/>
+        <w:pStyle w:val="Odlomakpopisa"/>
         <w:numPr>
           <w:ilvl w:val="0"/>
           <w:numId w:val="9"/>
@@ -3495,7 +3495,7 @@
     </w:p>
     <w:p>
       <w:pPr>
-        <w:pStyle w:val="ListParagraph"/>
+        <w:pStyle w:val="Odlomakpopisa"/>
         <w:numPr>
           <w:ilvl w:val="0"/>
           <w:numId w:val="9"/>
@@ -3520,7 +3520,7 @@
     </w:p>
     <w:p>
       <w:pPr>
-        <w:pStyle w:val="ListParagraph"/>
+        <w:pStyle w:val="Odlomakpopisa"/>
         <w:numPr>
           <w:ilvl w:val="0"/>
           <w:numId w:val="9"/>
@@ -3545,7 +3545,7 @@
     </w:p>
     <w:p>
       <w:pPr>
-        <w:pStyle w:val="ListParagraph"/>
+        <w:pStyle w:val="Odlomakpopisa"/>
         <w:numPr>
           <w:ilvl w:val="0"/>
           <w:numId w:val="9"/>
@@ -3582,7 +3582,7 @@
     </w:p>
     <w:p>
       <w:pPr>
-        <w:pStyle w:val="ListParagraph"/>
+        <w:pStyle w:val="Odlomakpopisa"/>
         <w:numPr>
           <w:ilvl w:val="0"/>
           <w:numId w:val="9"/>
@@ -3607,7 +3607,7 @@
     </w:p>
     <w:p>
       <w:pPr>
-        <w:pStyle w:val="ListParagraph"/>
+        <w:pStyle w:val="Odlomakpopisa"/>
         <w:numPr>
           <w:ilvl w:val="0"/>
           <w:numId w:val="9"/>
@@ -3661,7 +3661,7 @@
     </w:p>
     <w:p>
       <w:pPr>
-        <w:pStyle w:val="ListParagraph"/>
+        <w:pStyle w:val="Odlomakpopisa"/>
         <w:numPr>
           <w:ilvl w:val="0"/>
           <w:numId w:val="9"/>
@@ -3694,7 +3694,7 @@
     </w:p>
     <w:p>
       <w:pPr>
-        <w:pStyle w:val="ListParagraph"/>
+        <w:pStyle w:val="Odlomakpopisa"/>
         <w:numPr>
           <w:ilvl w:val="0"/>
           <w:numId w:val="9"/>
@@ -3752,17 +3752,17 @@
     </w:p>
     <w:p>
       <w:pPr>
-        <w:pStyle w:val="Heading2"/>
+        <w:pStyle w:val="Naslov2"/>
         <w:numPr>
           <w:ilvl w:val="1"/>
           <w:numId w:val="2"/>
         </w:numPr>
       </w:pPr>
-      <w:bookmarkStart w:id="10" w:name="_Toc529757248"/>
+      <w:bookmarkStart w:id="9" w:name="_Toc529757248"/>
       <w:r>
         <w:t>Karakteristike korisnika</w:t>
       </w:r>
-      <w:bookmarkEnd w:id="10"/>
+      <w:bookmarkEnd w:id="9"/>
     </w:p>
     <w:p>
       <w:r>
@@ -3780,18 +3780,18 @@
     </w:p>
     <w:p>
       <w:pPr>
-        <w:pStyle w:val="Heading2"/>
+        <w:pStyle w:val="Naslov2"/>
         <w:numPr>
           <w:ilvl w:val="1"/>
           <w:numId w:val="2"/>
         </w:numPr>
       </w:pPr>
-      <w:bookmarkStart w:id="11" w:name="_Toc529757249"/>
+      <w:bookmarkStart w:id="10" w:name="_Toc529757249"/>
       <w:r>
         <w:lastRenderedPageBreak/>
         <w:t>Ograničenja</w:t>
       </w:r>
-      <w:bookmarkEnd w:id="11"/>
+      <w:bookmarkEnd w:id="10"/>
     </w:p>
     <w:p>
       <w:r>
@@ -3800,52 +3800,52 @@
     </w:p>
     <w:p>
       <w:pPr>
-        <w:pStyle w:val="Heading2"/>
+        <w:pStyle w:val="Naslov2"/>
         <w:numPr>
           <w:ilvl w:val="1"/>
           <w:numId w:val="2"/>
         </w:numPr>
       </w:pPr>
-      <w:bookmarkStart w:id="12" w:name="_Toc529757250"/>
+      <w:bookmarkStart w:id="11" w:name="_Toc529757250"/>
       <w:r>
         <w:t>Pretpostavke i opasnosti</w:t>
       </w:r>
+      <w:bookmarkEnd w:id="11"/>
+    </w:p>
+    <w:p>
+      <w:r>
+        <w:t>Pretpostavka za ispravan rad aplikacije</w:t>
+      </w:r>
+      <w:r>
+        <w:t xml:space="preserve"> je internetska veza budući da su podaci na centraliziranoj bazi podataka.</w:t>
+      </w:r>
+      <w:r>
+        <w:t xml:space="preserve"> Korisnici ne mogu direktno komunicirati te kako bi podaci bili ažurni moraju se sinkronizirati sa podacima koji se nalaze u firebase bazi podataka.</w:t>
+      </w:r>
+    </w:p>
+    <w:p>
+      <w:pPr>
+        <w:pStyle w:val="Naslov1"/>
+      </w:pPr>
+      <w:bookmarkStart w:id="12" w:name="_Toc529757251"/>
+      <w:r>
+        <w:t>Specifični zahtjevi</w:t>
+      </w:r>
       <w:bookmarkEnd w:id="12"/>
     </w:p>
     <w:p>
-      <w:r>
-        <w:t>Pretpostavka za ispravan rad aplikacije</w:t>
-      </w:r>
-      <w:r>
-        <w:t xml:space="preserve"> je internetska veza budući da su podaci na centraliziranoj bazi podataka.</w:t>
-      </w:r>
-      <w:r>
-        <w:t xml:space="preserve"> Korisnici ne mogu direktno komunicirati te kako bi podaci bili ažurni moraju se sinkronizirati sa podacima koji se nalaze u firebase bazi podataka.</w:t>
-      </w:r>
-    </w:p>
-    <w:p>
-      <w:pPr>
-        <w:pStyle w:val="Heading1"/>
-      </w:pPr>
-      <w:bookmarkStart w:id="13" w:name="_Toc529757251"/>
-      <w:r>
-        <w:t>Specifični zahtjevi</w:t>
-      </w:r>
-      <w:bookmarkEnd w:id="13"/>
-    </w:p>
-    <w:p>
-      <w:pPr>
-        <w:pStyle w:val="Heading2"/>
+      <w:pPr>
+        <w:pStyle w:val="Naslov2"/>
         <w:numPr>
           <w:ilvl w:val="1"/>
           <w:numId w:val="2"/>
         </w:numPr>
       </w:pPr>
-      <w:bookmarkStart w:id="14" w:name="_Toc529757252"/>
+      <w:bookmarkStart w:id="13" w:name="_Toc529757252"/>
       <w:r>
         <w:t>Zahtjevi performansi</w:t>
       </w:r>
-      <w:bookmarkEnd w:id="14"/>
+      <w:bookmarkEnd w:id="13"/>
     </w:p>
     <w:p>
       <w:r>
@@ -3854,17 +3854,17 @@
     </w:p>
     <w:p>
       <w:pPr>
-        <w:pStyle w:val="Heading2"/>
+        <w:pStyle w:val="Naslov2"/>
         <w:numPr>
           <w:ilvl w:val="1"/>
           <w:numId w:val="2"/>
         </w:numPr>
       </w:pPr>
-      <w:bookmarkStart w:id="15" w:name="_Toc529757253"/>
+      <w:bookmarkStart w:id="14" w:name="_Toc529757253"/>
       <w:r>
         <w:t>Logički zahtjevi nad bazom podataka</w:t>
       </w:r>
-      <w:bookmarkEnd w:id="15"/>
+      <w:bookmarkEnd w:id="14"/>
     </w:p>
     <w:p>
       <w:r>
@@ -3873,17 +3873,17 @@
     </w:p>
     <w:p>
       <w:pPr>
-        <w:pStyle w:val="Heading2"/>
+        <w:pStyle w:val="Naslov2"/>
         <w:numPr>
           <w:ilvl w:val="1"/>
           <w:numId w:val="2"/>
         </w:numPr>
       </w:pPr>
-      <w:bookmarkStart w:id="16" w:name="_Toc529757254"/>
+      <w:bookmarkStart w:id="15" w:name="_Toc529757254"/>
       <w:r>
         <w:t>Ograničenje dizajna</w:t>
       </w:r>
-      <w:bookmarkEnd w:id="16"/>
+      <w:bookmarkEnd w:id="15"/>
     </w:p>
     <w:p>
       <w:r>
@@ -3893,17 +3893,17 @@
     <w:p/>
     <w:p>
       <w:pPr>
-        <w:pStyle w:val="Heading2"/>
+        <w:pStyle w:val="Naslov2"/>
         <w:numPr>
           <w:ilvl w:val="1"/>
           <w:numId w:val="2"/>
         </w:numPr>
       </w:pPr>
-      <w:bookmarkStart w:id="17" w:name="_Toc529757255"/>
+      <w:bookmarkStart w:id="16" w:name="_Toc529757255"/>
       <w:r>
         <w:t>Obilježja aplikacije</w:t>
       </w:r>
-      <w:bookmarkEnd w:id="17"/>
+      <w:bookmarkEnd w:id="16"/>
     </w:p>
     <w:p>
       <w:r>
@@ -3912,28 +3912,28 @@
     </w:p>
     <w:p>
       <w:pPr>
-        <w:pStyle w:val="Heading1"/>
-      </w:pPr>
-      <w:bookmarkStart w:id="18" w:name="_Toc529757256"/>
+        <w:pStyle w:val="Naslov1"/>
+      </w:pPr>
+      <w:bookmarkStart w:id="17" w:name="_Toc529757256"/>
       <w:r>
         <w:lastRenderedPageBreak/>
         <w:t>Opis dizajna sustava</w:t>
       </w:r>
-      <w:bookmarkEnd w:id="18"/>
-    </w:p>
-    <w:p>
-      <w:pPr>
-        <w:pStyle w:val="Heading2"/>
+      <w:bookmarkEnd w:id="17"/>
+    </w:p>
+    <w:p>
+      <w:pPr>
+        <w:pStyle w:val="Naslov2"/>
         <w:numPr>
           <w:ilvl w:val="1"/>
           <w:numId w:val="2"/>
         </w:numPr>
       </w:pPr>
-      <w:bookmarkStart w:id="19" w:name="_Toc529757257"/>
+      <w:bookmarkStart w:id="18" w:name="_Toc529757257"/>
       <w:r>
         <w:t>Arhitektura aplikacije</w:t>
       </w:r>
-      <w:bookmarkEnd w:id="19"/>
+      <w:bookmarkEnd w:id="18"/>
     </w:p>
     <w:p>
       <w:r>
@@ -3943,17 +3943,17 @@
     <w:p/>
     <w:p>
       <w:pPr>
-        <w:pStyle w:val="Heading2"/>
+        <w:pStyle w:val="Naslov2"/>
         <w:numPr>
           <w:ilvl w:val="1"/>
           <w:numId w:val="2"/>
         </w:numPr>
       </w:pPr>
-      <w:bookmarkStart w:id="20" w:name="_Toc529757258"/>
+      <w:bookmarkStart w:id="19" w:name="_Toc529757258"/>
       <w:r>
         <w:t>ERA model</w:t>
       </w:r>
-      <w:bookmarkEnd w:id="20"/>
+      <w:bookmarkEnd w:id="19"/>
     </w:p>
     <w:p>
       <w:r>
@@ -4011,17 +4011,17 @@
     </w:p>
     <w:p>
       <w:pPr>
-        <w:pStyle w:val="Heading2"/>
+        <w:pStyle w:val="Naslov2"/>
         <w:numPr>
           <w:ilvl w:val="1"/>
           <w:numId w:val="2"/>
         </w:numPr>
       </w:pPr>
-      <w:bookmarkStart w:id="21" w:name="_Toc529757259"/>
+      <w:bookmarkStart w:id="20" w:name="_Toc529757259"/>
       <w:r>
         <w:t>Dijagram klasa</w:t>
       </w:r>
-      <w:bookmarkEnd w:id="21"/>
+      <w:bookmarkEnd w:id="20"/>
     </w:p>
     <w:p>
       <w:r>
@@ -4030,18 +4030,18 @@
     </w:p>
     <w:p>
       <w:pPr>
-        <w:pStyle w:val="Heading2"/>
+        <w:pStyle w:val="Naslov2"/>
         <w:numPr>
           <w:ilvl w:val="1"/>
           <w:numId w:val="2"/>
         </w:numPr>
       </w:pPr>
-      <w:bookmarkStart w:id="22" w:name="_Toc529757260"/>
+      <w:bookmarkStart w:id="21" w:name="_Toc529757260"/>
       <w:r>
         <w:lastRenderedPageBreak/>
         <w:t>Web servisi (Firebase)</w:t>
       </w:r>
-      <w:bookmarkEnd w:id="22"/>
+      <w:bookmarkEnd w:id="21"/>
     </w:p>
     <w:p>
       <w:r>
@@ -4202,20 +4202,42 @@
     </w:p>
     <w:p>
       <w:pPr>
-        <w:pStyle w:val="Caption"/>
+        <w:pStyle w:val="Opisslike"/>
         <w:jc w:val="center"/>
       </w:pPr>
       <w:r>
         <w:t xml:space="preserve">Slika </w:t>
       </w:r>
-      <w:fldSimple w:instr=" SEQ Slika \* ARABIC ">
-        <w:r>
-          <w:rPr>
-            <w:noProof/>
-          </w:rPr>
-          <w:t>1</w:t>
-        </w:r>
-      </w:fldSimple>
+      <w:r>
+        <w:rPr>
+          <w:noProof/>
+        </w:rPr>
+        <w:fldChar w:fldCharType="begin"/>
+      </w:r>
+      <w:r>
+        <w:rPr>
+          <w:noProof/>
+        </w:rPr>
+        <w:instrText xml:space="preserve"> SEQ Slika \* ARABIC </w:instrText>
+      </w:r>
+      <w:r>
+        <w:rPr>
+          <w:noProof/>
+        </w:rPr>
+        <w:fldChar w:fldCharType="separate"/>
+      </w:r>
+      <w:r>
+        <w:rPr>
+          <w:noProof/>
+        </w:rPr>
+        <w:t>1</w:t>
+      </w:r>
+      <w:r>
+        <w:rPr>
+          <w:noProof/>
+        </w:rPr>
+        <w:fldChar w:fldCharType="end"/>
+      </w:r>
       <w:r>
         <w:t>. Firebase authentication</w:t>
       </w:r>
@@ -4274,20 +4296,42 @@
     </w:p>
     <w:p>
       <w:pPr>
-        <w:pStyle w:val="Caption"/>
+        <w:pStyle w:val="Opisslike"/>
         <w:jc w:val="center"/>
       </w:pPr>
       <w:r>
         <w:t xml:space="preserve">Slika </w:t>
       </w:r>
-      <w:fldSimple w:instr=" SEQ Slika \* ARABIC ">
-        <w:r>
-          <w:rPr>
-            <w:noProof/>
-          </w:rPr>
-          <w:t>2</w:t>
-        </w:r>
-      </w:fldSimple>
+      <w:r>
+        <w:rPr>
+          <w:noProof/>
+        </w:rPr>
+        <w:fldChar w:fldCharType="begin"/>
+      </w:r>
+      <w:r>
+        <w:rPr>
+          <w:noProof/>
+        </w:rPr>
+        <w:instrText xml:space="preserve"> SEQ Slika \* ARABIC </w:instrText>
+      </w:r>
+      <w:r>
+        <w:rPr>
+          <w:noProof/>
+        </w:rPr>
+        <w:fldChar w:fldCharType="separate"/>
+      </w:r>
+      <w:r>
+        <w:rPr>
+          <w:noProof/>
+        </w:rPr>
+        <w:t>2</w:t>
+      </w:r>
+      <w:r>
+        <w:rPr>
+          <w:noProof/>
+        </w:rPr>
+        <w:fldChar w:fldCharType="end"/>
+      </w:r>
       <w:r>
         <w:t>. Realtime Database</w:t>
       </w:r>
@@ -4308,17 +4352,17 @@
     <w:p/>
     <w:p>
       <w:pPr>
-        <w:pStyle w:val="Heading2"/>
+        <w:pStyle w:val="Naslov2"/>
         <w:numPr>
           <w:ilvl w:val="1"/>
           <w:numId w:val="2"/>
         </w:numPr>
       </w:pPr>
-      <w:bookmarkStart w:id="23" w:name="_Toc529757261"/>
+      <w:bookmarkStart w:id="22" w:name="_Toc529757261"/>
       <w:r>
         <w:t>Mock – up</w:t>
       </w:r>
-      <w:bookmarkEnd w:id="23"/>
+      <w:bookmarkEnd w:id="22"/>
     </w:p>
     <w:p>
       <w:r>
@@ -4327,16 +4371,84 @@
     </w:p>
     <w:p>
       <w:pPr>
-        <w:pStyle w:val="Heading2"/>
+        <w:pStyle w:val="Naslov2"/>
         <w:numPr>
           <w:ilvl w:val="1"/>
           <w:numId w:val="2"/>
         </w:numPr>
       </w:pPr>
-      <w:bookmarkStart w:id="24" w:name="_Toc529757262"/>
+      <w:bookmarkStart w:id="23" w:name="_Toc529757262"/>
       <w:r>
         <w:t>Use Case</w:t>
       </w:r>
+      <w:bookmarkEnd w:id="23"/>
+    </w:p>
+    <w:p>
+      <w:r>
+        <w:rPr>
+          <w:noProof/>
+        </w:rPr>
+        <w:drawing>
+          <wp:inline distT="0" distB="0" distL="0" distR="0">
+            <wp:extent cx="5760720" cy="4058285"/>
+            <wp:effectExtent l="0" t="0" r="0" b="0"/>
+            <wp:docPr id="4" name="Slika 4"/>
+            <wp:cNvGraphicFramePr>
+              <a:graphicFrameLocks xmlns:a="http://schemas.openxmlformats.org/drawingml/2006/main" noChangeAspect="1"/>
+            </wp:cNvGraphicFramePr>
+            <a:graphic xmlns:a="http://schemas.openxmlformats.org/drawingml/2006/main">
+              <a:graphicData uri="http://schemas.openxmlformats.org/drawingml/2006/picture">
+                <pic:pic xmlns:pic="http://schemas.openxmlformats.org/drawingml/2006/picture">
+                  <pic:nvPicPr>
+                    <pic:cNvPr id="4" name="UseCase_MyGroceryPal.png"/>
+                    <pic:cNvPicPr/>
+                  </pic:nvPicPr>
+                  <pic:blipFill>
+                    <a:blip r:embed="rId12">
+                      <a:extLst>
+                        <a:ext uri="{28A0092B-C50C-407E-A947-70E740481C1C}">
+                          <a14:useLocalDpi xmlns:a14="http://schemas.microsoft.com/office/drawing/2010/main" val="0"/>
+                        </a:ext>
+                      </a:extLst>
+                    </a:blip>
+                    <a:stretch>
+                      <a:fillRect/>
+                    </a:stretch>
+                  </pic:blipFill>
+                  <pic:spPr>
+                    <a:xfrm>
+                      <a:off x="0" y="0"/>
+                      <a:ext cx="5760720" cy="4058285"/>
+                    </a:xfrm>
+                    <a:prstGeom prst="rect">
+                      <a:avLst/>
+                    </a:prstGeom>
+                  </pic:spPr>
+                </pic:pic>
+              </a:graphicData>
+            </a:graphic>
+          </wp:inline>
+        </w:drawing>
+      </w:r>
+    </w:p>
+    <w:p>
+      <w:r>
+        <w:t xml:space="preserve">Dijagram korištenja prikazuje sve funkcionalnosti </w:t>
+      </w:r>
+      <w:r>
+        <w:t xml:space="preserve">aplikacije korisniku za korištenje. U ovom dijagramu tako vidimo opciju izrade nove narudžbe namirnice prilikom koje je korisnik obvezan odabrati trgovinu iz koje se namirnice moraju kupiti, unijeti vrijeme i adresu dostave, proviziju za dobavljača te platiti iznos kupnje plus proviziju za nabavljača. </w:t>
+      </w:r>
+      <w:r>
+        <w:t xml:space="preserve">Nakon napravljene nove narudžbe, korisnik aplikacije u pogledu nabavljača može pregledavati objavljene i aktualne narudžbe. Postoji opcija ignoriranja narudžbi koje mu se ne sviđaju, ali i opcija poništavanja ignoriranja, odnosno vraćanja na aktualni </w:t>
+      </w:r>
+      <w:r>
+        <w:lastRenderedPageBreak/>
+        <w:t>prikaz. Nadalje, narudžbe koje smatra povoljnim može prihvatiti te nakon završetka obavljanja narudžbe mora naplatiti naručitelju iznos kupovine</w:t>
+      </w:r>
+      <w:r>
+        <w:t xml:space="preserve">, odnosno dobije točan iznos novca narudžbe s provizijom od iznosa koji je uplatio naručitelj. </w:t>
+      </w:r>
+      <w:bookmarkStart w:id="24" w:name="_GoBack"/>
       <w:bookmarkEnd w:id="24"/>
     </w:p>
     <w:p>
@@ -4346,7 +4458,7 @@
     </w:p>
     <w:p>
       <w:pPr>
-        <w:pStyle w:val="Heading2"/>
+        <w:pStyle w:val="Naslov2"/>
         <w:numPr>
           <w:ilvl w:val="1"/>
           <w:numId w:val="2"/>
@@ -4360,7 +4472,7 @@
     </w:p>
     <w:p>
       <w:pPr>
-        <w:pStyle w:val="Heading3"/>
+        <w:pStyle w:val="Naslov3"/>
         <w:numPr>
           <w:ilvl w:val="2"/>
           <w:numId w:val="2"/>
@@ -4380,7 +4492,7 @@
     <w:p/>
     <w:p>
       <w:pPr>
-        <w:pStyle w:val="Heading3"/>
+        <w:pStyle w:val="Naslov3"/>
         <w:numPr>
           <w:ilvl w:val="2"/>
           <w:numId w:val="2"/>
@@ -4403,7 +4515,7 @@
     <w:p/>
     <w:p/>
     <w:sectPr>
-      <w:footerReference w:type="default" r:id="rId12"/>
+      <w:footerReference w:type="default" r:id="rId13"/>
       <w:pgSz w:w="11906" w:h="16838"/>
       <w:pgMar w:top="1417" w:right="1417" w:bottom="1417" w:left="1417" w:header="708" w:footer="708" w:gutter="0"/>
       <w:cols w:space="708"/>
@@ -4456,7 +4568,7 @@
     <w:sdtContent>
       <w:p>
         <w:pPr>
-          <w:pStyle w:val="Footer"/>
+          <w:pStyle w:val="Podnoje"/>
           <w:jc w:val="center"/>
         </w:pPr>
         <w:r>
@@ -4485,7 +4597,7 @@
   </w:sdt>
   <w:p>
     <w:pPr>
-      <w:pStyle w:val="Footer"/>
+      <w:pStyle w:val="Podnoje"/>
     </w:pPr>
   </w:p>
 </w:ftr>
@@ -4735,7 +4847,7 @@
     <w:lvl w:ilvl="0">
       <w:start w:val="1"/>
       <w:numFmt w:val="decimal"/>
-      <w:pStyle w:val="Heading1"/>
+      <w:pStyle w:val="Naslov1"/>
       <w:lvlText w:val="%1."/>
       <w:lvlJc w:val="left"/>
       <w:pPr>
@@ -5983,11 +6095,11 @@
       <w:sz w:val="24"/>
     </w:rPr>
   </w:style>
-  <w:style w:type="paragraph" w:styleId="Heading1">
+  <w:style w:type="paragraph" w:styleId="Naslov1">
     <w:name w:val="heading 1"/>
     <w:basedOn w:val="Normal"/>
     <w:next w:val="Normal"/>
-    <w:link w:val="Heading1Char"/>
+    <w:link w:val="Naslov1Char"/>
     <w:uiPriority w:val="9"/>
     <w:qFormat/>
     <w:rsid w:val="00952C0D"/>
@@ -6008,11 +6120,11 @@
       <w:szCs w:val="32"/>
     </w:rPr>
   </w:style>
-  <w:style w:type="paragraph" w:styleId="Heading2">
+  <w:style w:type="paragraph" w:styleId="Naslov2">
     <w:name w:val="heading 2"/>
     <w:basedOn w:val="Normal"/>
     <w:next w:val="Normal"/>
-    <w:link w:val="Heading2Char"/>
+    <w:link w:val="Naslov2Char"/>
     <w:uiPriority w:val="9"/>
     <w:unhideWhenUsed/>
     <w:qFormat/>
@@ -6030,11 +6142,11 @@
       <w:szCs w:val="26"/>
     </w:rPr>
   </w:style>
-  <w:style w:type="paragraph" w:styleId="Heading3">
+  <w:style w:type="paragraph" w:styleId="Naslov3">
     <w:name w:val="heading 3"/>
     <w:basedOn w:val="Normal"/>
     <w:next w:val="Normal"/>
-    <w:link w:val="Heading3Char"/>
+    <w:link w:val="Naslov3Char"/>
     <w:uiPriority w:val="9"/>
     <w:unhideWhenUsed/>
     <w:qFormat/>
@@ -6052,13 +6164,13 @@
       <w:szCs w:val="24"/>
     </w:rPr>
   </w:style>
-  <w:style w:type="character" w:default="1" w:styleId="DefaultParagraphFont">
+  <w:style w:type="character" w:default="1" w:styleId="Zadanifontodlomka">
     <w:name w:val="Default Paragraph Font"/>
     <w:uiPriority w:val="1"/>
     <w:semiHidden/>
     <w:unhideWhenUsed/>
   </w:style>
-  <w:style w:type="table" w:default="1" w:styleId="TableNormal">
+  <w:style w:type="table" w:default="1" w:styleId="Obinatablica">
     <w:name w:val="Normal Table"/>
     <w:uiPriority w:val="99"/>
     <w:semiHidden/>
@@ -6073,13 +6185,13 @@
       </w:tblCellMar>
     </w:tblPr>
   </w:style>
-  <w:style w:type="numbering" w:default="1" w:styleId="NoList">
+  <w:style w:type="numbering" w:default="1" w:styleId="Bezpopisa">
     <w:name w:val="No List"/>
     <w:uiPriority w:val="99"/>
     <w:semiHidden/>
     <w:unhideWhenUsed/>
   </w:style>
-  <w:style w:type="paragraph" w:styleId="ListParagraph">
+  <w:style w:type="paragraph" w:styleId="Odlomakpopisa">
     <w:name w:val="List Paragraph"/>
     <w:basedOn w:val="Normal"/>
     <w:uiPriority w:val="34"/>
@@ -6090,10 +6202,10 @@
       <w:contextualSpacing/>
     </w:pPr>
   </w:style>
-  <w:style w:type="character" w:customStyle="1" w:styleId="Heading1Char">
-    <w:name w:val="Heading 1 Char"/>
-    <w:basedOn w:val="DefaultParagraphFont"/>
-    <w:link w:val="Heading1"/>
+  <w:style w:type="character" w:customStyle="1" w:styleId="Naslov1Char">
+    <w:name w:val="Naslov 1 Char"/>
+    <w:basedOn w:val="Zadanifontodlomka"/>
+    <w:link w:val="Naslov1"/>
     <w:uiPriority w:val="9"/>
     <w:rsid w:val="00952C0D"/>
     <w:rPr>
@@ -6103,10 +6215,10 @@
       <w:szCs w:val="32"/>
     </w:rPr>
   </w:style>
-  <w:style w:type="character" w:customStyle="1" w:styleId="Heading2Char">
-    <w:name w:val="Heading 2 Char"/>
-    <w:basedOn w:val="DefaultParagraphFont"/>
-    <w:link w:val="Heading2"/>
+  <w:style w:type="character" w:customStyle="1" w:styleId="Naslov2Char">
+    <w:name w:val="Naslov 2 Char"/>
+    <w:basedOn w:val="Zadanifontodlomka"/>
+    <w:link w:val="Naslov2"/>
     <w:uiPriority w:val="9"/>
     <w:rsid w:val="00952C0D"/>
     <w:rPr>
@@ -6116,10 +6228,10 @@
       <w:szCs w:val="26"/>
     </w:rPr>
   </w:style>
-  <w:style w:type="paragraph" w:styleId="Header">
+  <w:style w:type="paragraph" w:styleId="Zaglavlje">
     <w:name w:val="header"/>
     <w:basedOn w:val="Normal"/>
-    <w:link w:val="HeaderChar"/>
+    <w:link w:val="ZaglavljeChar"/>
     <w:uiPriority w:val="99"/>
     <w:unhideWhenUsed/>
     <w:rsid w:val="000B1F33"/>
@@ -6131,20 +6243,20 @@
       <w:spacing w:after="0" w:line="240" w:lineRule="auto"/>
     </w:pPr>
   </w:style>
-  <w:style w:type="character" w:customStyle="1" w:styleId="HeaderChar">
-    <w:name w:val="Header Char"/>
-    <w:basedOn w:val="DefaultParagraphFont"/>
-    <w:link w:val="Header"/>
+  <w:style w:type="character" w:customStyle="1" w:styleId="ZaglavljeChar">
+    <w:name w:val="Zaglavlje Char"/>
+    <w:basedOn w:val="Zadanifontodlomka"/>
+    <w:link w:val="Zaglavlje"/>
     <w:uiPriority w:val="99"/>
     <w:rsid w:val="000B1F33"/>
     <w:rPr>
       <w:sz w:val="24"/>
     </w:rPr>
   </w:style>
-  <w:style w:type="paragraph" w:styleId="Footer">
+  <w:style w:type="paragraph" w:styleId="Podnoje">
     <w:name w:val="footer"/>
     <w:basedOn w:val="Normal"/>
-    <w:link w:val="FooterChar"/>
+    <w:link w:val="PodnojeChar"/>
     <w:uiPriority w:val="99"/>
     <w:unhideWhenUsed/>
     <w:rsid w:val="000B1F33"/>
@@ -6156,17 +6268,17 @@
       <w:spacing w:after="0" w:line="240" w:lineRule="auto"/>
     </w:pPr>
   </w:style>
-  <w:style w:type="character" w:customStyle="1" w:styleId="FooterChar">
-    <w:name w:val="Footer Char"/>
-    <w:basedOn w:val="DefaultParagraphFont"/>
-    <w:link w:val="Footer"/>
+  <w:style w:type="character" w:customStyle="1" w:styleId="PodnojeChar">
+    <w:name w:val="Podnožje Char"/>
+    <w:basedOn w:val="Zadanifontodlomka"/>
+    <w:link w:val="Podnoje"/>
     <w:uiPriority w:val="99"/>
     <w:rsid w:val="000B1F33"/>
     <w:rPr>
       <w:sz w:val="24"/>
     </w:rPr>
   </w:style>
-  <w:style w:type="paragraph" w:styleId="NormalWeb">
+  <w:style w:type="paragraph" w:styleId="StandardWeb">
     <w:name w:val="Normal (Web)"/>
     <w:basedOn w:val="Normal"/>
     <w:uiPriority w:val="99"/>
@@ -6183,10 +6295,10 @@
       <w:lang w:eastAsia="hr-HR"/>
     </w:rPr>
   </w:style>
-  <w:style w:type="character" w:customStyle="1" w:styleId="Heading3Char">
-    <w:name w:val="Heading 3 Char"/>
-    <w:basedOn w:val="DefaultParagraphFont"/>
-    <w:link w:val="Heading3"/>
+  <w:style w:type="character" w:customStyle="1" w:styleId="Naslov3Char">
+    <w:name w:val="Naslov 3 Char"/>
+    <w:basedOn w:val="Zadanifontodlomka"/>
+    <w:link w:val="Naslov3"/>
     <w:uiPriority w:val="9"/>
     <w:rsid w:val="000D729E"/>
     <w:rPr>
@@ -6196,7 +6308,7 @@
       <w:szCs w:val="24"/>
     </w:rPr>
   </w:style>
-  <w:style w:type="paragraph" w:styleId="Caption">
+  <w:style w:type="paragraph" w:styleId="Opisslike">
     <w:name w:val="caption"/>
     <w:basedOn w:val="Normal"/>
     <w:next w:val="Normal"/>
@@ -6215,9 +6327,9 @@
       <w:szCs w:val="18"/>
     </w:rPr>
   </w:style>
-  <w:style w:type="character" w:styleId="Hyperlink">
+  <w:style w:type="character" w:styleId="Hiperveza">
     <w:name w:val="Hyperlink"/>
-    <w:basedOn w:val="DefaultParagraphFont"/>
+    <w:basedOn w:val="Zadanifontodlomka"/>
     <w:uiPriority w:val="99"/>
     <w:unhideWhenUsed/>
     <w:rsid w:val="00C17D71"/>
@@ -6226,9 +6338,9 @@
       <w:u w:val="single"/>
     </w:rPr>
   </w:style>
-  <w:style w:type="character" w:styleId="UnresolvedMention">
+  <w:style w:type="character" w:styleId="Nerijeenospominjanje">
     <w:name w:val="Unresolved Mention"/>
-    <w:basedOn w:val="DefaultParagraphFont"/>
+    <w:basedOn w:val="Zadanifontodlomka"/>
     <w:uiPriority w:val="99"/>
     <w:semiHidden/>
     <w:unhideWhenUsed/>
@@ -6238,9 +6350,9 @@
       <w:shd w:val="clear" w:color="auto" w:fill="E1DFDD"/>
     </w:rPr>
   </w:style>
-  <w:style w:type="paragraph" w:styleId="TOCHeading">
+  <w:style w:type="paragraph" w:styleId="TOCNaslov">
     <w:name w:val="TOC Heading"/>
-    <w:basedOn w:val="Heading1"/>
+    <w:basedOn w:val="Naslov1"/>
     <w:next w:val="Normal"/>
     <w:uiPriority w:val="39"/>
     <w:unhideWhenUsed/>
@@ -6260,7 +6372,7 @@
       <w:lang w:val="en-US"/>
     </w:rPr>
   </w:style>
-  <w:style w:type="paragraph" w:styleId="TOC2">
+  <w:style w:type="paragraph" w:styleId="Sadraj2">
     <w:name w:val="toc 2"/>
     <w:basedOn w:val="Normal"/>
     <w:next w:val="Normal"/>
@@ -6279,7 +6391,7 @@
       <w:lang w:val="en-US"/>
     </w:rPr>
   </w:style>
-  <w:style w:type="paragraph" w:styleId="TOC1">
+  <w:style w:type="paragraph" w:styleId="Sadraj1">
     <w:name w:val="toc 1"/>
     <w:basedOn w:val="Normal"/>
     <w:next w:val="Normal"/>
@@ -6297,7 +6409,7 @@
       <w:lang w:val="en-US"/>
     </w:rPr>
   </w:style>
-  <w:style w:type="paragraph" w:styleId="TOC3">
+  <w:style w:type="paragraph" w:styleId="Sadraj3">
     <w:name w:val="toc 3"/>
     <w:basedOn w:val="Normal"/>
     <w:next w:val="Normal"/>
@@ -6619,7 +6731,7 @@
 </file>
 
 <file path=customXml/itemProps1.xml><?xml version="1.0" encoding="utf-8"?>
-<ds:datastoreItem xmlns:ds="http://schemas.openxmlformats.org/officeDocument/2006/customXml" ds:itemID="{6F2C4103-0B9C-4B11-8395-02C6654B26BB}">
+<ds:datastoreItem xmlns:ds="http://schemas.openxmlformats.org/officeDocument/2006/customXml" ds:itemID="{D9A632C6-CC13-4331-91CA-5523FDBC0DF3}">
   <ds:schemaRefs>
     <ds:schemaRef ds:uri="http://schemas.openxmlformats.org/officeDocument/2006/bibliography"/>
   </ds:schemaRefs>

</xml_diff>

<commit_message>
Dodana slika arhitekture aplikacije
</commit_message>
<xml_diff>
--- a/Dokumentacija/Tehnička dokumentacija.docx
+++ b/Dokumentacija/Tehnička dokumentacija.docx
@@ -3147,10 +3147,59 @@
       </w:r>
       <w:bookmarkEnd w:id="7"/>
     </w:p>
-    <w:p/>
-    <w:p>
-      <w:r>
-        <w:t>***************************************</w:t>
+    <w:p>
+      <w:r>
+        <w:rPr>
+          <w:noProof/>
+        </w:rPr>
+        <w:drawing>
+          <wp:inline distT="0" distB="0" distL="0" distR="0">
+            <wp:extent cx="5534660" cy="6200140"/>
+            <wp:effectExtent l="0" t="0" r="8890" b="0"/>
+            <wp:docPr id="5" name="Slika 5"/>
+            <wp:cNvGraphicFramePr>
+              <a:graphicFrameLocks xmlns:a="http://schemas.openxmlformats.org/drawingml/2006/main" noChangeAspect="1"/>
+            </wp:cNvGraphicFramePr>
+            <a:graphic xmlns:a="http://schemas.openxmlformats.org/drawingml/2006/main">
+              <a:graphicData uri="http://schemas.openxmlformats.org/drawingml/2006/picture">
+                <pic:pic xmlns:pic="http://schemas.openxmlformats.org/drawingml/2006/picture">
+                  <pic:nvPicPr>
+                    <pic:cNvPr id="0" name="Picture 1"/>
+                    <pic:cNvPicPr>
+                      <a:picLocks noChangeAspect="1" noChangeArrowheads="1"/>
+                    </pic:cNvPicPr>
+                  </pic:nvPicPr>
+                  <pic:blipFill>
+                    <a:blip r:embed="rId9">
+                      <a:extLst>
+                        <a:ext uri="{28A0092B-C50C-407E-A947-70E740481C1C}">
+                          <a14:useLocalDpi xmlns:a14="http://schemas.microsoft.com/office/drawing/2010/main" val="0"/>
+                        </a:ext>
+                      </a:extLst>
+                    </a:blip>
+                    <a:srcRect/>
+                    <a:stretch>
+                      <a:fillRect/>
+                    </a:stretch>
+                  </pic:blipFill>
+                  <pic:spPr bwMode="auto">
+                    <a:xfrm>
+                      <a:off x="0" y="0"/>
+                      <a:ext cx="5534660" cy="6200140"/>
+                    </a:xfrm>
+                    <a:prstGeom prst="rect">
+                      <a:avLst/>
+                    </a:prstGeom>
+                    <a:noFill/>
+                    <a:ln>
+                      <a:noFill/>
+                    </a:ln>
+                  </pic:spPr>
+                </pic:pic>
+              </a:graphicData>
+            </a:graphic>
+          </wp:inline>
+        </w:drawing>
       </w:r>
     </w:p>
     <w:p>
@@ -3162,7 +3211,10 @@
         </w:numPr>
       </w:pPr>
       <w:bookmarkStart w:id="8" w:name="_Toc529757247"/>
-      <w:r>
+      <w:bookmarkStart w:id="9" w:name="_GoBack"/>
+      <w:bookmarkEnd w:id="9"/>
+      <w:r>
+        <w:lastRenderedPageBreak/>
         <w:t>Funkcije proizvoda</w:t>
       </w:r>
       <w:bookmarkEnd w:id="8"/>
@@ -3433,7 +3485,6 @@
           <w:rFonts w:cs="Segoe UI"/>
           <w:b/>
         </w:rPr>
-        <w:lastRenderedPageBreak/>
         <w:t>Pretraga i filtriranje proizvoda</w:t>
       </w:r>
       <w:r>
@@ -3534,6 +3585,7 @@
           <w:rFonts w:cs="Segoe UI"/>
           <w:b/>
         </w:rPr>
+        <w:lastRenderedPageBreak/>
         <w:t>Prihvaćanje i odbijanje GL-a</w:t>
       </w:r>
       <w:r>
@@ -3758,11 +3810,11 @@
           <w:numId w:val="2"/>
         </w:numPr>
       </w:pPr>
-      <w:bookmarkStart w:id="9" w:name="_Toc529757248"/>
+      <w:bookmarkStart w:id="10" w:name="_Toc529757248"/>
       <w:r>
         <w:t>Karakteristike korisnika</w:t>
       </w:r>
-      <w:bookmarkEnd w:id="9"/>
+      <w:bookmarkEnd w:id="10"/>
     </w:p>
     <w:p>
       <w:r>
@@ -3786,12 +3838,11 @@
           <w:numId w:val="2"/>
         </w:numPr>
       </w:pPr>
-      <w:bookmarkStart w:id="10" w:name="_Toc529757249"/>
-      <w:r>
-        <w:lastRenderedPageBreak/>
+      <w:bookmarkStart w:id="11" w:name="_Toc529757249"/>
+      <w:r>
         <w:t>Ograničenja</w:t>
       </w:r>
-      <w:bookmarkEnd w:id="10"/>
+      <w:bookmarkEnd w:id="11"/>
     </w:p>
     <w:p>
       <w:r>
@@ -3806,11 +3857,11 @@
           <w:numId w:val="2"/>
         </w:numPr>
       </w:pPr>
-      <w:bookmarkStart w:id="11" w:name="_Toc529757250"/>
+      <w:bookmarkStart w:id="12" w:name="_Toc529757250"/>
       <w:r>
         <w:t>Pretpostavke i opasnosti</w:t>
       </w:r>
-      <w:bookmarkEnd w:id="11"/>
+      <w:bookmarkEnd w:id="12"/>
     </w:p>
     <w:p>
       <w:r>
@@ -3827,11 +3878,12 @@
       <w:pPr>
         <w:pStyle w:val="Naslov1"/>
       </w:pPr>
-      <w:bookmarkStart w:id="12" w:name="_Toc529757251"/>
-      <w:r>
+      <w:bookmarkStart w:id="13" w:name="_Toc529757251"/>
+      <w:r>
+        <w:lastRenderedPageBreak/>
         <w:t>Specifični zahtjevi</w:t>
       </w:r>
-      <w:bookmarkEnd w:id="12"/>
+      <w:bookmarkEnd w:id="13"/>
     </w:p>
     <w:p>
       <w:pPr>
@@ -3841,11 +3893,11 @@
           <w:numId w:val="2"/>
         </w:numPr>
       </w:pPr>
-      <w:bookmarkStart w:id="13" w:name="_Toc529757252"/>
+      <w:bookmarkStart w:id="14" w:name="_Toc529757252"/>
       <w:r>
         <w:t>Zahtjevi performansi</w:t>
       </w:r>
-      <w:bookmarkEnd w:id="13"/>
+      <w:bookmarkEnd w:id="14"/>
     </w:p>
     <w:p>
       <w:r>
@@ -3860,11 +3912,11 @@
           <w:numId w:val="2"/>
         </w:numPr>
       </w:pPr>
-      <w:bookmarkStart w:id="14" w:name="_Toc529757253"/>
+      <w:bookmarkStart w:id="15" w:name="_Toc529757253"/>
       <w:r>
         <w:t>Logički zahtjevi nad bazom podataka</w:t>
       </w:r>
-      <w:bookmarkEnd w:id="14"/>
+      <w:bookmarkEnd w:id="15"/>
     </w:p>
     <w:p>
       <w:r>
@@ -3879,11 +3931,11 @@
           <w:numId w:val="2"/>
         </w:numPr>
       </w:pPr>
-      <w:bookmarkStart w:id="15" w:name="_Toc529757254"/>
+      <w:bookmarkStart w:id="16" w:name="_Toc529757254"/>
       <w:r>
         <w:t>Ograničenje dizajna</w:t>
       </w:r>
-      <w:bookmarkEnd w:id="15"/>
+      <w:bookmarkEnd w:id="16"/>
     </w:p>
     <w:p>
       <w:r>
@@ -3899,11 +3951,11 @@
           <w:numId w:val="2"/>
         </w:numPr>
       </w:pPr>
-      <w:bookmarkStart w:id="16" w:name="_Toc529757255"/>
+      <w:bookmarkStart w:id="17" w:name="_Toc529757255"/>
       <w:r>
         <w:t>Obilježja aplikacije</w:t>
       </w:r>
-      <w:bookmarkEnd w:id="16"/>
+      <w:bookmarkEnd w:id="17"/>
     </w:p>
     <w:p>
       <w:r>
@@ -3914,12 +3966,11 @@
       <w:pPr>
         <w:pStyle w:val="Naslov1"/>
       </w:pPr>
-      <w:bookmarkStart w:id="17" w:name="_Toc529757256"/>
-      <w:r>
-        <w:lastRenderedPageBreak/>
+      <w:bookmarkStart w:id="18" w:name="_Toc529757256"/>
+      <w:r>
         <w:t>Opis dizajna sustava</w:t>
       </w:r>
-      <w:bookmarkEnd w:id="17"/>
+      <w:bookmarkEnd w:id="18"/>
     </w:p>
     <w:p>
       <w:pPr>
@@ -3929,11 +3980,11 @@
           <w:numId w:val="2"/>
         </w:numPr>
       </w:pPr>
-      <w:bookmarkStart w:id="18" w:name="_Toc529757257"/>
+      <w:bookmarkStart w:id="19" w:name="_Toc529757257"/>
       <w:r>
         <w:t>Arhitektura aplikacije</w:t>
       </w:r>
-      <w:bookmarkEnd w:id="18"/>
+      <w:bookmarkEnd w:id="19"/>
     </w:p>
     <w:p>
       <w:r>
@@ -3949,11 +4000,12 @@
           <w:numId w:val="2"/>
         </w:numPr>
       </w:pPr>
-      <w:bookmarkStart w:id="19" w:name="_Toc529757258"/>
-      <w:r>
+      <w:bookmarkStart w:id="20" w:name="_Toc529757258"/>
+      <w:r>
+        <w:lastRenderedPageBreak/>
         <w:t>ERA model</w:t>
       </w:r>
-      <w:bookmarkEnd w:id="19"/>
+      <w:bookmarkEnd w:id="20"/>
     </w:p>
     <w:p>
       <w:r>
@@ -3976,7 +4028,7 @@
                     <pic:cNvPicPr/>
                   </pic:nvPicPr>
                   <pic:blipFill>
-                    <a:blip r:embed="rId9">
+                    <a:blip r:embed="rId10">
                       <a:extLst>
                         <a:ext uri="{28A0092B-C50C-407E-A947-70E740481C1C}">
                           <a14:useLocalDpi xmlns:a14="http://schemas.microsoft.com/office/drawing/2010/main" val="0"/>
@@ -4005,8 +4057,11 @@
     </w:p>
     <w:p>
       <w:r>
+        <w:t xml:space="preserve">ERA model aplikacije MyGroceryPal sastoji se od 10 tablica. Tablica User sadrži podatke o korisnicima aplikacije. Podaci se unose prilikom registracije korisnika. Korisnik mora aktivirati račun putem upisanog maila. Svaki korisnik ima lozinku i korisničko ime s kojim se prijavljuje u aplikaciju. Product se odnosi na jednu kategoriju proizvoda (tablica Category), a svaka kategorija može imati više proizvoda. Store sadrži podatke o dućanu te svaki proizvod može biti u više dućana i svaki dućan ima više proizvoda (tablica StoreProduct). Cjenik se konkretno odnosi na cijenu proizvoda u određenom </w:t>
+      </w:r>
+      <w:r>
         <w:lastRenderedPageBreak/>
-        <w:t>ERA model aplikacije MyGroceryPal sastoji se od 10 tablica. Tablica User sadrži podatke o korisnicima aplikacije. Podaci se unose prilikom registracije korisnika. Korisnik mora aktivirati račun putem upisanog maila. Svaki korisnik ima lozinku i korisničko ime s kojim se prijavljuje u aplikaciju. Product se odnosi na jednu kategoriju proizvoda (tablica Category), a svaka kategorija može imati više proizvoda. Store sadrži podatke o dućanu te svaki proizvod može biti u više dućana i svaki dućan ima više proizvoda (tablica StoreProduct). Cjenik se konkretno odnosi na cijenu proizvoda u određenom dućanu (tablica Price) tako da isti proizvod može imati različitu cijenu ovisno o dućanu u kojem se nalazi. Također, cjenik sadrži podatke o cijenama za proizvod kroz vremensko razdoblje. Ukoliko je došlo do promijene cijene u bazu se sprema vrijeme do kad je ta cijena važila (end_date) te se upisuje nova cijena za koju znamo datum i vrijeme od kad se primjenjuje (start_date). Korisnik kreira grocery list (svi podaci vezani uz narudžbu proizvoda iz nekog dućana) koji neki drugi korisnik može prihvatiti u smislu da će obaviti uslugu kupnje za korisnika koji je kreirao grocery list. Korisnik može kreirati više grocery lista, a lista se prihvaća od strane jednog korisnika. Korisnik koji je u ulozi dobavljača (vršitelja usluge) može ignorirati grocery liste tako što se one stavljaju u ignored_grocery_list i korisnik te liste više ne vidi kod daljnjeg pregleda listi. Svaka lista može biti ignorirana od strane više korisnika. Grocery list može sadržavati jednu ili više stavki (proizvoda) koji se nalaze u tablici Grocery_list_products, dok se proizvodi mogu nalaziti na više grocery lista. Grocery_list_products sadrži informacije o količini naručenih proizvoda, količini kupljenih proizvoda (popunjava se nakon kupnje) i da li je proizvod kupljen. Korisnik može evaluirati drugog korisnika bilo da se radi o naručitelju usluge ili onome koji uslugu obavlja. U tablicu Evaluation upisuju se potrebni podaci sa šifrom korisnika koji ocijenjuje i onoga koji je ocijenjen.</w:t>
+        <w:t>dućanu (tablica Price) tako da isti proizvod može imati različitu cijenu ovisno o dućanu u kojem se nalazi. Također, cjenik sadrži podatke o cijenama za proizvod kroz vremensko razdoblje. Ukoliko je došlo do promijene cijene u bazu se sprema vrijeme do kad je ta cijena važila (end_date) te se upisuje nova cijena za koju znamo datum i vrijeme od kad se primjenjuje (start_date). Korisnik kreira grocery list (svi podaci vezani uz narudžbu proizvoda iz nekog dućana) koji neki drugi korisnik može prihvatiti u smislu da će obaviti uslugu kupnje za korisnika koji je kreirao grocery list. Korisnik može kreirati više grocery lista, a lista se prihvaća od strane jednog korisnika. Korisnik koji je u ulozi dobavljača (vršitelja usluge) može ignorirati grocery liste tako što se one stavljaju u ignored_grocery_list i korisnik te liste više ne vidi kod daljnjeg pregleda listi. Svaka lista može biti ignorirana od strane više korisnika. Grocery list može sadržavati jednu ili više stavki (proizvoda) koji se nalaze u tablici Grocery_list_products, dok se proizvodi mogu nalaziti na više grocery lista. Grocery_list_products sadrži informacije o količini naručenih proizvoda, količini kupljenih proizvoda (popunjava se nakon kupnje) i da li je proizvod kupljen. Korisnik može evaluirati drugog korisnika bilo da se radi o naručitelju usluge ili onome koji uslugu obavlja. U tablicu Evaluation upisuju se potrebni podaci sa šifrom korisnika koji ocijenjuje i onoga koji je ocijenjen.</w:t>
       </w:r>
     </w:p>
     <w:p>
@@ -4017,11 +4072,11 @@
           <w:numId w:val="2"/>
         </w:numPr>
       </w:pPr>
-      <w:bookmarkStart w:id="20" w:name="_Toc529757259"/>
+      <w:bookmarkStart w:id="21" w:name="_Toc529757259"/>
       <w:r>
         <w:t>Dijagram klasa</w:t>
       </w:r>
-      <w:bookmarkEnd w:id="20"/>
+      <w:bookmarkEnd w:id="21"/>
     </w:p>
     <w:p>
       <w:r>
@@ -4036,16 +4091,19 @@
           <w:numId w:val="2"/>
         </w:numPr>
       </w:pPr>
-      <w:bookmarkStart w:id="21" w:name="_Toc529757260"/>
+      <w:bookmarkStart w:id="22" w:name="_Toc529757260"/>
+      <w:r>
+        <w:t>Web servisi (Firebase)</w:t>
+      </w:r>
+      <w:bookmarkEnd w:id="22"/>
+    </w:p>
+    <w:p>
+      <w:r>
+        <w:t xml:space="preserve">Web servisi koji su vezani uz bazu podataka su implementirani pomoću Firebase-a. Firebase je razvojna platforma koja omogućava timova brži razvoj mobilnih aplikacija. Za realizaciju same baze korištene su komponente Firebase Authentication i Realtime Database. Pomoću Firebase Authentication implementirane su funkcionalnosti prijave, registracije i zaboravljene lozinke. Kako bi se korisnik uspješno registrirao mora unijeti osnovne podatke, kao što su korisničko ime, e-mail, lozinka itd., nakon čega mu se šalje poveznica na mail koju mora potvrditi za uspješnu registraciju. Kako Firebase Authentication pamti samo e-mail i password ostali podaci vezani uz korisnika </w:t>
+      </w:r>
       <w:r>
         <w:lastRenderedPageBreak/>
-        <w:t>Web servisi (Firebase)</w:t>
-      </w:r>
-      <w:bookmarkEnd w:id="21"/>
-    </w:p>
-    <w:p>
-      <w:r>
-        <w:t>Web servisi koji su vezani uz bazu podataka su implementirani pomoću Firebase-a. Firebase je razvojna platforma koja omogućava timova brži razvoj mobilnih aplikacija. Za realizaciju same baze korištene su komponente Firebase Authentication i Realtime Database. Pomoću Firebase Authentication implementirane su funkcionalnosti prijave, registracije i zaboravljene lozinke. Kako bi se korisnik uspješno registrirao mora unijeti osnovne podatke, kao što su korisničko ime, e-mail, lozinka itd., nakon čega mu se šalje poveznica na mail koju mora potvrditi za uspješnu registraciju. Kako Firebase Authentication pamti samo e-mail i password ostali podaci vezani uz korisnika spremljeni su u Realtime database. Za svakog korisnika koji se registrira Firebase authentication kreira jedinstveni uid, na temelju kojega možemo prepoznati korisnika</w:t>
+        <w:t>spremljeni su u Realtime database. Za svakog korisnika koji se registrira Firebase authentication kreira jedinstveni uid, na temelju kojega možemo prepoznati korisnika</w:t>
       </w:r>
       <w:r>
         <w:rPr>
@@ -4145,18 +4203,18 @@
     </w:p>
     <w:p>
       <w:r>
+        <w:t>Naime, ako želimo dohvatiti podatke nekog korisnika, potrebno je prvo dohvatiti korijen stabla (mygrocerypal-63fbd), zatim dohvatiti dijete users i zatim odabrati odgovarajuću id korisnika.</w:t>
+      </w:r>
+    </w:p>
+    <w:p>
+      <w:pPr>
+        <w:keepNext/>
+      </w:pPr>
+      <w:r>
+        <w:rPr>
+          <w:noProof/>
+        </w:rPr>
         <w:lastRenderedPageBreak/>
-        <w:t>Naime, ako želimo dohvatiti podatke nekog korisnika, potrebno je prvo dohvatiti korijen stabla (mygrocerypal-63fbd), zatim dohvatiti dijete users i zatim odabrati odgovarajuću id korisnika.</w:t>
-      </w:r>
-    </w:p>
-    <w:p>
-      <w:pPr>
-        <w:keepNext/>
-      </w:pPr>
-      <w:r>
-        <w:rPr>
-          <w:noProof/>
-        </w:rPr>
         <w:drawing>
           <wp:inline distT="0" distB="0" distL="0" distR="0">
             <wp:extent cx="5760720" cy="2512695"/>
@@ -4173,7 +4231,7 @@
                     <pic:cNvPicPr/>
                   </pic:nvPicPr>
                   <pic:blipFill>
-                    <a:blip r:embed="rId10">
+                    <a:blip r:embed="rId11">
                       <a:extLst>
                         <a:ext uri="{28A0092B-C50C-407E-A947-70E740481C1C}">
                           <a14:useLocalDpi xmlns:a14="http://schemas.microsoft.com/office/drawing/2010/main" val="0"/>
@@ -4267,7 +4325,7 @@
                     <pic:cNvPicPr/>
                   </pic:nvPicPr>
                   <pic:blipFill>
-                    <a:blip r:embed="rId11">
+                    <a:blip r:embed="rId12">
                       <a:extLst>
                         <a:ext uri="{28A0092B-C50C-407E-A947-70E740481C1C}">
                           <a14:useLocalDpi xmlns:a14="http://schemas.microsoft.com/office/drawing/2010/main" val="0"/>
@@ -4342,7 +4400,6 @@
         <w:rPr>
           <w:b/>
         </w:rPr>
-        <w:lastRenderedPageBreak/>
         <w:t>Napomena:</w:t>
       </w:r>
       <w:r>
@@ -4358,11 +4415,12 @@
           <w:numId w:val="2"/>
         </w:numPr>
       </w:pPr>
-      <w:bookmarkStart w:id="22" w:name="_Toc529757261"/>
-      <w:r>
+      <w:bookmarkStart w:id="23" w:name="_Toc529757261"/>
+      <w:r>
+        <w:lastRenderedPageBreak/>
         <w:t>Mock – up</w:t>
       </w:r>
-      <w:bookmarkEnd w:id="22"/>
+      <w:bookmarkEnd w:id="23"/>
     </w:p>
     <w:p>
       <w:r>
@@ -4377,11 +4435,11 @@
           <w:numId w:val="2"/>
         </w:numPr>
       </w:pPr>
-      <w:bookmarkStart w:id="23" w:name="_Toc529757262"/>
+      <w:bookmarkStart w:id="24" w:name="_Toc529757262"/>
       <w:r>
         <w:t>Use Case</w:t>
       </w:r>
-      <w:bookmarkEnd w:id="23"/>
+      <w:bookmarkEnd w:id="24"/>
     </w:p>
     <w:p>
       <w:r>
@@ -4404,7 +4462,7 @@
                     <pic:cNvPicPr/>
                   </pic:nvPicPr>
                   <pic:blipFill>
-                    <a:blip r:embed="rId12">
+                    <a:blip r:embed="rId13">
                       <a:extLst>
                         <a:ext uri="{28A0092B-C50C-407E-A947-70E740481C1C}">
                           <a14:useLocalDpi xmlns:a14="http://schemas.microsoft.com/office/drawing/2010/main" val="0"/>
@@ -4439,17 +4497,11 @@
         <w:t xml:space="preserve">aplikacije korisniku za korištenje. U ovom dijagramu tako vidimo opciju izrade nove narudžbe namirnice prilikom koje je korisnik obvezan odabrati trgovinu iz koje se namirnice moraju kupiti, unijeti vrijeme i adresu dostave, proviziju za dobavljača te platiti iznos kupnje plus proviziju za nabavljača. </w:t>
       </w:r>
       <w:r>
-        <w:t xml:space="preserve">Nakon napravljene nove narudžbe, korisnik aplikacije u pogledu nabavljača može pregledavati objavljene i aktualne narudžbe. Postoji opcija ignoriranja narudžbi koje mu se ne sviđaju, ali i opcija poništavanja ignoriranja, odnosno vraćanja na aktualni </w:t>
-      </w:r>
-      <w:r>
-        <w:lastRenderedPageBreak/>
-        <w:t>prikaz. Nadalje, narudžbe koje smatra povoljnim može prihvatiti te nakon završetka obavljanja narudžbe mora naplatiti naručitelju iznos kupovine</w:t>
+        <w:t>Nakon napravljene nove narudžbe, korisnik aplikacije u pogledu nabavljača može pregledavati objavljene i aktualne narudžbe. Postoji opcija ignoriranja narudžbi koje mu se ne sviđaju, ali i opcija poništavanja ignoriranja, odnosno vraćanja na aktualni prikaz. Nadalje, narudžbe koje smatra povoljnim može prihvatiti te nakon završetka obavljanja narudžbe mora naplatiti naručitelju iznos kupovine</w:t>
       </w:r>
       <w:r>
         <w:t xml:space="preserve">, odnosno dobije točan iznos novca narudžbe s provizijom od iznosa koji je uplatio naručitelj. </w:t>
       </w:r>
-      <w:bookmarkStart w:id="24" w:name="_GoBack"/>
-      <w:bookmarkEnd w:id="24"/>
     </w:p>
     <w:p>
       <w:r>
@@ -4466,6 +4518,7 @@
       </w:pPr>
       <w:bookmarkStart w:id="25" w:name="_Toc529757263"/>
       <w:r>
+        <w:lastRenderedPageBreak/>
         <w:t>Funkcionalnosti sustava</w:t>
       </w:r>
       <w:bookmarkEnd w:id="25"/>
@@ -4515,7 +4568,7 @@
     <w:p/>
     <w:p/>
     <w:sectPr>
-      <w:footerReference w:type="default" r:id="rId13"/>
+      <w:footerReference w:type="default" r:id="rId14"/>
       <w:pgSz w:w="11906" w:h="16838"/>
       <w:pgMar w:top="1417" w:right="1417" w:bottom="1417" w:left="1417" w:header="708" w:footer="708" w:gutter="0"/>
       <w:cols w:space="708"/>
@@ -6731,7 +6784,7 @@
 </file>
 
 <file path=customXml/itemProps1.xml><?xml version="1.0" encoding="utf-8"?>
-<ds:datastoreItem xmlns:ds="http://schemas.openxmlformats.org/officeDocument/2006/customXml" ds:itemID="{D9A632C6-CC13-4331-91CA-5523FDBC0DF3}">
+<ds:datastoreItem xmlns:ds="http://schemas.openxmlformats.org/officeDocument/2006/customXml" ds:itemID="{DB28C5B6-8108-4E48-B3FC-DA62C0D07EAF}">
   <ds:schemaRefs>
     <ds:schemaRef ds:uri="http://schemas.openxmlformats.org/officeDocument/2006/bibliography"/>
   </ds:schemaRefs>

</xml_diff>

<commit_message>
Dodan dijagram klasa i opisi specifičnih zahtjeva u tehničku dokumentaciju. Kreirani folderi: era i dijagram klasa u kojima su zadnje verzije
</commit_message>
<xml_diff>
--- a/Dokumentacija/Tehnička dokumentacija.docx
+++ b/Dokumentacija/Tehnička dokumentacija.docx
@@ -38,7 +38,7 @@
       <w:hyperlink r:id="rId8" w:history="1">
         <w:r>
           <w:rPr>
-            <w:rStyle w:val="Hiperveza"/>
+            <w:rStyle w:val="Hyperlink"/>
             <w:rFonts w:cs="Segoe UI"/>
             <w:sz w:val="28"/>
             <w:szCs w:val="28"/>
@@ -177,7 +177,7 @@
       <w:sdtContent>
         <w:p>
           <w:pPr>
-            <w:pStyle w:val="TOCNaslov"/>
+            <w:pStyle w:val="TOCHeading"/>
           </w:pPr>
           <w:r>
             <w:t>Sadržaj</w:t>
@@ -185,7 +185,7 @@
         </w:p>
         <w:p>
           <w:pPr>
-            <w:pStyle w:val="Sadraj1"/>
+            <w:pStyle w:val="TOC1"/>
             <w:tabs>
               <w:tab w:val="left" w:pos="440"/>
               <w:tab w:val="right" w:leader="dot" w:pos="9062"/>
@@ -220,84 +220,131 @@
             </w:rPr>
             <w:fldChar w:fldCharType="separate"/>
           </w:r>
-          <w:hyperlink w:anchor="_Toc529757239" w:history="1">
-            <w:r>
-              <w:rPr>
-                <w:rStyle w:val="Hiperveza"/>
-                <w:rFonts w:cs="Segoe UI"/>
-                <w:noProof/>
-              </w:rPr>
-              <w:t>1.</w:t>
-            </w:r>
-            <w:r>
-              <w:rPr>
-                <w:rFonts w:cstheme="minorBidi"/>
-                <w:noProof/>
-                <w:lang w:val="hr-HR" w:eastAsia="hr-HR"/>
-              </w:rPr>
-              <w:tab/>
-            </w:r>
-            <w:r>
-              <w:rPr>
-                <w:rStyle w:val="Hiperveza"/>
-                <w:rFonts w:cs="Segoe UI"/>
-                <w:noProof/>
-              </w:rPr>
-              <w:t>Uvod</w:t>
-            </w:r>
-            <w:r>
-              <w:rPr>
-                <w:noProof/>
-                <w:webHidden/>
-              </w:rPr>
-              <w:tab/>
-            </w:r>
-            <w:r>
-              <w:rPr>
-                <w:noProof/>
-                <w:webHidden/>
-              </w:rPr>
-              <w:fldChar w:fldCharType="begin"/>
-            </w:r>
-            <w:r>
-              <w:rPr>
-                <w:noProof/>
-                <w:webHidden/>
-              </w:rPr>
-              <w:instrText xml:space="preserve"> PAGEREF _Toc529757239 \h </w:instrText>
-            </w:r>
-            <w:r>
-              <w:rPr>
-                <w:noProof/>
-                <w:webHidden/>
-              </w:rPr>
-            </w:r>
-            <w:r>
-              <w:rPr>
-                <w:noProof/>
-                <w:webHidden/>
-              </w:rPr>
-              <w:fldChar w:fldCharType="separate"/>
-            </w:r>
-            <w:r>
-              <w:rPr>
-                <w:noProof/>
-                <w:webHidden/>
-              </w:rPr>
-              <w:t>3</w:t>
-            </w:r>
-            <w:r>
-              <w:rPr>
-                <w:noProof/>
-                <w:webHidden/>
-              </w:rPr>
-              <w:fldChar w:fldCharType="end"/>
-            </w:r>
-          </w:hyperlink>
+          <w:bookmarkStart w:id="0" w:name="_GoBack"/>
+          <w:bookmarkEnd w:id="0"/>
+          <w:r>
+            <w:rPr>
+              <w:rStyle w:val="Hyperlink"/>
+              <w:noProof/>
+            </w:rPr>
+            <w:fldChar w:fldCharType="begin"/>
+          </w:r>
+          <w:r>
+            <w:rPr>
+              <w:rStyle w:val="Hyperlink"/>
+              <w:noProof/>
+            </w:rPr>
+            <w:instrText xml:space="preserve"> </w:instrText>
+          </w:r>
+          <w:r>
+            <w:rPr>
+              <w:noProof/>
+            </w:rPr>
+            <w:instrText>HYPERLINK \l "_Toc529904067"</w:instrText>
+          </w:r>
+          <w:r>
+            <w:rPr>
+              <w:rStyle w:val="Hyperlink"/>
+              <w:noProof/>
+            </w:rPr>
+            <w:instrText xml:space="preserve"> </w:instrText>
+          </w:r>
+          <w:r>
+            <w:rPr>
+              <w:rStyle w:val="Hyperlink"/>
+              <w:noProof/>
+            </w:rPr>
+          </w:r>
+          <w:r>
+            <w:rPr>
+              <w:rStyle w:val="Hyperlink"/>
+              <w:noProof/>
+            </w:rPr>
+            <w:fldChar w:fldCharType="separate"/>
+          </w:r>
+          <w:r>
+            <w:rPr>
+              <w:rStyle w:val="Hyperlink"/>
+              <w:rFonts w:cs="Segoe UI"/>
+              <w:noProof/>
+            </w:rPr>
+            <w:t>1</w:t>
+          </w:r>
+          <w:r>
+            <w:rPr>
+              <w:rFonts w:cstheme="minorBidi"/>
+              <w:noProof/>
+              <w:lang w:val="hr-HR" w:eastAsia="hr-HR"/>
+            </w:rPr>
+            <w:tab/>
+          </w:r>
+          <w:r>
+            <w:rPr>
+              <w:rStyle w:val="Hyperlink"/>
+              <w:rFonts w:cs="Segoe UI"/>
+              <w:noProof/>
+            </w:rPr>
+            <w:t>Uvod</w:t>
+          </w:r>
+          <w:r>
+            <w:rPr>
+              <w:noProof/>
+              <w:webHidden/>
+            </w:rPr>
+            <w:tab/>
+          </w:r>
+          <w:r>
+            <w:rPr>
+              <w:noProof/>
+              <w:webHidden/>
+            </w:rPr>
+            <w:fldChar w:fldCharType="begin"/>
+          </w:r>
+          <w:r>
+            <w:rPr>
+              <w:noProof/>
+              <w:webHidden/>
+            </w:rPr>
+            <w:instrText xml:space="preserve"> PAGEREF _Toc529904067 \h </w:instrText>
+          </w:r>
+          <w:r>
+            <w:rPr>
+              <w:noProof/>
+              <w:webHidden/>
+            </w:rPr>
+          </w:r>
+          <w:r>
+            <w:rPr>
+              <w:noProof/>
+              <w:webHidden/>
+            </w:rPr>
+            <w:fldChar w:fldCharType="separate"/>
+          </w:r>
+          <w:r>
+            <w:rPr>
+              <w:noProof/>
+              <w:webHidden/>
+            </w:rPr>
+            <w:t>3</w:t>
+          </w:r>
+          <w:r>
+            <w:rPr>
+              <w:noProof/>
+              <w:webHidden/>
+            </w:rPr>
+            <w:fldChar w:fldCharType="end"/>
+          </w:r>
+          <w:r>
+            <w:rPr>
+              <w:rStyle w:val="Hyperlink"/>
+              <w:noProof/>
+            </w:rPr>
+            <w:fldChar w:fldCharType="end"/>
+          </w:r>
         </w:p>
         <w:p>
           <w:pPr>
-            <w:pStyle w:val="Sadraj2"/>
+            <w:pStyle w:val="TOC2"/>
             <w:tabs>
               <w:tab w:val="left" w:pos="880"/>
               <w:tab w:val="right" w:leader="dot" w:pos="9062"/>
@@ -308,14 +355,14 @@
               <w:lang w:val="hr-HR" w:eastAsia="hr-HR"/>
             </w:rPr>
           </w:pPr>
-          <w:hyperlink w:anchor="_Toc529757240" w:history="1">
-            <w:r>
-              <w:rPr>
-                <w:rStyle w:val="Hiperveza"/>
+          <w:hyperlink w:anchor="_Toc529904068" w:history="1">
+            <w:r>
+              <w:rPr>
+                <w:rStyle w:val="Hyperlink"/>
                 <w:rFonts w:cs="Segoe UI"/>
                 <w:noProof/>
               </w:rPr>
-              <w:t>1.1.</w:t>
+              <w:t>1.1</w:t>
             </w:r>
             <w:r>
               <w:rPr>
@@ -327,7 +374,7 @@
             </w:r>
             <w:r>
               <w:rPr>
-                <w:rStyle w:val="Hiperveza"/>
+                <w:rStyle w:val="Hyperlink"/>
                 <w:rFonts w:cs="Segoe UI"/>
                 <w:noProof/>
               </w:rPr>
@@ -352,7 +399,7 @@
                 <w:noProof/>
                 <w:webHidden/>
               </w:rPr>
-              <w:instrText xml:space="preserve"> PAGEREF _Toc529757240 \h </w:instrText>
+              <w:instrText xml:space="preserve"> PAGEREF _Toc529904068 \h </w:instrText>
             </w:r>
             <w:r>
               <w:rPr>
@@ -385,7 +432,7 @@
         </w:p>
         <w:p>
           <w:pPr>
-            <w:pStyle w:val="Sadraj2"/>
+            <w:pStyle w:val="TOC2"/>
             <w:tabs>
               <w:tab w:val="left" w:pos="880"/>
               <w:tab w:val="right" w:leader="dot" w:pos="9062"/>
@@ -396,14 +443,14 @@
               <w:lang w:val="hr-HR" w:eastAsia="hr-HR"/>
             </w:rPr>
           </w:pPr>
-          <w:hyperlink w:anchor="_Toc529757241" w:history="1">
-            <w:r>
-              <w:rPr>
-                <w:rStyle w:val="Hiperveza"/>
+          <w:hyperlink w:anchor="_Toc529904069" w:history="1">
+            <w:r>
+              <w:rPr>
+                <w:rStyle w:val="Hyperlink"/>
                 <w:rFonts w:cs="Segoe UI"/>
                 <w:noProof/>
               </w:rPr>
-              <w:t>1.2.</w:t>
+              <w:t>1.2</w:t>
             </w:r>
             <w:r>
               <w:rPr>
@@ -415,7 +462,7 @@
             </w:r>
             <w:r>
               <w:rPr>
-                <w:rStyle w:val="Hiperveza"/>
+                <w:rStyle w:val="Hyperlink"/>
                 <w:rFonts w:cs="Segoe UI"/>
                 <w:noProof/>
               </w:rPr>
@@ -440,7 +487,7 @@
                 <w:noProof/>
                 <w:webHidden/>
               </w:rPr>
-              <w:instrText xml:space="preserve"> PAGEREF _Toc529757241 \h </w:instrText>
+              <w:instrText xml:space="preserve"> PAGEREF _Toc529904069 \h </w:instrText>
             </w:r>
             <w:r>
               <w:rPr>
@@ -473,7 +520,7 @@
         </w:p>
         <w:p>
           <w:pPr>
-            <w:pStyle w:val="Sadraj2"/>
+            <w:pStyle w:val="TOC2"/>
             <w:tabs>
               <w:tab w:val="left" w:pos="880"/>
               <w:tab w:val="right" w:leader="dot" w:pos="9062"/>
@@ -484,14 +531,14 @@
               <w:lang w:val="hr-HR" w:eastAsia="hr-HR"/>
             </w:rPr>
           </w:pPr>
-          <w:hyperlink w:anchor="_Toc529757242" w:history="1">
-            <w:r>
-              <w:rPr>
-                <w:rStyle w:val="Hiperveza"/>
+          <w:hyperlink w:anchor="_Toc529904070" w:history="1">
+            <w:r>
+              <w:rPr>
+                <w:rStyle w:val="Hyperlink"/>
                 <w:rFonts w:cs="Segoe UI"/>
                 <w:noProof/>
               </w:rPr>
-              <w:t>1.3.</w:t>
+              <w:t>1.3</w:t>
             </w:r>
             <w:r>
               <w:rPr>
@@ -503,7 +550,7 @@
             </w:r>
             <w:r>
               <w:rPr>
-                <w:rStyle w:val="Hiperveza"/>
+                <w:rStyle w:val="Hyperlink"/>
                 <w:rFonts w:cs="Segoe UI"/>
                 <w:noProof/>
               </w:rPr>
@@ -528,7 +575,7 @@
                 <w:noProof/>
                 <w:webHidden/>
               </w:rPr>
-              <w:instrText xml:space="preserve"> PAGEREF _Toc529757242 \h </w:instrText>
+              <w:instrText xml:space="preserve"> PAGEREF _Toc529904070 \h </w:instrText>
             </w:r>
             <w:r>
               <w:rPr>
@@ -561,7 +608,7 @@
         </w:p>
         <w:p>
           <w:pPr>
-            <w:pStyle w:val="Sadraj2"/>
+            <w:pStyle w:val="TOC2"/>
             <w:tabs>
               <w:tab w:val="left" w:pos="880"/>
               <w:tab w:val="right" w:leader="dot" w:pos="9062"/>
@@ -572,14 +619,14 @@
               <w:lang w:val="hr-HR" w:eastAsia="hr-HR"/>
             </w:rPr>
           </w:pPr>
-          <w:hyperlink w:anchor="_Toc529757243" w:history="1">
-            <w:r>
-              <w:rPr>
-                <w:rStyle w:val="Hiperveza"/>
+          <w:hyperlink w:anchor="_Toc529904071" w:history="1">
+            <w:r>
+              <w:rPr>
+                <w:rStyle w:val="Hyperlink"/>
                 <w:rFonts w:cs="Segoe UI"/>
                 <w:noProof/>
               </w:rPr>
-              <w:t>1.4.</w:t>
+              <w:t>1.4</w:t>
             </w:r>
             <w:r>
               <w:rPr>
@@ -591,7 +638,7 @@
             </w:r>
             <w:r>
               <w:rPr>
-                <w:rStyle w:val="Hiperveza"/>
+                <w:rStyle w:val="Hyperlink"/>
                 <w:rFonts w:cs="Segoe UI"/>
                 <w:noProof/>
               </w:rPr>
@@ -616,7 +663,7 @@
                 <w:noProof/>
                 <w:webHidden/>
               </w:rPr>
-              <w:instrText xml:space="preserve"> PAGEREF _Toc529757243 \h </w:instrText>
+              <w:instrText xml:space="preserve"> PAGEREF _Toc529904071 \h </w:instrText>
             </w:r>
             <w:r>
               <w:rPr>
@@ -649,7 +696,7 @@
         </w:p>
         <w:p>
           <w:pPr>
-            <w:pStyle w:val="Sadraj2"/>
+            <w:pStyle w:val="TOC2"/>
             <w:tabs>
               <w:tab w:val="left" w:pos="880"/>
               <w:tab w:val="right" w:leader="dot" w:pos="9062"/>
@@ -660,10 +707,10 @@
               <w:lang w:val="hr-HR" w:eastAsia="hr-HR"/>
             </w:rPr>
           </w:pPr>
-          <w:hyperlink w:anchor="_Toc529757244" w:history="1">
-            <w:r>
-              <w:rPr>
-                <w:rStyle w:val="Hiperveza"/>
+          <w:hyperlink w:anchor="_Toc529904072" w:history="1">
+            <w:r>
+              <w:rPr>
+                <w:rStyle w:val="Hyperlink"/>
                 <w:rFonts w:cs="Segoe UI"/>
                 <w:noProof/>
                 <w:lang w:eastAsia="hr-HR"/>
@@ -680,7 +727,7 @@
             </w:r>
             <w:r>
               <w:rPr>
-                <w:rStyle w:val="Hiperveza"/>
+                <w:rStyle w:val="Hyperlink"/>
                 <w:rFonts w:cs="Segoe UI"/>
                 <w:noProof/>
                 <w:lang w:eastAsia="hr-HR"/>
@@ -706,7 +753,7 @@
                 <w:noProof/>
                 <w:webHidden/>
               </w:rPr>
-              <w:instrText xml:space="preserve"> PAGEREF _Toc529757244 \h </w:instrText>
+              <w:instrText xml:space="preserve"> PAGEREF _Toc529904072 \h </w:instrText>
             </w:r>
             <w:r>
               <w:rPr>
@@ -739,7 +786,7 @@
         </w:p>
         <w:p>
           <w:pPr>
-            <w:pStyle w:val="Sadraj1"/>
+            <w:pStyle w:val="TOC1"/>
             <w:tabs>
               <w:tab w:val="left" w:pos="440"/>
               <w:tab w:val="right" w:leader="dot" w:pos="9062"/>
@@ -750,13 +797,13 @@
               <w:lang w:val="hr-HR" w:eastAsia="hr-HR"/>
             </w:rPr>
           </w:pPr>
-          <w:hyperlink w:anchor="_Toc529757245" w:history="1">
-            <w:r>
-              <w:rPr>
-                <w:rStyle w:val="Hiperveza"/>
-                <w:noProof/>
-              </w:rPr>
-              <w:t>2.</w:t>
+          <w:hyperlink w:anchor="_Toc529904073" w:history="1">
+            <w:r>
+              <w:rPr>
+                <w:rStyle w:val="Hyperlink"/>
+                <w:noProof/>
+              </w:rPr>
+              <w:t>2</w:t>
             </w:r>
             <w:r>
               <w:rPr>
@@ -768,7 +815,7 @@
             </w:r>
             <w:r>
               <w:rPr>
-                <w:rStyle w:val="Hiperveza"/>
+                <w:rStyle w:val="Hyperlink"/>
                 <w:noProof/>
               </w:rPr>
               <w:t>Generalni opis</w:t>
@@ -792,7 +839,7 @@
                 <w:noProof/>
                 <w:webHidden/>
               </w:rPr>
-              <w:instrText xml:space="preserve"> PAGEREF _Toc529757245 \h </w:instrText>
+              <w:instrText xml:space="preserve"> PAGEREF _Toc529904073 \h </w:instrText>
             </w:r>
             <w:r>
               <w:rPr>
@@ -825,7 +872,7 @@
         </w:p>
         <w:p>
           <w:pPr>
-            <w:pStyle w:val="Sadraj2"/>
+            <w:pStyle w:val="TOC2"/>
             <w:tabs>
               <w:tab w:val="left" w:pos="880"/>
               <w:tab w:val="right" w:leader="dot" w:pos="9062"/>
@@ -836,13 +883,13 @@
               <w:lang w:val="hr-HR" w:eastAsia="hr-HR"/>
             </w:rPr>
           </w:pPr>
-          <w:hyperlink w:anchor="_Toc529757246" w:history="1">
-            <w:r>
-              <w:rPr>
-                <w:rStyle w:val="Hiperveza"/>
-                <w:noProof/>
-              </w:rPr>
-              <w:t>2.1.</w:t>
+          <w:hyperlink w:anchor="_Toc529904074" w:history="1">
+            <w:r>
+              <w:rPr>
+                <w:rStyle w:val="Hyperlink"/>
+                <w:noProof/>
+              </w:rPr>
+              <w:t>2.1</w:t>
             </w:r>
             <w:r>
               <w:rPr>
@@ -854,7 +901,7 @@
             </w:r>
             <w:r>
               <w:rPr>
-                <w:rStyle w:val="Hiperveza"/>
+                <w:rStyle w:val="Hyperlink"/>
                 <w:noProof/>
               </w:rPr>
               <w:t>Arhitektura aplikacije</w:t>
@@ -878,7 +925,7 @@
                 <w:noProof/>
                 <w:webHidden/>
               </w:rPr>
-              <w:instrText xml:space="preserve"> PAGEREF _Toc529757246 \h </w:instrText>
+              <w:instrText xml:space="preserve"> PAGEREF _Toc529904074 \h </w:instrText>
             </w:r>
             <w:r>
               <w:rPr>
@@ -911,7 +958,7 @@
         </w:p>
         <w:p>
           <w:pPr>
-            <w:pStyle w:val="Sadraj2"/>
+            <w:pStyle w:val="TOC2"/>
             <w:tabs>
               <w:tab w:val="left" w:pos="880"/>
               <w:tab w:val="right" w:leader="dot" w:pos="9062"/>
@@ -922,13 +969,13 @@
               <w:lang w:val="hr-HR" w:eastAsia="hr-HR"/>
             </w:rPr>
           </w:pPr>
-          <w:hyperlink w:anchor="_Toc529757247" w:history="1">
-            <w:r>
-              <w:rPr>
-                <w:rStyle w:val="Hiperveza"/>
-                <w:noProof/>
-              </w:rPr>
-              <w:t>2.2.</w:t>
+          <w:hyperlink w:anchor="_Toc529904075" w:history="1">
+            <w:r>
+              <w:rPr>
+                <w:rStyle w:val="Hyperlink"/>
+                <w:noProof/>
+              </w:rPr>
+              <w:t>2.2</w:t>
             </w:r>
             <w:r>
               <w:rPr>
@@ -940,7 +987,7 @@
             </w:r>
             <w:r>
               <w:rPr>
-                <w:rStyle w:val="Hiperveza"/>
+                <w:rStyle w:val="Hyperlink"/>
                 <w:noProof/>
               </w:rPr>
               <w:t>Funkcije proizvoda</w:t>
@@ -964,7 +1011,7 @@
                 <w:noProof/>
                 <w:webHidden/>
               </w:rPr>
-              <w:instrText xml:space="preserve"> PAGEREF _Toc529757247 \h </w:instrText>
+              <w:instrText xml:space="preserve"> PAGEREF _Toc529904075 \h </w:instrText>
             </w:r>
             <w:r>
               <w:rPr>
@@ -984,7 +1031,7 @@
                 <w:noProof/>
                 <w:webHidden/>
               </w:rPr>
-              <w:t>5</w:t>
+              <w:t>6</w:t>
             </w:r>
             <w:r>
               <w:rPr>
@@ -997,7 +1044,7 @@
         </w:p>
         <w:p>
           <w:pPr>
-            <w:pStyle w:val="Sadraj2"/>
+            <w:pStyle w:val="TOC2"/>
             <w:tabs>
               <w:tab w:val="left" w:pos="880"/>
               <w:tab w:val="right" w:leader="dot" w:pos="9062"/>
@@ -1008,13 +1055,13 @@
               <w:lang w:val="hr-HR" w:eastAsia="hr-HR"/>
             </w:rPr>
           </w:pPr>
-          <w:hyperlink w:anchor="_Toc529757248" w:history="1">
-            <w:r>
-              <w:rPr>
-                <w:rStyle w:val="Hiperveza"/>
-                <w:noProof/>
-              </w:rPr>
-              <w:t>2.3.</w:t>
+          <w:hyperlink w:anchor="_Toc529904076" w:history="1">
+            <w:r>
+              <w:rPr>
+                <w:rStyle w:val="Hyperlink"/>
+                <w:noProof/>
+              </w:rPr>
+              <w:t>2.3</w:t>
             </w:r>
             <w:r>
               <w:rPr>
@@ -1026,7 +1073,7 @@
             </w:r>
             <w:r>
               <w:rPr>
-                <w:rStyle w:val="Hiperveza"/>
+                <w:rStyle w:val="Hyperlink"/>
                 <w:noProof/>
               </w:rPr>
               <w:t>Karakteristike korisnika</w:t>
@@ -1050,7 +1097,7 @@
                 <w:noProof/>
                 <w:webHidden/>
               </w:rPr>
-              <w:instrText xml:space="preserve"> PAGEREF _Toc529757248 \h </w:instrText>
+              <w:instrText xml:space="preserve"> PAGEREF _Toc529904076 \h </w:instrText>
             </w:r>
             <w:r>
               <w:rPr>
@@ -1070,7 +1117,7 @@
                 <w:noProof/>
                 <w:webHidden/>
               </w:rPr>
-              <w:t>6</w:t>
+              <w:t>7</w:t>
             </w:r>
             <w:r>
               <w:rPr>
@@ -1083,7 +1130,7 @@
         </w:p>
         <w:p>
           <w:pPr>
-            <w:pStyle w:val="Sadraj2"/>
+            <w:pStyle w:val="TOC2"/>
             <w:tabs>
               <w:tab w:val="left" w:pos="880"/>
               <w:tab w:val="right" w:leader="dot" w:pos="9062"/>
@@ -1094,13 +1141,13 @@
               <w:lang w:val="hr-HR" w:eastAsia="hr-HR"/>
             </w:rPr>
           </w:pPr>
-          <w:hyperlink w:anchor="_Toc529757249" w:history="1">
-            <w:r>
-              <w:rPr>
-                <w:rStyle w:val="Hiperveza"/>
-                <w:noProof/>
-              </w:rPr>
-              <w:t>2.4.</w:t>
+          <w:hyperlink w:anchor="_Toc529904077" w:history="1">
+            <w:r>
+              <w:rPr>
+                <w:rStyle w:val="Hyperlink"/>
+                <w:noProof/>
+              </w:rPr>
+              <w:t>2.4</w:t>
             </w:r>
             <w:r>
               <w:rPr>
@@ -1112,7 +1159,7 @@
             </w:r>
             <w:r>
               <w:rPr>
-                <w:rStyle w:val="Hiperveza"/>
+                <w:rStyle w:val="Hyperlink"/>
                 <w:noProof/>
               </w:rPr>
               <w:t>Ograničenja</w:t>
@@ -1136,7 +1183,7 @@
                 <w:noProof/>
                 <w:webHidden/>
               </w:rPr>
-              <w:instrText xml:space="preserve"> PAGEREF _Toc529757249 \h </w:instrText>
+              <w:instrText xml:space="preserve"> PAGEREF _Toc529904077 \h </w:instrText>
             </w:r>
             <w:r>
               <w:rPr>
@@ -1169,7 +1216,7 @@
         </w:p>
         <w:p>
           <w:pPr>
-            <w:pStyle w:val="Sadraj2"/>
+            <w:pStyle w:val="TOC2"/>
             <w:tabs>
               <w:tab w:val="left" w:pos="880"/>
               <w:tab w:val="right" w:leader="dot" w:pos="9062"/>
@@ -1180,13 +1227,13 @@
               <w:lang w:val="hr-HR" w:eastAsia="hr-HR"/>
             </w:rPr>
           </w:pPr>
-          <w:hyperlink w:anchor="_Toc529757250" w:history="1">
-            <w:r>
-              <w:rPr>
-                <w:rStyle w:val="Hiperveza"/>
-                <w:noProof/>
-              </w:rPr>
-              <w:t>2.5.</w:t>
+          <w:hyperlink w:anchor="_Toc529904078" w:history="1">
+            <w:r>
+              <w:rPr>
+                <w:rStyle w:val="Hyperlink"/>
+                <w:noProof/>
+              </w:rPr>
+              <w:t>2.5</w:t>
             </w:r>
             <w:r>
               <w:rPr>
@@ -1198,7 +1245,7 @@
             </w:r>
             <w:r>
               <w:rPr>
-                <w:rStyle w:val="Hiperveza"/>
+                <w:rStyle w:val="Hyperlink"/>
                 <w:noProof/>
               </w:rPr>
               <w:t>Pretpostavke i opasnosti</w:t>
@@ -1222,7 +1269,7 @@
                 <w:noProof/>
                 <w:webHidden/>
               </w:rPr>
-              <w:instrText xml:space="preserve"> PAGEREF _Toc529757250 \h </w:instrText>
+              <w:instrText xml:space="preserve"> PAGEREF _Toc529904078 \h </w:instrText>
             </w:r>
             <w:r>
               <w:rPr>
@@ -1255,7 +1302,7 @@
         </w:p>
         <w:p>
           <w:pPr>
-            <w:pStyle w:val="Sadraj1"/>
+            <w:pStyle w:val="TOC1"/>
             <w:tabs>
               <w:tab w:val="left" w:pos="440"/>
               <w:tab w:val="right" w:leader="dot" w:pos="9062"/>
@@ -1266,13 +1313,13 @@
               <w:lang w:val="hr-HR" w:eastAsia="hr-HR"/>
             </w:rPr>
           </w:pPr>
-          <w:hyperlink w:anchor="_Toc529757251" w:history="1">
-            <w:r>
-              <w:rPr>
-                <w:rStyle w:val="Hiperveza"/>
-                <w:noProof/>
-              </w:rPr>
-              <w:t>3.</w:t>
+          <w:hyperlink w:anchor="_Toc529904079" w:history="1">
+            <w:r>
+              <w:rPr>
+                <w:rStyle w:val="Hyperlink"/>
+                <w:noProof/>
+              </w:rPr>
+              <w:t>3</w:t>
             </w:r>
             <w:r>
               <w:rPr>
@@ -1284,7 +1331,7 @@
             </w:r>
             <w:r>
               <w:rPr>
-                <w:rStyle w:val="Hiperveza"/>
+                <w:rStyle w:val="Hyperlink"/>
                 <w:noProof/>
               </w:rPr>
               <w:t>Specifični zahtjevi</w:t>
@@ -1308,7 +1355,7 @@
                 <w:noProof/>
                 <w:webHidden/>
               </w:rPr>
-              <w:instrText xml:space="preserve"> PAGEREF _Toc529757251 \h </w:instrText>
+              <w:instrText xml:space="preserve"> PAGEREF _Toc529904079 \h </w:instrText>
             </w:r>
             <w:r>
               <w:rPr>
@@ -1328,7 +1375,7 @@
                 <w:noProof/>
                 <w:webHidden/>
               </w:rPr>
-              <w:t>7</w:t>
+              <w:t>8</w:t>
             </w:r>
             <w:r>
               <w:rPr>
@@ -1341,7 +1388,7 @@
         </w:p>
         <w:p>
           <w:pPr>
-            <w:pStyle w:val="Sadraj2"/>
+            <w:pStyle w:val="TOC2"/>
             <w:tabs>
               <w:tab w:val="left" w:pos="880"/>
               <w:tab w:val="right" w:leader="dot" w:pos="9062"/>
@@ -1352,13 +1399,13 @@
               <w:lang w:val="hr-HR" w:eastAsia="hr-HR"/>
             </w:rPr>
           </w:pPr>
-          <w:hyperlink w:anchor="_Toc529757252" w:history="1">
-            <w:r>
-              <w:rPr>
-                <w:rStyle w:val="Hiperveza"/>
-                <w:noProof/>
-              </w:rPr>
-              <w:t>3.1.</w:t>
+          <w:hyperlink w:anchor="_Toc529904080" w:history="1">
+            <w:r>
+              <w:rPr>
+                <w:rStyle w:val="Hyperlink"/>
+                <w:noProof/>
+              </w:rPr>
+              <w:t>3.1</w:t>
             </w:r>
             <w:r>
               <w:rPr>
@@ -1370,7 +1417,7 @@
             </w:r>
             <w:r>
               <w:rPr>
-                <w:rStyle w:val="Hiperveza"/>
+                <w:rStyle w:val="Hyperlink"/>
                 <w:noProof/>
               </w:rPr>
               <w:t>Zahtjevi performansi</w:t>
@@ -1394,7 +1441,7 @@
                 <w:noProof/>
                 <w:webHidden/>
               </w:rPr>
-              <w:instrText xml:space="preserve"> PAGEREF _Toc529757252 \h </w:instrText>
+              <w:instrText xml:space="preserve"> PAGEREF _Toc529904080 \h </w:instrText>
             </w:r>
             <w:r>
               <w:rPr>
@@ -1414,7 +1461,7 @@
                 <w:noProof/>
                 <w:webHidden/>
               </w:rPr>
-              <w:t>7</w:t>
+              <w:t>8</w:t>
             </w:r>
             <w:r>
               <w:rPr>
@@ -1427,7 +1474,7 @@
         </w:p>
         <w:p>
           <w:pPr>
-            <w:pStyle w:val="Sadraj2"/>
+            <w:pStyle w:val="TOC2"/>
             <w:tabs>
               <w:tab w:val="left" w:pos="880"/>
               <w:tab w:val="right" w:leader="dot" w:pos="9062"/>
@@ -1438,13 +1485,13 @@
               <w:lang w:val="hr-HR" w:eastAsia="hr-HR"/>
             </w:rPr>
           </w:pPr>
-          <w:hyperlink w:anchor="_Toc529757253" w:history="1">
-            <w:r>
-              <w:rPr>
-                <w:rStyle w:val="Hiperveza"/>
-                <w:noProof/>
-              </w:rPr>
-              <w:t>3.2.</w:t>
+          <w:hyperlink w:anchor="_Toc529904081" w:history="1">
+            <w:r>
+              <w:rPr>
+                <w:rStyle w:val="Hyperlink"/>
+                <w:noProof/>
+              </w:rPr>
+              <w:t>3.2</w:t>
             </w:r>
             <w:r>
               <w:rPr>
@@ -1456,7 +1503,7 @@
             </w:r>
             <w:r>
               <w:rPr>
-                <w:rStyle w:val="Hiperveza"/>
+                <w:rStyle w:val="Hyperlink"/>
                 <w:noProof/>
               </w:rPr>
               <w:t>Logički zahtjevi nad bazom podataka</w:t>
@@ -1480,7 +1527,7 @@
                 <w:noProof/>
                 <w:webHidden/>
               </w:rPr>
-              <w:instrText xml:space="preserve"> PAGEREF _Toc529757253 \h </w:instrText>
+              <w:instrText xml:space="preserve"> PAGEREF _Toc529904081 \h </w:instrText>
             </w:r>
             <w:r>
               <w:rPr>
@@ -1500,7 +1547,7 @@
                 <w:noProof/>
                 <w:webHidden/>
               </w:rPr>
-              <w:t>7</w:t>
+              <w:t>8</w:t>
             </w:r>
             <w:r>
               <w:rPr>
@@ -1513,7 +1560,7 @@
         </w:p>
         <w:p>
           <w:pPr>
-            <w:pStyle w:val="Sadraj2"/>
+            <w:pStyle w:val="TOC2"/>
             <w:tabs>
               <w:tab w:val="left" w:pos="880"/>
               <w:tab w:val="right" w:leader="dot" w:pos="9062"/>
@@ -1524,13 +1571,13 @@
               <w:lang w:val="hr-HR" w:eastAsia="hr-HR"/>
             </w:rPr>
           </w:pPr>
-          <w:hyperlink w:anchor="_Toc529757254" w:history="1">
-            <w:r>
-              <w:rPr>
-                <w:rStyle w:val="Hiperveza"/>
-                <w:noProof/>
-              </w:rPr>
-              <w:t>3.3.</w:t>
+          <w:hyperlink w:anchor="_Toc529904082" w:history="1">
+            <w:r>
+              <w:rPr>
+                <w:rStyle w:val="Hyperlink"/>
+                <w:noProof/>
+              </w:rPr>
+              <w:t>3.3</w:t>
             </w:r>
             <w:r>
               <w:rPr>
@@ -1542,7 +1589,7 @@
             </w:r>
             <w:r>
               <w:rPr>
-                <w:rStyle w:val="Hiperveza"/>
+                <w:rStyle w:val="Hyperlink"/>
                 <w:noProof/>
               </w:rPr>
               <w:t>Ograničenje dizajna</w:t>
@@ -1566,7 +1613,7 @@
                 <w:noProof/>
                 <w:webHidden/>
               </w:rPr>
-              <w:instrText xml:space="preserve"> PAGEREF _Toc529757254 \h </w:instrText>
+              <w:instrText xml:space="preserve"> PAGEREF _Toc529904082 \h </w:instrText>
             </w:r>
             <w:r>
               <w:rPr>
@@ -1586,7 +1633,7 @@
                 <w:noProof/>
                 <w:webHidden/>
               </w:rPr>
-              <w:t>7</w:t>
+              <w:t>8</w:t>
             </w:r>
             <w:r>
               <w:rPr>
@@ -1599,7 +1646,7 @@
         </w:p>
         <w:p>
           <w:pPr>
-            <w:pStyle w:val="Sadraj2"/>
+            <w:pStyle w:val="TOC2"/>
             <w:tabs>
               <w:tab w:val="left" w:pos="880"/>
               <w:tab w:val="right" w:leader="dot" w:pos="9062"/>
@@ -1610,13 +1657,13 @@
               <w:lang w:val="hr-HR" w:eastAsia="hr-HR"/>
             </w:rPr>
           </w:pPr>
-          <w:hyperlink w:anchor="_Toc529757255" w:history="1">
-            <w:r>
-              <w:rPr>
-                <w:rStyle w:val="Hiperveza"/>
-                <w:noProof/>
-              </w:rPr>
-              <w:t>3.4.</w:t>
+          <w:hyperlink w:anchor="_Toc529904083" w:history="1">
+            <w:r>
+              <w:rPr>
+                <w:rStyle w:val="Hyperlink"/>
+                <w:noProof/>
+              </w:rPr>
+              <w:t>3.4</w:t>
             </w:r>
             <w:r>
               <w:rPr>
@@ -1628,7 +1675,7 @@
             </w:r>
             <w:r>
               <w:rPr>
-                <w:rStyle w:val="Hiperveza"/>
+                <w:rStyle w:val="Hyperlink"/>
                 <w:noProof/>
               </w:rPr>
               <w:t>Obilježja aplikacije</w:t>
@@ -1652,7 +1699,7 @@
                 <w:noProof/>
                 <w:webHidden/>
               </w:rPr>
-              <w:instrText xml:space="preserve"> PAGEREF _Toc529757255 \h </w:instrText>
+              <w:instrText xml:space="preserve"> PAGEREF _Toc529904083 \h </w:instrText>
             </w:r>
             <w:r>
               <w:rPr>
@@ -1672,7 +1719,7 @@
                 <w:noProof/>
                 <w:webHidden/>
               </w:rPr>
-              <w:t>7</w:t>
+              <w:t>8</w:t>
             </w:r>
             <w:r>
               <w:rPr>
@@ -1685,7 +1732,93 @@
         </w:p>
         <w:p>
           <w:pPr>
-            <w:pStyle w:val="Sadraj1"/>
+            <w:pStyle w:val="TOC2"/>
+            <w:tabs>
+              <w:tab w:val="left" w:pos="880"/>
+              <w:tab w:val="right" w:leader="dot" w:pos="9062"/>
+            </w:tabs>
+            <w:rPr>
+              <w:rFonts w:cstheme="minorBidi"/>
+              <w:noProof/>
+              <w:lang w:val="hr-HR" w:eastAsia="hr-HR"/>
+            </w:rPr>
+          </w:pPr>
+          <w:hyperlink w:anchor="_Toc529904084" w:history="1">
+            <w:r>
+              <w:rPr>
+                <w:rStyle w:val="Hyperlink"/>
+                <w:noProof/>
+              </w:rPr>
+              <w:t>3.5</w:t>
+            </w:r>
+            <w:r>
+              <w:rPr>
+                <w:rFonts w:cstheme="minorBidi"/>
+                <w:noProof/>
+                <w:lang w:val="hr-HR" w:eastAsia="hr-HR"/>
+              </w:rPr>
+              <w:tab/>
+            </w:r>
+            <w:r>
+              <w:rPr>
+                <w:rStyle w:val="Hyperlink"/>
+                <w:noProof/>
+              </w:rPr>
+              <w:t>Sučelja</w:t>
+            </w:r>
+            <w:r>
+              <w:rPr>
+                <w:noProof/>
+                <w:webHidden/>
+              </w:rPr>
+              <w:tab/>
+            </w:r>
+            <w:r>
+              <w:rPr>
+                <w:noProof/>
+                <w:webHidden/>
+              </w:rPr>
+              <w:fldChar w:fldCharType="begin"/>
+            </w:r>
+            <w:r>
+              <w:rPr>
+                <w:noProof/>
+                <w:webHidden/>
+              </w:rPr>
+              <w:instrText xml:space="preserve"> PAGEREF _Toc529904084 \h </w:instrText>
+            </w:r>
+            <w:r>
+              <w:rPr>
+                <w:noProof/>
+                <w:webHidden/>
+              </w:rPr>
+            </w:r>
+            <w:r>
+              <w:rPr>
+                <w:noProof/>
+                <w:webHidden/>
+              </w:rPr>
+              <w:fldChar w:fldCharType="separate"/>
+            </w:r>
+            <w:r>
+              <w:rPr>
+                <w:noProof/>
+                <w:webHidden/>
+              </w:rPr>
+              <w:t>9</w:t>
+            </w:r>
+            <w:r>
+              <w:rPr>
+                <w:noProof/>
+                <w:webHidden/>
+              </w:rPr>
+              <w:fldChar w:fldCharType="end"/>
+            </w:r>
+          </w:hyperlink>
+        </w:p>
+        <w:p>
+          <w:pPr>
+            <w:pStyle w:val="TOC1"/>
             <w:tabs>
               <w:tab w:val="left" w:pos="440"/>
               <w:tab w:val="right" w:leader="dot" w:pos="9062"/>
@@ -1696,13 +1829,13 @@
               <w:lang w:val="hr-HR" w:eastAsia="hr-HR"/>
             </w:rPr>
           </w:pPr>
-          <w:hyperlink w:anchor="_Toc529757256" w:history="1">
-            <w:r>
-              <w:rPr>
-                <w:rStyle w:val="Hiperveza"/>
-                <w:noProof/>
-              </w:rPr>
-              <w:t>4.</w:t>
+          <w:hyperlink w:anchor="_Toc529904085" w:history="1">
+            <w:r>
+              <w:rPr>
+                <w:rStyle w:val="Hyperlink"/>
+                <w:noProof/>
+              </w:rPr>
+              <w:t>4</w:t>
             </w:r>
             <w:r>
               <w:rPr>
@@ -1714,7 +1847,7 @@
             </w:r>
             <w:r>
               <w:rPr>
-                <w:rStyle w:val="Hiperveza"/>
+                <w:rStyle w:val="Hyperlink"/>
                 <w:noProof/>
               </w:rPr>
               <w:t>Opis dizajna sustava</w:t>
@@ -1738,7 +1871,7 @@
                 <w:noProof/>
                 <w:webHidden/>
               </w:rPr>
-              <w:instrText xml:space="preserve"> PAGEREF _Toc529757256 \h </w:instrText>
+              <w:instrText xml:space="preserve"> PAGEREF _Toc529904085 \h </w:instrText>
             </w:r>
             <w:r>
               <w:rPr>
@@ -1758,7 +1891,7 @@
                 <w:noProof/>
                 <w:webHidden/>
               </w:rPr>
-              <w:t>8</w:t>
+              <w:t>9</w:t>
             </w:r>
             <w:r>
               <w:rPr>
@@ -1771,7 +1904,7 @@
         </w:p>
         <w:p>
           <w:pPr>
-            <w:pStyle w:val="Sadraj2"/>
+            <w:pStyle w:val="TOC2"/>
             <w:tabs>
               <w:tab w:val="left" w:pos="880"/>
               <w:tab w:val="right" w:leader="dot" w:pos="9062"/>
@@ -1782,13 +1915,13 @@
               <w:lang w:val="hr-HR" w:eastAsia="hr-HR"/>
             </w:rPr>
           </w:pPr>
-          <w:hyperlink w:anchor="_Toc529757257" w:history="1">
-            <w:r>
-              <w:rPr>
-                <w:rStyle w:val="Hiperveza"/>
-                <w:noProof/>
-              </w:rPr>
-              <w:t>4.1.</w:t>
+          <w:hyperlink w:anchor="_Toc529904086" w:history="1">
+            <w:r>
+              <w:rPr>
+                <w:rStyle w:val="Hyperlink"/>
+                <w:noProof/>
+              </w:rPr>
+              <w:t>4.1</w:t>
             </w:r>
             <w:r>
               <w:rPr>
@@ -1800,7 +1933,7 @@
             </w:r>
             <w:r>
               <w:rPr>
-                <w:rStyle w:val="Hiperveza"/>
+                <w:rStyle w:val="Hyperlink"/>
                 <w:noProof/>
               </w:rPr>
               <w:t>Arhitektura aplikacije</w:t>
@@ -1824,7 +1957,7 @@
                 <w:noProof/>
                 <w:webHidden/>
               </w:rPr>
-              <w:instrText xml:space="preserve"> PAGEREF _Toc529757257 \h </w:instrText>
+              <w:instrText xml:space="preserve"> PAGEREF _Toc529904086 \h </w:instrText>
             </w:r>
             <w:r>
               <w:rPr>
@@ -1844,7 +1977,7 @@
                 <w:noProof/>
                 <w:webHidden/>
               </w:rPr>
-              <w:t>8</w:t>
+              <w:t>9</w:t>
             </w:r>
             <w:r>
               <w:rPr>
@@ -1857,7 +1990,7 @@
         </w:p>
         <w:p>
           <w:pPr>
-            <w:pStyle w:val="Sadraj2"/>
+            <w:pStyle w:val="TOC2"/>
             <w:tabs>
               <w:tab w:val="left" w:pos="880"/>
               <w:tab w:val="right" w:leader="dot" w:pos="9062"/>
@@ -1868,13 +2001,13 @@
               <w:lang w:val="hr-HR" w:eastAsia="hr-HR"/>
             </w:rPr>
           </w:pPr>
-          <w:hyperlink w:anchor="_Toc529757258" w:history="1">
-            <w:r>
-              <w:rPr>
-                <w:rStyle w:val="Hiperveza"/>
-                <w:noProof/>
-              </w:rPr>
-              <w:t>4.2.</w:t>
+          <w:hyperlink w:anchor="_Toc529904087" w:history="1">
+            <w:r>
+              <w:rPr>
+                <w:rStyle w:val="Hyperlink"/>
+                <w:noProof/>
+              </w:rPr>
+              <w:t>4.2</w:t>
             </w:r>
             <w:r>
               <w:rPr>
@@ -1886,7 +2019,7 @@
             </w:r>
             <w:r>
               <w:rPr>
-                <w:rStyle w:val="Hiperveza"/>
+                <w:rStyle w:val="Hyperlink"/>
                 <w:noProof/>
               </w:rPr>
               <w:t>ERA model</w:t>
@@ -1910,7 +2043,7 @@
                 <w:noProof/>
                 <w:webHidden/>
               </w:rPr>
-              <w:instrText xml:space="preserve"> PAGEREF _Toc529757258 \h </w:instrText>
+              <w:instrText xml:space="preserve"> PAGEREF _Toc529904087 \h </w:instrText>
             </w:r>
             <w:r>
               <w:rPr>
@@ -1930,7 +2063,7 @@
                 <w:noProof/>
                 <w:webHidden/>
               </w:rPr>
-              <w:t>8</w:t>
+              <w:t>10</w:t>
             </w:r>
             <w:r>
               <w:rPr>
@@ -1943,7 +2076,7 @@
         </w:p>
         <w:p>
           <w:pPr>
-            <w:pStyle w:val="Sadraj2"/>
+            <w:pStyle w:val="TOC2"/>
             <w:tabs>
               <w:tab w:val="left" w:pos="880"/>
               <w:tab w:val="right" w:leader="dot" w:pos="9062"/>
@@ -1954,13 +2087,13 @@
               <w:lang w:val="hr-HR" w:eastAsia="hr-HR"/>
             </w:rPr>
           </w:pPr>
-          <w:hyperlink w:anchor="_Toc529757259" w:history="1">
-            <w:r>
-              <w:rPr>
-                <w:rStyle w:val="Hiperveza"/>
-                <w:noProof/>
-              </w:rPr>
-              <w:t>4.3.</w:t>
+          <w:hyperlink w:anchor="_Toc529904088" w:history="1">
+            <w:r>
+              <w:rPr>
+                <w:rStyle w:val="Hyperlink"/>
+                <w:noProof/>
+              </w:rPr>
+              <w:t>4.3</w:t>
             </w:r>
             <w:r>
               <w:rPr>
@@ -1972,7 +2105,7 @@
             </w:r>
             <w:r>
               <w:rPr>
-                <w:rStyle w:val="Hiperveza"/>
+                <w:rStyle w:val="Hyperlink"/>
                 <w:noProof/>
               </w:rPr>
               <w:t>Dijagram klasa</w:t>
@@ -1996,7 +2129,7 @@
                 <w:noProof/>
                 <w:webHidden/>
               </w:rPr>
-              <w:instrText xml:space="preserve"> PAGEREF _Toc529757259 \h </w:instrText>
+              <w:instrText xml:space="preserve"> PAGEREF _Toc529904088 \h </w:instrText>
             </w:r>
             <w:r>
               <w:rPr>
@@ -2016,7 +2149,7 @@
                 <w:noProof/>
                 <w:webHidden/>
               </w:rPr>
-              <w:t>9</w:t>
+              <w:t>12</w:t>
             </w:r>
             <w:r>
               <w:rPr>
@@ -2029,7 +2162,7 @@
         </w:p>
         <w:p>
           <w:pPr>
-            <w:pStyle w:val="Sadraj2"/>
+            <w:pStyle w:val="TOC2"/>
             <w:tabs>
               <w:tab w:val="left" w:pos="880"/>
               <w:tab w:val="right" w:leader="dot" w:pos="9062"/>
@@ -2040,13 +2173,13 @@
               <w:lang w:val="hr-HR" w:eastAsia="hr-HR"/>
             </w:rPr>
           </w:pPr>
-          <w:hyperlink w:anchor="_Toc529757260" w:history="1">
-            <w:r>
-              <w:rPr>
-                <w:rStyle w:val="Hiperveza"/>
-                <w:noProof/>
-              </w:rPr>
-              <w:t>4.4.</w:t>
+          <w:hyperlink w:anchor="_Toc529904089" w:history="1">
+            <w:r>
+              <w:rPr>
+                <w:rStyle w:val="Hyperlink"/>
+                <w:noProof/>
+              </w:rPr>
+              <w:t>4.4</w:t>
             </w:r>
             <w:r>
               <w:rPr>
@@ -2058,7 +2191,7 @@
             </w:r>
             <w:r>
               <w:rPr>
-                <w:rStyle w:val="Hiperveza"/>
+                <w:rStyle w:val="Hyperlink"/>
                 <w:noProof/>
               </w:rPr>
               <w:t>Web servisi (Firebase)</w:t>
@@ -2082,7 +2215,7 @@
                 <w:noProof/>
                 <w:webHidden/>
               </w:rPr>
-              <w:instrText xml:space="preserve"> PAGEREF _Toc529757260 \h </w:instrText>
+              <w:instrText xml:space="preserve"> PAGEREF _Toc529904089 \h </w:instrText>
             </w:r>
             <w:r>
               <w:rPr>
@@ -2102,7 +2235,7 @@
                 <w:noProof/>
                 <w:webHidden/>
               </w:rPr>
-              <w:t>10</w:t>
+              <w:t>12</w:t>
             </w:r>
             <w:r>
               <w:rPr>
@@ -2115,7 +2248,7 @@
         </w:p>
         <w:p>
           <w:pPr>
-            <w:pStyle w:val="Sadraj2"/>
+            <w:pStyle w:val="TOC2"/>
             <w:tabs>
               <w:tab w:val="left" w:pos="880"/>
               <w:tab w:val="right" w:leader="dot" w:pos="9062"/>
@@ -2126,13 +2259,13 @@
               <w:lang w:val="hr-HR" w:eastAsia="hr-HR"/>
             </w:rPr>
           </w:pPr>
-          <w:hyperlink w:anchor="_Toc529757261" w:history="1">
-            <w:r>
-              <w:rPr>
-                <w:rStyle w:val="Hiperveza"/>
-                <w:noProof/>
-              </w:rPr>
-              <w:t>4.5.</w:t>
+          <w:hyperlink w:anchor="_Toc529904090" w:history="1">
+            <w:r>
+              <w:rPr>
+                <w:rStyle w:val="Hyperlink"/>
+                <w:noProof/>
+              </w:rPr>
+              <w:t>4.5</w:t>
             </w:r>
             <w:r>
               <w:rPr>
@@ -2144,7 +2277,7 @@
             </w:r>
             <w:r>
               <w:rPr>
-                <w:rStyle w:val="Hiperveza"/>
+                <w:rStyle w:val="Hyperlink"/>
                 <w:noProof/>
               </w:rPr>
               <w:t>Mock – up</w:t>
@@ -2168,7 +2301,7 @@
                 <w:noProof/>
                 <w:webHidden/>
               </w:rPr>
-              <w:instrText xml:space="preserve"> PAGEREF _Toc529757261 \h </w:instrText>
+              <w:instrText xml:space="preserve"> PAGEREF _Toc529904090 \h </w:instrText>
             </w:r>
             <w:r>
               <w:rPr>
@@ -2188,7 +2321,7 @@
                 <w:noProof/>
                 <w:webHidden/>
               </w:rPr>
-              <w:t>12</w:t>
+              <w:t>15</w:t>
             </w:r>
             <w:r>
               <w:rPr>
@@ -2201,7 +2334,7 @@
         </w:p>
         <w:p>
           <w:pPr>
-            <w:pStyle w:val="Sadraj2"/>
+            <w:pStyle w:val="TOC2"/>
             <w:tabs>
               <w:tab w:val="left" w:pos="880"/>
               <w:tab w:val="right" w:leader="dot" w:pos="9062"/>
@@ -2212,13 +2345,13 @@
               <w:lang w:val="hr-HR" w:eastAsia="hr-HR"/>
             </w:rPr>
           </w:pPr>
-          <w:hyperlink w:anchor="_Toc529757262" w:history="1">
-            <w:r>
-              <w:rPr>
-                <w:rStyle w:val="Hiperveza"/>
-                <w:noProof/>
-              </w:rPr>
-              <w:t>4.6.</w:t>
+          <w:hyperlink w:anchor="_Toc529904091" w:history="1">
+            <w:r>
+              <w:rPr>
+                <w:rStyle w:val="Hyperlink"/>
+                <w:noProof/>
+              </w:rPr>
+              <w:t>4.6</w:t>
             </w:r>
             <w:r>
               <w:rPr>
@@ -2230,7 +2363,7 @@
             </w:r>
             <w:r>
               <w:rPr>
-                <w:rStyle w:val="Hiperveza"/>
+                <w:rStyle w:val="Hyperlink"/>
                 <w:noProof/>
               </w:rPr>
               <w:t>Use Case</w:t>
@@ -2254,7 +2387,7 @@
                 <w:noProof/>
                 <w:webHidden/>
               </w:rPr>
-              <w:instrText xml:space="preserve"> PAGEREF _Toc529757262 \h </w:instrText>
+              <w:instrText xml:space="preserve"> PAGEREF _Toc529904091 \h </w:instrText>
             </w:r>
             <w:r>
               <w:rPr>
@@ -2274,7 +2407,7 @@
                 <w:noProof/>
                 <w:webHidden/>
               </w:rPr>
-              <w:t>12</w:t>
+              <w:t>15</w:t>
             </w:r>
             <w:r>
               <w:rPr>
@@ -2287,7 +2420,7 @@
         </w:p>
         <w:p>
           <w:pPr>
-            <w:pStyle w:val="Sadraj2"/>
+            <w:pStyle w:val="TOC2"/>
             <w:tabs>
               <w:tab w:val="left" w:pos="880"/>
               <w:tab w:val="right" w:leader="dot" w:pos="9062"/>
@@ -2298,13 +2431,13 @@
               <w:lang w:val="hr-HR" w:eastAsia="hr-HR"/>
             </w:rPr>
           </w:pPr>
-          <w:hyperlink w:anchor="_Toc529757263" w:history="1">
-            <w:r>
-              <w:rPr>
-                <w:rStyle w:val="Hiperveza"/>
-                <w:noProof/>
-              </w:rPr>
-              <w:t>4.7.</w:t>
+          <w:hyperlink w:anchor="_Toc529904092" w:history="1">
+            <w:r>
+              <w:rPr>
+                <w:rStyle w:val="Hyperlink"/>
+                <w:noProof/>
+              </w:rPr>
+              <w:t>4.7</w:t>
             </w:r>
             <w:r>
               <w:rPr>
@@ -2316,7 +2449,7 @@
             </w:r>
             <w:r>
               <w:rPr>
-                <w:rStyle w:val="Hiperveza"/>
+                <w:rStyle w:val="Hyperlink"/>
                 <w:noProof/>
               </w:rPr>
               <w:t>Funkcionalnosti sustava</w:t>
@@ -2340,7 +2473,7 @@
                 <w:noProof/>
                 <w:webHidden/>
               </w:rPr>
-              <w:instrText xml:space="preserve"> PAGEREF _Toc529757263 \h </w:instrText>
+              <w:instrText xml:space="preserve"> PAGEREF _Toc529904092 \h </w:instrText>
             </w:r>
             <w:r>
               <w:rPr>
@@ -2360,179 +2493,7 @@
                 <w:noProof/>
                 <w:webHidden/>
               </w:rPr>
-              <w:t>12</w:t>
-            </w:r>
-            <w:r>
-              <w:rPr>
-                <w:noProof/>
-                <w:webHidden/>
-              </w:rPr>
-              <w:fldChar w:fldCharType="end"/>
-            </w:r>
-          </w:hyperlink>
-        </w:p>
-        <w:p>
-          <w:pPr>
-            <w:pStyle w:val="Sadraj3"/>
-            <w:tabs>
-              <w:tab w:val="left" w:pos="1320"/>
-              <w:tab w:val="right" w:leader="dot" w:pos="9062"/>
-            </w:tabs>
-            <w:rPr>
-              <w:rFonts w:cstheme="minorBidi"/>
-              <w:noProof/>
-              <w:lang w:val="hr-HR" w:eastAsia="hr-HR"/>
-            </w:rPr>
-          </w:pPr>
-          <w:hyperlink w:anchor="_Toc529757264" w:history="1">
-            <w:r>
-              <w:rPr>
-                <w:rStyle w:val="Hiperveza"/>
-                <w:noProof/>
-              </w:rPr>
-              <w:t>4.7.1.</w:t>
-            </w:r>
-            <w:r>
-              <w:rPr>
-                <w:rFonts w:cstheme="minorBidi"/>
-                <w:noProof/>
-                <w:lang w:val="hr-HR" w:eastAsia="hr-HR"/>
-              </w:rPr>
-              <w:tab/>
-            </w:r>
-            <w:r>
-              <w:rPr>
-                <w:rStyle w:val="Hiperveza"/>
-                <w:noProof/>
-              </w:rPr>
-              <w:t>Registracija</w:t>
-            </w:r>
-            <w:r>
-              <w:rPr>
-                <w:noProof/>
-                <w:webHidden/>
-              </w:rPr>
-              <w:tab/>
-            </w:r>
-            <w:r>
-              <w:rPr>
-                <w:noProof/>
-                <w:webHidden/>
-              </w:rPr>
-              <w:fldChar w:fldCharType="begin"/>
-            </w:r>
-            <w:r>
-              <w:rPr>
-                <w:noProof/>
-                <w:webHidden/>
-              </w:rPr>
-              <w:instrText xml:space="preserve"> PAGEREF _Toc529757264 \h </w:instrText>
-            </w:r>
-            <w:r>
-              <w:rPr>
-                <w:noProof/>
-                <w:webHidden/>
-              </w:rPr>
-            </w:r>
-            <w:r>
-              <w:rPr>
-                <w:noProof/>
-                <w:webHidden/>
-              </w:rPr>
-              <w:fldChar w:fldCharType="separate"/>
-            </w:r>
-            <w:r>
-              <w:rPr>
-                <w:noProof/>
-                <w:webHidden/>
-              </w:rPr>
-              <w:t>12</w:t>
-            </w:r>
-            <w:r>
-              <w:rPr>
-                <w:noProof/>
-                <w:webHidden/>
-              </w:rPr>
-              <w:fldChar w:fldCharType="end"/>
-            </w:r>
-          </w:hyperlink>
-        </w:p>
-        <w:p>
-          <w:pPr>
-            <w:pStyle w:val="Sadraj3"/>
-            <w:tabs>
-              <w:tab w:val="left" w:pos="1320"/>
-              <w:tab w:val="right" w:leader="dot" w:pos="9062"/>
-            </w:tabs>
-            <w:rPr>
-              <w:rFonts w:cstheme="minorBidi"/>
-              <w:noProof/>
-              <w:lang w:val="hr-HR" w:eastAsia="hr-HR"/>
-            </w:rPr>
-          </w:pPr>
-          <w:hyperlink w:anchor="_Toc529757265" w:history="1">
-            <w:r>
-              <w:rPr>
-                <w:rStyle w:val="Hiperveza"/>
-                <w:noProof/>
-              </w:rPr>
-              <w:t>4.7.2.</w:t>
-            </w:r>
-            <w:r>
-              <w:rPr>
-                <w:rFonts w:cstheme="minorBidi"/>
-                <w:noProof/>
-                <w:lang w:val="hr-HR" w:eastAsia="hr-HR"/>
-              </w:rPr>
-              <w:tab/>
-            </w:r>
-            <w:r>
-              <w:rPr>
-                <w:rStyle w:val="Hiperveza"/>
-                <w:noProof/>
-              </w:rPr>
-              <w:t>Prijava</w:t>
-            </w:r>
-            <w:r>
-              <w:rPr>
-                <w:noProof/>
-                <w:webHidden/>
-              </w:rPr>
-              <w:tab/>
-            </w:r>
-            <w:r>
-              <w:rPr>
-                <w:noProof/>
-                <w:webHidden/>
-              </w:rPr>
-              <w:fldChar w:fldCharType="begin"/>
-            </w:r>
-            <w:r>
-              <w:rPr>
-                <w:noProof/>
-                <w:webHidden/>
-              </w:rPr>
-              <w:instrText xml:space="preserve"> PAGEREF _Toc529757265 \h </w:instrText>
-            </w:r>
-            <w:r>
-              <w:rPr>
-                <w:noProof/>
-                <w:webHidden/>
-              </w:rPr>
-            </w:r>
-            <w:r>
-              <w:rPr>
-                <w:noProof/>
-                <w:webHidden/>
-              </w:rPr>
-              <w:fldChar w:fldCharType="separate"/>
-            </w:r>
-            <w:r>
-              <w:rPr>
-                <w:noProof/>
-                <w:webHidden/>
-              </w:rPr>
-              <w:t>12</w:t>
+              <w:t>16</w:t>
             </w:r>
             <w:r>
               <w:rPr>
@@ -2590,12 +2551,12 @@
     </w:p>
     <w:p>
       <w:pPr>
-        <w:pStyle w:val="Naslov1"/>
-        <w:rPr>
-          <w:rFonts w:cs="Segoe UI"/>
-        </w:rPr>
-      </w:pPr>
-      <w:bookmarkStart w:id="0" w:name="_Toc529757239"/>
+        <w:pStyle w:val="Heading1"/>
+        <w:rPr>
+          <w:rFonts w:cs="Segoe UI"/>
+        </w:rPr>
+      </w:pPr>
+      <w:bookmarkStart w:id="1" w:name="_Toc529904067"/>
       <w:r>
         <w:rPr>
           <w:rFonts w:cs="Segoe UI"/>
@@ -2603,7 +2564,7 @@
         <w:lastRenderedPageBreak/>
         <w:t>Uvod</w:t>
       </w:r>
-      <w:bookmarkEnd w:id="0"/>
+      <w:bookmarkEnd w:id="1"/>
     </w:p>
     <w:p>
       <w:pPr>
@@ -2632,23 +2593,19 @@
     </w:p>
     <w:p>
       <w:pPr>
-        <w:pStyle w:val="Naslov2"/>
-        <w:numPr>
-          <w:ilvl w:val="1"/>
-          <w:numId w:val="2"/>
-        </w:numPr>
-        <w:rPr>
-          <w:rFonts w:cs="Segoe UI"/>
-        </w:rPr>
-      </w:pPr>
-      <w:bookmarkStart w:id="1" w:name="_Toc529757240"/>
+        <w:pStyle w:val="Heading2"/>
+        <w:rPr>
+          <w:rFonts w:cs="Segoe UI"/>
+        </w:rPr>
+      </w:pPr>
+      <w:bookmarkStart w:id="2" w:name="_Toc529904068"/>
       <w:r>
         <w:rPr>
           <w:rFonts w:cs="Segoe UI"/>
         </w:rPr>
         <w:t>Svrha</w:t>
       </w:r>
-      <w:bookmarkEnd w:id="1"/>
+      <w:bookmarkEnd w:id="2"/>
     </w:p>
     <w:p>
       <w:pPr>
@@ -2677,23 +2634,19 @@
     </w:p>
     <w:p>
       <w:pPr>
-        <w:pStyle w:val="Naslov2"/>
-        <w:numPr>
-          <w:ilvl w:val="1"/>
-          <w:numId w:val="2"/>
-        </w:numPr>
-        <w:rPr>
-          <w:rFonts w:cs="Segoe UI"/>
-        </w:rPr>
-      </w:pPr>
-      <w:bookmarkStart w:id="2" w:name="_Toc529757241"/>
+        <w:pStyle w:val="Heading2"/>
+        <w:rPr>
+          <w:rFonts w:cs="Segoe UI"/>
+        </w:rPr>
+      </w:pPr>
+      <w:bookmarkStart w:id="3" w:name="_Toc529904069"/>
       <w:r>
         <w:rPr>
           <w:rFonts w:cs="Segoe UI"/>
         </w:rPr>
         <w:t>Djelokrug</w:t>
       </w:r>
-      <w:bookmarkEnd w:id="2"/>
+      <w:bookmarkEnd w:id="3"/>
     </w:p>
     <w:p>
       <w:pPr>
@@ -2734,16 +2687,12 @@
     </w:p>
     <w:p>
       <w:pPr>
-        <w:pStyle w:val="Naslov2"/>
-        <w:numPr>
-          <w:ilvl w:val="1"/>
-          <w:numId w:val="2"/>
-        </w:numPr>
-        <w:rPr>
-          <w:rFonts w:cs="Segoe UI"/>
-        </w:rPr>
-      </w:pPr>
-      <w:bookmarkStart w:id="3" w:name="_Toc529757242"/>
+        <w:pStyle w:val="Heading2"/>
+        <w:rPr>
+          <w:rFonts w:cs="Segoe UI"/>
+        </w:rPr>
+      </w:pPr>
+      <w:bookmarkStart w:id="4" w:name="_Toc529904070"/>
       <w:r>
         <w:rPr>
           <w:rFonts w:cs="Segoe UI"/>
@@ -2751,7 +2700,7 @@
         <w:lastRenderedPageBreak/>
         <w:t>Definicije</w:t>
       </w:r>
-      <w:bookmarkEnd w:id="3"/>
+      <w:bookmarkEnd w:id="4"/>
     </w:p>
     <w:p>
       <w:pPr>
@@ -2768,7 +2717,7 @@
     </w:p>
     <w:p>
       <w:pPr>
-        <w:pStyle w:val="Odlomakpopisa"/>
+        <w:pStyle w:val="ListParagraph"/>
         <w:numPr>
           <w:ilvl w:val="0"/>
           <w:numId w:val="5"/>
@@ -2786,7 +2735,7 @@
     </w:p>
     <w:p>
       <w:pPr>
-        <w:pStyle w:val="Odlomakpopisa"/>
+        <w:pStyle w:val="ListParagraph"/>
         <w:numPr>
           <w:ilvl w:val="0"/>
           <w:numId w:val="5"/>
@@ -2804,7 +2753,7 @@
     </w:p>
     <w:p>
       <w:pPr>
-        <w:pStyle w:val="Odlomakpopisa"/>
+        <w:pStyle w:val="ListParagraph"/>
         <w:numPr>
           <w:ilvl w:val="0"/>
           <w:numId w:val="5"/>
@@ -2834,7 +2783,7 @@
     </w:p>
     <w:p>
       <w:pPr>
-        <w:pStyle w:val="Odlomakpopisa"/>
+        <w:pStyle w:val="ListParagraph"/>
         <w:numPr>
           <w:ilvl w:val="0"/>
           <w:numId w:val="5"/>
@@ -2864,23 +2813,19 @@
     </w:p>
     <w:p>
       <w:pPr>
-        <w:pStyle w:val="Naslov2"/>
-        <w:numPr>
-          <w:ilvl w:val="1"/>
-          <w:numId w:val="2"/>
-        </w:numPr>
-        <w:rPr>
-          <w:rFonts w:cs="Segoe UI"/>
-        </w:rPr>
-      </w:pPr>
-      <w:bookmarkStart w:id="4" w:name="_Toc529757243"/>
+        <w:pStyle w:val="Heading2"/>
+        <w:rPr>
+          <w:rFonts w:cs="Segoe UI"/>
+        </w:rPr>
+      </w:pPr>
+      <w:bookmarkStart w:id="5" w:name="_Toc529904071"/>
       <w:r>
         <w:rPr>
           <w:rFonts w:cs="Segoe UI"/>
         </w:rPr>
         <w:t>Reference</w:t>
       </w:r>
-      <w:bookmarkEnd w:id="4"/>
+      <w:bookmarkEnd w:id="5"/>
     </w:p>
     <w:p>
       <w:pPr>
@@ -2899,7 +2844,7 @@
     </w:p>
     <w:p>
       <w:pPr>
-        <w:pStyle w:val="Odlomakpopisa"/>
+        <w:pStyle w:val="ListParagraph"/>
         <w:numPr>
           <w:ilvl w:val="0"/>
           <w:numId w:val="7"/>
@@ -2919,7 +2864,7 @@
     </w:p>
     <w:p>
       <w:pPr>
-        <w:pStyle w:val="Naslov2"/>
+        <w:pStyle w:val="Heading2"/>
         <w:numPr>
           <w:ilvl w:val="1"/>
           <w:numId w:val="7"/>
@@ -2929,7 +2874,7 @@
           <w:lang w:eastAsia="hr-HR"/>
         </w:rPr>
       </w:pPr>
-      <w:bookmarkStart w:id="5" w:name="_Toc529757244"/>
+      <w:bookmarkStart w:id="6" w:name="_Toc529904072"/>
       <w:r>
         <w:rPr>
           <w:rFonts w:cs="Segoe UI"/>
@@ -2937,7 +2882,7 @@
         </w:rPr>
         <w:t>Pregled</w:t>
       </w:r>
-      <w:bookmarkEnd w:id="5"/>
+      <w:bookmarkEnd w:id="6"/>
     </w:p>
     <w:p>
       <w:pPr>
@@ -3113,14 +3058,14 @@
     </w:p>
     <w:p>
       <w:pPr>
-        <w:pStyle w:val="Naslov1"/>
-      </w:pPr>
-      <w:bookmarkStart w:id="6" w:name="_Toc529757245"/>
+        <w:pStyle w:val="Heading1"/>
+      </w:pPr>
+      <w:bookmarkStart w:id="7" w:name="_Toc529904073"/>
       <w:r>
         <w:lastRenderedPageBreak/>
         <w:t>Generalni opis</w:t>
       </w:r>
-      <w:bookmarkEnd w:id="6"/>
+      <w:bookmarkEnd w:id="7"/>
     </w:p>
     <w:p>
       <w:r>
@@ -3135,17 +3080,13 @@
     </w:p>
     <w:p>
       <w:pPr>
-        <w:pStyle w:val="Naslov2"/>
-        <w:numPr>
-          <w:ilvl w:val="1"/>
-          <w:numId w:val="2"/>
-        </w:numPr>
-      </w:pPr>
-      <w:bookmarkStart w:id="7" w:name="_Toc529757246"/>
+        <w:pStyle w:val="Heading2"/>
+      </w:pPr>
+      <w:bookmarkStart w:id="8" w:name="_Toc529904074"/>
       <w:r>
         <w:t>Arhitektura aplikacije</w:t>
       </w:r>
-      <w:bookmarkEnd w:id="7"/>
+      <w:bookmarkEnd w:id="8"/>
     </w:p>
     <w:p>
       <w:r>
@@ -3204,24 +3145,18 @@
     </w:p>
     <w:p>
       <w:pPr>
-        <w:pStyle w:val="Naslov2"/>
-        <w:numPr>
-          <w:ilvl w:val="1"/>
-          <w:numId w:val="2"/>
-        </w:numPr>
-      </w:pPr>
-      <w:bookmarkStart w:id="8" w:name="_Toc529757247"/>
-      <w:bookmarkStart w:id="9" w:name="_GoBack"/>
-      <w:bookmarkEnd w:id="9"/>
+        <w:pStyle w:val="Heading2"/>
+      </w:pPr>
+      <w:bookmarkStart w:id="9" w:name="_Toc529904075"/>
       <w:r>
         <w:lastRenderedPageBreak/>
         <w:t>Funkcije proizvoda</w:t>
       </w:r>
-      <w:bookmarkEnd w:id="8"/>
-    </w:p>
-    <w:p>
-      <w:pPr>
-        <w:pStyle w:val="Odlomakpopisa"/>
+      <w:bookmarkEnd w:id="9"/>
+    </w:p>
+    <w:p>
+      <w:pPr>
+        <w:pStyle w:val="ListParagraph"/>
         <w:numPr>
           <w:ilvl w:val="0"/>
           <w:numId w:val="9"/>
@@ -3264,7 +3199,7 @@
     </w:p>
     <w:p>
       <w:pPr>
-        <w:pStyle w:val="Odlomakpopisa"/>
+        <w:pStyle w:val="ListParagraph"/>
         <w:numPr>
           <w:ilvl w:val="0"/>
           <w:numId w:val="9"/>
@@ -3289,7 +3224,7 @@
     </w:p>
     <w:p>
       <w:pPr>
-        <w:pStyle w:val="Odlomakpopisa"/>
+        <w:pStyle w:val="ListParagraph"/>
         <w:numPr>
           <w:ilvl w:val="0"/>
           <w:numId w:val="9"/>
@@ -3314,7 +3249,7 @@
     </w:p>
     <w:p>
       <w:pPr>
-        <w:pStyle w:val="Odlomakpopisa"/>
+        <w:pStyle w:val="ListParagraph"/>
         <w:numPr>
           <w:ilvl w:val="0"/>
           <w:numId w:val="9"/>
@@ -3339,7 +3274,7 @@
     </w:p>
     <w:p>
       <w:pPr>
-        <w:pStyle w:val="Odlomakpopisa"/>
+        <w:pStyle w:val="ListParagraph"/>
         <w:numPr>
           <w:ilvl w:val="0"/>
           <w:numId w:val="9"/>
@@ -3371,7 +3306,7 @@
     </w:p>
     <w:p>
       <w:pPr>
-        <w:pStyle w:val="Odlomakpopisa"/>
+        <w:pStyle w:val="ListParagraph"/>
         <w:numPr>
           <w:ilvl w:val="0"/>
           <w:numId w:val="9"/>
@@ -3396,7 +3331,7 @@
     </w:p>
     <w:p>
       <w:pPr>
-        <w:pStyle w:val="Odlomakpopisa"/>
+        <w:pStyle w:val="ListParagraph"/>
         <w:numPr>
           <w:ilvl w:val="0"/>
           <w:numId w:val="9"/>
@@ -3421,7 +3356,7 @@
     </w:p>
     <w:p>
       <w:pPr>
-        <w:pStyle w:val="Odlomakpopisa"/>
+        <w:pStyle w:val="ListParagraph"/>
         <w:numPr>
           <w:ilvl w:val="0"/>
           <w:numId w:val="9"/>
@@ -3446,7 +3381,7 @@
     </w:p>
     <w:p>
       <w:pPr>
-        <w:pStyle w:val="Odlomakpopisa"/>
+        <w:pStyle w:val="ListParagraph"/>
         <w:numPr>
           <w:ilvl w:val="0"/>
           <w:numId w:val="9"/>
@@ -3471,7 +3406,7 @@
     </w:p>
     <w:p>
       <w:pPr>
-        <w:pStyle w:val="Odlomakpopisa"/>
+        <w:pStyle w:val="ListParagraph"/>
         <w:numPr>
           <w:ilvl w:val="0"/>
           <w:numId w:val="9"/>
@@ -3496,7 +3431,7 @@
     </w:p>
     <w:p>
       <w:pPr>
-        <w:pStyle w:val="Odlomakpopisa"/>
+        <w:pStyle w:val="ListParagraph"/>
         <w:numPr>
           <w:ilvl w:val="0"/>
           <w:numId w:val="9"/>
@@ -3521,7 +3456,7 @@
     </w:p>
     <w:p>
       <w:pPr>
-        <w:pStyle w:val="Odlomakpopisa"/>
+        <w:pStyle w:val="ListParagraph"/>
         <w:numPr>
           <w:ilvl w:val="0"/>
           <w:numId w:val="9"/>
@@ -3546,7 +3481,7 @@
     </w:p>
     <w:p>
       <w:pPr>
-        <w:pStyle w:val="Odlomakpopisa"/>
+        <w:pStyle w:val="ListParagraph"/>
         <w:numPr>
           <w:ilvl w:val="0"/>
           <w:numId w:val="9"/>
@@ -3571,7 +3506,7 @@
     </w:p>
     <w:p>
       <w:pPr>
-        <w:pStyle w:val="Odlomakpopisa"/>
+        <w:pStyle w:val="ListParagraph"/>
         <w:numPr>
           <w:ilvl w:val="0"/>
           <w:numId w:val="9"/>
@@ -3597,7 +3532,7 @@
     </w:p>
     <w:p>
       <w:pPr>
-        <w:pStyle w:val="Odlomakpopisa"/>
+        <w:pStyle w:val="ListParagraph"/>
         <w:numPr>
           <w:ilvl w:val="0"/>
           <w:numId w:val="9"/>
@@ -3634,7 +3569,7 @@
     </w:p>
     <w:p>
       <w:pPr>
-        <w:pStyle w:val="Odlomakpopisa"/>
+        <w:pStyle w:val="ListParagraph"/>
         <w:numPr>
           <w:ilvl w:val="0"/>
           <w:numId w:val="9"/>
@@ -3659,7 +3594,7 @@
     </w:p>
     <w:p>
       <w:pPr>
-        <w:pStyle w:val="Odlomakpopisa"/>
+        <w:pStyle w:val="ListParagraph"/>
         <w:numPr>
           <w:ilvl w:val="0"/>
           <w:numId w:val="9"/>
@@ -3713,7 +3648,7 @@
     </w:p>
     <w:p>
       <w:pPr>
-        <w:pStyle w:val="Odlomakpopisa"/>
+        <w:pStyle w:val="ListParagraph"/>
         <w:numPr>
           <w:ilvl w:val="0"/>
           <w:numId w:val="9"/>
@@ -3746,7 +3681,7 @@
     </w:p>
     <w:p>
       <w:pPr>
-        <w:pStyle w:val="Odlomakpopisa"/>
+        <w:pStyle w:val="ListParagraph"/>
         <w:numPr>
           <w:ilvl w:val="0"/>
           <w:numId w:val="9"/>
@@ -3804,13 +3739,9 @@
     </w:p>
     <w:p>
       <w:pPr>
-        <w:pStyle w:val="Naslov2"/>
-        <w:numPr>
-          <w:ilvl w:val="1"/>
-          <w:numId w:val="2"/>
-        </w:numPr>
-      </w:pPr>
-      <w:bookmarkStart w:id="10" w:name="_Toc529757248"/>
+        <w:pStyle w:val="Heading2"/>
+      </w:pPr>
+      <w:bookmarkStart w:id="10" w:name="_Toc529904076"/>
       <w:r>
         <w:t>Karakteristike korisnika</w:t>
       </w:r>
@@ -3832,13 +3763,9 @@
     </w:p>
     <w:p>
       <w:pPr>
-        <w:pStyle w:val="Naslov2"/>
-        <w:numPr>
-          <w:ilvl w:val="1"/>
-          <w:numId w:val="2"/>
-        </w:numPr>
-      </w:pPr>
-      <w:bookmarkStart w:id="11" w:name="_Toc529757249"/>
+        <w:pStyle w:val="Heading2"/>
+      </w:pPr>
+      <w:bookmarkStart w:id="11" w:name="_Toc529904077"/>
       <w:r>
         <w:t>Ograničenja</w:t>
       </w:r>
@@ -3851,13 +3778,9 @@
     </w:p>
     <w:p>
       <w:pPr>
-        <w:pStyle w:val="Naslov2"/>
-        <w:numPr>
-          <w:ilvl w:val="1"/>
-          <w:numId w:val="2"/>
-        </w:numPr>
-      </w:pPr>
-      <w:bookmarkStart w:id="12" w:name="_Toc529757250"/>
+        <w:pStyle w:val="Heading2"/>
+      </w:pPr>
+      <w:bookmarkStart w:id="12" w:name="_Toc529904078"/>
       <w:r>
         <w:t>Pretpostavke i opasnosti</w:t>
       </w:r>
@@ -3876,9 +3799,9 @@
     </w:p>
     <w:p>
       <w:pPr>
-        <w:pStyle w:val="Naslov1"/>
-      </w:pPr>
-      <w:bookmarkStart w:id="13" w:name="_Toc529757251"/>
+        <w:pStyle w:val="Heading1"/>
+      </w:pPr>
+      <w:bookmarkStart w:id="13" w:name="_Toc529904079"/>
       <w:r>
         <w:lastRenderedPageBreak/>
         <w:t>Specifični zahtjevi</w:t>
@@ -3887,13 +3810,9 @@
     </w:p>
     <w:p>
       <w:pPr>
-        <w:pStyle w:val="Naslov2"/>
-        <w:numPr>
-          <w:ilvl w:val="1"/>
-          <w:numId w:val="2"/>
-        </w:numPr>
-      </w:pPr>
-      <w:bookmarkStart w:id="14" w:name="_Toc529757252"/>
+        <w:pStyle w:val="Heading2"/>
+      </w:pPr>
+      <w:bookmarkStart w:id="14" w:name="_Toc529904080"/>
       <w:r>
         <w:t>Zahtjevi performansi</w:t>
       </w:r>
@@ -3901,18 +3820,14 @@
     </w:p>
     <w:p>
       <w:r>
-        <w:t>********************************</w:t>
-      </w:r>
-    </w:p>
-    <w:p>
-      <w:pPr>
-        <w:pStyle w:val="Naslov2"/>
-        <w:numPr>
-          <w:ilvl w:val="1"/>
-          <w:numId w:val="2"/>
-        </w:numPr>
-      </w:pPr>
-      <w:bookmarkStart w:id="15" w:name="_Toc529757253"/>
+        <w:t>Nema ograničenja performansi za ovu vrstu aplikacije budući da se ne radi sa vrlo velikim količinama podataka. Firebase omogućuje skalabilnost tako da veći broj korisnika ne bi trebao utjecati na performanse.</w:t>
+      </w:r>
+    </w:p>
+    <w:p>
+      <w:pPr>
+        <w:pStyle w:val="Heading2"/>
+      </w:pPr>
+      <w:bookmarkStart w:id="15" w:name="_Toc529904081"/>
       <w:r>
         <w:t>Logički zahtjevi nad bazom podataka</w:t>
       </w:r>
@@ -3920,18 +3835,14 @@
     </w:p>
     <w:p>
       <w:r>
-        <w:t>******************************</w:t>
-      </w:r>
-    </w:p>
-    <w:p>
-      <w:pPr>
-        <w:pStyle w:val="Naslov2"/>
-        <w:numPr>
-          <w:ilvl w:val="1"/>
-          <w:numId w:val="2"/>
-        </w:numPr>
-      </w:pPr>
-      <w:bookmarkStart w:id="16" w:name="_Toc529757254"/>
+        <w:t>U nastavku dokumenta nalazi se ERA model. Radi boljeg razumijevanja korišten je ovaj model iako je firebase noSQL baza podataka.</w:t>
+      </w:r>
+    </w:p>
+    <w:p>
+      <w:pPr>
+        <w:pStyle w:val="Heading2"/>
+      </w:pPr>
+      <w:bookmarkStart w:id="16" w:name="_Toc529904082"/>
       <w:r>
         <w:t>Ograničenje dizajna</w:t>
       </w:r>
@@ -3939,19 +3850,15 @@
     </w:p>
     <w:p>
       <w:r>
-        <w:t>***********************************</w:t>
+        <w:t>Aplikacija je namijenjena za uređaje sa Android OS-om te nema ograničenja dizajna za uređaje sa API levelom 21 ili više.</w:t>
       </w:r>
     </w:p>
     <w:p/>
     <w:p>
       <w:pPr>
-        <w:pStyle w:val="Naslov2"/>
-        <w:numPr>
-          <w:ilvl w:val="1"/>
-          <w:numId w:val="2"/>
-        </w:numPr>
-      </w:pPr>
-      <w:bookmarkStart w:id="17" w:name="_Toc529757255"/>
+        <w:pStyle w:val="Heading2"/>
+      </w:pPr>
+      <w:bookmarkStart w:id="17" w:name="_Toc529904083"/>
       <w:r>
         <w:t>Obilježja aplikacije</w:t>
       </w:r>
@@ -3959,53 +3866,146 @@
     </w:p>
     <w:p>
       <w:r>
+        <w:rPr>
+          <w:i/>
+        </w:rPr>
+        <w:t>Dostupnost</w:t>
+      </w:r>
+      <w:r>
+        <w:t xml:space="preserve"> – aplikacija je dostupna većinu vremena osim u slučaju ako dođe do problema sa spajanjem na firebase bazu podataka odnosno radi održavanja servera.</w:t>
+      </w:r>
+    </w:p>
+    <w:p>
+      <w:pPr>
+        <w:rPr>
+          <w:shd w:val="clear" w:color="auto" w:fill="FFFFFF"/>
+        </w:rPr>
+      </w:pPr>
+      <w:r>
+        <w:rPr>
+          <w:i/>
+        </w:rPr>
+        <w:t>Pouzdanos</w:t>
+      </w:r>
+      <w:r>
+        <w:t xml:space="preserve">t - </w:t>
+      </w:r>
+      <w:r>
+        <w:rPr>
+          <w:shd w:val="clear" w:color="auto" w:fill="FFFFFF"/>
+        </w:rPr>
+        <w:t>Prije samog isporučivanja aplikacija, mora se provesti sveobuhvatno testiranje funkcionalnosti kako bi se osigurala ispravnost načina djelovanja i izvršavanja pojedinih operacija za koje će aplikacija biti zadužena. Testiranje se mora obaviti na prikladnom sklopovlju i s prikladnim programima kako bi se što točnije predvidjeli uvjeti korištenja aplikacije</w:t>
+      </w:r>
+      <w:r>
+        <w:rPr>
+          <w:shd w:val="clear" w:color="auto" w:fill="FFFFFF"/>
+        </w:rPr>
+        <w:t>.</w:t>
+      </w:r>
+    </w:p>
+    <w:p>
+      <w:r>
+        <w:rPr>
+          <w:i/>
+        </w:rPr>
+        <w:t>Sigurnost</w:t>
+      </w:r>
+      <w:r>
+        <w:t xml:space="preserve"> – pristup aplikaciji ima samo registrirani korisnik koji se prijavljuje sa svojim korisničkim imenom ili emailom i lozinkom. Nakon prijave aplikacija pamti trenutnog korisnika. U aplikaciji su vidljivi samo oni podaci kojima korisnik smije pristupiti.</w:t>
+      </w:r>
+    </w:p>
+    <w:p>
+      <w:r>
+        <w:rPr>
+          <w:i/>
+        </w:rPr>
+        <w:lastRenderedPageBreak/>
+        <w:t xml:space="preserve">Održavanje </w:t>
+      </w:r>
+      <w:r>
+        <w:t>– funkcionalnost pretraživanja proizvoda će biti implementirana modularno. Sve eventualne promijene u aplikaciji (npr. način preuzimanja podataka o proizvodima) biti će isporučene u novoj verziji aplikacije.</w:t>
+      </w:r>
+    </w:p>
+    <w:p>
+      <w:r>
+        <w:rPr>
+          <w:i/>
+        </w:rPr>
+        <w:t>Portabilnost</w:t>
+      </w:r>
+      <w:r>
+        <w:t xml:space="preserve"> – apliakcija se instalira na mobilni uređaj sa Android operativnim sustavom.</w:t>
+      </w:r>
+    </w:p>
+    <w:p>
+      <w:pPr>
+        <w:pStyle w:val="Heading2"/>
+      </w:pPr>
+      <w:bookmarkStart w:id="18" w:name="_Toc529904084"/>
+      <w:r>
+        <w:t>Sučelja</w:t>
+      </w:r>
+      <w:bookmarkEnd w:id="18"/>
+    </w:p>
+    <w:p>
+      <w:r>
+        <w:rPr>
+          <w:i/>
+        </w:rPr>
+        <w:t>NavigationView.OnNavigationItemSelectedListener</w:t>
+      </w:r>
+      <w:r>
+        <w:t xml:space="preserve"> – listener za rukovanje događajima koji se odnose na odabir item-a sa navigacijske trake. Prima parametar MenuItem (odabrani item) te vraća boolean tip podatka</w:t>
+      </w:r>
+    </w:p>
+    <w:p>
+      <w:r>
+        <w:rPr>
+          <w:i/>
+        </w:rPr>
+        <w:t>View.OnClickListener</w:t>
+      </w:r>
+      <w:r>
+        <w:t xml:space="preserve"> – poziv funkcije onClick kad se klikne na view. Funkcija prima parametar View i ne vraća ništa.</w:t>
+      </w:r>
+    </w:p>
+    <w:p/>
+    <w:p>
+      <w:pPr>
+        <w:pStyle w:val="Heading1"/>
+      </w:pPr>
+      <w:bookmarkStart w:id="19" w:name="_Toc529904085"/>
+      <w:r>
+        <w:t>Opis dizajna sustava</w:t>
+      </w:r>
+      <w:bookmarkEnd w:id="19"/>
+    </w:p>
+    <w:p>
+      <w:pPr>
+        <w:pStyle w:val="Heading2"/>
+      </w:pPr>
+      <w:bookmarkStart w:id="20" w:name="_Toc529904086"/>
+      <w:r>
+        <w:t>Arhitektura aplikacije</w:t>
+      </w:r>
+      <w:bookmarkEnd w:id="20"/>
+    </w:p>
+    <w:p>
+      <w:r>
         <w:t>**************************************</w:t>
       </w:r>
     </w:p>
-    <w:p>
-      <w:pPr>
-        <w:pStyle w:val="Naslov1"/>
-      </w:pPr>
-      <w:bookmarkStart w:id="18" w:name="_Toc529757256"/>
-      <w:r>
-        <w:t>Opis dizajna sustava</w:t>
-      </w:r>
-      <w:bookmarkEnd w:id="18"/>
-    </w:p>
-    <w:p>
-      <w:pPr>
-        <w:pStyle w:val="Naslov2"/>
-        <w:numPr>
-          <w:ilvl w:val="1"/>
-          <w:numId w:val="2"/>
-        </w:numPr>
-      </w:pPr>
-      <w:bookmarkStart w:id="19" w:name="_Toc529757257"/>
-      <w:r>
-        <w:t>Arhitektura aplikacije</w:t>
-      </w:r>
-      <w:bookmarkEnd w:id="19"/>
-    </w:p>
-    <w:p>
-      <w:r>
-        <w:t>**************************************</w:t>
-      </w:r>
-    </w:p>
     <w:p/>
     <w:p>
       <w:pPr>
-        <w:pStyle w:val="Naslov2"/>
-        <w:numPr>
-          <w:ilvl w:val="1"/>
-          <w:numId w:val="2"/>
-        </w:numPr>
-      </w:pPr>
-      <w:bookmarkStart w:id="20" w:name="_Toc529757258"/>
+        <w:pStyle w:val="Heading2"/>
+      </w:pPr>
+      <w:bookmarkStart w:id="21" w:name="_Toc529904087"/>
       <w:r>
         <w:lastRenderedPageBreak/>
         <w:t>ERA model</w:t>
       </w:r>
-      <w:bookmarkEnd w:id="20"/>
+      <w:bookmarkEnd w:id="21"/>
     </w:p>
     <w:p>
       <w:r>
@@ -4066,44 +4066,80 @@
     </w:p>
     <w:p>
       <w:pPr>
-        <w:pStyle w:val="Naslov2"/>
-        <w:numPr>
-          <w:ilvl w:val="1"/>
-          <w:numId w:val="2"/>
-        </w:numPr>
-      </w:pPr>
-      <w:bookmarkStart w:id="21" w:name="_Toc529757259"/>
-      <w:r>
+        <w:pStyle w:val="Heading2"/>
+      </w:pPr>
+      <w:bookmarkStart w:id="22" w:name="_Toc529904088"/>
+      <w:r>
+        <w:lastRenderedPageBreak/>
         <w:t>Dijagram klasa</w:t>
       </w:r>
-      <w:bookmarkEnd w:id="21"/>
-    </w:p>
-    <w:p>
-      <w:r>
-        <w:t>*******************************</w:t>
-      </w:r>
-    </w:p>
-    <w:p>
-      <w:pPr>
-        <w:pStyle w:val="Naslov2"/>
-        <w:numPr>
-          <w:ilvl w:val="1"/>
-          <w:numId w:val="2"/>
-        </w:numPr>
-      </w:pPr>
-      <w:bookmarkStart w:id="22" w:name="_Toc529757260"/>
+      <w:bookmarkEnd w:id="22"/>
+    </w:p>
+    <w:p>
+      <w:r>
+        <w:rPr>
+          <w:noProof/>
+        </w:rPr>
+        <w:drawing>
+          <wp:inline distT="0" distB="0" distL="0" distR="0">
+            <wp:extent cx="5760720" cy="6276340"/>
+            <wp:effectExtent l="0" t="0" r="0" b="0"/>
+            <wp:docPr id="6" name="Picture 6"/>
+            <wp:cNvGraphicFramePr>
+              <a:graphicFrameLocks xmlns:a="http://schemas.openxmlformats.org/drawingml/2006/main" noChangeAspect="1"/>
+            </wp:cNvGraphicFramePr>
+            <a:graphic xmlns:a="http://schemas.openxmlformats.org/drawingml/2006/main">
+              <a:graphicData uri="http://schemas.openxmlformats.org/drawingml/2006/picture">
+                <pic:pic xmlns:pic="http://schemas.openxmlformats.org/drawingml/2006/picture">
+                  <pic:nvPicPr>
+                    <pic:cNvPr id="6" name="classDiagram_v6.png"/>
+                    <pic:cNvPicPr/>
+                  </pic:nvPicPr>
+                  <pic:blipFill>
+                    <a:blip r:embed="rId11" cstate="print">
+                      <a:extLst>
+                        <a:ext uri="{28A0092B-C50C-407E-A947-70E740481C1C}">
+                          <a14:useLocalDpi xmlns:a14="http://schemas.microsoft.com/office/drawing/2010/main" val="0"/>
+                        </a:ext>
+                      </a:extLst>
+                    </a:blip>
+                    <a:stretch>
+                      <a:fillRect/>
+                    </a:stretch>
+                  </pic:blipFill>
+                  <pic:spPr>
+                    <a:xfrm>
+                      <a:off x="0" y="0"/>
+                      <a:ext cx="5760720" cy="6276340"/>
+                    </a:xfrm>
+                    <a:prstGeom prst="rect">
+                      <a:avLst/>
+                    </a:prstGeom>
+                  </pic:spPr>
+                </pic:pic>
+              </a:graphicData>
+            </a:graphic>
+          </wp:inline>
+        </w:drawing>
+      </w:r>
+    </w:p>
+    <w:p>
+      <w:pPr>
+        <w:pStyle w:val="Heading2"/>
+      </w:pPr>
+      <w:bookmarkStart w:id="23" w:name="_Toc529904089"/>
       <w:r>
         <w:t>Web servisi (Firebase)</w:t>
       </w:r>
-      <w:bookmarkEnd w:id="22"/>
-    </w:p>
-    <w:p>
-      <w:r>
-        <w:t xml:space="preserve">Web servisi koji su vezani uz bazu podataka su implementirani pomoću Firebase-a. Firebase je razvojna platforma koja omogućava timova brži razvoj mobilnih aplikacija. Za realizaciju same baze korištene su komponente Firebase Authentication i Realtime Database. Pomoću Firebase Authentication implementirane su funkcionalnosti prijave, registracije i zaboravljene lozinke. Kako bi se korisnik uspješno registrirao mora unijeti osnovne podatke, kao što su korisničko ime, e-mail, lozinka itd., nakon čega mu se šalje poveznica na mail koju mora potvrditi za uspješnu registraciju. Kako Firebase Authentication pamti samo e-mail i password ostali podaci vezani uz korisnika </w:t>
+      <w:bookmarkEnd w:id="23"/>
+    </w:p>
+    <w:p>
+      <w:r>
+        <w:t xml:space="preserve">Web servisi koji su vezani uz bazu podataka su implementirani pomoću Firebase-a. Firebase je razvojna platforma koja omogućava timova brži razvoj mobilnih aplikacija. Za realizaciju same baze korištene su komponente Firebase Authentication i Realtime Database. Pomoću Firebase Authentication implementirane su funkcionalnosti prijave, registracije i zaboravljene lozinke. Kako bi se korisnik uspješno registrirao mora unijeti </w:t>
       </w:r>
       <w:r>
         <w:lastRenderedPageBreak/>
-        <w:t>spremljeni su u Realtime database. Za svakog korisnika koji se registrira Firebase authentication kreira jedinstveni uid, na temelju kojega možemo prepoznati korisnika</w:t>
+        <w:t>osnovne podatke, kao što su korisničko ime, e-mail, lozinka itd., nakon čega mu se šalje poveznica na mail koju mora potvrditi za uspješnu registraciju. Kako Firebase Authentication pamti samo e-mail i password ostali podaci vezani uz korisnika spremljeni su u Realtime database. Za svakog korisnika koji se registrira Firebase authentication kreira jedinstveni uid, na temelju kojega možemo prepoznati korisnika</w:t>
       </w:r>
       <w:r>
         <w:rPr>
@@ -4231,7 +4267,7 @@
                     <pic:cNvPicPr/>
                   </pic:nvPicPr>
                   <pic:blipFill>
-                    <a:blip r:embed="rId11">
+                    <a:blip r:embed="rId12">
                       <a:extLst>
                         <a:ext uri="{28A0092B-C50C-407E-A947-70E740481C1C}">
                           <a14:useLocalDpi xmlns:a14="http://schemas.microsoft.com/office/drawing/2010/main" val="0"/>
@@ -4260,7 +4296,7 @@
     </w:p>
     <w:p>
       <w:pPr>
-        <w:pStyle w:val="Opisslike"/>
+        <w:pStyle w:val="Caption"/>
         <w:jc w:val="center"/>
       </w:pPr>
       <w:r>
@@ -4325,7 +4361,7 @@
                     <pic:cNvPicPr/>
                   </pic:nvPicPr>
                   <pic:blipFill>
-                    <a:blip r:embed="rId12">
+                    <a:blip r:embed="rId13">
                       <a:extLst>
                         <a:ext uri="{28A0092B-C50C-407E-A947-70E740481C1C}">
                           <a14:useLocalDpi xmlns:a14="http://schemas.microsoft.com/office/drawing/2010/main" val="0"/>
@@ -4354,7 +4390,7 @@
     </w:p>
     <w:p>
       <w:pPr>
-        <w:pStyle w:val="Opisslike"/>
+        <w:pStyle w:val="Caption"/>
         <w:jc w:val="center"/>
       </w:pPr>
       <w:r>
@@ -4409,18 +4445,14 @@
     <w:p/>
     <w:p>
       <w:pPr>
-        <w:pStyle w:val="Naslov2"/>
-        <w:numPr>
-          <w:ilvl w:val="1"/>
-          <w:numId w:val="2"/>
-        </w:numPr>
-      </w:pPr>
-      <w:bookmarkStart w:id="23" w:name="_Toc529757261"/>
+        <w:pStyle w:val="Heading2"/>
+      </w:pPr>
+      <w:bookmarkStart w:id="24" w:name="_Toc529904090"/>
       <w:r>
         <w:lastRenderedPageBreak/>
         <w:t>Mock – up</w:t>
       </w:r>
-      <w:bookmarkEnd w:id="23"/>
+      <w:bookmarkEnd w:id="24"/>
     </w:p>
     <w:p>
       <w:r>
@@ -4429,17 +4461,13 @@
     </w:p>
     <w:p>
       <w:pPr>
-        <w:pStyle w:val="Naslov2"/>
-        <w:numPr>
-          <w:ilvl w:val="1"/>
-          <w:numId w:val="2"/>
-        </w:numPr>
-      </w:pPr>
-      <w:bookmarkStart w:id="24" w:name="_Toc529757262"/>
+        <w:pStyle w:val="Heading2"/>
+      </w:pPr>
+      <w:bookmarkStart w:id="25" w:name="_Toc529904091"/>
       <w:r>
         <w:t>Use Case</w:t>
       </w:r>
-      <w:bookmarkEnd w:id="24"/>
+      <w:bookmarkEnd w:id="25"/>
     </w:p>
     <w:p>
       <w:r>
@@ -4462,7 +4490,7 @@
                     <pic:cNvPicPr/>
                   </pic:nvPicPr>
                   <pic:blipFill>
-                    <a:blip r:embed="rId13">
+                    <a:blip r:embed="rId14">
                       <a:extLst>
                         <a:ext uri="{28A0092B-C50C-407E-A947-70E740481C1C}">
                           <a14:useLocalDpi xmlns:a14="http://schemas.microsoft.com/office/drawing/2010/main" val="0"/>
@@ -4510,57 +4538,14 @@
     </w:p>
     <w:p>
       <w:pPr>
-        <w:pStyle w:val="Naslov2"/>
-        <w:numPr>
-          <w:ilvl w:val="1"/>
-          <w:numId w:val="2"/>
-        </w:numPr>
-      </w:pPr>
-      <w:bookmarkStart w:id="25" w:name="_Toc529757263"/>
+        <w:pStyle w:val="Heading2"/>
+      </w:pPr>
+      <w:bookmarkStart w:id="26" w:name="_Toc529904092"/>
       <w:r>
         <w:lastRenderedPageBreak/>
         <w:t>Funkcionalnosti sustava</w:t>
       </w:r>
-      <w:bookmarkEnd w:id="25"/>
-    </w:p>
-    <w:p>
-      <w:pPr>
-        <w:pStyle w:val="Naslov3"/>
-        <w:numPr>
-          <w:ilvl w:val="2"/>
-          <w:numId w:val="2"/>
-        </w:numPr>
-      </w:pPr>
-      <w:bookmarkStart w:id="26" w:name="_Toc529757264"/>
-      <w:r>
-        <w:t>Registracija</w:t>
-      </w:r>
       <w:bookmarkEnd w:id="26"/>
-    </w:p>
-    <w:p>
-      <w:r>
-        <w:t>*************</w:t>
-      </w:r>
-    </w:p>
-    <w:p/>
-    <w:p>
-      <w:pPr>
-        <w:pStyle w:val="Naslov3"/>
-        <w:numPr>
-          <w:ilvl w:val="2"/>
-          <w:numId w:val="2"/>
-        </w:numPr>
-      </w:pPr>
-      <w:bookmarkStart w:id="27" w:name="_Toc529757265"/>
-      <w:r>
-        <w:t>Prijava</w:t>
-      </w:r>
-      <w:bookmarkEnd w:id="27"/>
-    </w:p>
-    <w:p>
-      <w:r>
-        <w:t>*********************</w:t>
-      </w:r>
     </w:p>
     <w:p/>
     <w:p/>
@@ -4568,7 +4553,7 @@
     <w:p/>
     <w:p/>
     <w:sectPr>
-      <w:footerReference w:type="default" r:id="rId14"/>
+      <w:footerReference w:type="default" r:id="rId15"/>
       <w:pgSz w:w="11906" w:h="16838"/>
       <w:pgMar w:top="1417" w:right="1417" w:bottom="1417" w:left="1417" w:header="708" w:footer="708" w:gutter="0"/>
       <w:cols w:space="708"/>
@@ -4621,7 +4606,7 @@
     <w:sdtContent>
       <w:p>
         <w:pPr>
-          <w:pStyle w:val="Podnoje"/>
+          <w:pStyle w:val="Footer"/>
           <w:jc w:val="center"/>
         </w:pPr>
         <w:r>
@@ -4650,7 +4635,7 @@
   </w:sdt>
   <w:p>
     <w:pPr>
-      <w:pStyle w:val="Podnoje"/>
+      <w:pStyle w:val="Footer"/>
     </w:pPr>
   </w:p>
 </w:ftr>
@@ -4896,25 +4881,25 @@
   <w:abstractNum w:abstractNumId="2" w15:restartNumberingAfterBreak="0">
     <w:nsid w:val="122C6174"/>
     <w:multiLevelType w:val="multilevel"/>
-    <w:tmpl w:val="BEF415F6"/>
+    <w:tmpl w:val="041A0025"/>
     <w:lvl w:ilvl="0">
       <w:start w:val="1"/>
       <w:numFmt w:val="decimal"/>
-      <w:pStyle w:val="Naslov1"/>
-      <w:lvlText w:val="%1."/>
-      <w:lvlJc w:val="left"/>
-      <w:pPr>
-        <w:ind w:left="720" w:hanging="360"/>
+      <w:pStyle w:val="Heading1"/>
+      <w:lvlText w:val="%1"/>
+      <w:lvlJc w:val="left"/>
+      <w:pPr>
+        <w:ind w:left="432" w:hanging="432"/>
       </w:pPr>
     </w:lvl>
     <w:lvl w:ilvl="1">
       <w:start w:val="1"/>
       <w:numFmt w:val="decimal"/>
-      <w:isLgl/>
-      <w:lvlText w:val="%1.%2."/>
-      <w:lvlJc w:val="left"/>
-      <w:pPr>
-        <w:ind w:left="1080" w:hanging="720"/>
+      <w:pStyle w:val="Heading2"/>
+      <w:lvlText w:val="%1.%2"/>
+      <w:lvlJc w:val="left"/>
+      <w:pPr>
+        <w:ind w:left="576" w:hanging="576"/>
       </w:pPr>
       <w:rPr>
         <w:rFonts w:hint="default"/>
@@ -4924,11 +4909,11 @@
     <w:lvl w:ilvl="2">
       <w:start w:val="1"/>
       <w:numFmt w:val="decimal"/>
-      <w:isLgl/>
-      <w:lvlText w:val="%1.%2.%3."/>
-      <w:lvlJc w:val="left"/>
-      <w:pPr>
-        <w:ind w:left="1080" w:hanging="720"/>
+      <w:pStyle w:val="Heading3"/>
+      <w:lvlText w:val="%1.%2.%3"/>
+      <w:lvlJc w:val="left"/>
+      <w:pPr>
+        <w:ind w:left="720" w:hanging="720"/>
       </w:pPr>
       <w:rPr>
         <w:rFonts w:hint="default"/>
@@ -4937,11 +4922,11 @@
     <w:lvl w:ilvl="3">
       <w:start w:val="1"/>
       <w:numFmt w:val="decimal"/>
-      <w:isLgl/>
-      <w:lvlText w:val="%1.%2.%3.%4."/>
-      <w:lvlJc w:val="left"/>
-      <w:pPr>
-        <w:ind w:left="1440" w:hanging="1080"/>
+      <w:pStyle w:val="Heading4"/>
+      <w:lvlText w:val="%1.%2.%3.%4"/>
+      <w:lvlJc w:val="left"/>
+      <w:pPr>
+        <w:ind w:left="864" w:hanging="864"/>
       </w:pPr>
       <w:rPr>
         <w:rFonts w:hint="default"/>
@@ -4950,11 +4935,11 @@
     <w:lvl w:ilvl="4">
       <w:start w:val="1"/>
       <w:numFmt w:val="decimal"/>
-      <w:isLgl/>
-      <w:lvlText w:val="%1.%2.%3.%4.%5."/>
-      <w:lvlJc w:val="left"/>
-      <w:pPr>
-        <w:ind w:left="1440" w:hanging="1080"/>
+      <w:pStyle w:val="Heading5"/>
+      <w:lvlText w:val="%1.%2.%3.%4.%5"/>
+      <w:lvlJc w:val="left"/>
+      <w:pPr>
+        <w:ind w:left="1008" w:hanging="1008"/>
       </w:pPr>
       <w:rPr>
         <w:rFonts w:hint="default"/>
@@ -4963,11 +4948,11 @@
     <w:lvl w:ilvl="5">
       <w:start w:val="1"/>
       <w:numFmt w:val="decimal"/>
-      <w:isLgl/>
-      <w:lvlText w:val="%1.%2.%3.%4.%5.%6."/>
-      <w:lvlJc w:val="left"/>
-      <w:pPr>
-        <w:ind w:left="1800" w:hanging="1440"/>
+      <w:pStyle w:val="Heading6"/>
+      <w:lvlText w:val="%1.%2.%3.%4.%5.%6"/>
+      <w:lvlJc w:val="left"/>
+      <w:pPr>
+        <w:ind w:left="1152" w:hanging="1152"/>
       </w:pPr>
       <w:rPr>
         <w:rFonts w:hint="default"/>
@@ -4976,11 +4961,11 @@
     <w:lvl w:ilvl="6">
       <w:start w:val="1"/>
       <w:numFmt w:val="decimal"/>
-      <w:isLgl/>
-      <w:lvlText w:val="%1.%2.%3.%4.%5.%6.%7."/>
-      <w:lvlJc w:val="left"/>
-      <w:pPr>
-        <w:ind w:left="2160" w:hanging="1800"/>
+      <w:pStyle w:val="Heading7"/>
+      <w:lvlText w:val="%1.%2.%3.%4.%5.%6.%7"/>
+      <w:lvlJc w:val="left"/>
+      <w:pPr>
+        <w:ind w:left="1296" w:hanging="1296"/>
       </w:pPr>
       <w:rPr>
         <w:rFonts w:hint="default"/>
@@ -4989,11 +4974,11 @@
     <w:lvl w:ilvl="7">
       <w:start w:val="1"/>
       <w:numFmt w:val="decimal"/>
-      <w:isLgl/>
-      <w:lvlText w:val="%1.%2.%3.%4.%5.%6.%7.%8."/>
-      <w:lvlJc w:val="left"/>
-      <w:pPr>
-        <w:ind w:left="2160" w:hanging="1800"/>
+      <w:pStyle w:val="Heading8"/>
+      <w:lvlText w:val="%1.%2.%3.%4.%5.%6.%7.%8"/>
+      <w:lvlJc w:val="left"/>
+      <w:pPr>
+        <w:ind w:left="1440" w:hanging="1440"/>
       </w:pPr>
       <w:rPr>
         <w:rFonts w:hint="default"/>
@@ -5002,11 +4987,11 @@
     <w:lvl w:ilvl="8">
       <w:start w:val="1"/>
       <w:numFmt w:val="decimal"/>
-      <w:isLgl/>
-      <w:lvlText w:val="%1.%2.%3.%4.%5.%6.%7.%8.%9."/>
-      <w:lvlJc w:val="left"/>
-      <w:pPr>
-        <w:ind w:left="2520" w:hanging="2160"/>
+      <w:pStyle w:val="Heading9"/>
+      <w:lvlText w:val="%1.%2.%3.%4.%5.%6.%7.%8.%9"/>
+      <w:lvlJc w:val="left"/>
+      <w:pPr>
+        <w:ind w:left="1584" w:hanging="1584"/>
       </w:pPr>
       <w:rPr>
         <w:rFonts w:hint="default"/>
@@ -5737,6 +5722,36 @@
   </w:num>
   <w:num w:numId="9">
     <w:abstractNumId w:val="7"/>
+  </w:num>
+  <w:num w:numId="10">
+    <w:abstractNumId w:val="2"/>
+    <w:lvlOverride w:ilvl="0">
+      <w:startOverride w:val="1"/>
+    </w:lvlOverride>
+    <w:lvlOverride w:ilvl="1">
+      <w:startOverride w:val="1"/>
+    </w:lvlOverride>
+    <w:lvlOverride w:ilvl="2">
+      <w:startOverride w:val="1"/>
+    </w:lvlOverride>
+    <w:lvlOverride w:ilvl="3">
+      <w:startOverride w:val="1"/>
+    </w:lvlOverride>
+    <w:lvlOverride w:ilvl="4">
+      <w:startOverride w:val="1"/>
+    </w:lvlOverride>
+    <w:lvlOverride w:ilvl="5">
+      <w:startOverride w:val="1"/>
+    </w:lvlOverride>
+    <w:lvlOverride w:ilvl="6">
+      <w:startOverride w:val="1"/>
+    </w:lvlOverride>
+    <w:lvlOverride w:ilvl="7">
+      <w:startOverride w:val="1"/>
+    </w:lvlOverride>
+    <w:lvlOverride w:ilvl="8">
+      <w:startOverride w:val="1"/>
+    </w:lvlOverride>
   </w:num>
 </w:numbering>
 </file>
@@ -6148,11 +6163,11 @@
       <w:sz w:val="24"/>
     </w:rPr>
   </w:style>
-  <w:style w:type="paragraph" w:styleId="Naslov1">
+  <w:style w:type="paragraph" w:styleId="Heading1">
     <w:name w:val="heading 1"/>
     <w:basedOn w:val="Normal"/>
     <w:next w:val="Normal"/>
-    <w:link w:val="Naslov1Char"/>
+    <w:link w:val="Heading1Char"/>
     <w:uiPriority w:val="9"/>
     <w:qFormat/>
     <w:rsid w:val="00952C0D"/>
@@ -6163,7 +6178,6 @@
         <w:numId w:val="2"/>
       </w:numPr>
       <w:spacing w:before="480" w:after="240"/>
-      <w:ind w:left="360"/>
       <w:outlineLvl w:val="0"/>
     </w:pPr>
     <w:rPr>
@@ -6173,11 +6187,11 @@
       <w:szCs w:val="32"/>
     </w:rPr>
   </w:style>
-  <w:style w:type="paragraph" w:styleId="Naslov2">
+  <w:style w:type="paragraph" w:styleId="Heading2">
     <w:name w:val="heading 2"/>
     <w:basedOn w:val="Normal"/>
     <w:next w:val="Normal"/>
-    <w:link w:val="Naslov2Char"/>
+    <w:link w:val="Heading2Char"/>
     <w:uiPriority w:val="9"/>
     <w:unhideWhenUsed/>
     <w:qFormat/>
@@ -6185,6 +6199,10 @@
     <w:pPr>
       <w:keepNext/>
       <w:keepLines/>
+      <w:numPr>
+        <w:ilvl w:val="1"/>
+        <w:numId w:val="2"/>
+      </w:numPr>
       <w:spacing w:before="160" w:after="120"/>
       <w:outlineLvl w:val="1"/>
     </w:pPr>
@@ -6195,11 +6213,11 @@
       <w:szCs w:val="26"/>
     </w:rPr>
   </w:style>
-  <w:style w:type="paragraph" w:styleId="Naslov3">
+  <w:style w:type="paragraph" w:styleId="Heading3">
     <w:name w:val="heading 3"/>
     <w:basedOn w:val="Normal"/>
     <w:next w:val="Normal"/>
-    <w:link w:val="Naslov3Char"/>
+    <w:link w:val="Heading3Char"/>
     <w:uiPriority w:val="9"/>
     <w:unhideWhenUsed/>
     <w:qFormat/>
@@ -6207,6 +6225,10 @@
     <w:pPr>
       <w:keepNext/>
       <w:keepLines/>
+      <w:numPr>
+        <w:ilvl w:val="2"/>
+        <w:numId w:val="2"/>
+      </w:numPr>
       <w:spacing w:before="40" w:after="0"/>
       <w:outlineLvl w:val="2"/>
     </w:pPr>
@@ -6217,13 +6239,173 @@
       <w:szCs w:val="24"/>
     </w:rPr>
   </w:style>
-  <w:style w:type="character" w:default="1" w:styleId="Zadanifontodlomka">
+  <w:style w:type="paragraph" w:styleId="Heading4">
+    <w:name w:val="heading 4"/>
+    <w:basedOn w:val="Normal"/>
+    <w:next w:val="Normal"/>
+    <w:link w:val="Heading4Char"/>
+    <w:uiPriority w:val="9"/>
+    <w:semiHidden/>
+    <w:unhideWhenUsed/>
+    <w:qFormat/>
+    <w:rsid w:val="00CA290C"/>
+    <w:pPr>
+      <w:keepNext/>
+      <w:keepLines/>
+      <w:numPr>
+        <w:ilvl w:val="3"/>
+        <w:numId w:val="2"/>
+      </w:numPr>
+      <w:spacing w:before="40" w:after="0"/>
+      <w:outlineLvl w:val="3"/>
+    </w:pPr>
+    <w:rPr>
+      <w:rFonts w:asciiTheme="majorHAnsi" w:eastAsiaTheme="majorEastAsia" w:hAnsiTheme="majorHAnsi" w:cstheme="majorBidi"/>
+      <w:i/>
+      <w:iCs/>
+      <w:color w:val="2F5496" w:themeColor="accent1" w:themeShade="BF"/>
+    </w:rPr>
+  </w:style>
+  <w:style w:type="paragraph" w:styleId="Heading5">
+    <w:name w:val="heading 5"/>
+    <w:basedOn w:val="Normal"/>
+    <w:next w:val="Normal"/>
+    <w:link w:val="Heading5Char"/>
+    <w:uiPriority w:val="9"/>
+    <w:semiHidden/>
+    <w:unhideWhenUsed/>
+    <w:qFormat/>
+    <w:rsid w:val="00CA290C"/>
+    <w:pPr>
+      <w:keepNext/>
+      <w:keepLines/>
+      <w:numPr>
+        <w:ilvl w:val="4"/>
+        <w:numId w:val="2"/>
+      </w:numPr>
+      <w:spacing w:before="40" w:after="0"/>
+      <w:outlineLvl w:val="4"/>
+    </w:pPr>
+    <w:rPr>
+      <w:rFonts w:asciiTheme="majorHAnsi" w:eastAsiaTheme="majorEastAsia" w:hAnsiTheme="majorHAnsi" w:cstheme="majorBidi"/>
+      <w:color w:val="2F5496" w:themeColor="accent1" w:themeShade="BF"/>
+    </w:rPr>
+  </w:style>
+  <w:style w:type="paragraph" w:styleId="Heading6">
+    <w:name w:val="heading 6"/>
+    <w:basedOn w:val="Normal"/>
+    <w:next w:val="Normal"/>
+    <w:link w:val="Heading6Char"/>
+    <w:uiPriority w:val="9"/>
+    <w:semiHidden/>
+    <w:unhideWhenUsed/>
+    <w:qFormat/>
+    <w:rsid w:val="00CA290C"/>
+    <w:pPr>
+      <w:keepNext/>
+      <w:keepLines/>
+      <w:numPr>
+        <w:ilvl w:val="5"/>
+        <w:numId w:val="2"/>
+      </w:numPr>
+      <w:spacing w:before="40" w:after="0"/>
+      <w:outlineLvl w:val="5"/>
+    </w:pPr>
+    <w:rPr>
+      <w:rFonts w:asciiTheme="majorHAnsi" w:eastAsiaTheme="majorEastAsia" w:hAnsiTheme="majorHAnsi" w:cstheme="majorBidi"/>
+      <w:color w:val="1F3763" w:themeColor="accent1" w:themeShade="7F"/>
+    </w:rPr>
+  </w:style>
+  <w:style w:type="paragraph" w:styleId="Heading7">
+    <w:name w:val="heading 7"/>
+    <w:basedOn w:val="Normal"/>
+    <w:next w:val="Normal"/>
+    <w:link w:val="Heading7Char"/>
+    <w:uiPriority w:val="9"/>
+    <w:semiHidden/>
+    <w:unhideWhenUsed/>
+    <w:qFormat/>
+    <w:rsid w:val="00CA290C"/>
+    <w:pPr>
+      <w:keepNext/>
+      <w:keepLines/>
+      <w:numPr>
+        <w:ilvl w:val="6"/>
+        <w:numId w:val="2"/>
+      </w:numPr>
+      <w:spacing w:before="40" w:after="0"/>
+      <w:outlineLvl w:val="6"/>
+    </w:pPr>
+    <w:rPr>
+      <w:rFonts w:asciiTheme="majorHAnsi" w:eastAsiaTheme="majorEastAsia" w:hAnsiTheme="majorHAnsi" w:cstheme="majorBidi"/>
+      <w:i/>
+      <w:iCs/>
+      <w:color w:val="1F3763" w:themeColor="accent1" w:themeShade="7F"/>
+    </w:rPr>
+  </w:style>
+  <w:style w:type="paragraph" w:styleId="Heading8">
+    <w:name w:val="heading 8"/>
+    <w:basedOn w:val="Normal"/>
+    <w:next w:val="Normal"/>
+    <w:link w:val="Heading8Char"/>
+    <w:uiPriority w:val="9"/>
+    <w:semiHidden/>
+    <w:unhideWhenUsed/>
+    <w:qFormat/>
+    <w:rsid w:val="00CA290C"/>
+    <w:pPr>
+      <w:keepNext/>
+      <w:keepLines/>
+      <w:numPr>
+        <w:ilvl w:val="7"/>
+        <w:numId w:val="2"/>
+      </w:numPr>
+      <w:spacing w:before="40" w:after="0"/>
+      <w:outlineLvl w:val="7"/>
+    </w:pPr>
+    <w:rPr>
+      <w:rFonts w:asciiTheme="majorHAnsi" w:eastAsiaTheme="majorEastAsia" w:hAnsiTheme="majorHAnsi" w:cstheme="majorBidi"/>
+      <w:color w:val="272727" w:themeColor="text1" w:themeTint="D8"/>
+      <w:sz w:val="21"/>
+      <w:szCs w:val="21"/>
+    </w:rPr>
+  </w:style>
+  <w:style w:type="paragraph" w:styleId="Heading9">
+    <w:name w:val="heading 9"/>
+    <w:basedOn w:val="Normal"/>
+    <w:next w:val="Normal"/>
+    <w:link w:val="Heading9Char"/>
+    <w:uiPriority w:val="9"/>
+    <w:semiHidden/>
+    <w:unhideWhenUsed/>
+    <w:qFormat/>
+    <w:rsid w:val="00CA290C"/>
+    <w:pPr>
+      <w:keepNext/>
+      <w:keepLines/>
+      <w:numPr>
+        <w:ilvl w:val="8"/>
+        <w:numId w:val="2"/>
+      </w:numPr>
+      <w:spacing w:before="40" w:after="0"/>
+      <w:outlineLvl w:val="8"/>
+    </w:pPr>
+    <w:rPr>
+      <w:rFonts w:asciiTheme="majorHAnsi" w:eastAsiaTheme="majorEastAsia" w:hAnsiTheme="majorHAnsi" w:cstheme="majorBidi"/>
+      <w:i/>
+      <w:iCs/>
+      <w:color w:val="272727" w:themeColor="text1" w:themeTint="D8"/>
+      <w:sz w:val="21"/>
+      <w:szCs w:val="21"/>
+    </w:rPr>
+  </w:style>
+  <w:style w:type="character" w:default="1" w:styleId="DefaultParagraphFont">
     <w:name w:val="Default Paragraph Font"/>
     <w:uiPriority w:val="1"/>
     <w:semiHidden/>
     <w:unhideWhenUsed/>
   </w:style>
-  <w:style w:type="table" w:default="1" w:styleId="Obinatablica">
+  <w:style w:type="table" w:default="1" w:styleId="TableNormal">
     <w:name w:val="Normal Table"/>
     <w:uiPriority w:val="99"/>
     <w:semiHidden/>
@@ -6238,13 +6420,13 @@
       </w:tblCellMar>
     </w:tblPr>
   </w:style>
-  <w:style w:type="numbering" w:default="1" w:styleId="Bezpopisa">
+  <w:style w:type="numbering" w:default="1" w:styleId="NoList">
     <w:name w:val="No List"/>
     <w:uiPriority w:val="99"/>
     <w:semiHidden/>
     <w:unhideWhenUsed/>
   </w:style>
-  <w:style w:type="paragraph" w:styleId="Odlomakpopisa">
+  <w:style w:type="paragraph" w:styleId="ListParagraph">
     <w:name w:val="List Paragraph"/>
     <w:basedOn w:val="Normal"/>
     <w:uiPriority w:val="34"/>
@@ -6255,10 +6437,10 @@
       <w:contextualSpacing/>
     </w:pPr>
   </w:style>
-  <w:style w:type="character" w:customStyle="1" w:styleId="Naslov1Char">
-    <w:name w:val="Naslov 1 Char"/>
-    <w:basedOn w:val="Zadanifontodlomka"/>
-    <w:link w:val="Naslov1"/>
+  <w:style w:type="character" w:customStyle="1" w:styleId="Heading1Char">
+    <w:name w:val="Heading 1 Char"/>
+    <w:basedOn w:val="DefaultParagraphFont"/>
+    <w:link w:val="Heading1"/>
     <w:uiPriority w:val="9"/>
     <w:rsid w:val="00952C0D"/>
     <w:rPr>
@@ -6268,10 +6450,10 @@
       <w:szCs w:val="32"/>
     </w:rPr>
   </w:style>
-  <w:style w:type="character" w:customStyle="1" w:styleId="Naslov2Char">
-    <w:name w:val="Naslov 2 Char"/>
-    <w:basedOn w:val="Zadanifontodlomka"/>
-    <w:link w:val="Naslov2"/>
+  <w:style w:type="character" w:customStyle="1" w:styleId="Heading2Char">
+    <w:name w:val="Heading 2 Char"/>
+    <w:basedOn w:val="DefaultParagraphFont"/>
+    <w:link w:val="Heading2"/>
     <w:uiPriority w:val="9"/>
     <w:rsid w:val="00952C0D"/>
     <w:rPr>
@@ -6281,10 +6463,10 @@
       <w:szCs w:val="26"/>
     </w:rPr>
   </w:style>
-  <w:style w:type="paragraph" w:styleId="Zaglavlje">
+  <w:style w:type="paragraph" w:styleId="Header">
     <w:name w:val="header"/>
     <w:basedOn w:val="Normal"/>
-    <w:link w:val="ZaglavljeChar"/>
+    <w:link w:val="HeaderChar"/>
     <w:uiPriority w:val="99"/>
     <w:unhideWhenUsed/>
     <w:rsid w:val="000B1F33"/>
@@ -6296,20 +6478,20 @@
       <w:spacing w:after="0" w:line="240" w:lineRule="auto"/>
     </w:pPr>
   </w:style>
-  <w:style w:type="character" w:customStyle="1" w:styleId="ZaglavljeChar">
-    <w:name w:val="Zaglavlje Char"/>
-    <w:basedOn w:val="Zadanifontodlomka"/>
-    <w:link w:val="Zaglavlje"/>
+  <w:style w:type="character" w:customStyle="1" w:styleId="HeaderChar">
+    <w:name w:val="Header Char"/>
+    <w:basedOn w:val="DefaultParagraphFont"/>
+    <w:link w:val="Header"/>
     <w:uiPriority w:val="99"/>
     <w:rsid w:val="000B1F33"/>
     <w:rPr>
       <w:sz w:val="24"/>
     </w:rPr>
   </w:style>
-  <w:style w:type="paragraph" w:styleId="Podnoje">
+  <w:style w:type="paragraph" w:styleId="Footer">
     <w:name w:val="footer"/>
     <w:basedOn w:val="Normal"/>
-    <w:link w:val="PodnojeChar"/>
+    <w:link w:val="FooterChar"/>
     <w:uiPriority w:val="99"/>
     <w:unhideWhenUsed/>
     <w:rsid w:val="000B1F33"/>
@@ -6321,17 +6503,17 @@
       <w:spacing w:after="0" w:line="240" w:lineRule="auto"/>
     </w:pPr>
   </w:style>
-  <w:style w:type="character" w:customStyle="1" w:styleId="PodnojeChar">
-    <w:name w:val="Podnožje Char"/>
-    <w:basedOn w:val="Zadanifontodlomka"/>
-    <w:link w:val="Podnoje"/>
+  <w:style w:type="character" w:customStyle="1" w:styleId="FooterChar">
+    <w:name w:val="Footer Char"/>
+    <w:basedOn w:val="DefaultParagraphFont"/>
+    <w:link w:val="Footer"/>
     <w:uiPriority w:val="99"/>
     <w:rsid w:val="000B1F33"/>
     <w:rPr>
       <w:sz w:val="24"/>
     </w:rPr>
   </w:style>
-  <w:style w:type="paragraph" w:styleId="StandardWeb">
+  <w:style w:type="paragraph" w:styleId="NormalWeb">
     <w:name w:val="Normal (Web)"/>
     <w:basedOn w:val="Normal"/>
     <w:uiPriority w:val="99"/>
@@ -6348,10 +6530,10 @@
       <w:lang w:eastAsia="hr-HR"/>
     </w:rPr>
   </w:style>
-  <w:style w:type="character" w:customStyle="1" w:styleId="Naslov3Char">
-    <w:name w:val="Naslov 3 Char"/>
-    <w:basedOn w:val="Zadanifontodlomka"/>
-    <w:link w:val="Naslov3"/>
+  <w:style w:type="character" w:customStyle="1" w:styleId="Heading3Char">
+    <w:name w:val="Heading 3 Char"/>
+    <w:basedOn w:val="DefaultParagraphFont"/>
+    <w:link w:val="Heading3"/>
     <w:uiPriority w:val="9"/>
     <w:rsid w:val="000D729E"/>
     <w:rPr>
@@ -6361,7 +6543,7 @@
       <w:szCs w:val="24"/>
     </w:rPr>
   </w:style>
-  <w:style w:type="paragraph" w:styleId="Opisslike">
+  <w:style w:type="paragraph" w:styleId="Caption">
     <w:name w:val="caption"/>
     <w:basedOn w:val="Normal"/>
     <w:next w:val="Normal"/>
@@ -6380,9 +6562,9 @@
       <w:szCs w:val="18"/>
     </w:rPr>
   </w:style>
-  <w:style w:type="character" w:styleId="Hiperveza">
+  <w:style w:type="character" w:styleId="Hyperlink">
     <w:name w:val="Hyperlink"/>
-    <w:basedOn w:val="Zadanifontodlomka"/>
+    <w:basedOn w:val="DefaultParagraphFont"/>
     <w:uiPriority w:val="99"/>
     <w:unhideWhenUsed/>
     <w:rsid w:val="00C17D71"/>
@@ -6391,9 +6573,9 @@
       <w:u w:val="single"/>
     </w:rPr>
   </w:style>
-  <w:style w:type="character" w:styleId="Nerijeenospominjanje">
+  <w:style w:type="character" w:styleId="UnresolvedMention">
     <w:name w:val="Unresolved Mention"/>
-    <w:basedOn w:val="Zadanifontodlomka"/>
+    <w:basedOn w:val="DefaultParagraphFont"/>
     <w:uiPriority w:val="99"/>
     <w:semiHidden/>
     <w:unhideWhenUsed/>
@@ -6403,9 +6585,9 @@
       <w:shd w:val="clear" w:color="auto" w:fill="E1DFDD"/>
     </w:rPr>
   </w:style>
-  <w:style w:type="paragraph" w:styleId="TOCNaslov">
+  <w:style w:type="paragraph" w:styleId="TOCHeading">
     <w:name w:val="TOC Heading"/>
-    <w:basedOn w:val="Naslov1"/>
+    <w:basedOn w:val="Heading1"/>
     <w:next w:val="Normal"/>
     <w:uiPriority w:val="39"/>
     <w:unhideWhenUsed/>
@@ -6425,7 +6607,7 @@
       <w:lang w:val="en-US"/>
     </w:rPr>
   </w:style>
-  <w:style w:type="paragraph" w:styleId="Sadraj2">
+  <w:style w:type="paragraph" w:styleId="TOC2">
     <w:name w:val="toc 2"/>
     <w:basedOn w:val="Normal"/>
     <w:next w:val="Normal"/>
@@ -6444,7 +6626,7 @@
       <w:lang w:val="en-US"/>
     </w:rPr>
   </w:style>
-  <w:style w:type="paragraph" w:styleId="Sadraj1">
+  <w:style w:type="paragraph" w:styleId="TOC1">
     <w:name w:val="toc 1"/>
     <w:basedOn w:val="Normal"/>
     <w:next w:val="Normal"/>
@@ -6462,7 +6644,7 @@
       <w:lang w:val="en-US"/>
     </w:rPr>
   </w:style>
-  <w:style w:type="paragraph" w:styleId="Sadraj3">
+  <w:style w:type="paragraph" w:styleId="TOC3">
     <w:name w:val="toc 3"/>
     <w:basedOn w:val="Normal"/>
     <w:next w:val="Normal"/>
@@ -6479,6 +6661,92 @@
       <w:rFonts w:asciiTheme="minorHAnsi" w:eastAsiaTheme="minorEastAsia" w:hAnsiTheme="minorHAnsi" w:cs="Times New Roman"/>
       <w:sz w:val="22"/>
       <w:lang w:val="en-US"/>
+    </w:rPr>
+  </w:style>
+  <w:style w:type="character" w:customStyle="1" w:styleId="Heading4Char">
+    <w:name w:val="Heading 4 Char"/>
+    <w:basedOn w:val="DefaultParagraphFont"/>
+    <w:link w:val="Heading4"/>
+    <w:uiPriority w:val="9"/>
+    <w:semiHidden/>
+    <w:rsid w:val="00CA290C"/>
+    <w:rPr>
+      <w:rFonts w:asciiTheme="majorHAnsi" w:eastAsiaTheme="majorEastAsia" w:hAnsiTheme="majorHAnsi" w:cstheme="majorBidi"/>
+      <w:i/>
+      <w:iCs/>
+      <w:color w:val="2F5496" w:themeColor="accent1" w:themeShade="BF"/>
+      <w:sz w:val="24"/>
+    </w:rPr>
+  </w:style>
+  <w:style w:type="character" w:customStyle="1" w:styleId="Heading5Char">
+    <w:name w:val="Heading 5 Char"/>
+    <w:basedOn w:val="DefaultParagraphFont"/>
+    <w:link w:val="Heading5"/>
+    <w:uiPriority w:val="9"/>
+    <w:semiHidden/>
+    <w:rsid w:val="00CA290C"/>
+    <w:rPr>
+      <w:rFonts w:asciiTheme="majorHAnsi" w:eastAsiaTheme="majorEastAsia" w:hAnsiTheme="majorHAnsi" w:cstheme="majorBidi"/>
+      <w:color w:val="2F5496" w:themeColor="accent1" w:themeShade="BF"/>
+      <w:sz w:val="24"/>
+    </w:rPr>
+  </w:style>
+  <w:style w:type="character" w:customStyle="1" w:styleId="Heading6Char">
+    <w:name w:val="Heading 6 Char"/>
+    <w:basedOn w:val="DefaultParagraphFont"/>
+    <w:link w:val="Heading6"/>
+    <w:uiPriority w:val="9"/>
+    <w:semiHidden/>
+    <w:rsid w:val="00CA290C"/>
+    <w:rPr>
+      <w:rFonts w:asciiTheme="majorHAnsi" w:eastAsiaTheme="majorEastAsia" w:hAnsiTheme="majorHAnsi" w:cstheme="majorBidi"/>
+      <w:color w:val="1F3763" w:themeColor="accent1" w:themeShade="7F"/>
+      <w:sz w:val="24"/>
+    </w:rPr>
+  </w:style>
+  <w:style w:type="character" w:customStyle="1" w:styleId="Heading7Char">
+    <w:name w:val="Heading 7 Char"/>
+    <w:basedOn w:val="DefaultParagraphFont"/>
+    <w:link w:val="Heading7"/>
+    <w:uiPriority w:val="9"/>
+    <w:semiHidden/>
+    <w:rsid w:val="00CA290C"/>
+    <w:rPr>
+      <w:rFonts w:asciiTheme="majorHAnsi" w:eastAsiaTheme="majorEastAsia" w:hAnsiTheme="majorHAnsi" w:cstheme="majorBidi"/>
+      <w:i/>
+      <w:iCs/>
+      <w:color w:val="1F3763" w:themeColor="accent1" w:themeShade="7F"/>
+      <w:sz w:val="24"/>
+    </w:rPr>
+  </w:style>
+  <w:style w:type="character" w:customStyle="1" w:styleId="Heading8Char">
+    <w:name w:val="Heading 8 Char"/>
+    <w:basedOn w:val="DefaultParagraphFont"/>
+    <w:link w:val="Heading8"/>
+    <w:uiPriority w:val="9"/>
+    <w:semiHidden/>
+    <w:rsid w:val="00CA290C"/>
+    <w:rPr>
+      <w:rFonts w:asciiTheme="majorHAnsi" w:eastAsiaTheme="majorEastAsia" w:hAnsiTheme="majorHAnsi" w:cstheme="majorBidi"/>
+      <w:color w:val="272727" w:themeColor="text1" w:themeTint="D8"/>
+      <w:sz w:val="21"/>
+      <w:szCs w:val="21"/>
+    </w:rPr>
+  </w:style>
+  <w:style w:type="character" w:customStyle="1" w:styleId="Heading9Char">
+    <w:name w:val="Heading 9 Char"/>
+    <w:basedOn w:val="DefaultParagraphFont"/>
+    <w:link w:val="Heading9"/>
+    <w:uiPriority w:val="9"/>
+    <w:semiHidden/>
+    <w:rsid w:val="00CA290C"/>
+    <w:rPr>
+      <w:rFonts w:asciiTheme="majorHAnsi" w:eastAsiaTheme="majorEastAsia" w:hAnsiTheme="majorHAnsi" w:cstheme="majorBidi"/>
+      <w:i/>
+      <w:iCs/>
+      <w:color w:val="272727" w:themeColor="text1" w:themeTint="D8"/>
+      <w:sz w:val="21"/>
+      <w:szCs w:val="21"/>
     </w:rPr>
   </w:style>
 </w:styles>
@@ -6784,7 +7052,7 @@
 </file>
 
 <file path=customXml/itemProps1.xml><?xml version="1.0" encoding="utf-8"?>
-<ds:datastoreItem xmlns:ds="http://schemas.openxmlformats.org/officeDocument/2006/customXml" ds:itemID="{DB28C5B6-8108-4E48-B3FC-DA62C0D07EAF}">
+<ds:datastoreItem xmlns:ds="http://schemas.openxmlformats.org/officeDocument/2006/customXml" ds:itemID="{4434A962-6326-4918-9DA0-F467AEF66A47}">
   <ds:schemaRefs>
     <ds:schemaRef ds:uri="http://schemas.openxmlformats.org/officeDocument/2006/bibliography"/>
   </ds:schemaRefs>

</xml_diff>

<commit_message>
Napisano poglavlje "mockup" te umetnuta slika mockup-a
</commit_message>
<xml_diff>
--- a/Dokumentacija/Tehnička dokumentacija.docx
+++ b/Dokumentacija/Tehnička dokumentacija.docx
@@ -38,7 +38,7 @@
       <w:hyperlink r:id="rId8" w:history="1">
         <w:r>
           <w:rPr>
-            <w:rStyle w:val="Hyperlink"/>
+            <w:rStyle w:val="Hiperveza"/>
             <w:rFonts w:cs="Segoe UI"/>
             <w:sz w:val="28"/>
             <w:szCs w:val="28"/>
@@ -177,7 +177,7 @@
       <w:sdtContent>
         <w:p>
           <w:pPr>
-            <w:pStyle w:val="TOCHeading"/>
+            <w:pStyle w:val="TOCNaslov"/>
           </w:pPr>
           <w:r>
             <w:t>Sadržaj</w:t>
@@ -185,7 +185,7 @@
         </w:p>
         <w:p>
           <w:pPr>
-            <w:pStyle w:val="TOC1"/>
+            <w:pStyle w:val="Sadraj1"/>
             <w:tabs>
               <w:tab w:val="left" w:pos="440"/>
               <w:tab w:val="right" w:leader="dot" w:pos="9062"/>
@@ -220,131 +220,84 @@
             </w:rPr>
             <w:fldChar w:fldCharType="separate"/>
           </w:r>
-          <w:bookmarkStart w:id="0" w:name="_GoBack"/>
-          <w:bookmarkEnd w:id="0"/>
-          <w:r>
-            <w:rPr>
-              <w:rStyle w:val="Hyperlink"/>
-              <w:noProof/>
-            </w:rPr>
-            <w:fldChar w:fldCharType="begin"/>
-          </w:r>
-          <w:r>
-            <w:rPr>
-              <w:rStyle w:val="Hyperlink"/>
-              <w:noProof/>
-            </w:rPr>
-            <w:instrText xml:space="preserve"> </w:instrText>
-          </w:r>
-          <w:r>
-            <w:rPr>
-              <w:noProof/>
-            </w:rPr>
-            <w:instrText>HYPERLINK \l "_Toc529904067"</w:instrText>
-          </w:r>
-          <w:r>
-            <w:rPr>
-              <w:rStyle w:val="Hyperlink"/>
-              <w:noProof/>
-            </w:rPr>
-            <w:instrText xml:space="preserve"> </w:instrText>
-          </w:r>
-          <w:r>
-            <w:rPr>
-              <w:rStyle w:val="Hyperlink"/>
-              <w:noProof/>
-            </w:rPr>
-          </w:r>
-          <w:r>
-            <w:rPr>
-              <w:rStyle w:val="Hyperlink"/>
-              <w:noProof/>
-            </w:rPr>
-            <w:fldChar w:fldCharType="separate"/>
-          </w:r>
-          <w:r>
-            <w:rPr>
-              <w:rStyle w:val="Hyperlink"/>
-              <w:rFonts w:cs="Segoe UI"/>
-              <w:noProof/>
-            </w:rPr>
-            <w:t>1</w:t>
-          </w:r>
-          <w:r>
-            <w:rPr>
-              <w:rFonts w:cstheme="minorBidi"/>
-              <w:noProof/>
-              <w:lang w:val="hr-HR" w:eastAsia="hr-HR"/>
-            </w:rPr>
-            <w:tab/>
-          </w:r>
-          <w:r>
-            <w:rPr>
-              <w:rStyle w:val="Hyperlink"/>
-              <w:rFonts w:cs="Segoe UI"/>
-              <w:noProof/>
-            </w:rPr>
-            <w:t>Uvod</w:t>
-          </w:r>
-          <w:r>
-            <w:rPr>
-              <w:noProof/>
-              <w:webHidden/>
-            </w:rPr>
-            <w:tab/>
-          </w:r>
-          <w:r>
-            <w:rPr>
-              <w:noProof/>
-              <w:webHidden/>
-            </w:rPr>
-            <w:fldChar w:fldCharType="begin"/>
-          </w:r>
-          <w:r>
-            <w:rPr>
-              <w:noProof/>
-              <w:webHidden/>
-            </w:rPr>
-            <w:instrText xml:space="preserve"> PAGEREF _Toc529904067 \h </w:instrText>
-          </w:r>
-          <w:r>
-            <w:rPr>
-              <w:noProof/>
-              <w:webHidden/>
-            </w:rPr>
-          </w:r>
-          <w:r>
-            <w:rPr>
-              <w:noProof/>
-              <w:webHidden/>
-            </w:rPr>
-            <w:fldChar w:fldCharType="separate"/>
-          </w:r>
-          <w:r>
-            <w:rPr>
-              <w:noProof/>
-              <w:webHidden/>
-            </w:rPr>
-            <w:t>3</w:t>
-          </w:r>
-          <w:r>
-            <w:rPr>
-              <w:noProof/>
-              <w:webHidden/>
-            </w:rPr>
-            <w:fldChar w:fldCharType="end"/>
-          </w:r>
-          <w:r>
-            <w:rPr>
-              <w:rStyle w:val="Hyperlink"/>
-              <w:noProof/>
-            </w:rPr>
-            <w:fldChar w:fldCharType="end"/>
-          </w:r>
+          <w:hyperlink w:anchor="_Toc529904067" w:history="1">
+            <w:r>
+              <w:rPr>
+                <w:rStyle w:val="Hiperveza"/>
+                <w:rFonts w:cs="Segoe UI"/>
+                <w:noProof/>
+              </w:rPr>
+              <w:t>1</w:t>
+            </w:r>
+            <w:r>
+              <w:rPr>
+                <w:rFonts w:cstheme="minorBidi"/>
+                <w:noProof/>
+                <w:lang w:val="hr-HR" w:eastAsia="hr-HR"/>
+              </w:rPr>
+              <w:tab/>
+            </w:r>
+            <w:r>
+              <w:rPr>
+                <w:rStyle w:val="Hiperveza"/>
+                <w:rFonts w:cs="Segoe UI"/>
+                <w:noProof/>
+              </w:rPr>
+              <w:t>Uvod</w:t>
+            </w:r>
+            <w:r>
+              <w:rPr>
+                <w:noProof/>
+                <w:webHidden/>
+              </w:rPr>
+              <w:tab/>
+            </w:r>
+            <w:r>
+              <w:rPr>
+                <w:noProof/>
+                <w:webHidden/>
+              </w:rPr>
+              <w:fldChar w:fldCharType="begin"/>
+            </w:r>
+            <w:r>
+              <w:rPr>
+                <w:noProof/>
+                <w:webHidden/>
+              </w:rPr>
+              <w:instrText xml:space="preserve"> PAGEREF _Toc529904067 \h </w:instrText>
+            </w:r>
+            <w:r>
+              <w:rPr>
+                <w:noProof/>
+                <w:webHidden/>
+              </w:rPr>
+            </w:r>
+            <w:r>
+              <w:rPr>
+                <w:noProof/>
+                <w:webHidden/>
+              </w:rPr>
+              <w:fldChar w:fldCharType="separate"/>
+            </w:r>
+            <w:r>
+              <w:rPr>
+                <w:noProof/>
+                <w:webHidden/>
+              </w:rPr>
+              <w:t>3</w:t>
+            </w:r>
+            <w:r>
+              <w:rPr>
+                <w:noProof/>
+                <w:webHidden/>
+              </w:rPr>
+              <w:fldChar w:fldCharType="end"/>
+            </w:r>
+          </w:hyperlink>
         </w:p>
         <w:p>
           <w:pPr>
-            <w:pStyle w:val="TOC2"/>
+            <w:pStyle w:val="Sadraj2"/>
             <w:tabs>
               <w:tab w:val="left" w:pos="880"/>
               <w:tab w:val="right" w:leader="dot" w:pos="9062"/>
@@ -358,7 +311,7 @@
           <w:hyperlink w:anchor="_Toc529904068" w:history="1">
             <w:r>
               <w:rPr>
-                <w:rStyle w:val="Hyperlink"/>
+                <w:rStyle w:val="Hiperveza"/>
                 <w:rFonts w:cs="Segoe UI"/>
                 <w:noProof/>
               </w:rPr>
@@ -374,7 +327,7 @@
             </w:r>
             <w:r>
               <w:rPr>
-                <w:rStyle w:val="Hyperlink"/>
+                <w:rStyle w:val="Hiperveza"/>
                 <w:rFonts w:cs="Segoe UI"/>
                 <w:noProof/>
               </w:rPr>
@@ -432,7 +385,7 @@
         </w:p>
         <w:p>
           <w:pPr>
-            <w:pStyle w:val="TOC2"/>
+            <w:pStyle w:val="Sadraj2"/>
             <w:tabs>
               <w:tab w:val="left" w:pos="880"/>
               <w:tab w:val="right" w:leader="dot" w:pos="9062"/>
@@ -446,7 +399,7 @@
           <w:hyperlink w:anchor="_Toc529904069" w:history="1">
             <w:r>
               <w:rPr>
-                <w:rStyle w:val="Hyperlink"/>
+                <w:rStyle w:val="Hiperveza"/>
                 <w:rFonts w:cs="Segoe UI"/>
                 <w:noProof/>
               </w:rPr>
@@ -462,7 +415,7 @@
             </w:r>
             <w:r>
               <w:rPr>
-                <w:rStyle w:val="Hyperlink"/>
+                <w:rStyle w:val="Hiperveza"/>
                 <w:rFonts w:cs="Segoe UI"/>
                 <w:noProof/>
               </w:rPr>
@@ -520,7 +473,7 @@
         </w:p>
         <w:p>
           <w:pPr>
-            <w:pStyle w:val="TOC2"/>
+            <w:pStyle w:val="Sadraj2"/>
             <w:tabs>
               <w:tab w:val="left" w:pos="880"/>
               <w:tab w:val="right" w:leader="dot" w:pos="9062"/>
@@ -534,7 +487,7 @@
           <w:hyperlink w:anchor="_Toc529904070" w:history="1">
             <w:r>
               <w:rPr>
-                <w:rStyle w:val="Hyperlink"/>
+                <w:rStyle w:val="Hiperveza"/>
                 <w:rFonts w:cs="Segoe UI"/>
                 <w:noProof/>
               </w:rPr>
@@ -550,7 +503,7 @@
             </w:r>
             <w:r>
               <w:rPr>
-                <w:rStyle w:val="Hyperlink"/>
+                <w:rStyle w:val="Hiperveza"/>
                 <w:rFonts w:cs="Segoe UI"/>
                 <w:noProof/>
               </w:rPr>
@@ -608,7 +561,7 @@
         </w:p>
         <w:p>
           <w:pPr>
-            <w:pStyle w:val="TOC2"/>
+            <w:pStyle w:val="Sadraj2"/>
             <w:tabs>
               <w:tab w:val="left" w:pos="880"/>
               <w:tab w:val="right" w:leader="dot" w:pos="9062"/>
@@ -622,7 +575,7 @@
           <w:hyperlink w:anchor="_Toc529904071" w:history="1">
             <w:r>
               <w:rPr>
-                <w:rStyle w:val="Hyperlink"/>
+                <w:rStyle w:val="Hiperveza"/>
                 <w:rFonts w:cs="Segoe UI"/>
                 <w:noProof/>
               </w:rPr>
@@ -638,7 +591,7 @@
             </w:r>
             <w:r>
               <w:rPr>
-                <w:rStyle w:val="Hyperlink"/>
+                <w:rStyle w:val="Hiperveza"/>
                 <w:rFonts w:cs="Segoe UI"/>
                 <w:noProof/>
               </w:rPr>
@@ -696,7 +649,7 @@
         </w:p>
         <w:p>
           <w:pPr>
-            <w:pStyle w:val="TOC2"/>
+            <w:pStyle w:val="Sadraj2"/>
             <w:tabs>
               <w:tab w:val="left" w:pos="880"/>
               <w:tab w:val="right" w:leader="dot" w:pos="9062"/>
@@ -710,7 +663,7 @@
           <w:hyperlink w:anchor="_Toc529904072" w:history="1">
             <w:r>
               <w:rPr>
-                <w:rStyle w:val="Hyperlink"/>
+                <w:rStyle w:val="Hiperveza"/>
                 <w:rFonts w:cs="Segoe UI"/>
                 <w:noProof/>
                 <w:lang w:eastAsia="hr-HR"/>
@@ -727,7 +680,7 @@
             </w:r>
             <w:r>
               <w:rPr>
-                <w:rStyle w:val="Hyperlink"/>
+                <w:rStyle w:val="Hiperveza"/>
                 <w:rFonts w:cs="Segoe UI"/>
                 <w:noProof/>
                 <w:lang w:eastAsia="hr-HR"/>
@@ -786,7 +739,7 @@
         </w:p>
         <w:p>
           <w:pPr>
-            <w:pStyle w:val="TOC1"/>
+            <w:pStyle w:val="Sadraj1"/>
             <w:tabs>
               <w:tab w:val="left" w:pos="440"/>
               <w:tab w:val="right" w:leader="dot" w:pos="9062"/>
@@ -800,7 +753,7 @@
           <w:hyperlink w:anchor="_Toc529904073" w:history="1">
             <w:r>
               <w:rPr>
-                <w:rStyle w:val="Hyperlink"/>
+                <w:rStyle w:val="Hiperveza"/>
                 <w:noProof/>
               </w:rPr>
               <w:t>2</w:t>
@@ -815,7 +768,7 @@
             </w:r>
             <w:r>
               <w:rPr>
-                <w:rStyle w:val="Hyperlink"/>
+                <w:rStyle w:val="Hiperveza"/>
                 <w:noProof/>
               </w:rPr>
               <w:t>Generalni opis</w:t>
@@ -872,7 +825,7 @@
         </w:p>
         <w:p>
           <w:pPr>
-            <w:pStyle w:val="TOC2"/>
+            <w:pStyle w:val="Sadraj2"/>
             <w:tabs>
               <w:tab w:val="left" w:pos="880"/>
               <w:tab w:val="right" w:leader="dot" w:pos="9062"/>
@@ -886,7 +839,7 @@
           <w:hyperlink w:anchor="_Toc529904074" w:history="1">
             <w:r>
               <w:rPr>
-                <w:rStyle w:val="Hyperlink"/>
+                <w:rStyle w:val="Hiperveza"/>
                 <w:noProof/>
               </w:rPr>
               <w:t>2.1</w:t>
@@ -901,7 +854,7 @@
             </w:r>
             <w:r>
               <w:rPr>
-                <w:rStyle w:val="Hyperlink"/>
+                <w:rStyle w:val="Hiperveza"/>
                 <w:noProof/>
               </w:rPr>
               <w:t>Arhitektura aplikacije</w:t>
@@ -958,7 +911,7 @@
         </w:p>
         <w:p>
           <w:pPr>
-            <w:pStyle w:val="TOC2"/>
+            <w:pStyle w:val="Sadraj2"/>
             <w:tabs>
               <w:tab w:val="left" w:pos="880"/>
               <w:tab w:val="right" w:leader="dot" w:pos="9062"/>
@@ -972,7 +925,7 @@
           <w:hyperlink w:anchor="_Toc529904075" w:history="1">
             <w:r>
               <w:rPr>
-                <w:rStyle w:val="Hyperlink"/>
+                <w:rStyle w:val="Hiperveza"/>
                 <w:noProof/>
               </w:rPr>
               <w:t>2.2</w:t>
@@ -987,7 +940,7 @@
             </w:r>
             <w:r>
               <w:rPr>
-                <w:rStyle w:val="Hyperlink"/>
+                <w:rStyle w:val="Hiperveza"/>
                 <w:noProof/>
               </w:rPr>
               <w:t>Funkcije proizvoda</w:t>
@@ -1044,7 +997,7 @@
         </w:p>
         <w:p>
           <w:pPr>
-            <w:pStyle w:val="TOC2"/>
+            <w:pStyle w:val="Sadraj2"/>
             <w:tabs>
               <w:tab w:val="left" w:pos="880"/>
               <w:tab w:val="right" w:leader="dot" w:pos="9062"/>
@@ -1058,7 +1011,7 @@
           <w:hyperlink w:anchor="_Toc529904076" w:history="1">
             <w:r>
               <w:rPr>
-                <w:rStyle w:val="Hyperlink"/>
+                <w:rStyle w:val="Hiperveza"/>
                 <w:noProof/>
               </w:rPr>
               <w:t>2.3</w:t>
@@ -1073,7 +1026,7 @@
             </w:r>
             <w:r>
               <w:rPr>
-                <w:rStyle w:val="Hyperlink"/>
+                <w:rStyle w:val="Hiperveza"/>
                 <w:noProof/>
               </w:rPr>
               <w:t>Karakteristike korisnika</w:t>
@@ -1130,7 +1083,7 @@
         </w:p>
         <w:p>
           <w:pPr>
-            <w:pStyle w:val="TOC2"/>
+            <w:pStyle w:val="Sadraj2"/>
             <w:tabs>
               <w:tab w:val="left" w:pos="880"/>
               <w:tab w:val="right" w:leader="dot" w:pos="9062"/>
@@ -1144,7 +1097,7 @@
           <w:hyperlink w:anchor="_Toc529904077" w:history="1">
             <w:r>
               <w:rPr>
-                <w:rStyle w:val="Hyperlink"/>
+                <w:rStyle w:val="Hiperveza"/>
                 <w:noProof/>
               </w:rPr>
               <w:t>2.4</w:t>
@@ -1159,7 +1112,7 @@
             </w:r>
             <w:r>
               <w:rPr>
-                <w:rStyle w:val="Hyperlink"/>
+                <w:rStyle w:val="Hiperveza"/>
                 <w:noProof/>
               </w:rPr>
               <w:t>Ograničenja</w:t>
@@ -1216,7 +1169,7 @@
         </w:p>
         <w:p>
           <w:pPr>
-            <w:pStyle w:val="TOC2"/>
+            <w:pStyle w:val="Sadraj2"/>
             <w:tabs>
               <w:tab w:val="left" w:pos="880"/>
               <w:tab w:val="right" w:leader="dot" w:pos="9062"/>
@@ -1230,7 +1183,7 @@
           <w:hyperlink w:anchor="_Toc529904078" w:history="1">
             <w:r>
               <w:rPr>
-                <w:rStyle w:val="Hyperlink"/>
+                <w:rStyle w:val="Hiperveza"/>
                 <w:noProof/>
               </w:rPr>
               <w:t>2.5</w:t>
@@ -1245,7 +1198,7 @@
             </w:r>
             <w:r>
               <w:rPr>
-                <w:rStyle w:val="Hyperlink"/>
+                <w:rStyle w:val="Hiperveza"/>
                 <w:noProof/>
               </w:rPr>
               <w:t>Pretpostavke i opasnosti</w:t>
@@ -1302,7 +1255,7 @@
         </w:p>
         <w:p>
           <w:pPr>
-            <w:pStyle w:val="TOC1"/>
+            <w:pStyle w:val="Sadraj1"/>
             <w:tabs>
               <w:tab w:val="left" w:pos="440"/>
               <w:tab w:val="right" w:leader="dot" w:pos="9062"/>
@@ -1316,7 +1269,7 @@
           <w:hyperlink w:anchor="_Toc529904079" w:history="1">
             <w:r>
               <w:rPr>
-                <w:rStyle w:val="Hyperlink"/>
+                <w:rStyle w:val="Hiperveza"/>
                 <w:noProof/>
               </w:rPr>
               <w:t>3</w:t>
@@ -1331,7 +1284,7 @@
             </w:r>
             <w:r>
               <w:rPr>
-                <w:rStyle w:val="Hyperlink"/>
+                <w:rStyle w:val="Hiperveza"/>
                 <w:noProof/>
               </w:rPr>
               <w:t>Specifični zahtjevi</w:t>
@@ -1388,7 +1341,7 @@
         </w:p>
         <w:p>
           <w:pPr>
-            <w:pStyle w:val="TOC2"/>
+            <w:pStyle w:val="Sadraj2"/>
             <w:tabs>
               <w:tab w:val="left" w:pos="880"/>
               <w:tab w:val="right" w:leader="dot" w:pos="9062"/>
@@ -1402,7 +1355,7 @@
           <w:hyperlink w:anchor="_Toc529904080" w:history="1">
             <w:r>
               <w:rPr>
-                <w:rStyle w:val="Hyperlink"/>
+                <w:rStyle w:val="Hiperveza"/>
                 <w:noProof/>
               </w:rPr>
               <w:t>3.1</w:t>
@@ -1417,7 +1370,7 @@
             </w:r>
             <w:r>
               <w:rPr>
-                <w:rStyle w:val="Hyperlink"/>
+                <w:rStyle w:val="Hiperveza"/>
                 <w:noProof/>
               </w:rPr>
               <w:t>Zahtjevi performansi</w:t>
@@ -1474,7 +1427,7 @@
         </w:p>
         <w:p>
           <w:pPr>
-            <w:pStyle w:val="TOC2"/>
+            <w:pStyle w:val="Sadraj2"/>
             <w:tabs>
               <w:tab w:val="left" w:pos="880"/>
               <w:tab w:val="right" w:leader="dot" w:pos="9062"/>
@@ -1488,7 +1441,7 @@
           <w:hyperlink w:anchor="_Toc529904081" w:history="1">
             <w:r>
               <w:rPr>
-                <w:rStyle w:val="Hyperlink"/>
+                <w:rStyle w:val="Hiperveza"/>
                 <w:noProof/>
               </w:rPr>
               <w:t>3.2</w:t>
@@ -1503,7 +1456,7 @@
             </w:r>
             <w:r>
               <w:rPr>
-                <w:rStyle w:val="Hyperlink"/>
+                <w:rStyle w:val="Hiperveza"/>
                 <w:noProof/>
               </w:rPr>
               <w:t>Logički zahtjevi nad bazom podataka</w:t>
@@ -1560,7 +1513,7 @@
         </w:p>
         <w:p>
           <w:pPr>
-            <w:pStyle w:val="TOC2"/>
+            <w:pStyle w:val="Sadraj2"/>
             <w:tabs>
               <w:tab w:val="left" w:pos="880"/>
               <w:tab w:val="right" w:leader="dot" w:pos="9062"/>
@@ -1574,7 +1527,7 @@
           <w:hyperlink w:anchor="_Toc529904082" w:history="1">
             <w:r>
               <w:rPr>
-                <w:rStyle w:val="Hyperlink"/>
+                <w:rStyle w:val="Hiperveza"/>
                 <w:noProof/>
               </w:rPr>
               <w:t>3.3</w:t>
@@ -1589,7 +1542,7 @@
             </w:r>
             <w:r>
               <w:rPr>
-                <w:rStyle w:val="Hyperlink"/>
+                <w:rStyle w:val="Hiperveza"/>
                 <w:noProof/>
               </w:rPr>
               <w:t>Ograničenje dizajna</w:t>
@@ -1646,7 +1599,7 @@
         </w:p>
         <w:p>
           <w:pPr>
-            <w:pStyle w:val="TOC2"/>
+            <w:pStyle w:val="Sadraj2"/>
             <w:tabs>
               <w:tab w:val="left" w:pos="880"/>
               <w:tab w:val="right" w:leader="dot" w:pos="9062"/>
@@ -1660,7 +1613,7 @@
           <w:hyperlink w:anchor="_Toc529904083" w:history="1">
             <w:r>
               <w:rPr>
-                <w:rStyle w:val="Hyperlink"/>
+                <w:rStyle w:val="Hiperveza"/>
                 <w:noProof/>
               </w:rPr>
               <w:t>3.4</w:t>
@@ -1675,7 +1628,7 @@
             </w:r>
             <w:r>
               <w:rPr>
-                <w:rStyle w:val="Hyperlink"/>
+                <w:rStyle w:val="Hiperveza"/>
                 <w:noProof/>
               </w:rPr>
               <w:t>Obilježja aplikacije</w:t>
@@ -1732,7 +1685,7 @@
         </w:p>
         <w:p>
           <w:pPr>
-            <w:pStyle w:val="TOC2"/>
+            <w:pStyle w:val="Sadraj2"/>
             <w:tabs>
               <w:tab w:val="left" w:pos="880"/>
               <w:tab w:val="right" w:leader="dot" w:pos="9062"/>
@@ -1746,7 +1699,7 @@
           <w:hyperlink w:anchor="_Toc529904084" w:history="1">
             <w:r>
               <w:rPr>
-                <w:rStyle w:val="Hyperlink"/>
+                <w:rStyle w:val="Hiperveza"/>
                 <w:noProof/>
               </w:rPr>
               <w:t>3.5</w:t>
@@ -1761,7 +1714,7 @@
             </w:r>
             <w:r>
               <w:rPr>
-                <w:rStyle w:val="Hyperlink"/>
+                <w:rStyle w:val="Hiperveza"/>
                 <w:noProof/>
               </w:rPr>
               <w:t>Sučelja</w:t>
@@ -1818,7 +1771,7 @@
         </w:p>
         <w:p>
           <w:pPr>
-            <w:pStyle w:val="TOC1"/>
+            <w:pStyle w:val="Sadraj1"/>
             <w:tabs>
               <w:tab w:val="left" w:pos="440"/>
               <w:tab w:val="right" w:leader="dot" w:pos="9062"/>
@@ -1832,7 +1785,7 @@
           <w:hyperlink w:anchor="_Toc529904085" w:history="1">
             <w:r>
               <w:rPr>
-                <w:rStyle w:val="Hyperlink"/>
+                <w:rStyle w:val="Hiperveza"/>
                 <w:noProof/>
               </w:rPr>
               <w:t>4</w:t>
@@ -1847,7 +1800,7 @@
             </w:r>
             <w:r>
               <w:rPr>
-                <w:rStyle w:val="Hyperlink"/>
+                <w:rStyle w:val="Hiperveza"/>
                 <w:noProof/>
               </w:rPr>
               <w:t>Opis dizajna sustava</w:t>
@@ -1904,7 +1857,7 @@
         </w:p>
         <w:p>
           <w:pPr>
-            <w:pStyle w:val="TOC2"/>
+            <w:pStyle w:val="Sadraj2"/>
             <w:tabs>
               <w:tab w:val="left" w:pos="880"/>
               <w:tab w:val="right" w:leader="dot" w:pos="9062"/>
@@ -1918,7 +1871,7 @@
           <w:hyperlink w:anchor="_Toc529904086" w:history="1">
             <w:r>
               <w:rPr>
-                <w:rStyle w:val="Hyperlink"/>
+                <w:rStyle w:val="Hiperveza"/>
                 <w:noProof/>
               </w:rPr>
               <w:t>4.1</w:t>
@@ -1933,7 +1886,7 @@
             </w:r>
             <w:r>
               <w:rPr>
-                <w:rStyle w:val="Hyperlink"/>
+                <w:rStyle w:val="Hiperveza"/>
                 <w:noProof/>
               </w:rPr>
               <w:t>Arhitektura aplikacije</w:t>
@@ -1990,7 +1943,7 @@
         </w:p>
         <w:p>
           <w:pPr>
-            <w:pStyle w:val="TOC2"/>
+            <w:pStyle w:val="Sadraj2"/>
             <w:tabs>
               <w:tab w:val="left" w:pos="880"/>
               <w:tab w:val="right" w:leader="dot" w:pos="9062"/>
@@ -2004,7 +1957,7 @@
           <w:hyperlink w:anchor="_Toc529904087" w:history="1">
             <w:r>
               <w:rPr>
-                <w:rStyle w:val="Hyperlink"/>
+                <w:rStyle w:val="Hiperveza"/>
                 <w:noProof/>
               </w:rPr>
               <w:t>4.2</w:t>
@@ -2019,7 +1972,7 @@
             </w:r>
             <w:r>
               <w:rPr>
-                <w:rStyle w:val="Hyperlink"/>
+                <w:rStyle w:val="Hiperveza"/>
                 <w:noProof/>
               </w:rPr>
               <w:t>ERA model</w:t>
@@ -2076,7 +2029,7 @@
         </w:p>
         <w:p>
           <w:pPr>
-            <w:pStyle w:val="TOC2"/>
+            <w:pStyle w:val="Sadraj2"/>
             <w:tabs>
               <w:tab w:val="left" w:pos="880"/>
               <w:tab w:val="right" w:leader="dot" w:pos="9062"/>
@@ -2090,7 +2043,7 @@
           <w:hyperlink w:anchor="_Toc529904088" w:history="1">
             <w:r>
               <w:rPr>
-                <w:rStyle w:val="Hyperlink"/>
+                <w:rStyle w:val="Hiperveza"/>
                 <w:noProof/>
               </w:rPr>
               <w:t>4.3</w:t>
@@ -2105,7 +2058,7 @@
             </w:r>
             <w:r>
               <w:rPr>
-                <w:rStyle w:val="Hyperlink"/>
+                <w:rStyle w:val="Hiperveza"/>
                 <w:noProof/>
               </w:rPr>
               <w:t>Dijagram klasa</w:t>
@@ -2162,7 +2115,7 @@
         </w:p>
         <w:p>
           <w:pPr>
-            <w:pStyle w:val="TOC2"/>
+            <w:pStyle w:val="Sadraj2"/>
             <w:tabs>
               <w:tab w:val="left" w:pos="880"/>
               <w:tab w:val="right" w:leader="dot" w:pos="9062"/>
@@ -2176,7 +2129,7 @@
           <w:hyperlink w:anchor="_Toc529904089" w:history="1">
             <w:r>
               <w:rPr>
-                <w:rStyle w:val="Hyperlink"/>
+                <w:rStyle w:val="Hiperveza"/>
                 <w:noProof/>
               </w:rPr>
               <w:t>4.4</w:t>
@@ -2191,7 +2144,7 @@
             </w:r>
             <w:r>
               <w:rPr>
-                <w:rStyle w:val="Hyperlink"/>
+                <w:rStyle w:val="Hiperveza"/>
                 <w:noProof/>
               </w:rPr>
               <w:t>Web servisi (Firebase)</w:t>
@@ -2248,7 +2201,7 @@
         </w:p>
         <w:p>
           <w:pPr>
-            <w:pStyle w:val="TOC2"/>
+            <w:pStyle w:val="Sadraj2"/>
             <w:tabs>
               <w:tab w:val="left" w:pos="880"/>
               <w:tab w:val="right" w:leader="dot" w:pos="9062"/>
@@ -2262,7 +2215,7 @@
           <w:hyperlink w:anchor="_Toc529904090" w:history="1">
             <w:r>
               <w:rPr>
-                <w:rStyle w:val="Hyperlink"/>
+                <w:rStyle w:val="Hiperveza"/>
                 <w:noProof/>
               </w:rPr>
               <w:t>4.5</w:t>
@@ -2277,7 +2230,7 @@
             </w:r>
             <w:r>
               <w:rPr>
-                <w:rStyle w:val="Hyperlink"/>
+                <w:rStyle w:val="Hiperveza"/>
                 <w:noProof/>
               </w:rPr>
               <w:t>Mock – up</w:t>
@@ -2334,7 +2287,7 @@
         </w:p>
         <w:p>
           <w:pPr>
-            <w:pStyle w:val="TOC2"/>
+            <w:pStyle w:val="Sadraj2"/>
             <w:tabs>
               <w:tab w:val="left" w:pos="880"/>
               <w:tab w:val="right" w:leader="dot" w:pos="9062"/>
@@ -2348,7 +2301,7 @@
           <w:hyperlink w:anchor="_Toc529904091" w:history="1">
             <w:r>
               <w:rPr>
-                <w:rStyle w:val="Hyperlink"/>
+                <w:rStyle w:val="Hiperveza"/>
                 <w:noProof/>
               </w:rPr>
               <w:t>4.6</w:t>
@@ -2363,7 +2316,7 @@
             </w:r>
             <w:r>
               <w:rPr>
-                <w:rStyle w:val="Hyperlink"/>
+                <w:rStyle w:val="Hiperveza"/>
                 <w:noProof/>
               </w:rPr>
               <w:t>Use Case</w:t>
@@ -2420,7 +2373,7 @@
         </w:p>
         <w:p>
           <w:pPr>
-            <w:pStyle w:val="TOC2"/>
+            <w:pStyle w:val="Sadraj2"/>
             <w:tabs>
               <w:tab w:val="left" w:pos="880"/>
               <w:tab w:val="right" w:leader="dot" w:pos="9062"/>
@@ -2434,7 +2387,7 @@
           <w:hyperlink w:anchor="_Toc529904092" w:history="1">
             <w:r>
               <w:rPr>
-                <w:rStyle w:val="Hyperlink"/>
+                <w:rStyle w:val="Hiperveza"/>
                 <w:noProof/>
               </w:rPr>
               <w:t>4.7</w:t>
@@ -2449,7 +2402,7 @@
             </w:r>
             <w:r>
               <w:rPr>
-                <w:rStyle w:val="Hyperlink"/>
+                <w:rStyle w:val="Hiperveza"/>
                 <w:noProof/>
               </w:rPr>
               <w:t>Funkcionalnosti sustava</w:t>
@@ -2551,12 +2504,12 @@
     </w:p>
     <w:p>
       <w:pPr>
-        <w:pStyle w:val="Heading1"/>
-        <w:rPr>
-          <w:rFonts w:cs="Segoe UI"/>
-        </w:rPr>
-      </w:pPr>
-      <w:bookmarkStart w:id="1" w:name="_Toc529904067"/>
+        <w:pStyle w:val="Naslov1"/>
+        <w:rPr>
+          <w:rFonts w:cs="Segoe UI"/>
+        </w:rPr>
+      </w:pPr>
+      <w:bookmarkStart w:id="0" w:name="_Toc529904067"/>
       <w:r>
         <w:rPr>
           <w:rFonts w:cs="Segoe UI"/>
@@ -2564,6 +2517,47 @@
         <w:lastRenderedPageBreak/>
         <w:t>Uvod</w:t>
       </w:r>
+      <w:bookmarkEnd w:id="0"/>
+    </w:p>
+    <w:p>
+      <w:pPr>
+        <w:rPr>
+          <w:rFonts w:cs="Segoe UI"/>
+        </w:rPr>
+      </w:pPr>
+      <w:r>
+        <w:rPr>
+          <w:rFonts w:cs="Segoe UI"/>
+        </w:rPr>
+        <w:t>Sljedeća poglavlja predstavljaju detaljnu specifikaciju zahtjeva prema IEEE Std 830-1998 Software Requirements Specifications standardu. U sljedećem dijelu teksta će biti opisani svrha, djelokrug, definicije termina</w:t>
+      </w:r>
+      <w:r>
+        <w:rPr>
+          <w:rFonts w:cs="Segoe UI"/>
+        </w:rPr>
+        <w:t>,</w:t>
+      </w:r>
+      <w:r>
+        <w:rPr>
+          <w:rFonts w:cs="Segoe UI"/>
+        </w:rPr>
+        <w:t xml:space="preserve"> referenci te opći pregled.</w:t>
+      </w:r>
+    </w:p>
+    <w:p>
+      <w:pPr>
+        <w:pStyle w:val="Naslov2"/>
+        <w:rPr>
+          <w:rFonts w:cs="Segoe UI"/>
+        </w:rPr>
+      </w:pPr>
+      <w:bookmarkStart w:id="1" w:name="_Toc529904068"/>
+      <w:r>
+        <w:rPr>
+          <w:rFonts w:cs="Segoe UI"/>
+        </w:rPr>
+        <w:t>Svrha</w:t>
+      </w:r>
       <w:bookmarkEnd w:id="1"/>
     </w:p>
     <w:p>
@@ -2576,34 +2570,34 @@
         <w:rPr>
           <w:rFonts w:cs="Segoe UI"/>
         </w:rPr>
-        <w:t>Sljedeća poglavlja predstavljaju detaljnu specifikaciju zahtjeva prema IEEE Std 830-1998 Software Requirements Specifications standardu. U sljedećem dijelu teksta će biti opisani svrha, djelokrug, definicije termina</w:t>
-      </w:r>
-      <w:r>
-        <w:rPr>
-          <w:rFonts w:cs="Segoe UI"/>
-        </w:rPr>
-        <w:t>,</w:t>
-      </w:r>
-      <w:r>
-        <w:rPr>
-          <w:rFonts w:cs="Segoe UI"/>
-        </w:rPr>
-        <w:t xml:space="preserve"> referenci te opći pregled.</w:t>
-      </w:r>
-    </w:p>
-    <w:p>
-      <w:pPr>
-        <w:pStyle w:val="Heading2"/>
-        <w:rPr>
-          <w:rFonts w:cs="Segoe UI"/>
-        </w:rPr>
-      </w:pPr>
-      <w:bookmarkStart w:id="2" w:name="_Toc529904068"/>
-      <w:r>
-        <w:rPr>
-          <w:rFonts w:cs="Segoe UI"/>
-        </w:rPr>
-        <w:t>Svrha</w:t>
+        <w:t>Ovaj dokument predstavlja opis funkcionalnosti aplikacije MyGroceryPal koja je namijenjena posredovanju između korisnika koji žele</w:t>
+      </w:r>
+      <w:r>
+        <w:rPr>
+          <w:rFonts w:cs="Segoe UI"/>
+        </w:rPr>
+        <w:t xml:space="preserve"> dostavu namirnica iz dućana na svoju adresu i onih korisnika koji bi pružili takvu vrstu usluge.</w:t>
+      </w:r>
+      <w:r>
+        <w:rPr>
+          <w:rFonts w:cs="Segoe UI"/>
+        </w:rPr>
+        <w:t xml:space="preserve"> Biti će opisane tehničke i softverske specifikacije te definirani korisnički zahtjevi. Obuhvatiti će se ograničenja, način korištenja aplikacije od strane korisnika  te komunikacija aplikacije s vanjskim servisima. Dokument je namijenjen korisnicima apliakcije kao način prezentiranja aplikacije koja će se izraditi, ali također i samim programerima kako bi se dobila opća slika te svrha aplikacije.</w:t>
+      </w:r>
+    </w:p>
+    <w:p>
+      <w:pPr>
+        <w:pStyle w:val="Naslov2"/>
+        <w:rPr>
+          <w:rFonts w:cs="Segoe UI"/>
+        </w:rPr>
+      </w:pPr>
+      <w:bookmarkStart w:id="2" w:name="_Toc529904069"/>
+      <w:r>
+        <w:rPr>
+          <w:rFonts w:cs="Segoe UI"/>
+        </w:rPr>
+        <w:t>Djelokrug</w:t>
       </w:r>
       <w:bookmarkEnd w:id="2"/>
     </w:p>
@@ -2617,47 +2611,6 @@
         <w:rPr>
           <w:rFonts w:cs="Segoe UI"/>
         </w:rPr>
-        <w:t>Ovaj dokument predstavlja opis funkcionalnosti aplikacije MyGroceryPal koja je namijenjena posredovanju između korisnika koji žele</w:t>
-      </w:r>
-      <w:r>
-        <w:rPr>
-          <w:rFonts w:cs="Segoe UI"/>
-        </w:rPr>
-        <w:t xml:space="preserve"> dostavu namirnica iz dućana na svoju adresu i onih korisnika koji bi pružili takvu vrstu usluge.</w:t>
-      </w:r>
-      <w:r>
-        <w:rPr>
-          <w:rFonts w:cs="Segoe UI"/>
-        </w:rPr>
-        <w:t xml:space="preserve"> Biti će opisane tehničke i softverske specifikacije te definirani korisnički zahtjevi. Obuhvatiti će se ograničenja, način korištenja aplikacije od strane korisnika  te komunikacija aplikacije s vanjskim servisima. Dokument je namijenjen korisnicima apliakcije kao način prezentiranja aplikacije koja će se izraditi, ali također i samim programerima kako bi se dobila opća slika te svrha aplikacije.</w:t>
-      </w:r>
-    </w:p>
-    <w:p>
-      <w:pPr>
-        <w:pStyle w:val="Heading2"/>
-        <w:rPr>
-          <w:rFonts w:cs="Segoe UI"/>
-        </w:rPr>
-      </w:pPr>
-      <w:bookmarkStart w:id="3" w:name="_Toc529904069"/>
-      <w:r>
-        <w:rPr>
-          <w:rFonts w:cs="Segoe UI"/>
-        </w:rPr>
-        <w:t>Djelokrug</w:t>
-      </w:r>
-      <w:bookmarkEnd w:id="3"/>
-    </w:p>
-    <w:p>
-      <w:pPr>
-        <w:rPr>
-          <w:rFonts w:cs="Segoe UI"/>
-        </w:rPr>
-      </w:pPr>
-      <w:r>
-        <w:rPr>
-          <w:rFonts w:cs="Segoe UI"/>
-        </w:rPr>
         <w:t xml:space="preserve">Aplikacija se izdaje pod imenom „MyGroceryPal“ i namijenjena je različitim korisnicima. Aplikacija bi vršila posredovanje između fizičkih osoba prilikom nabave namirnica iz dućana u smislu da korisnik može sudjelovati kao naručitelj namirnica i/ili kao dostavljač namirnica na željenu adresu uz proviziju za obavljenu uslugu. </w:t>
       </w:r>
       <w:r>
@@ -2687,12 +2640,12 @@
     </w:p>
     <w:p>
       <w:pPr>
-        <w:pStyle w:val="Heading2"/>
-        <w:rPr>
-          <w:rFonts w:cs="Segoe UI"/>
-        </w:rPr>
-      </w:pPr>
-      <w:bookmarkStart w:id="4" w:name="_Toc529904070"/>
+        <w:pStyle w:val="Naslov2"/>
+        <w:rPr>
+          <w:rFonts w:cs="Segoe UI"/>
+        </w:rPr>
+      </w:pPr>
+      <w:bookmarkStart w:id="3" w:name="_Toc529904070"/>
       <w:r>
         <w:rPr>
           <w:rFonts w:cs="Segoe UI"/>
@@ -2700,7 +2653,7 @@
         <w:lastRenderedPageBreak/>
         <w:t>Definicije</w:t>
       </w:r>
-      <w:bookmarkEnd w:id="4"/>
+      <w:bookmarkEnd w:id="3"/>
     </w:p>
     <w:p>
       <w:pPr>
@@ -2717,7 +2670,7 @@
     </w:p>
     <w:p>
       <w:pPr>
-        <w:pStyle w:val="ListParagraph"/>
+        <w:pStyle w:val="Odlomakpopisa"/>
         <w:numPr>
           <w:ilvl w:val="0"/>
           <w:numId w:val="5"/>
@@ -2735,7 +2688,7 @@
     </w:p>
     <w:p>
       <w:pPr>
-        <w:pStyle w:val="ListParagraph"/>
+        <w:pStyle w:val="Odlomakpopisa"/>
         <w:numPr>
           <w:ilvl w:val="0"/>
           <w:numId w:val="5"/>
@@ -2753,7 +2706,7 @@
     </w:p>
     <w:p>
       <w:pPr>
-        <w:pStyle w:val="ListParagraph"/>
+        <w:pStyle w:val="Odlomakpopisa"/>
         <w:numPr>
           <w:ilvl w:val="0"/>
           <w:numId w:val="5"/>
@@ -2783,7 +2736,7 @@
     </w:p>
     <w:p>
       <w:pPr>
-        <w:pStyle w:val="ListParagraph"/>
+        <w:pStyle w:val="Odlomakpopisa"/>
         <w:numPr>
           <w:ilvl w:val="0"/>
           <w:numId w:val="5"/>
@@ -2813,19 +2766,19 @@
     </w:p>
     <w:p>
       <w:pPr>
-        <w:pStyle w:val="Heading2"/>
-        <w:rPr>
-          <w:rFonts w:cs="Segoe UI"/>
-        </w:rPr>
-      </w:pPr>
-      <w:bookmarkStart w:id="5" w:name="_Toc529904071"/>
+        <w:pStyle w:val="Naslov2"/>
+        <w:rPr>
+          <w:rFonts w:cs="Segoe UI"/>
+        </w:rPr>
+      </w:pPr>
+      <w:bookmarkStart w:id="4" w:name="_Toc529904071"/>
       <w:r>
         <w:rPr>
           <w:rFonts w:cs="Segoe UI"/>
         </w:rPr>
         <w:t>Reference</w:t>
       </w:r>
-      <w:bookmarkEnd w:id="5"/>
+      <w:bookmarkEnd w:id="4"/>
     </w:p>
     <w:p>
       <w:pPr>
@@ -2844,7 +2797,7 @@
     </w:p>
     <w:p>
       <w:pPr>
-        <w:pStyle w:val="ListParagraph"/>
+        <w:pStyle w:val="Odlomakpopisa"/>
         <w:numPr>
           <w:ilvl w:val="0"/>
           <w:numId w:val="7"/>
@@ -2864,7 +2817,7 @@
     </w:p>
     <w:p>
       <w:pPr>
-        <w:pStyle w:val="Heading2"/>
+        <w:pStyle w:val="Naslov2"/>
         <w:numPr>
           <w:ilvl w:val="1"/>
           <w:numId w:val="7"/>
@@ -2874,7 +2827,7 @@
           <w:lang w:eastAsia="hr-HR"/>
         </w:rPr>
       </w:pPr>
-      <w:bookmarkStart w:id="6" w:name="_Toc529904072"/>
+      <w:bookmarkStart w:id="5" w:name="_Toc529904072"/>
       <w:r>
         <w:rPr>
           <w:rFonts w:cs="Segoe UI"/>
@@ -2882,7 +2835,7 @@
         </w:rPr>
         <w:t>Pregled</w:t>
       </w:r>
-      <w:bookmarkEnd w:id="6"/>
+      <w:bookmarkEnd w:id="5"/>
     </w:p>
     <w:p>
       <w:pPr>
@@ -3058,35 +3011,35 @@
     </w:p>
     <w:p>
       <w:pPr>
-        <w:pStyle w:val="Heading1"/>
-      </w:pPr>
-      <w:bookmarkStart w:id="7" w:name="_Toc529904073"/>
+        <w:pStyle w:val="Naslov1"/>
+      </w:pPr>
+      <w:bookmarkStart w:id="6" w:name="_Toc529904073"/>
       <w:r>
         <w:lastRenderedPageBreak/>
         <w:t>Generalni opis</w:t>
       </w:r>
+      <w:bookmarkEnd w:id="6"/>
+    </w:p>
+    <w:p>
+      <w:r>
+        <w:t xml:space="preserve">Sljedeći dio dokumenta predstavlja generalni opis aplikacije te njezinih osnovnih funkcionalnih osobina, odnosno načine komuniciranja s </w:t>
+      </w:r>
+      <w:r>
+        <w:t>bazom podataka</w:t>
+      </w:r>
+      <w:r>
+        <w:t>, s vanjskim okruženjem i slično.</w:t>
+      </w:r>
+    </w:p>
+    <w:p>
+      <w:pPr>
+        <w:pStyle w:val="Naslov2"/>
+      </w:pPr>
+      <w:bookmarkStart w:id="7" w:name="_Toc529904074"/>
+      <w:r>
+        <w:t>Arhitektura aplikacije</w:t>
+      </w:r>
       <w:bookmarkEnd w:id="7"/>
-    </w:p>
-    <w:p>
-      <w:r>
-        <w:t xml:space="preserve">Sljedeći dio dokumenta predstavlja generalni opis aplikacije te njezinih osnovnih funkcionalnih osobina, odnosno načine komuniciranja s </w:t>
-      </w:r>
-      <w:r>
-        <w:t>bazom podataka</w:t>
-      </w:r>
-      <w:r>
-        <w:t>, s vanjskim okruženjem i slično.</w:t>
-      </w:r>
-    </w:p>
-    <w:p>
-      <w:pPr>
-        <w:pStyle w:val="Heading2"/>
-      </w:pPr>
-      <w:bookmarkStart w:id="8" w:name="_Toc529904074"/>
-      <w:r>
-        <w:t>Arhitektura aplikacije</w:t>
-      </w:r>
-      <w:bookmarkEnd w:id="8"/>
     </w:p>
     <w:p>
       <w:r>
@@ -3145,18 +3098,18 @@
     </w:p>
     <w:p>
       <w:pPr>
-        <w:pStyle w:val="Heading2"/>
-      </w:pPr>
-      <w:bookmarkStart w:id="9" w:name="_Toc529904075"/>
+        <w:pStyle w:val="Naslov2"/>
+      </w:pPr>
+      <w:bookmarkStart w:id="8" w:name="_Toc529904075"/>
       <w:r>
         <w:lastRenderedPageBreak/>
         <w:t>Funkcije proizvoda</w:t>
       </w:r>
-      <w:bookmarkEnd w:id="9"/>
-    </w:p>
-    <w:p>
-      <w:pPr>
-        <w:pStyle w:val="ListParagraph"/>
+      <w:bookmarkEnd w:id="8"/>
+    </w:p>
+    <w:p>
+      <w:pPr>
+        <w:pStyle w:val="Odlomakpopisa"/>
         <w:numPr>
           <w:ilvl w:val="0"/>
           <w:numId w:val="9"/>
@@ -3199,7 +3152,7 @@
     </w:p>
     <w:p>
       <w:pPr>
-        <w:pStyle w:val="ListParagraph"/>
+        <w:pStyle w:val="Odlomakpopisa"/>
         <w:numPr>
           <w:ilvl w:val="0"/>
           <w:numId w:val="9"/>
@@ -3224,7 +3177,7 @@
     </w:p>
     <w:p>
       <w:pPr>
-        <w:pStyle w:val="ListParagraph"/>
+        <w:pStyle w:val="Odlomakpopisa"/>
         <w:numPr>
           <w:ilvl w:val="0"/>
           <w:numId w:val="9"/>
@@ -3249,7 +3202,7 @@
     </w:p>
     <w:p>
       <w:pPr>
-        <w:pStyle w:val="ListParagraph"/>
+        <w:pStyle w:val="Odlomakpopisa"/>
         <w:numPr>
           <w:ilvl w:val="0"/>
           <w:numId w:val="9"/>
@@ -3274,7 +3227,7 @@
     </w:p>
     <w:p>
       <w:pPr>
-        <w:pStyle w:val="ListParagraph"/>
+        <w:pStyle w:val="Odlomakpopisa"/>
         <w:numPr>
           <w:ilvl w:val="0"/>
           <w:numId w:val="9"/>
@@ -3306,7 +3259,7 @@
     </w:p>
     <w:p>
       <w:pPr>
-        <w:pStyle w:val="ListParagraph"/>
+        <w:pStyle w:val="Odlomakpopisa"/>
         <w:numPr>
           <w:ilvl w:val="0"/>
           <w:numId w:val="9"/>
@@ -3331,7 +3284,7 @@
     </w:p>
     <w:p>
       <w:pPr>
-        <w:pStyle w:val="ListParagraph"/>
+        <w:pStyle w:val="Odlomakpopisa"/>
         <w:numPr>
           <w:ilvl w:val="0"/>
           <w:numId w:val="9"/>
@@ -3356,7 +3309,7 @@
     </w:p>
     <w:p>
       <w:pPr>
-        <w:pStyle w:val="ListParagraph"/>
+        <w:pStyle w:val="Odlomakpopisa"/>
         <w:numPr>
           <w:ilvl w:val="0"/>
           <w:numId w:val="9"/>
@@ -3381,7 +3334,7 @@
     </w:p>
     <w:p>
       <w:pPr>
-        <w:pStyle w:val="ListParagraph"/>
+        <w:pStyle w:val="Odlomakpopisa"/>
         <w:numPr>
           <w:ilvl w:val="0"/>
           <w:numId w:val="9"/>
@@ -3406,7 +3359,7 @@
     </w:p>
     <w:p>
       <w:pPr>
-        <w:pStyle w:val="ListParagraph"/>
+        <w:pStyle w:val="Odlomakpopisa"/>
         <w:numPr>
           <w:ilvl w:val="0"/>
           <w:numId w:val="9"/>
@@ -3431,7 +3384,7 @@
     </w:p>
     <w:p>
       <w:pPr>
-        <w:pStyle w:val="ListParagraph"/>
+        <w:pStyle w:val="Odlomakpopisa"/>
         <w:numPr>
           <w:ilvl w:val="0"/>
           <w:numId w:val="9"/>
@@ -3456,7 +3409,7 @@
     </w:p>
     <w:p>
       <w:pPr>
-        <w:pStyle w:val="ListParagraph"/>
+        <w:pStyle w:val="Odlomakpopisa"/>
         <w:numPr>
           <w:ilvl w:val="0"/>
           <w:numId w:val="9"/>
@@ -3481,7 +3434,7 @@
     </w:p>
     <w:p>
       <w:pPr>
-        <w:pStyle w:val="ListParagraph"/>
+        <w:pStyle w:val="Odlomakpopisa"/>
         <w:numPr>
           <w:ilvl w:val="0"/>
           <w:numId w:val="9"/>
@@ -3506,7 +3459,7 @@
     </w:p>
     <w:p>
       <w:pPr>
-        <w:pStyle w:val="ListParagraph"/>
+        <w:pStyle w:val="Odlomakpopisa"/>
         <w:numPr>
           <w:ilvl w:val="0"/>
           <w:numId w:val="9"/>
@@ -3532,7 +3485,7 @@
     </w:p>
     <w:p>
       <w:pPr>
-        <w:pStyle w:val="ListParagraph"/>
+        <w:pStyle w:val="Odlomakpopisa"/>
         <w:numPr>
           <w:ilvl w:val="0"/>
           <w:numId w:val="9"/>
@@ -3569,7 +3522,7 @@
     </w:p>
     <w:p>
       <w:pPr>
-        <w:pStyle w:val="ListParagraph"/>
+        <w:pStyle w:val="Odlomakpopisa"/>
         <w:numPr>
           <w:ilvl w:val="0"/>
           <w:numId w:val="9"/>
@@ -3594,7 +3547,7 @@
     </w:p>
     <w:p>
       <w:pPr>
-        <w:pStyle w:val="ListParagraph"/>
+        <w:pStyle w:val="Odlomakpopisa"/>
         <w:numPr>
           <w:ilvl w:val="0"/>
           <w:numId w:val="9"/>
@@ -3648,7 +3601,7 @@
     </w:p>
     <w:p>
       <w:pPr>
-        <w:pStyle w:val="ListParagraph"/>
+        <w:pStyle w:val="Odlomakpopisa"/>
         <w:numPr>
           <w:ilvl w:val="0"/>
           <w:numId w:val="9"/>
@@ -3681,7 +3634,7 @@
     </w:p>
     <w:p>
       <w:pPr>
-        <w:pStyle w:val="ListParagraph"/>
+        <w:pStyle w:val="Odlomakpopisa"/>
         <w:numPr>
           <w:ilvl w:val="0"/>
           <w:numId w:val="9"/>
@@ -3739,55 +3692,55 @@
     </w:p>
     <w:p>
       <w:pPr>
-        <w:pStyle w:val="Heading2"/>
-      </w:pPr>
-      <w:bookmarkStart w:id="10" w:name="_Toc529904076"/>
+        <w:pStyle w:val="Naslov2"/>
+      </w:pPr>
+      <w:bookmarkStart w:id="9" w:name="_Toc529904076"/>
       <w:r>
         <w:t>Karakteristike korisnika</w:t>
       </w:r>
+      <w:bookmarkEnd w:id="9"/>
+    </w:p>
+    <w:p>
+      <w:r>
+        <w:t>Svaki korisnik može biti u ulozi naručitelja usluge i/ili dostavljača odnosno osobe koja izvršava uslugu za naručitelja. Sukladno tome svaki korisnik može koristiti vrstu pogleda ne</w:t>
+      </w:r>
+      <w:r>
+        <w:t xml:space="preserve">kog od ove dvije uloge </w:t>
+      </w:r>
+      <w:r>
+        <w:t>ovisno u kojoj ulozi se nalazi</w:t>
+      </w:r>
+      <w:r>
+        <w:t xml:space="preserve"> u danom trenutku.</w:t>
+      </w:r>
+    </w:p>
+    <w:p>
+      <w:pPr>
+        <w:pStyle w:val="Naslov2"/>
+      </w:pPr>
+      <w:bookmarkStart w:id="10" w:name="_Toc529904077"/>
+      <w:r>
+        <w:t>Ograničenja</w:t>
+      </w:r>
       <w:bookmarkEnd w:id="10"/>
     </w:p>
     <w:p>
       <w:r>
-        <w:t>Svaki korisnik može biti u ulozi naručitelja usluge i/ili dostavljača odnosno osobe koja izvršava uslugu za naručitelja. Sukladno tome svaki korisnik može koristiti vrstu pogleda ne</w:t>
-      </w:r>
-      <w:r>
-        <w:t xml:space="preserve">kog od ove dvije uloge </w:t>
-      </w:r>
-      <w:r>
-        <w:t>ovisno u kojoj ulozi se nalazi</w:t>
-      </w:r>
-      <w:r>
-        <w:t xml:space="preserve"> u danom trenutku.</w:t>
-      </w:r>
-    </w:p>
-    <w:p>
-      <w:pPr>
-        <w:pStyle w:val="Heading2"/>
-      </w:pPr>
-      <w:bookmarkStart w:id="11" w:name="_Toc529904077"/>
-      <w:r>
-        <w:t>Ograničenja</w:t>
+        <w:t>Za rad aplikacije potrebna je internetska veza budući da se sve promijene korisnika bilježe u centralnoj bazi (firebase). Korisnici moraju imati mobilne uređaje sa android operativnim sustavom kako bi mogli instalirati aplikaciju.</w:t>
+      </w:r>
+    </w:p>
+    <w:p>
+      <w:pPr>
+        <w:pStyle w:val="Naslov2"/>
+      </w:pPr>
+      <w:bookmarkStart w:id="11" w:name="_Toc529904078"/>
+      <w:r>
+        <w:t>Pretpostavke i opasnosti</w:t>
       </w:r>
       <w:bookmarkEnd w:id="11"/>
     </w:p>
     <w:p>
       <w:r>
-        <w:t>Za rad aplikacije potrebna je internetska veza budući da se sve promijene korisnika bilježe u centralnoj bazi (firebase). Korisnici moraju imati mobilne uređaje sa android operativnim sustavom kako bi mogli instalirati aplikaciju.</w:t>
-      </w:r>
-    </w:p>
-    <w:p>
-      <w:pPr>
-        <w:pStyle w:val="Heading2"/>
-      </w:pPr>
-      <w:bookmarkStart w:id="12" w:name="_Toc529904078"/>
-      <w:r>
-        <w:t>Pretpostavke i opasnosti</w:t>
-      </w:r>
-      <w:bookmarkEnd w:id="12"/>
-    </w:p>
-    <w:p>
-      <w:r>
         <w:t>Pretpostavka za ispravan rad aplikacije</w:t>
       </w:r>
       <w:r>
@@ -3799,70 +3752,70 @@
     </w:p>
     <w:p>
       <w:pPr>
-        <w:pStyle w:val="Heading1"/>
-      </w:pPr>
-      <w:bookmarkStart w:id="13" w:name="_Toc529904079"/>
+        <w:pStyle w:val="Naslov1"/>
+      </w:pPr>
+      <w:bookmarkStart w:id="12" w:name="_Toc529904079"/>
       <w:r>
         <w:lastRenderedPageBreak/>
         <w:t>Specifični zahtjevi</w:t>
       </w:r>
+      <w:bookmarkEnd w:id="12"/>
+    </w:p>
+    <w:p>
+      <w:pPr>
+        <w:pStyle w:val="Naslov2"/>
+      </w:pPr>
+      <w:bookmarkStart w:id="13" w:name="_Toc529904080"/>
+      <w:r>
+        <w:t>Zahtjevi performansi</w:t>
+      </w:r>
       <w:bookmarkEnd w:id="13"/>
     </w:p>
     <w:p>
-      <w:pPr>
-        <w:pStyle w:val="Heading2"/>
-      </w:pPr>
-      <w:bookmarkStart w:id="14" w:name="_Toc529904080"/>
-      <w:r>
-        <w:t>Zahtjevi performansi</w:t>
+      <w:r>
+        <w:t>Nema ograničenja performansi za ovu vrstu aplikacije budući da se ne radi sa vrlo velikim količinama podataka. Firebase omogućuje skalabilnost tako da veći broj korisnika ne bi trebao utjecati na performanse.</w:t>
+      </w:r>
+    </w:p>
+    <w:p>
+      <w:pPr>
+        <w:pStyle w:val="Naslov2"/>
+      </w:pPr>
+      <w:bookmarkStart w:id="14" w:name="_Toc529904081"/>
+      <w:r>
+        <w:t>Logički zahtjevi nad bazom podataka</w:t>
       </w:r>
       <w:bookmarkEnd w:id="14"/>
     </w:p>
     <w:p>
       <w:r>
-        <w:t>Nema ograničenja performansi za ovu vrstu aplikacije budući da se ne radi sa vrlo velikim količinama podataka. Firebase omogućuje skalabilnost tako da veći broj korisnika ne bi trebao utjecati na performanse.</w:t>
-      </w:r>
-    </w:p>
-    <w:p>
-      <w:pPr>
-        <w:pStyle w:val="Heading2"/>
-      </w:pPr>
-      <w:bookmarkStart w:id="15" w:name="_Toc529904081"/>
-      <w:r>
-        <w:t>Logički zahtjevi nad bazom podataka</w:t>
+        <w:t>U nastavku dokumenta nalazi se ERA model. Radi boljeg razumijevanja korišten je ovaj model iako je firebase noSQL baza podataka.</w:t>
+      </w:r>
+    </w:p>
+    <w:p>
+      <w:pPr>
+        <w:pStyle w:val="Naslov2"/>
+      </w:pPr>
+      <w:bookmarkStart w:id="15" w:name="_Toc529904082"/>
+      <w:r>
+        <w:t>Ograničenje dizajna</w:t>
       </w:r>
       <w:bookmarkEnd w:id="15"/>
     </w:p>
     <w:p>
       <w:r>
-        <w:t>U nastavku dokumenta nalazi se ERA model. Radi boljeg razumijevanja korišten je ovaj model iako je firebase noSQL baza podataka.</w:t>
-      </w:r>
-    </w:p>
-    <w:p>
-      <w:pPr>
-        <w:pStyle w:val="Heading2"/>
-      </w:pPr>
-      <w:bookmarkStart w:id="16" w:name="_Toc529904082"/>
-      <w:r>
-        <w:t>Ograničenje dizajna</w:t>
+        <w:t>Aplikacija je namijenjena za uređaje sa Android OS-om te nema ograničenja dizajna za uređaje sa API levelom 21 ili više.</w:t>
+      </w:r>
+    </w:p>
+    <w:p/>
+    <w:p>
+      <w:pPr>
+        <w:pStyle w:val="Naslov2"/>
+      </w:pPr>
+      <w:bookmarkStart w:id="16" w:name="_Toc529904083"/>
+      <w:r>
+        <w:t>Obilježja aplikacije</w:t>
       </w:r>
       <w:bookmarkEnd w:id="16"/>
-    </w:p>
-    <w:p>
-      <w:r>
-        <w:t>Aplikacija je namijenjena za uređaje sa Android OS-om te nema ograničenja dizajna za uređaje sa API levelom 21 ili više.</w:t>
-      </w:r>
-    </w:p>
-    <w:p/>
-    <w:p>
-      <w:pPr>
-        <w:pStyle w:val="Heading2"/>
-      </w:pPr>
-      <w:bookmarkStart w:id="17" w:name="_Toc529904083"/>
-      <w:r>
-        <w:t>Obilježja aplikacije</w:t>
-      </w:r>
-      <w:bookmarkEnd w:id="17"/>
     </w:p>
     <w:p>
       <w:r>
@@ -3939,73 +3892,73 @@
     </w:p>
     <w:p>
       <w:pPr>
-        <w:pStyle w:val="Heading2"/>
-      </w:pPr>
-      <w:bookmarkStart w:id="18" w:name="_Toc529904084"/>
+        <w:pStyle w:val="Naslov2"/>
+      </w:pPr>
+      <w:bookmarkStart w:id="17" w:name="_Toc529904084"/>
       <w:r>
         <w:t>Sučelja</w:t>
       </w:r>
+      <w:bookmarkEnd w:id="17"/>
+    </w:p>
+    <w:p>
+      <w:r>
+        <w:rPr>
+          <w:i/>
+        </w:rPr>
+        <w:t>NavigationView.OnNavigationItemSelectedListener</w:t>
+      </w:r>
+      <w:r>
+        <w:t xml:space="preserve"> – listener za rukovanje događajima koji se odnose na odabir item-a sa navigacijske trake. Prima parametar MenuItem (odabrani item) te vraća boolean tip podatka</w:t>
+      </w:r>
+    </w:p>
+    <w:p>
+      <w:r>
+        <w:rPr>
+          <w:i/>
+        </w:rPr>
+        <w:t>View.OnClickListener</w:t>
+      </w:r>
+      <w:r>
+        <w:t xml:space="preserve"> – poziv funkcije onClick kad se klikne na view. Funkcija prima parametar View i ne vraća ništa.</w:t>
+      </w:r>
+    </w:p>
+    <w:p/>
+    <w:p>
+      <w:pPr>
+        <w:pStyle w:val="Naslov1"/>
+      </w:pPr>
+      <w:bookmarkStart w:id="18" w:name="_Toc529904085"/>
+      <w:r>
+        <w:t>Opis dizajna sustava</w:t>
+      </w:r>
       <w:bookmarkEnd w:id="18"/>
     </w:p>
     <w:p>
-      <w:r>
-        <w:rPr>
-          <w:i/>
-        </w:rPr>
-        <w:t>NavigationView.OnNavigationItemSelectedListener</w:t>
-      </w:r>
-      <w:r>
-        <w:t xml:space="preserve"> – listener za rukovanje događajima koji se odnose na odabir item-a sa navigacijske trake. Prima parametar MenuItem (odabrani item) te vraća boolean tip podatka</w:t>
-      </w:r>
-    </w:p>
-    <w:p>
-      <w:r>
-        <w:rPr>
-          <w:i/>
-        </w:rPr>
-        <w:t>View.OnClickListener</w:t>
-      </w:r>
-      <w:r>
-        <w:t xml:space="preserve"> – poziv funkcije onClick kad se klikne na view. Funkcija prima parametar View i ne vraća ništa.</w:t>
+      <w:pPr>
+        <w:pStyle w:val="Naslov2"/>
+      </w:pPr>
+      <w:bookmarkStart w:id="19" w:name="_Toc529904086"/>
+      <w:r>
+        <w:t>Arhitektura aplikacije</w:t>
+      </w:r>
+      <w:bookmarkEnd w:id="19"/>
+    </w:p>
+    <w:p>
+      <w:r>
+        <w:t>**************************************</w:t>
       </w:r>
     </w:p>
     <w:p/>
     <w:p>
       <w:pPr>
-        <w:pStyle w:val="Heading1"/>
-      </w:pPr>
-      <w:bookmarkStart w:id="19" w:name="_Toc529904085"/>
-      <w:r>
-        <w:t>Opis dizajna sustava</w:t>
-      </w:r>
-      <w:bookmarkEnd w:id="19"/>
-    </w:p>
-    <w:p>
-      <w:pPr>
-        <w:pStyle w:val="Heading2"/>
-      </w:pPr>
-      <w:bookmarkStart w:id="20" w:name="_Toc529904086"/>
-      <w:r>
-        <w:t>Arhitektura aplikacije</w:t>
-      </w:r>
-      <w:bookmarkEnd w:id="20"/>
-    </w:p>
-    <w:p>
-      <w:r>
-        <w:t>**************************************</w:t>
-      </w:r>
-    </w:p>
-    <w:p/>
-    <w:p>
-      <w:pPr>
-        <w:pStyle w:val="Heading2"/>
-      </w:pPr>
-      <w:bookmarkStart w:id="21" w:name="_Toc529904087"/>
+        <w:pStyle w:val="Naslov2"/>
+      </w:pPr>
+      <w:bookmarkStart w:id="20" w:name="_Toc529904087"/>
       <w:r>
         <w:lastRenderedPageBreak/>
         <w:t>ERA model</w:t>
       </w:r>
-      <w:bookmarkEnd w:id="21"/>
+      <w:bookmarkEnd w:id="20"/>
     </w:p>
     <w:p>
       <w:r>
@@ -4066,14 +4019,14 @@
     </w:p>
     <w:p>
       <w:pPr>
-        <w:pStyle w:val="Heading2"/>
-      </w:pPr>
-      <w:bookmarkStart w:id="22" w:name="_Toc529904088"/>
+        <w:pStyle w:val="Naslov2"/>
+      </w:pPr>
+      <w:bookmarkStart w:id="21" w:name="_Toc529904088"/>
       <w:r>
         <w:lastRenderedPageBreak/>
         <w:t>Dijagram klasa</w:t>
       </w:r>
-      <w:bookmarkEnd w:id="22"/>
+      <w:bookmarkEnd w:id="21"/>
     </w:p>
     <w:p>
       <w:r>
@@ -4125,13 +4078,13 @@
     </w:p>
     <w:p>
       <w:pPr>
-        <w:pStyle w:val="Heading2"/>
-      </w:pPr>
-      <w:bookmarkStart w:id="23" w:name="_Toc529904089"/>
+        <w:pStyle w:val="Naslov2"/>
+      </w:pPr>
+      <w:bookmarkStart w:id="22" w:name="_Toc529904089"/>
       <w:r>
         <w:t>Web servisi (Firebase)</w:t>
       </w:r>
-      <w:bookmarkEnd w:id="23"/>
+      <w:bookmarkEnd w:id="22"/>
     </w:p>
     <w:p>
       <w:r>
@@ -4296,7 +4249,7 @@
     </w:p>
     <w:p>
       <w:pPr>
-        <w:pStyle w:val="Caption"/>
+        <w:pStyle w:val="Opisslike"/>
         <w:jc w:val="center"/>
       </w:pPr>
       <w:r>
@@ -4390,7 +4343,7 @@
     </w:p>
     <w:p>
       <w:pPr>
-        <w:pStyle w:val="Caption"/>
+        <w:pStyle w:val="Opisslike"/>
         <w:jc w:val="center"/>
       </w:pPr>
       <w:r>
@@ -4445,29 +4398,160 @@
     <w:p/>
     <w:p>
       <w:pPr>
-        <w:pStyle w:val="Heading2"/>
-      </w:pPr>
-      <w:bookmarkStart w:id="24" w:name="_Toc529904090"/>
-      <w:r>
+        <w:pStyle w:val="Naslov2"/>
+      </w:pPr>
+      <w:bookmarkStart w:id="23" w:name="_Toc529904090"/>
+      <w:r>
+        <w:rPr>
+          <w:noProof/>
+        </w:rPr>
         <w:lastRenderedPageBreak/>
-        <w:t>Mock – up</w:t>
+        <w:drawing>
+          <wp:anchor distT="0" distB="0" distL="114300" distR="114300" simplePos="0" relativeHeight="251658240" behindDoc="1" locked="0" layoutInCell="1" allowOverlap="1">
+            <wp:simplePos x="0" y="0"/>
+            <wp:positionH relativeFrom="column">
+              <wp:posOffset>300355</wp:posOffset>
+            </wp:positionH>
+            <wp:positionV relativeFrom="paragraph">
+              <wp:posOffset>471805</wp:posOffset>
+            </wp:positionV>
+            <wp:extent cx="5760720" cy="4265930"/>
+            <wp:effectExtent l="0" t="0" r="0" b="1270"/>
+            <wp:wrapTight wrapText="bothSides">
+              <wp:wrapPolygon edited="0">
+                <wp:start x="0" y="0"/>
+                <wp:lineTo x="0" y="21510"/>
+                <wp:lineTo x="21500" y="21510"/>
+                <wp:lineTo x="21500" y="0"/>
+                <wp:lineTo x="0" y="0"/>
+              </wp:wrapPolygon>
+            </wp:wrapTight>
+            <wp:docPr id="7" name="Slika 7"/>
+            <wp:cNvGraphicFramePr>
+              <a:graphicFrameLocks xmlns:a="http://schemas.openxmlformats.org/drawingml/2006/main" noChangeAspect="1"/>
+            </wp:cNvGraphicFramePr>
+            <a:graphic xmlns:a="http://schemas.openxmlformats.org/drawingml/2006/main">
+              <a:graphicData uri="http://schemas.openxmlformats.org/drawingml/2006/picture">
+                <pic:pic xmlns:pic="http://schemas.openxmlformats.org/drawingml/2006/picture">
+                  <pic:nvPicPr>
+                    <pic:cNvPr id="0" name="Picture 1"/>
+                    <pic:cNvPicPr>
+                      <a:picLocks noChangeAspect="1" noChangeArrowheads="1"/>
+                    </pic:cNvPicPr>
+                  </pic:nvPicPr>
+                  <pic:blipFill>
+                    <a:blip r:embed="rId14" cstate="print">
+                      <a:extLst>
+                        <a:ext uri="{28A0092B-C50C-407E-A947-70E740481C1C}">
+                          <a14:useLocalDpi xmlns:a14="http://schemas.microsoft.com/office/drawing/2010/main" val="0"/>
+                        </a:ext>
+                      </a:extLst>
+                    </a:blip>
+                    <a:srcRect/>
+                    <a:stretch>
+                      <a:fillRect/>
+                    </a:stretch>
+                  </pic:blipFill>
+                  <pic:spPr bwMode="auto">
+                    <a:xfrm>
+                      <a:off x="0" y="0"/>
+                      <a:ext cx="5760720" cy="4265930"/>
+                    </a:xfrm>
+                    <a:prstGeom prst="rect">
+                      <a:avLst/>
+                    </a:prstGeom>
+                    <a:noFill/>
+                    <a:ln>
+                      <a:noFill/>
+                    </a:ln>
+                  </pic:spPr>
+                </pic:pic>
+              </a:graphicData>
+            </a:graphic>
+          </wp:anchor>
+        </w:drawing>
+      </w:r>
+      <w:proofErr w:type="spellStart"/>
+      <w:r>
+        <w:t>Mockup</w:t>
+      </w:r>
+      <w:bookmarkStart w:id="24" w:name="_Toc529904091"/>
+      <w:bookmarkEnd w:id="23"/>
+      <w:proofErr w:type="spellEnd"/>
+    </w:p>
+    <w:p/>
+    <w:p>
+      <w:r>
+        <w:t xml:space="preserve">U izradi i dizajnu, </w:t>
+      </w:r>
+      <w:proofErr w:type="spellStart"/>
+      <w:r>
+        <w:t>mockup</w:t>
+      </w:r>
+      <w:proofErr w:type="spellEnd"/>
+      <w:r>
+        <w:t xml:space="preserve"> ili modeliranje je skala ili model pune veličine dizajna ili uređaja, koji se koristi za podučavanje, demonstraciju, evaluaciju dizajna, promociju i druge svrhe. </w:t>
+      </w:r>
+      <w:proofErr w:type="spellStart"/>
+      <w:r>
+        <w:t>Mockup</w:t>
+      </w:r>
+      <w:proofErr w:type="spellEnd"/>
+      <w:r>
+        <w:t xml:space="preserve"> je prototip </w:t>
+      </w:r>
+      <w:r>
+        <w:t>koji</w:t>
+      </w:r>
+      <w:r>
+        <w:t xml:space="preserve"> osigurava barem dio funkcionalnosti sustava i omogućuje testiranje dizajna.</w:t>
+      </w:r>
+      <w:r>
+        <w:t xml:space="preserve"> </w:t>
+      </w:r>
+      <w:r>
+        <w:t>Dizajneri uglavnom upotrebljavaju model</w:t>
+      </w:r>
+      <w:r>
+        <w:t>e</w:t>
+      </w:r>
+      <w:r>
+        <w:t xml:space="preserve"> za prikupljanje povratnih informacija od korisnika. </w:t>
+      </w:r>
+      <w:r>
+        <w:t xml:space="preserve">Na slici iznad možemo vidjeti </w:t>
+      </w:r>
+      <w:proofErr w:type="spellStart"/>
+      <w:r>
+        <w:t>mockup</w:t>
+      </w:r>
+      <w:proofErr w:type="spellEnd"/>
+      <w:r>
+        <w:t xml:space="preserve"> za našu aplikaciju te iz je njega lako vidjeti dizajn</w:t>
+      </w:r>
+      <w:r>
+        <w:t xml:space="preserve">e </w:t>
+      </w:r>
+      <w:bookmarkStart w:id="25" w:name="_GoBack"/>
+      <w:bookmarkEnd w:id="25"/>
+      <w:r>
+        <w:t xml:space="preserve">pojedinih ekrana te prateći strelice možemo uočiti navigaciju između pojedinih ekrana.   </w:t>
+      </w:r>
+    </w:p>
+    <w:p>
+      <w:pPr>
+        <w:pStyle w:val="Naslov2"/>
+      </w:pPr>
+      <w:r>
+        <w:lastRenderedPageBreak/>
+        <w:t xml:space="preserve">Use </w:t>
+      </w:r>
+      <w:proofErr w:type="spellStart"/>
+      <w:r>
+        <w:t>Case</w:t>
       </w:r>
       <w:bookmarkEnd w:id="24"/>
-    </w:p>
-    <w:p>
-      <w:r>
-        <w:t>**************************</w:t>
-      </w:r>
-    </w:p>
-    <w:p>
-      <w:pPr>
-        <w:pStyle w:val="Heading2"/>
-      </w:pPr>
-      <w:bookmarkStart w:id="25" w:name="_Toc529904091"/>
-      <w:r>
-        <w:t>Use Case</w:t>
-      </w:r>
-      <w:bookmarkEnd w:id="25"/>
+      <w:proofErr w:type="spellEnd"/>
     </w:p>
     <w:p>
       <w:r>
@@ -4490,7 +4574,7 @@
                     <pic:cNvPicPr/>
                   </pic:nvPicPr>
                   <pic:blipFill>
-                    <a:blip r:embed="rId14">
+                    <a:blip r:embed="rId15">
                       <a:extLst>
                         <a:ext uri="{28A0092B-C50C-407E-A947-70E740481C1C}">
                           <a14:useLocalDpi xmlns:a14="http://schemas.microsoft.com/office/drawing/2010/main" val="0"/>
@@ -4538,11 +4622,10 @@
     </w:p>
     <w:p>
       <w:pPr>
-        <w:pStyle w:val="Heading2"/>
+        <w:pStyle w:val="Naslov2"/>
       </w:pPr>
       <w:bookmarkStart w:id="26" w:name="_Toc529904092"/>
       <w:r>
-        <w:lastRenderedPageBreak/>
         <w:t>Funkcionalnosti sustava</w:t>
       </w:r>
       <w:bookmarkEnd w:id="26"/>
@@ -4553,7 +4636,7 @@
     <w:p/>
     <w:p/>
     <w:sectPr>
-      <w:footerReference w:type="default" r:id="rId15"/>
+      <w:footerReference w:type="default" r:id="rId16"/>
       <w:pgSz w:w="11906" w:h="16838"/>
       <w:pgMar w:top="1417" w:right="1417" w:bottom="1417" w:left="1417" w:header="708" w:footer="708" w:gutter="0"/>
       <w:cols w:space="708"/>
@@ -4606,7 +4689,7 @@
     <w:sdtContent>
       <w:p>
         <w:pPr>
-          <w:pStyle w:val="Footer"/>
+          <w:pStyle w:val="Podnoje"/>
           <w:jc w:val="center"/>
         </w:pPr>
         <w:r>
@@ -4635,7 +4718,7 @@
   </w:sdt>
   <w:p>
     <w:pPr>
-      <w:pStyle w:val="Footer"/>
+      <w:pStyle w:val="Podnoje"/>
     </w:pPr>
   </w:p>
 </w:ftr>
@@ -4885,7 +4968,7 @@
     <w:lvl w:ilvl="0">
       <w:start w:val="1"/>
       <w:numFmt w:val="decimal"/>
-      <w:pStyle w:val="Heading1"/>
+      <w:pStyle w:val="Naslov1"/>
       <w:lvlText w:val="%1"/>
       <w:lvlJc w:val="left"/>
       <w:pPr>
@@ -4895,7 +4978,7 @@
     <w:lvl w:ilvl="1">
       <w:start w:val="1"/>
       <w:numFmt w:val="decimal"/>
-      <w:pStyle w:val="Heading2"/>
+      <w:pStyle w:val="Naslov2"/>
       <w:lvlText w:val="%1.%2"/>
       <w:lvlJc w:val="left"/>
       <w:pPr>
@@ -4909,7 +4992,7 @@
     <w:lvl w:ilvl="2">
       <w:start w:val="1"/>
       <w:numFmt w:val="decimal"/>
-      <w:pStyle w:val="Heading3"/>
+      <w:pStyle w:val="Naslov3"/>
       <w:lvlText w:val="%1.%2.%3"/>
       <w:lvlJc w:val="left"/>
       <w:pPr>
@@ -4922,7 +5005,7 @@
     <w:lvl w:ilvl="3">
       <w:start w:val="1"/>
       <w:numFmt w:val="decimal"/>
-      <w:pStyle w:val="Heading4"/>
+      <w:pStyle w:val="Naslov4"/>
       <w:lvlText w:val="%1.%2.%3.%4"/>
       <w:lvlJc w:val="left"/>
       <w:pPr>
@@ -4935,7 +5018,7 @@
     <w:lvl w:ilvl="4">
       <w:start w:val="1"/>
       <w:numFmt w:val="decimal"/>
-      <w:pStyle w:val="Heading5"/>
+      <w:pStyle w:val="Naslov5"/>
       <w:lvlText w:val="%1.%2.%3.%4.%5"/>
       <w:lvlJc w:val="left"/>
       <w:pPr>
@@ -4948,7 +5031,7 @@
     <w:lvl w:ilvl="5">
       <w:start w:val="1"/>
       <w:numFmt w:val="decimal"/>
-      <w:pStyle w:val="Heading6"/>
+      <w:pStyle w:val="Naslov6"/>
       <w:lvlText w:val="%1.%2.%3.%4.%5.%6"/>
       <w:lvlJc w:val="left"/>
       <w:pPr>
@@ -4961,7 +5044,7 @@
     <w:lvl w:ilvl="6">
       <w:start w:val="1"/>
       <w:numFmt w:val="decimal"/>
-      <w:pStyle w:val="Heading7"/>
+      <w:pStyle w:val="Naslov7"/>
       <w:lvlText w:val="%1.%2.%3.%4.%5.%6.%7"/>
       <w:lvlJc w:val="left"/>
       <w:pPr>
@@ -4974,7 +5057,7 @@
     <w:lvl w:ilvl="7">
       <w:start w:val="1"/>
       <w:numFmt w:val="decimal"/>
-      <w:pStyle w:val="Heading8"/>
+      <w:pStyle w:val="Naslov8"/>
       <w:lvlText w:val="%1.%2.%3.%4.%5.%6.%7.%8"/>
       <w:lvlJc w:val="left"/>
       <w:pPr>
@@ -4987,7 +5070,7 @@
     <w:lvl w:ilvl="8">
       <w:start w:val="1"/>
       <w:numFmt w:val="decimal"/>
-      <w:pStyle w:val="Heading9"/>
+      <w:pStyle w:val="Naslov9"/>
       <w:lvlText w:val="%1.%2.%3.%4.%5.%6.%7.%8.%9"/>
       <w:lvlJc w:val="left"/>
       <w:pPr>
@@ -6163,11 +6246,11 @@
       <w:sz w:val="24"/>
     </w:rPr>
   </w:style>
-  <w:style w:type="paragraph" w:styleId="Heading1">
+  <w:style w:type="paragraph" w:styleId="Naslov1">
     <w:name w:val="heading 1"/>
     <w:basedOn w:val="Normal"/>
     <w:next w:val="Normal"/>
-    <w:link w:val="Heading1Char"/>
+    <w:link w:val="Naslov1Char"/>
     <w:uiPriority w:val="9"/>
     <w:qFormat/>
     <w:rsid w:val="00952C0D"/>
@@ -6187,11 +6270,11 @@
       <w:szCs w:val="32"/>
     </w:rPr>
   </w:style>
-  <w:style w:type="paragraph" w:styleId="Heading2">
+  <w:style w:type="paragraph" w:styleId="Naslov2">
     <w:name w:val="heading 2"/>
     <w:basedOn w:val="Normal"/>
     <w:next w:val="Normal"/>
-    <w:link w:val="Heading2Char"/>
+    <w:link w:val="Naslov2Char"/>
     <w:uiPriority w:val="9"/>
     <w:unhideWhenUsed/>
     <w:qFormat/>
@@ -6213,11 +6296,11 @@
       <w:szCs w:val="26"/>
     </w:rPr>
   </w:style>
-  <w:style w:type="paragraph" w:styleId="Heading3">
+  <w:style w:type="paragraph" w:styleId="Naslov3">
     <w:name w:val="heading 3"/>
     <w:basedOn w:val="Normal"/>
     <w:next w:val="Normal"/>
-    <w:link w:val="Heading3Char"/>
+    <w:link w:val="Naslov3Char"/>
     <w:uiPriority w:val="9"/>
     <w:unhideWhenUsed/>
     <w:qFormat/>
@@ -6239,11 +6322,11 @@
       <w:szCs w:val="24"/>
     </w:rPr>
   </w:style>
-  <w:style w:type="paragraph" w:styleId="Heading4">
+  <w:style w:type="paragraph" w:styleId="Naslov4">
     <w:name w:val="heading 4"/>
     <w:basedOn w:val="Normal"/>
     <w:next w:val="Normal"/>
-    <w:link w:val="Heading4Char"/>
+    <w:link w:val="Naslov4Char"/>
     <w:uiPriority w:val="9"/>
     <w:semiHidden/>
     <w:unhideWhenUsed/>
@@ -6266,11 +6349,11 @@
       <w:color w:val="2F5496" w:themeColor="accent1" w:themeShade="BF"/>
     </w:rPr>
   </w:style>
-  <w:style w:type="paragraph" w:styleId="Heading5">
+  <w:style w:type="paragraph" w:styleId="Naslov5">
     <w:name w:val="heading 5"/>
     <w:basedOn w:val="Normal"/>
     <w:next w:val="Normal"/>
-    <w:link w:val="Heading5Char"/>
+    <w:link w:val="Naslov5Char"/>
     <w:uiPriority w:val="9"/>
     <w:semiHidden/>
     <w:unhideWhenUsed/>
@@ -6291,11 +6374,11 @@
       <w:color w:val="2F5496" w:themeColor="accent1" w:themeShade="BF"/>
     </w:rPr>
   </w:style>
-  <w:style w:type="paragraph" w:styleId="Heading6">
+  <w:style w:type="paragraph" w:styleId="Naslov6">
     <w:name w:val="heading 6"/>
     <w:basedOn w:val="Normal"/>
     <w:next w:val="Normal"/>
-    <w:link w:val="Heading6Char"/>
+    <w:link w:val="Naslov6Char"/>
     <w:uiPriority w:val="9"/>
     <w:semiHidden/>
     <w:unhideWhenUsed/>
@@ -6316,11 +6399,11 @@
       <w:color w:val="1F3763" w:themeColor="accent1" w:themeShade="7F"/>
     </w:rPr>
   </w:style>
-  <w:style w:type="paragraph" w:styleId="Heading7">
+  <w:style w:type="paragraph" w:styleId="Naslov7">
     <w:name w:val="heading 7"/>
     <w:basedOn w:val="Normal"/>
     <w:next w:val="Normal"/>
-    <w:link w:val="Heading7Char"/>
+    <w:link w:val="Naslov7Char"/>
     <w:uiPriority w:val="9"/>
     <w:semiHidden/>
     <w:unhideWhenUsed/>
@@ -6343,11 +6426,11 @@
       <w:color w:val="1F3763" w:themeColor="accent1" w:themeShade="7F"/>
     </w:rPr>
   </w:style>
-  <w:style w:type="paragraph" w:styleId="Heading8">
+  <w:style w:type="paragraph" w:styleId="Naslov8">
     <w:name w:val="heading 8"/>
     <w:basedOn w:val="Normal"/>
     <w:next w:val="Normal"/>
-    <w:link w:val="Heading8Char"/>
+    <w:link w:val="Naslov8Char"/>
     <w:uiPriority w:val="9"/>
     <w:semiHidden/>
     <w:unhideWhenUsed/>
@@ -6370,11 +6453,11 @@
       <w:szCs w:val="21"/>
     </w:rPr>
   </w:style>
-  <w:style w:type="paragraph" w:styleId="Heading9">
+  <w:style w:type="paragraph" w:styleId="Naslov9">
     <w:name w:val="heading 9"/>
     <w:basedOn w:val="Normal"/>
     <w:next w:val="Normal"/>
-    <w:link w:val="Heading9Char"/>
+    <w:link w:val="Naslov9Char"/>
     <w:uiPriority w:val="9"/>
     <w:semiHidden/>
     <w:unhideWhenUsed/>
@@ -6399,13 +6482,13 @@
       <w:szCs w:val="21"/>
     </w:rPr>
   </w:style>
-  <w:style w:type="character" w:default="1" w:styleId="DefaultParagraphFont">
+  <w:style w:type="character" w:default="1" w:styleId="Zadanifontodlomka">
     <w:name w:val="Default Paragraph Font"/>
     <w:uiPriority w:val="1"/>
     <w:semiHidden/>
     <w:unhideWhenUsed/>
   </w:style>
-  <w:style w:type="table" w:default="1" w:styleId="TableNormal">
+  <w:style w:type="table" w:default="1" w:styleId="Obinatablica">
     <w:name w:val="Normal Table"/>
     <w:uiPriority w:val="99"/>
     <w:semiHidden/>
@@ -6420,13 +6503,13 @@
       </w:tblCellMar>
     </w:tblPr>
   </w:style>
-  <w:style w:type="numbering" w:default="1" w:styleId="NoList">
+  <w:style w:type="numbering" w:default="1" w:styleId="Bezpopisa">
     <w:name w:val="No List"/>
     <w:uiPriority w:val="99"/>
     <w:semiHidden/>
     <w:unhideWhenUsed/>
   </w:style>
-  <w:style w:type="paragraph" w:styleId="ListParagraph">
+  <w:style w:type="paragraph" w:styleId="Odlomakpopisa">
     <w:name w:val="List Paragraph"/>
     <w:basedOn w:val="Normal"/>
     <w:uiPriority w:val="34"/>
@@ -6437,10 +6520,10 @@
       <w:contextualSpacing/>
     </w:pPr>
   </w:style>
-  <w:style w:type="character" w:customStyle="1" w:styleId="Heading1Char">
-    <w:name w:val="Heading 1 Char"/>
-    <w:basedOn w:val="DefaultParagraphFont"/>
-    <w:link w:val="Heading1"/>
+  <w:style w:type="character" w:customStyle="1" w:styleId="Naslov1Char">
+    <w:name w:val="Naslov 1 Char"/>
+    <w:basedOn w:val="Zadanifontodlomka"/>
+    <w:link w:val="Naslov1"/>
     <w:uiPriority w:val="9"/>
     <w:rsid w:val="00952C0D"/>
     <w:rPr>
@@ -6450,10 +6533,10 @@
       <w:szCs w:val="32"/>
     </w:rPr>
   </w:style>
-  <w:style w:type="character" w:customStyle="1" w:styleId="Heading2Char">
-    <w:name w:val="Heading 2 Char"/>
-    <w:basedOn w:val="DefaultParagraphFont"/>
-    <w:link w:val="Heading2"/>
+  <w:style w:type="character" w:customStyle="1" w:styleId="Naslov2Char">
+    <w:name w:val="Naslov 2 Char"/>
+    <w:basedOn w:val="Zadanifontodlomka"/>
+    <w:link w:val="Naslov2"/>
     <w:uiPriority w:val="9"/>
     <w:rsid w:val="00952C0D"/>
     <w:rPr>
@@ -6463,10 +6546,10 @@
       <w:szCs w:val="26"/>
     </w:rPr>
   </w:style>
-  <w:style w:type="paragraph" w:styleId="Header">
+  <w:style w:type="paragraph" w:styleId="Zaglavlje">
     <w:name w:val="header"/>
     <w:basedOn w:val="Normal"/>
-    <w:link w:val="HeaderChar"/>
+    <w:link w:val="ZaglavljeChar"/>
     <w:uiPriority w:val="99"/>
     <w:unhideWhenUsed/>
     <w:rsid w:val="000B1F33"/>
@@ -6478,20 +6561,20 @@
       <w:spacing w:after="0" w:line="240" w:lineRule="auto"/>
     </w:pPr>
   </w:style>
-  <w:style w:type="character" w:customStyle="1" w:styleId="HeaderChar">
-    <w:name w:val="Header Char"/>
-    <w:basedOn w:val="DefaultParagraphFont"/>
-    <w:link w:val="Header"/>
+  <w:style w:type="character" w:customStyle="1" w:styleId="ZaglavljeChar">
+    <w:name w:val="Zaglavlje Char"/>
+    <w:basedOn w:val="Zadanifontodlomka"/>
+    <w:link w:val="Zaglavlje"/>
     <w:uiPriority w:val="99"/>
     <w:rsid w:val="000B1F33"/>
     <w:rPr>
       <w:sz w:val="24"/>
     </w:rPr>
   </w:style>
-  <w:style w:type="paragraph" w:styleId="Footer">
+  <w:style w:type="paragraph" w:styleId="Podnoje">
     <w:name w:val="footer"/>
     <w:basedOn w:val="Normal"/>
-    <w:link w:val="FooterChar"/>
+    <w:link w:val="PodnojeChar"/>
     <w:uiPriority w:val="99"/>
     <w:unhideWhenUsed/>
     <w:rsid w:val="000B1F33"/>
@@ -6503,17 +6586,17 @@
       <w:spacing w:after="0" w:line="240" w:lineRule="auto"/>
     </w:pPr>
   </w:style>
-  <w:style w:type="character" w:customStyle="1" w:styleId="FooterChar">
-    <w:name w:val="Footer Char"/>
-    <w:basedOn w:val="DefaultParagraphFont"/>
-    <w:link w:val="Footer"/>
+  <w:style w:type="character" w:customStyle="1" w:styleId="PodnojeChar">
+    <w:name w:val="Podnožje Char"/>
+    <w:basedOn w:val="Zadanifontodlomka"/>
+    <w:link w:val="Podnoje"/>
     <w:uiPriority w:val="99"/>
     <w:rsid w:val="000B1F33"/>
     <w:rPr>
       <w:sz w:val="24"/>
     </w:rPr>
   </w:style>
-  <w:style w:type="paragraph" w:styleId="NormalWeb">
+  <w:style w:type="paragraph" w:styleId="StandardWeb">
     <w:name w:val="Normal (Web)"/>
     <w:basedOn w:val="Normal"/>
     <w:uiPriority w:val="99"/>
@@ -6530,10 +6613,10 @@
       <w:lang w:eastAsia="hr-HR"/>
     </w:rPr>
   </w:style>
-  <w:style w:type="character" w:customStyle="1" w:styleId="Heading3Char">
-    <w:name w:val="Heading 3 Char"/>
-    <w:basedOn w:val="DefaultParagraphFont"/>
-    <w:link w:val="Heading3"/>
+  <w:style w:type="character" w:customStyle="1" w:styleId="Naslov3Char">
+    <w:name w:val="Naslov 3 Char"/>
+    <w:basedOn w:val="Zadanifontodlomka"/>
+    <w:link w:val="Naslov3"/>
     <w:uiPriority w:val="9"/>
     <w:rsid w:val="000D729E"/>
     <w:rPr>
@@ -6543,7 +6626,7 @@
       <w:szCs w:val="24"/>
     </w:rPr>
   </w:style>
-  <w:style w:type="paragraph" w:styleId="Caption">
+  <w:style w:type="paragraph" w:styleId="Opisslike">
     <w:name w:val="caption"/>
     <w:basedOn w:val="Normal"/>
     <w:next w:val="Normal"/>
@@ -6562,9 +6645,9 @@
       <w:szCs w:val="18"/>
     </w:rPr>
   </w:style>
-  <w:style w:type="character" w:styleId="Hyperlink">
+  <w:style w:type="character" w:styleId="Hiperveza">
     <w:name w:val="Hyperlink"/>
-    <w:basedOn w:val="DefaultParagraphFont"/>
+    <w:basedOn w:val="Zadanifontodlomka"/>
     <w:uiPriority w:val="99"/>
     <w:unhideWhenUsed/>
     <w:rsid w:val="00C17D71"/>
@@ -6573,9 +6656,9 @@
       <w:u w:val="single"/>
     </w:rPr>
   </w:style>
-  <w:style w:type="character" w:styleId="UnresolvedMention">
+  <w:style w:type="character" w:styleId="Nerijeenospominjanje">
     <w:name w:val="Unresolved Mention"/>
-    <w:basedOn w:val="DefaultParagraphFont"/>
+    <w:basedOn w:val="Zadanifontodlomka"/>
     <w:uiPriority w:val="99"/>
     <w:semiHidden/>
     <w:unhideWhenUsed/>
@@ -6585,9 +6668,9 @@
       <w:shd w:val="clear" w:color="auto" w:fill="E1DFDD"/>
     </w:rPr>
   </w:style>
-  <w:style w:type="paragraph" w:styleId="TOCHeading">
+  <w:style w:type="paragraph" w:styleId="TOCNaslov">
     <w:name w:val="TOC Heading"/>
-    <w:basedOn w:val="Heading1"/>
+    <w:basedOn w:val="Naslov1"/>
     <w:next w:val="Normal"/>
     <w:uiPriority w:val="39"/>
     <w:unhideWhenUsed/>
@@ -6607,7 +6690,7 @@
       <w:lang w:val="en-US"/>
     </w:rPr>
   </w:style>
-  <w:style w:type="paragraph" w:styleId="TOC2">
+  <w:style w:type="paragraph" w:styleId="Sadraj2">
     <w:name w:val="toc 2"/>
     <w:basedOn w:val="Normal"/>
     <w:next w:val="Normal"/>
@@ -6626,7 +6709,7 @@
       <w:lang w:val="en-US"/>
     </w:rPr>
   </w:style>
-  <w:style w:type="paragraph" w:styleId="TOC1">
+  <w:style w:type="paragraph" w:styleId="Sadraj1">
     <w:name w:val="toc 1"/>
     <w:basedOn w:val="Normal"/>
     <w:next w:val="Normal"/>
@@ -6644,7 +6727,7 @@
       <w:lang w:val="en-US"/>
     </w:rPr>
   </w:style>
-  <w:style w:type="paragraph" w:styleId="TOC3">
+  <w:style w:type="paragraph" w:styleId="Sadraj3">
     <w:name w:val="toc 3"/>
     <w:basedOn w:val="Normal"/>
     <w:next w:val="Normal"/>
@@ -6663,10 +6746,10 @@
       <w:lang w:val="en-US"/>
     </w:rPr>
   </w:style>
-  <w:style w:type="character" w:customStyle="1" w:styleId="Heading4Char">
-    <w:name w:val="Heading 4 Char"/>
-    <w:basedOn w:val="DefaultParagraphFont"/>
-    <w:link w:val="Heading4"/>
+  <w:style w:type="character" w:customStyle="1" w:styleId="Naslov4Char">
+    <w:name w:val="Naslov 4 Char"/>
+    <w:basedOn w:val="Zadanifontodlomka"/>
+    <w:link w:val="Naslov4"/>
     <w:uiPriority w:val="9"/>
     <w:semiHidden/>
     <w:rsid w:val="00CA290C"/>
@@ -6678,10 +6761,10 @@
       <w:sz w:val="24"/>
     </w:rPr>
   </w:style>
-  <w:style w:type="character" w:customStyle="1" w:styleId="Heading5Char">
-    <w:name w:val="Heading 5 Char"/>
-    <w:basedOn w:val="DefaultParagraphFont"/>
-    <w:link w:val="Heading5"/>
+  <w:style w:type="character" w:customStyle="1" w:styleId="Naslov5Char">
+    <w:name w:val="Naslov 5 Char"/>
+    <w:basedOn w:val="Zadanifontodlomka"/>
+    <w:link w:val="Naslov5"/>
     <w:uiPriority w:val="9"/>
     <w:semiHidden/>
     <w:rsid w:val="00CA290C"/>
@@ -6691,10 +6774,10 @@
       <w:sz w:val="24"/>
     </w:rPr>
   </w:style>
-  <w:style w:type="character" w:customStyle="1" w:styleId="Heading6Char">
-    <w:name w:val="Heading 6 Char"/>
-    <w:basedOn w:val="DefaultParagraphFont"/>
-    <w:link w:val="Heading6"/>
+  <w:style w:type="character" w:customStyle="1" w:styleId="Naslov6Char">
+    <w:name w:val="Naslov 6 Char"/>
+    <w:basedOn w:val="Zadanifontodlomka"/>
+    <w:link w:val="Naslov6"/>
     <w:uiPriority w:val="9"/>
     <w:semiHidden/>
     <w:rsid w:val="00CA290C"/>
@@ -6704,10 +6787,10 @@
       <w:sz w:val="24"/>
     </w:rPr>
   </w:style>
-  <w:style w:type="character" w:customStyle="1" w:styleId="Heading7Char">
-    <w:name w:val="Heading 7 Char"/>
-    <w:basedOn w:val="DefaultParagraphFont"/>
-    <w:link w:val="Heading7"/>
+  <w:style w:type="character" w:customStyle="1" w:styleId="Naslov7Char">
+    <w:name w:val="Naslov 7 Char"/>
+    <w:basedOn w:val="Zadanifontodlomka"/>
+    <w:link w:val="Naslov7"/>
     <w:uiPriority w:val="9"/>
     <w:semiHidden/>
     <w:rsid w:val="00CA290C"/>
@@ -6719,10 +6802,10 @@
       <w:sz w:val="24"/>
     </w:rPr>
   </w:style>
-  <w:style w:type="character" w:customStyle="1" w:styleId="Heading8Char">
-    <w:name w:val="Heading 8 Char"/>
-    <w:basedOn w:val="DefaultParagraphFont"/>
-    <w:link w:val="Heading8"/>
+  <w:style w:type="character" w:customStyle="1" w:styleId="Naslov8Char">
+    <w:name w:val="Naslov 8 Char"/>
+    <w:basedOn w:val="Zadanifontodlomka"/>
+    <w:link w:val="Naslov8"/>
     <w:uiPriority w:val="9"/>
     <w:semiHidden/>
     <w:rsid w:val="00CA290C"/>
@@ -6733,10 +6816,10 @@
       <w:szCs w:val="21"/>
     </w:rPr>
   </w:style>
-  <w:style w:type="character" w:customStyle="1" w:styleId="Heading9Char">
-    <w:name w:val="Heading 9 Char"/>
-    <w:basedOn w:val="DefaultParagraphFont"/>
-    <w:link w:val="Heading9"/>
+  <w:style w:type="character" w:customStyle="1" w:styleId="Naslov9Char">
+    <w:name w:val="Naslov 9 Char"/>
+    <w:basedOn w:val="Zadanifontodlomka"/>
+    <w:link w:val="Naslov9"/>
     <w:uiPriority w:val="9"/>
     <w:semiHidden/>
     <w:rsid w:val="00CA290C"/>
@@ -7052,7 +7135,7 @@
 </file>
 
 <file path=customXml/itemProps1.xml><?xml version="1.0" encoding="utf-8"?>
-<ds:datastoreItem xmlns:ds="http://schemas.openxmlformats.org/officeDocument/2006/customXml" ds:itemID="{4434A962-6326-4918-9DA0-F467AEF66A47}">
+<ds:datastoreItem xmlns:ds="http://schemas.openxmlformats.org/officeDocument/2006/customXml" ds:itemID="{1BC67DFC-0C10-4A0E-BCC9-BDBA7480BB8A}">
   <ds:schemaRefs>
     <ds:schemaRef ds:uri="http://schemas.openxmlformats.org/officeDocument/2006/bibliography"/>
   </ds:schemaRefs>

</xml_diff>

<commit_message>
Dodan kratak opis arhitekture aplikacije
</commit_message>
<xml_diff>
--- a/Dokumentacija/Tehnička dokumentacija.docx
+++ b/Dokumentacija/Tehnička dokumentacija.docx
@@ -3043,13 +3043,35 @@
     </w:p>
     <w:p>
       <w:r>
+        <w:t>Aplikacija MyGrocePal sastoji se od app modula i modula za filtriranje i pretraživanje proizvoda. U app modulu nalaze se 4 paketa Core, Controller, Model i View (MVC pattern). Od vanjskih servisa, korišten je Fi</w:t>
+      </w:r>
+      <w:r>
+        <w:t>rebase za pohranu podataka, PayP</w:t>
+      </w:r>
+      <w:bookmarkStart w:id="8" w:name="_GoBack"/>
+      <w:bookmarkEnd w:id="8"/>
+      <w:r>
+        <w:t>al za implementaciju fun</w:t>
+      </w:r>
+      <w:r>
+        <w:t>kcionalnosti plaćanja i Google M</w:t>
+      </w:r>
+      <w:r>
+        <w:t>aps za implementaciju prikaza narudžbi na temelju lokacije.</w:t>
+      </w:r>
+    </w:p>
+    <w:p>
+      <w:pPr>
+        <w:jc w:val="center"/>
+      </w:pPr>
+      <w:r>
         <w:rPr>
           <w:noProof/>
         </w:rPr>
         <w:drawing>
           <wp:inline distT="0" distB="0" distL="0" distR="0">
-            <wp:extent cx="5534660" cy="6200140"/>
-            <wp:effectExtent l="0" t="0" r="8890" b="0"/>
+            <wp:extent cx="4416425" cy="4947450"/>
+            <wp:effectExtent l="0" t="0" r="3175" b="5715"/>
             <wp:docPr id="5" name="Slika 5"/>
             <wp:cNvGraphicFramePr>
               <a:graphicFrameLocks xmlns:a="http://schemas.openxmlformats.org/drawingml/2006/main" noChangeAspect="1"/>
@@ -3079,7 +3101,7 @@
                   <pic:spPr bwMode="auto">
                     <a:xfrm>
                       <a:off x="0" y="0"/>
-                      <a:ext cx="5534660" cy="6200140"/>
+                      <a:ext cx="4427245" cy="4959571"/>
                     </a:xfrm>
                     <a:prstGeom prst="rect">
                       <a:avLst/>
@@ -3100,12 +3122,12 @@
       <w:pPr>
         <w:pStyle w:val="Naslov2"/>
       </w:pPr>
-      <w:bookmarkStart w:id="8" w:name="_Toc529904075"/>
+      <w:bookmarkStart w:id="9" w:name="_Toc529904075"/>
       <w:r>
         <w:lastRenderedPageBreak/>
         <w:t>Funkcije proizvoda</w:t>
       </w:r>
-      <w:bookmarkEnd w:id="8"/>
+      <w:bookmarkEnd w:id="9"/>
     </w:p>
     <w:p>
       <w:pPr>
@@ -3694,11 +3716,11 @@
       <w:pPr>
         <w:pStyle w:val="Naslov2"/>
       </w:pPr>
-      <w:bookmarkStart w:id="9" w:name="_Toc529904076"/>
+      <w:bookmarkStart w:id="10" w:name="_Toc529904076"/>
       <w:r>
         <w:t>Karakteristike korisnika</w:t>
       </w:r>
-      <w:bookmarkEnd w:id="9"/>
+      <w:bookmarkEnd w:id="10"/>
     </w:p>
     <w:p>
       <w:r>
@@ -3718,11 +3740,11 @@
       <w:pPr>
         <w:pStyle w:val="Naslov2"/>
       </w:pPr>
-      <w:bookmarkStart w:id="10" w:name="_Toc529904077"/>
+      <w:bookmarkStart w:id="11" w:name="_Toc529904077"/>
       <w:r>
         <w:t>Ograničenja</w:t>
       </w:r>
-      <w:bookmarkEnd w:id="10"/>
+      <w:bookmarkEnd w:id="11"/>
     </w:p>
     <w:p>
       <w:r>
@@ -3733,11 +3755,11 @@
       <w:pPr>
         <w:pStyle w:val="Naslov2"/>
       </w:pPr>
-      <w:bookmarkStart w:id="11" w:name="_Toc529904078"/>
+      <w:bookmarkStart w:id="12" w:name="_Toc529904078"/>
       <w:r>
         <w:t>Pretpostavke i opasnosti</w:t>
       </w:r>
-      <w:bookmarkEnd w:id="11"/>
+      <w:bookmarkEnd w:id="12"/>
     </w:p>
     <w:p>
       <w:r>
@@ -3754,22 +3776,22 @@
       <w:pPr>
         <w:pStyle w:val="Naslov1"/>
       </w:pPr>
-      <w:bookmarkStart w:id="12" w:name="_Toc529904079"/>
+      <w:bookmarkStart w:id="13" w:name="_Toc529904079"/>
       <w:r>
         <w:lastRenderedPageBreak/>
         <w:t>Specifični zahtjevi</w:t>
       </w:r>
-      <w:bookmarkEnd w:id="12"/>
+      <w:bookmarkEnd w:id="13"/>
     </w:p>
     <w:p>
       <w:pPr>
         <w:pStyle w:val="Naslov2"/>
       </w:pPr>
-      <w:bookmarkStart w:id="13" w:name="_Toc529904080"/>
+      <w:bookmarkStart w:id="14" w:name="_Toc529904080"/>
       <w:r>
         <w:t>Zahtjevi performansi</w:t>
       </w:r>
-      <w:bookmarkEnd w:id="13"/>
+      <w:bookmarkEnd w:id="14"/>
     </w:p>
     <w:p>
       <w:r>
@@ -3780,11 +3802,11 @@
       <w:pPr>
         <w:pStyle w:val="Naslov2"/>
       </w:pPr>
-      <w:bookmarkStart w:id="14" w:name="_Toc529904081"/>
+      <w:bookmarkStart w:id="15" w:name="_Toc529904081"/>
       <w:r>
         <w:t>Logički zahtjevi nad bazom podataka</w:t>
       </w:r>
-      <w:bookmarkEnd w:id="14"/>
+      <w:bookmarkEnd w:id="15"/>
     </w:p>
     <w:p>
       <w:r>
@@ -3795,11 +3817,11 @@
       <w:pPr>
         <w:pStyle w:val="Naslov2"/>
       </w:pPr>
-      <w:bookmarkStart w:id="15" w:name="_Toc529904082"/>
+      <w:bookmarkStart w:id="16" w:name="_Toc529904082"/>
       <w:r>
         <w:t>Ograničenje dizajna</w:t>
       </w:r>
-      <w:bookmarkEnd w:id="15"/>
+      <w:bookmarkEnd w:id="16"/>
     </w:p>
     <w:p>
       <w:r>
@@ -3811,11 +3833,11 @@
       <w:pPr>
         <w:pStyle w:val="Naslov2"/>
       </w:pPr>
-      <w:bookmarkStart w:id="16" w:name="_Toc529904083"/>
+      <w:bookmarkStart w:id="17" w:name="_Toc529904083"/>
       <w:r>
         <w:t>Obilježja aplikacije</w:t>
       </w:r>
-      <w:bookmarkEnd w:id="16"/>
+      <w:bookmarkEnd w:id="17"/>
     </w:p>
     <w:p>
       <w:r>
@@ -3894,11 +3916,11 @@
       <w:pPr>
         <w:pStyle w:val="Naslov2"/>
       </w:pPr>
-      <w:bookmarkStart w:id="17" w:name="_Toc529904084"/>
+      <w:bookmarkStart w:id="18" w:name="_Toc529904084"/>
       <w:r>
         <w:t>Sučelja</w:t>
       </w:r>
-      <w:bookmarkEnd w:id="17"/>
+      <w:bookmarkEnd w:id="18"/>
     </w:p>
     <w:p>
       <w:r>
@@ -3927,21 +3949,21 @@
       <w:pPr>
         <w:pStyle w:val="Naslov1"/>
       </w:pPr>
-      <w:bookmarkStart w:id="18" w:name="_Toc529904085"/>
+      <w:bookmarkStart w:id="19" w:name="_Toc529904085"/>
       <w:r>
         <w:t>Opis dizajna sustava</w:t>
       </w:r>
-      <w:bookmarkEnd w:id="18"/>
+      <w:bookmarkEnd w:id="19"/>
     </w:p>
     <w:p>
       <w:pPr>
         <w:pStyle w:val="Naslov2"/>
       </w:pPr>
-      <w:bookmarkStart w:id="19" w:name="_Toc529904086"/>
+      <w:bookmarkStart w:id="20" w:name="_Toc529904086"/>
       <w:r>
         <w:t>Arhitektura aplikacije</w:t>
       </w:r>
-      <w:bookmarkEnd w:id="19"/>
+      <w:bookmarkEnd w:id="20"/>
     </w:p>
     <w:p>
       <w:r>
@@ -3953,12 +3975,12 @@
       <w:pPr>
         <w:pStyle w:val="Naslov2"/>
       </w:pPr>
-      <w:bookmarkStart w:id="20" w:name="_Toc529904087"/>
+      <w:bookmarkStart w:id="21" w:name="_Toc529904087"/>
       <w:r>
         <w:lastRenderedPageBreak/>
         <w:t>ERA model</w:t>
       </w:r>
-      <w:bookmarkEnd w:id="20"/>
+      <w:bookmarkEnd w:id="21"/>
     </w:p>
     <w:p>
       <w:r>
@@ -4021,12 +4043,12 @@
       <w:pPr>
         <w:pStyle w:val="Naslov2"/>
       </w:pPr>
-      <w:bookmarkStart w:id="21" w:name="_Toc529904088"/>
+      <w:bookmarkStart w:id="22" w:name="_Toc529904088"/>
       <w:r>
         <w:lastRenderedPageBreak/>
         <w:t>Dijagram klasa</w:t>
       </w:r>
-      <w:bookmarkEnd w:id="21"/>
+      <w:bookmarkEnd w:id="22"/>
     </w:p>
     <w:p>
       <w:r>
@@ -4080,11 +4102,11 @@
       <w:pPr>
         <w:pStyle w:val="Naslov2"/>
       </w:pPr>
-      <w:bookmarkStart w:id="22" w:name="_Toc529904089"/>
+      <w:bookmarkStart w:id="23" w:name="_Toc529904089"/>
       <w:r>
         <w:t>Web servisi (Firebase)</w:t>
       </w:r>
-      <w:bookmarkEnd w:id="22"/>
+      <w:bookmarkEnd w:id="23"/>
     </w:p>
     <w:p>
       <w:r>
@@ -4400,7 +4422,7 @@
       <w:pPr>
         <w:pStyle w:val="Naslov2"/>
       </w:pPr>
-      <w:bookmarkStart w:id="23" w:name="_Toc529904090"/>
+      <w:bookmarkStart w:id="24" w:name="_Toc529904090"/>
       <w:r>
         <w:rPr>
           <w:noProof/>
@@ -4471,34 +4493,16 @@
           </wp:anchor>
         </w:drawing>
       </w:r>
-      <w:proofErr w:type="spellStart"/>
       <w:r>
         <w:t>Mockup</w:t>
       </w:r>
-      <w:bookmarkStart w:id="24" w:name="_Toc529904091"/>
-      <w:bookmarkEnd w:id="23"/>
-      <w:proofErr w:type="spellEnd"/>
+      <w:bookmarkStart w:id="25" w:name="_Toc529904091"/>
+      <w:bookmarkEnd w:id="24"/>
     </w:p>
     <w:p/>
     <w:p>
       <w:r>
-        <w:t xml:space="preserve">U izradi i dizajnu, </w:t>
-      </w:r>
-      <w:proofErr w:type="spellStart"/>
-      <w:r>
-        <w:t>mockup</w:t>
-      </w:r>
-      <w:proofErr w:type="spellEnd"/>
-      <w:r>
-        <w:t xml:space="preserve"> ili modeliranje je skala ili model pune veličine dizajna ili uređaja, koji se koristi za podučavanje, demonstraciju, evaluaciju dizajna, promociju i druge svrhe. </w:t>
-      </w:r>
-      <w:proofErr w:type="spellStart"/>
-      <w:r>
-        <w:t>Mockup</w:t>
-      </w:r>
-      <w:proofErr w:type="spellEnd"/>
-      <w:r>
-        <w:t xml:space="preserve"> je prototip </w:t>
+        <w:t xml:space="preserve">U izradi i dizajnu, mockup ili modeliranje je skala ili model pune veličine dizajna ili uređaja, koji se koristi za podučavanje, demonstraciju, evaluaciju dizajna, promociju i druge svrhe. Mockup je prototip </w:t>
       </w:r>
       <w:r>
         <w:t>koji</w:t>
@@ -4519,39 +4523,24 @@
         <w:t xml:space="preserve"> za prikupljanje povratnih informacija od korisnika. </w:t>
       </w:r>
       <w:r>
-        <w:t xml:space="preserve">Na slici iznad možemo vidjeti </w:t>
-      </w:r>
-      <w:proofErr w:type="spellStart"/>
-      <w:r>
-        <w:t>mockup</w:t>
-      </w:r>
-      <w:proofErr w:type="spellEnd"/>
-      <w:r>
-        <w:t xml:space="preserve"> za našu aplikaciju te iz je njega lako vidjeti dizajn</w:t>
+        <w:t>Na slici iznad možemo vidjeti mockup za našu aplikaciju te iz je njega lako vidjeti dizajn</w:t>
       </w:r>
       <w:r>
         <w:t xml:space="preserve">e </w:t>
       </w:r>
-      <w:bookmarkStart w:id="25" w:name="_GoBack"/>
+      <w:r>
+        <w:t xml:space="preserve">pojedinih ekrana te prateći strelice možemo uočiti navigaciju između pojedinih ekrana.   </w:t>
+      </w:r>
+    </w:p>
+    <w:p>
+      <w:pPr>
+        <w:pStyle w:val="Naslov2"/>
+      </w:pPr>
+      <w:r>
+        <w:lastRenderedPageBreak/>
+        <w:t>Use Case</w:t>
+      </w:r>
       <w:bookmarkEnd w:id="25"/>
-      <w:r>
-        <w:t xml:space="preserve">pojedinih ekrana te prateći strelice možemo uočiti navigaciju između pojedinih ekrana.   </w:t>
-      </w:r>
-    </w:p>
-    <w:p>
-      <w:pPr>
-        <w:pStyle w:val="Naslov2"/>
-      </w:pPr>
-      <w:r>
-        <w:lastRenderedPageBreak/>
-        <w:t xml:space="preserve">Use </w:t>
-      </w:r>
-      <w:proofErr w:type="spellStart"/>
-      <w:r>
-        <w:t>Case</w:t>
-      </w:r>
-      <w:bookmarkEnd w:id="24"/>
-      <w:proofErr w:type="spellEnd"/>
     </w:p>
     <w:p>
       <w:r>
@@ -7135,7 +7124,7 @@
 </file>
 
 <file path=customXml/itemProps1.xml><?xml version="1.0" encoding="utf-8"?>
-<ds:datastoreItem xmlns:ds="http://schemas.openxmlformats.org/officeDocument/2006/customXml" ds:itemID="{1BC67DFC-0C10-4A0E-BCC9-BDBA7480BB8A}">
+<ds:datastoreItem xmlns:ds="http://schemas.openxmlformats.org/officeDocument/2006/customXml" ds:itemID="{C8942B63-DFC7-46B6-8C60-127439CBAB12}">
   <ds:schemaRefs>
     <ds:schemaRef ds:uri="http://schemas.openxmlformats.org/officeDocument/2006/bibliography"/>
   </ds:schemaRefs>

</xml_diff>

<commit_message>
Dodani linkovi od Trella i imena članova tima u tehničku dokumentaciju
</commit_message>
<xml_diff>
--- a/Dokumentacija/Tehnička dokumentacija.docx
+++ b/Dokumentacija/Tehnička dokumentacija.docx
@@ -6,6 +6,7 @@
       <w:pPr>
         <w:rPr>
           <w:rFonts w:cs="Segoe UI"/>
+          <w:b/>
           <w:sz w:val="28"/>
           <w:szCs w:val="28"/>
         </w:rPr>
@@ -16,32 +17,136 @@
           <w:sz w:val="28"/>
           <w:szCs w:val="28"/>
         </w:rPr>
-        <w:t>Tim: AIR1816</w:t>
-      </w:r>
-    </w:p>
-    <w:p>
-      <w:pPr>
-        <w:rPr>
-          <w:rFonts w:cs="Segoe UI"/>
+        <w:t xml:space="preserve">Tim: </w:t>
+      </w:r>
+      <w:r>
+        <w:rPr>
+          <w:rFonts w:cs="Segoe UI"/>
+          <w:b/>
           <w:sz w:val="28"/>
           <w:szCs w:val="28"/>
         </w:rPr>
-      </w:pPr>
-      <w:r>
-        <w:rPr>
-          <w:rFonts w:cs="Segoe UI"/>
-          <w:sz w:val="28"/>
-          <w:szCs w:val="28"/>
+        <w:t>AIR1816</w:t>
+      </w:r>
+    </w:p>
+    <w:p>
+      <w:pPr>
+        <w:rPr>
+          <w:rFonts w:cs="Segoe UI"/>
+          <w:i/>
+          <w:szCs w:val="24"/>
+        </w:rPr>
+      </w:pPr>
+      <w:r>
+        <w:rPr>
+          <w:rFonts w:cs="Segoe UI"/>
+          <w:i/>
+          <w:szCs w:val="24"/>
+        </w:rPr>
+        <w:t>Božo Čulo</w:t>
+      </w:r>
+    </w:p>
+    <w:p>
+      <w:pPr>
+        <w:rPr>
+          <w:rFonts w:cs="Segoe UI"/>
+          <w:i/>
+          <w:szCs w:val="24"/>
+        </w:rPr>
+      </w:pPr>
+      <w:r>
+        <w:rPr>
+          <w:rFonts w:cs="Segoe UI"/>
+          <w:i/>
+          <w:szCs w:val="24"/>
+        </w:rPr>
+        <w:t>Vedran Grbavac</w:t>
+      </w:r>
+    </w:p>
+    <w:p>
+      <w:pPr>
+        <w:rPr>
+          <w:rFonts w:cs="Segoe UI"/>
+          <w:i/>
+          <w:szCs w:val="24"/>
+        </w:rPr>
+      </w:pPr>
+      <w:r>
+        <w:rPr>
+          <w:rFonts w:cs="Segoe UI"/>
+          <w:i/>
+          <w:szCs w:val="24"/>
+        </w:rPr>
+        <w:t>Hrvoje Dumančić</w:t>
+      </w:r>
+    </w:p>
+    <w:p>
+      <w:pPr>
+        <w:rPr>
+          <w:rFonts w:cs="Segoe UI"/>
+          <w:i/>
+          <w:szCs w:val="24"/>
+        </w:rPr>
+      </w:pPr>
+      <w:r>
+        <w:rPr>
+          <w:rFonts w:cs="Segoe UI"/>
+          <w:i/>
+          <w:szCs w:val="24"/>
+        </w:rPr>
+        <w:t>Luka Garić</w:t>
+      </w:r>
+    </w:p>
+    <w:p>
+      <w:pPr>
+        <w:rPr>
+          <w:rFonts w:cs="Segoe UI"/>
+          <w:i/>
+          <w:szCs w:val="24"/>
+        </w:rPr>
+      </w:pPr>
+      <w:r>
+        <w:rPr>
+          <w:rFonts w:cs="Segoe UI"/>
+          <w:i/>
+          <w:szCs w:val="24"/>
+        </w:rPr>
+        <w:t>Darko Gajić</w:t>
+      </w:r>
+      <w:bookmarkStart w:id="0" w:name="_GoBack"/>
+      <w:bookmarkEnd w:id="0"/>
+    </w:p>
+    <w:p>
+      <w:pPr>
+        <w:rPr>
+          <w:rFonts w:cs="Segoe UI"/>
+          <w:b/>
+          <w:szCs w:val="24"/>
+        </w:rPr>
+      </w:pPr>
+      <w:r>
+        <w:rPr>
+          <w:rFonts w:cs="Segoe UI"/>
+          <w:b/>
+          <w:szCs w:val="24"/>
         </w:rPr>
         <w:t xml:space="preserve">Github: </w:t>
       </w:r>
+    </w:p>
+    <w:p>
+      <w:pPr>
+        <w:rPr>
+          <w:rStyle w:val="Hyperlink"/>
+          <w:rFonts w:cs="Segoe UI"/>
+          <w:szCs w:val="24"/>
+        </w:rPr>
+      </w:pPr>
       <w:hyperlink r:id="rId8" w:history="1">
         <w:r>
           <w:rPr>
-            <w:rStyle w:val="Hiperveza"/>
+            <w:rStyle w:val="Hyperlink"/>
             <w:rFonts w:cs="Segoe UI"/>
-            <w:sz w:val="28"/>
-            <w:szCs w:val="28"/>
+            <w:szCs w:val="24"/>
           </w:rPr>
           <w:t>https://github.com/dagajic/MyGroceryPal</w:t>
         </w:r>
@@ -51,20 +156,94 @@
       <w:pPr>
         <w:rPr>
           <w:rFonts w:cs="Segoe UI"/>
-          <w:sz w:val="28"/>
-          <w:szCs w:val="28"/>
-        </w:rPr>
-      </w:pPr>
-    </w:p>
-    <w:p>
-      <w:pPr>
-        <w:rPr>
-          <w:rFonts w:cs="Segoe UI"/>
           <w:b/>
-          <w:sz w:val="36"/>
-          <w:szCs w:val="36"/>
-        </w:rPr>
-      </w:pPr>
+          <w:szCs w:val="24"/>
+        </w:rPr>
+      </w:pPr>
+      <w:r>
+        <w:rPr>
+          <w:rFonts w:cs="Segoe UI"/>
+          <w:b/>
+          <w:szCs w:val="24"/>
+        </w:rPr>
+        <w:t>Trello:</w:t>
+      </w:r>
+    </w:p>
+    <w:p>
+      <w:pPr>
+        <w:rPr>
+          <w:rFonts w:cs="Segoe UI"/>
+          <w:szCs w:val="24"/>
+        </w:rPr>
+      </w:pPr>
+      <w:r>
+        <w:rPr>
+          <w:rFonts w:cs="Segoe UI"/>
+          <w:szCs w:val="24"/>
+        </w:rPr>
+        <w:fldChar w:fldCharType="begin"/>
+      </w:r>
+      <w:r>
+        <w:rPr>
+          <w:rFonts w:cs="Segoe UI"/>
+          <w:szCs w:val="24"/>
+        </w:rPr>
+        <w:instrText xml:space="preserve"> HYPERLINK "</w:instrText>
+      </w:r>
+      <w:r>
+        <w:rPr>
+          <w:rFonts w:cs="Segoe UI"/>
+          <w:szCs w:val="24"/>
+        </w:rPr>
+        <w:instrText>https://trello.com/b/aB5cMeoT/air-mygrocerypal</w:instrText>
+      </w:r>
+      <w:r>
+        <w:rPr>
+          <w:rFonts w:cs="Segoe UI"/>
+          <w:szCs w:val="24"/>
+        </w:rPr>
+        <w:instrText xml:space="preserve">" </w:instrText>
+      </w:r>
+      <w:r>
+        <w:rPr>
+          <w:rFonts w:cs="Segoe UI"/>
+          <w:szCs w:val="24"/>
+        </w:rPr>
+        <w:fldChar w:fldCharType="separate"/>
+      </w:r>
+      <w:r>
+        <w:rPr>
+          <w:rStyle w:val="Hyperlink"/>
+          <w:rFonts w:cs="Segoe UI"/>
+          <w:szCs w:val="24"/>
+        </w:rPr>
+        <w:t>https://trello.com/b/aB5cMeoT/air-mygrocerypal</w:t>
+      </w:r>
+      <w:r>
+        <w:rPr>
+          <w:rFonts w:cs="Segoe UI"/>
+          <w:szCs w:val="24"/>
+        </w:rPr>
+        <w:fldChar w:fldCharType="end"/>
+      </w:r>
+    </w:p>
+    <w:p>
+      <w:pPr>
+        <w:rPr>
+          <w:rFonts w:cs="Segoe UI"/>
+          <w:szCs w:val="24"/>
+        </w:rPr>
+      </w:pPr>
+      <w:hyperlink r:id="rId9" w:history="1">
+        <w:r>
+          <w:rPr>
+            <w:rStyle w:val="Hyperlink"/>
+            <w:rFonts w:cs="Segoe UI"/>
+            <w:szCs w:val="24"/>
+          </w:rPr>
+          <w:t>https://trello.com/b/InvzEIbt/mygrocerypalmanagment</w:t>
+        </w:r>
+      </w:hyperlink>
     </w:p>
     <w:p>
       <w:pPr>
@@ -177,15 +356,17 @@
       <w:sdtContent>
         <w:p>
           <w:pPr>
-            <w:pStyle w:val="TOCNaslov"/>
+            <w:pStyle w:val="TOCHeading"/>
           </w:pPr>
+          <w:proofErr w:type="spellStart"/>
           <w:r>
             <w:t>Sadržaj</w:t>
           </w:r>
+          <w:proofErr w:type="spellEnd"/>
         </w:p>
         <w:p>
           <w:pPr>
-            <w:pStyle w:val="Sadraj1"/>
+            <w:pStyle w:val="TOC1"/>
             <w:tabs>
               <w:tab w:val="left" w:pos="440"/>
               <w:tab w:val="right" w:leader="dot" w:pos="9062"/>
@@ -220,10 +401,10 @@
             </w:rPr>
             <w:fldChar w:fldCharType="separate"/>
           </w:r>
-          <w:hyperlink w:anchor="_Toc529904067" w:history="1">
-            <w:r>
-              <w:rPr>
-                <w:rStyle w:val="Hiperveza"/>
+          <w:hyperlink w:anchor="_Toc529967924" w:history="1">
+            <w:r>
+              <w:rPr>
+                <w:rStyle w:val="Hyperlink"/>
                 <w:rFonts w:cs="Segoe UI"/>
                 <w:noProof/>
               </w:rPr>
@@ -239,7 +420,7 @@
             </w:r>
             <w:r>
               <w:rPr>
-                <w:rStyle w:val="Hiperveza"/>
+                <w:rStyle w:val="Hyperlink"/>
                 <w:rFonts w:cs="Segoe UI"/>
                 <w:noProof/>
               </w:rPr>
@@ -264,7 +445,7 @@
                 <w:noProof/>
                 <w:webHidden/>
               </w:rPr>
-              <w:instrText xml:space="preserve"> PAGEREF _Toc529904067 \h </w:instrText>
+              <w:instrText xml:space="preserve"> PAGEREF _Toc529967924 \h </w:instrText>
             </w:r>
             <w:r>
               <w:rPr>
@@ -297,7 +478,7 @@
         </w:p>
         <w:p>
           <w:pPr>
-            <w:pStyle w:val="Sadraj2"/>
+            <w:pStyle w:val="TOC2"/>
             <w:tabs>
               <w:tab w:val="left" w:pos="880"/>
               <w:tab w:val="right" w:leader="dot" w:pos="9062"/>
@@ -308,10 +489,10 @@
               <w:lang w:val="hr-HR" w:eastAsia="hr-HR"/>
             </w:rPr>
           </w:pPr>
-          <w:hyperlink w:anchor="_Toc529904068" w:history="1">
-            <w:r>
-              <w:rPr>
-                <w:rStyle w:val="Hiperveza"/>
+          <w:hyperlink w:anchor="_Toc529967925" w:history="1">
+            <w:r>
+              <w:rPr>
+                <w:rStyle w:val="Hyperlink"/>
                 <w:rFonts w:cs="Segoe UI"/>
                 <w:noProof/>
               </w:rPr>
@@ -327,7 +508,7 @@
             </w:r>
             <w:r>
               <w:rPr>
-                <w:rStyle w:val="Hiperveza"/>
+                <w:rStyle w:val="Hyperlink"/>
                 <w:rFonts w:cs="Segoe UI"/>
                 <w:noProof/>
               </w:rPr>
@@ -352,7 +533,7 @@
                 <w:noProof/>
                 <w:webHidden/>
               </w:rPr>
-              <w:instrText xml:space="preserve"> PAGEREF _Toc529904068 \h </w:instrText>
+              <w:instrText xml:space="preserve"> PAGEREF _Toc529967925 \h </w:instrText>
             </w:r>
             <w:r>
               <w:rPr>
@@ -385,7 +566,7 @@
         </w:p>
         <w:p>
           <w:pPr>
-            <w:pStyle w:val="Sadraj2"/>
+            <w:pStyle w:val="TOC2"/>
             <w:tabs>
               <w:tab w:val="left" w:pos="880"/>
               <w:tab w:val="right" w:leader="dot" w:pos="9062"/>
@@ -396,10 +577,10 @@
               <w:lang w:val="hr-HR" w:eastAsia="hr-HR"/>
             </w:rPr>
           </w:pPr>
-          <w:hyperlink w:anchor="_Toc529904069" w:history="1">
-            <w:r>
-              <w:rPr>
-                <w:rStyle w:val="Hiperveza"/>
+          <w:hyperlink w:anchor="_Toc529967926" w:history="1">
+            <w:r>
+              <w:rPr>
+                <w:rStyle w:val="Hyperlink"/>
                 <w:rFonts w:cs="Segoe UI"/>
                 <w:noProof/>
               </w:rPr>
@@ -415,7 +596,7 @@
             </w:r>
             <w:r>
               <w:rPr>
-                <w:rStyle w:val="Hiperveza"/>
+                <w:rStyle w:val="Hyperlink"/>
                 <w:rFonts w:cs="Segoe UI"/>
                 <w:noProof/>
               </w:rPr>
@@ -440,7 +621,7 @@
                 <w:noProof/>
                 <w:webHidden/>
               </w:rPr>
-              <w:instrText xml:space="preserve"> PAGEREF _Toc529904069 \h </w:instrText>
+              <w:instrText xml:space="preserve"> PAGEREF _Toc529967926 \h </w:instrText>
             </w:r>
             <w:r>
               <w:rPr>
@@ -473,7 +654,7 @@
         </w:p>
         <w:p>
           <w:pPr>
-            <w:pStyle w:val="Sadraj2"/>
+            <w:pStyle w:val="TOC2"/>
             <w:tabs>
               <w:tab w:val="left" w:pos="880"/>
               <w:tab w:val="right" w:leader="dot" w:pos="9062"/>
@@ -484,10 +665,10 @@
               <w:lang w:val="hr-HR" w:eastAsia="hr-HR"/>
             </w:rPr>
           </w:pPr>
-          <w:hyperlink w:anchor="_Toc529904070" w:history="1">
-            <w:r>
-              <w:rPr>
-                <w:rStyle w:val="Hiperveza"/>
+          <w:hyperlink w:anchor="_Toc529967927" w:history="1">
+            <w:r>
+              <w:rPr>
+                <w:rStyle w:val="Hyperlink"/>
                 <w:rFonts w:cs="Segoe UI"/>
                 <w:noProof/>
               </w:rPr>
@@ -503,7 +684,7 @@
             </w:r>
             <w:r>
               <w:rPr>
-                <w:rStyle w:val="Hiperveza"/>
+                <w:rStyle w:val="Hyperlink"/>
                 <w:rFonts w:cs="Segoe UI"/>
                 <w:noProof/>
               </w:rPr>
@@ -528,7 +709,7 @@
                 <w:noProof/>
                 <w:webHidden/>
               </w:rPr>
-              <w:instrText xml:space="preserve"> PAGEREF _Toc529904070 \h </w:instrText>
+              <w:instrText xml:space="preserve"> PAGEREF _Toc529967927 \h </w:instrText>
             </w:r>
             <w:r>
               <w:rPr>
@@ -561,7 +742,7 @@
         </w:p>
         <w:p>
           <w:pPr>
-            <w:pStyle w:val="Sadraj2"/>
+            <w:pStyle w:val="TOC2"/>
             <w:tabs>
               <w:tab w:val="left" w:pos="880"/>
               <w:tab w:val="right" w:leader="dot" w:pos="9062"/>
@@ -572,10 +753,10 @@
               <w:lang w:val="hr-HR" w:eastAsia="hr-HR"/>
             </w:rPr>
           </w:pPr>
-          <w:hyperlink w:anchor="_Toc529904071" w:history="1">
-            <w:r>
-              <w:rPr>
-                <w:rStyle w:val="Hiperveza"/>
+          <w:hyperlink w:anchor="_Toc529967928" w:history="1">
+            <w:r>
+              <w:rPr>
+                <w:rStyle w:val="Hyperlink"/>
                 <w:rFonts w:cs="Segoe UI"/>
                 <w:noProof/>
               </w:rPr>
@@ -591,7 +772,7 @@
             </w:r>
             <w:r>
               <w:rPr>
-                <w:rStyle w:val="Hiperveza"/>
+                <w:rStyle w:val="Hyperlink"/>
                 <w:rFonts w:cs="Segoe UI"/>
                 <w:noProof/>
               </w:rPr>
@@ -616,7 +797,7 @@
                 <w:noProof/>
                 <w:webHidden/>
               </w:rPr>
-              <w:instrText xml:space="preserve"> PAGEREF _Toc529904071 \h </w:instrText>
+              <w:instrText xml:space="preserve"> PAGEREF _Toc529967928 \h </w:instrText>
             </w:r>
             <w:r>
               <w:rPr>
@@ -649,7 +830,7 @@
         </w:p>
         <w:p>
           <w:pPr>
-            <w:pStyle w:val="Sadraj2"/>
+            <w:pStyle w:val="TOC2"/>
             <w:tabs>
               <w:tab w:val="left" w:pos="880"/>
               <w:tab w:val="right" w:leader="dot" w:pos="9062"/>
@@ -660,10 +841,10 @@
               <w:lang w:val="hr-HR" w:eastAsia="hr-HR"/>
             </w:rPr>
           </w:pPr>
-          <w:hyperlink w:anchor="_Toc529904072" w:history="1">
-            <w:r>
-              <w:rPr>
-                <w:rStyle w:val="Hiperveza"/>
+          <w:hyperlink w:anchor="_Toc529967929" w:history="1">
+            <w:r>
+              <w:rPr>
+                <w:rStyle w:val="Hyperlink"/>
                 <w:rFonts w:cs="Segoe UI"/>
                 <w:noProof/>
                 <w:lang w:eastAsia="hr-HR"/>
@@ -680,7 +861,7 @@
             </w:r>
             <w:r>
               <w:rPr>
-                <w:rStyle w:val="Hiperveza"/>
+                <w:rStyle w:val="Hyperlink"/>
                 <w:rFonts w:cs="Segoe UI"/>
                 <w:noProof/>
                 <w:lang w:eastAsia="hr-HR"/>
@@ -706,7 +887,7 @@
                 <w:noProof/>
                 <w:webHidden/>
               </w:rPr>
-              <w:instrText xml:space="preserve"> PAGEREF _Toc529904072 \h </w:instrText>
+              <w:instrText xml:space="preserve"> PAGEREF _Toc529967929 \h </w:instrText>
             </w:r>
             <w:r>
               <w:rPr>
@@ -739,7 +920,7 @@
         </w:p>
         <w:p>
           <w:pPr>
-            <w:pStyle w:val="Sadraj1"/>
+            <w:pStyle w:val="TOC1"/>
             <w:tabs>
               <w:tab w:val="left" w:pos="440"/>
               <w:tab w:val="right" w:leader="dot" w:pos="9062"/>
@@ -750,10 +931,10 @@
               <w:lang w:val="hr-HR" w:eastAsia="hr-HR"/>
             </w:rPr>
           </w:pPr>
-          <w:hyperlink w:anchor="_Toc529904073" w:history="1">
-            <w:r>
-              <w:rPr>
-                <w:rStyle w:val="Hiperveza"/>
+          <w:hyperlink w:anchor="_Toc529967930" w:history="1">
+            <w:r>
+              <w:rPr>
+                <w:rStyle w:val="Hyperlink"/>
                 <w:noProof/>
               </w:rPr>
               <w:t>2</w:t>
@@ -768,7 +949,7 @@
             </w:r>
             <w:r>
               <w:rPr>
-                <w:rStyle w:val="Hiperveza"/>
+                <w:rStyle w:val="Hyperlink"/>
                 <w:noProof/>
               </w:rPr>
               <w:t>Generalni opis</w:t>
@@ -792,7 +973,7 @@
                 <w:noProof/>
                 <w:webHidden/>
               </w:rPr>
-              <w:instrText xml:space="preserve"> PAGEREF _Toc529904073 \h </w:instrText>
+              <w:instrText xml:space="preserve"> PAGEREF _Toc529967930 \h </w:instrText>
             </w:r>
             <w:r>
               <w:rPr>
@@ -825,7 +1006,7 @@
         </w:p>
         <w:p>
           <w:pPr>
-            <w:pStyle w:val="Sadraj2"/>
+            <w:pStyle w:val="TOC2"/>
             <w:tabs>
               <w:tab w:val="left" w:pos="880"/>
               <w:tab w:val="right" w:leader="dot" w:pos="9062"/>
@@ -836,10 +1017,10 @@
               <w:lang w:val="hr-HR" w:eastAsia="hr-HR"/>
             </w:rPr>
           </w:pPr>
-          <w:hyperlink w:anchor="_Toc529904074" w:history="1">
-            <w:r>
-              <w:rPr>
-                <w:rStyle w:val="Hiperveza"/>
+          <w:hyperlink w:anchor="_Toc529967931" w:history="1">
+            <w:r>
+              <w:rPr>
+                <w:rStyle w:val="Hyperlink"/>
                 <w:noProof/>
               </w:rPr>
               <w:t>2.1</w:t>
@@ -854,7 +1035,7 @@
             </w:r>
             <w:r>
               <w:rPr>
-                <w:rStyle w:val="Hiperveza"/>
+                <w:rStyle w:val="Hyperlink"/>
                 <w:noProof/>
               </w:rPr>
               <w:t>Arhitektura aplikacije</w:t>
@@ -878,7 +1059,7 @@
                 <w:noProof/>
                 <w:webHidden/>
               </w:rPr>
-              <w:instrText xml:space="preserve"> PAGEREF _Toc529904074 \h </w:instrText>
+              <w:instrText xml:space="preserve"> PAGEREF _Toc529967931 \h </w:instrText>
             </w:r>
             <w:r>
               <w:rPr>
@@ -911,7 +1092,7 @@
         </w:p>
         <w:p>
           <w:pPr>
-            <w:pStyle w:val="Sadraj2"/>
+            <w:pStyle w:val="TOC2"/>
             <w:tabs>
               <w:tab w:val="left" w:pos="880"/>
               <w:tab w:val="right" w:leader="dot" w:pos="9062"/>
@@ -922,10 +1103,10 @@
               <w:lang w:val="hr-HR" w:eastAsia="hr-HR"/>
             </w:rPr>
           </w:pPr>
-          <w:hyperlink w:anchor="_Toc529904075" w:history="1">
-            <w:r>
-              <w:rPr>
-                <w:rStyle w:val="Hiperveza"/>
+          <w:hyperlink w:anchor="_Toc529967932" w:history="1">
+            <w:r>
+              <w:rPr>
+                <w:rStyle w:val="Hyperlink"/>
                 <w:noProof/>
               </w:rPr>
               <w:t>2.2</w:t>
@@ -940,7 +1121,7 @@
             </w:r>
             <w:r>
               <w:rPr>
-                <w:rStyle w:val="Hiperveza"/>
+                <w:rStyle w:val="Hyperlink"/>
                 <w:noProof/>
               </w:rPr>
               <w:t>Funkcije proizvoda</w:t>
@@ -964,7 +1145,7 @@
                 <w:noProof/>
                 <w:webHidden/>
               </w:rPr>
-              <w:instrText xml:space="preserve"> PAGEREF _Toc529904075 \h </w:instrText>
+              <w:instrText xml:space="preserve"> PAGEREF _Toc529967932 \h </w:instrText>
             </w:r>
             <w:r>
               <w:rPr>
@@ -997,7 +1178,7 @@
         </w:p>
         <w:p>
           <w:pPr>
-            <w:pStyle w:val="Sadraj2"/>
+            <w:pStyle w:val="TOC2"/>
             <w:tabs>
               <w:tab w:val="left" w:pos="880"/>
               <w:tab w:val="right" w:leader="dot" w:pos="9062"/>
@@ -1008,10 +1189,10 @@
               <w:lang w:val="hr-HR" w:eastAsia="hr-HR"/>
             </w:rPr>
           </w:pPr>
-          <w:hyperlink w:anchor="_Toc529904076" w:history="1">
-            <w:r>
-              <w:rPr>
-                <w:rStyle w:val="Hiperveza"/>
+          <w:hyperlink w:anchor="_Toc529967933" w:history="1">
+            <w:r>
+              <w:rPr>
+                <w:rStyle w:val="Hyperlink"/>
                 <w:noProof/>
               </w:rPr>
               <w:t>2.3</w:t>
@@ -1026,7 +1207,7 @@
             </w:r>
             <w:r>
               <w:rPr>
-                <w:rStyle w:val="Hiperveza"/>
+                <w:rStyle w:val="Hyperlink"/>
                 <w:noProof/>
               </w:rPr>
               <w:t>Karakteristike korisnika</w:t>
@@ -1050,7 +1231,7 @@
                 <w:noProof/>
                 <w:webHidden/>
               </w:rPr>
-              <w:instrText xml:space="preserve"> PAGEREF _Toc529904076 \h </w:instrText>
+              <w:instrText xml:space="preserve"> PAGEREF _Toc529967933 \h </w:instrText>
             </w:r>
             <w:r>
               <w:rPr>
@@ -1083,7 +1264,7 @@
         </w:p>
         <w:p>
           <w:pPr>
-            <w:pStyle w:val="Sadraj2"/>
+            <w:pStyle w:val="TOC2"/>
             <w:tabs>
               <w:tab w:val="left" w:pos="880"/>
               <w:tab w:val="right" w:leader="dot" w:pos="9062"/>
@@ -1094,10 +1275,10 @@
               <w:lang w:val="hr-HR" w:eastAsia="hr-HR"/>
             </w:rPr>
           </w:pPr>
-          <w:hyperlink w:anchor="_Toc529904077" w:history="1">
-            <w:r>
-              <w:rPr>
-                <w:rStyle w:val="Hiperveza"/>
+          <w:hyperlink w:anchor="_Toc529967934" w:history="1">
+            <w:r>
+              <w:rPr>
+                <w:rStyle w:val="Hyperlink"/>
                 <w:noProof/>
               </w:rPr>
               <w:t>2.4</w:t>
@@ -1112,7 +1293,7 @@
             </w:r>
             <w:r>
               <w:rPr>
-                <w:rStyle w:val="Hiperveza"/>
+                <w:rStyle w:val="Hyperlink"/>
                 <w:noProof/>
               </w:rPr>
               <w:t>Ograničenja</w:t>
@@ -1136,7 +1317,7 @@
                 <w:noProof/>
                 <w:webHidden/>
               </w:rPr>
-              <w:instrText xml:space="preserve"> PAGEREF _Toc529904077 \h </w:instrText>
+              <w:instrText xml:space="preserve"> PAGEREF _Toc529967934 \h </w:instrText>
             </w:r>
             <w:r>
               <w:rPr>
@@ -1169,7 +1350,7 @@
         </w:p>
         <w:p>
           <w:pPr>
-            <w:pStyle w:val="Sadraj2"/>
+            <w:pStyle w:val="TOC2"/>
             <w:tabs>
               <w:tab w:val="left" w:pos="880"/>
               <w:tab w:val="right" w:leader="dot" w:pos="9062"/>
@@ -1180,10 +1361,10 @@
               <w:lang w:val="hr-HR" w:eastAsia="hr-HR"/>
             </w:rPr>
           </w:pPr>
-          <w:hyperlink w:anchor="_Toc529904078" w:history="1">
-            <w:r>
-              <w:rPr>
-                <w:rStyle w:val="Hiperveza"/>
+          <w:hyperlink w:anchor="_Toc529967935" w:history="1">
+            <w:r>
+              <w:rPr>
+                <w:rStyle w:val="Hyperlink"/>
                 <w:noProof/>
               </w:rPr>
               <w:t>2.5</w:t>
@@ -1198,7 +1379,7 @@
             </w:r>
             <w:r>
               <w:rPr>
-                <w:rStyle w:val="Hiperveza"/>
+                <w:rStyle w:val="Hyperlink"/>
                 <w:noProof/>
               </w:rPr>
               <w:t>Pretpostavke i opasnosti</w:t>
@@ -1222,7 +1403,7 @@
                 <w:noProof/>
                 <w:webHidden/>
               </w:rPr>
-              <w:instrText xml:space="preserve"> PAGEREF _Toc529904078 \h </w:instrText>
+              <w:instrText xml:space="preserve"> PAGEREF _Toc529967935 \h </w:instrText>
             </w:r>
             <w:r>
               <w:rPr>
@@ -1255,7 +1436,7 @@
         </w:p>
         <w:p>
           <w:pPr>
-            <w:pStyle w:val="Sadraj1"/>
+            <w:pStyle w:val="TOC1"/>
             <w:tabs>
               <w:tab w:val="left" w:pos="440"/>
               <w:tab w:val="right" w:leader="dot" w:pos="9062"/>
@@ -1266,10 +1447,10 @@
               <w:lang w:val="hr-HR" w:eastAsia="hr-HR"/>
             </w:rPr>
           </w:pPr>
-          <w:hyperlink w:anchor="_Toc529904079" w:history="1">
-            <w:r>
-              <w:rPr>
-                <w:rStyle w:val="Hiperveza"/>
+          <w:hyperlink w:anchor="_Toc529967936" w:history="1">
+            <w:r>
+              <w:rPr>
+                <w:rStyle w:val="Hyperlink"/>
                 <w:noProof/>
               </w:rPr>
               <w:t>3</w:t>
@@ -1284,7 +1465,7 @@
             </w:r>
             <w:r>
               <w:rPr>
-                <w:rStyle w:val="Hiperveza"/>
+                <w:rStyle w:val="Hyperlink"/>
                 <w:noProof/>
               </w:rPr>
               <w:t>Specifični zahtjevi</w:t>
@@ -1308,7 +1489,7 @@
                 <w:noProof/>
                 <w:webHidden/>
               </w:rPr>
-              <w:instrText xml:space="preserve"> PAGEREF _Toc529904079 \h </w:instrText>
+              <w:instrText xml:space="preserve"> PAGEREF _Toc529967936 \h </w:instrText>
             </w:r>
             <w:r>
               <w:rPr>
@@ -1341,7 +1522,7 @@
         </w:p>
         <w:p>
           <w:pPr>
-            <w:pStyle w:val="Sadraj2"/>
+            <w:pStyle w:val="TOC2"/>
             <w:tabs>
               <w:tab w:val="left" w:pos="880"/>
               <w:tab w:val="right" w:leader="dot" w:pos="9062"/>
@@ -1352,10 +1533,10 @@
               <w:lang w:val="hr-HR" w:eastAsia="hr-HR"/>
             </w:rPr>
           </w:pPr>
-          <w:hyperlink w:anchor="_Toc529904080" w:history="1">
-            <w:r>
-              <w:rPr>
-                <w:rStyle w:val="Hiperveza"/>
+          <w:hyperlink w:anchor="_Toc529967937" w:history="1">
+            <w:r>
+              <w:rPr>
+                <w:rStyle w:val="Hyperlink"/>
                 <w:noProof/>
               </w:rPr>
               <w:t>3.1</w:t>
@@ -1370,7 +1551,7 @@
             </w:r>
             <w:r>
               <w:rPr>
-                <w:rStyle w:val="Hiperveza"/>
+                <w:rStyle w:val="Hyperlink"/>
                 <w:noProof/>
               </w:rPr>
               <w:t>Zahtjevi performansi</w:t>
@@ -1394,7 +1575,7 @@
                 <w:noProof/>
                 <w:webHidden/>
               </w:rPr>
-              <w:instrText xml:space="preserve"> PAGEREF _Toc529904080 \h </w:instrText>
+              <w:instrText xml:space="preserve"> PAGEREF _Toc529967937 \h </w:instrText>
             </w:r>
             <w:r>
               <w:rPr>
@@ -1427,7 +1608,7 @@
         </w:p>
         <w:p>
           <w:pPr>
-            <w:pStyle w:val="Sadraj2"/>
+            <w:pStyle w:val="TOC2"/>
             <w:tabs>
               <w:tab w:val="left" w:pos="880"/>
               <w:tab w:val="right" w:leader="dot" w:pos="9062"/>
@@ -1438,10 +1619,10 @@
               <w:lang w:val="hr-HR" w:eastAsia="hr-HR"/>
             </w:rPr>
           </w:pPr>
-          <w:hyperlink w:anchor="_Toc529904081" w:history="1">
-            <w:r>
-              <w:rPr>
-                <w:rStyle w:val="Hiperveza"/>
+          <w:hyperlink w:anchor="_Toc529967938" w:history="1">
+            <w:r>
+              <w:rPr>
+                <w:rStyle w:val="Hyperlink"/>
                 <w:noProof/>
               </w:rPr>
               <w:t>3.2</w:t>
@@ -1456,7 +1637,7 @@
             </w:r>
             <w:r>
               <w:rPr>
-                <w:rStyle w:val="Hiperveza"/>
+                <w:rStyle w:val="Hyperlink"/>
                 <w:noProof/>
               </w:rPr>
               <w:t>Logički zahtjevi nad bazom podataka</w:t>
@@ -1480,7 +1661,7 @@
                 <w:noProof/>
                 <w:webHidden/>
               </w:rPr>
-              <w:instrText xml:space="preserve"> PAGEREF _Toc529904081 \h </w:instrText>
+              <w:instrText xml:space="preserve"> PAGEREF _Toc529967938 \h </w:instrText>
             </w:r>
             <w:r>
               <w:rPr>
@@ -1513,7 +1694,7 @@
         </w:p>
         <w:p>
           <w:pPr>
-            <w:pStyle w:val="Sadraj2"/>
+            <w:pStyle w:val="TOC2"/>
             <w:tabs>
               <w:tab w:val="left" w:pos="880"/>
               <w:tab w:val="right" w:leader="dot" w:pos="9062"/>
@@ -1524,10 +1705,10 @@
               <w:lang w:val="hr-HR" w:eastAsia="hr-HR"/>
             </w:rPr>
           </w:pPr>
-          <w:hyperlink w:anchor="_Toc529904082" w:history="1">
-            <w:r>
-              <w:rPr>
-                <w:rStyle w:val="Hiperveza"/>
+          <w:hyperlink w:anchor="_Toc529967939" w:history="1">
+            <w:r>
+              <w:rPr>
+                <w:rStyle w:val="Hyperlink"/>
                 <w:noProof/>
               </w:rPr>
               <w:t>3.3</w:t>
@@ -1542,7 +1723,7 @@
             </w:r>
             <w:r>
               <w:rPr>
-                <w:rStyle w:val="Hiperveza"/>
+                <w:rStyle w:val="Hyperlink"/>
                 <w:noProof/>
               </w:rPr>
               <w:t>Ograničenje dizajna</w:t>
@@ -1566,7 +1747,7 @@
                 <w:noProof/>
                 <w:webHidden/>
               </w:rPr>
-              <w:instrText xml:space="preserve"> PAGEREF _Toc529904082 \h </w:instrText>
+              <w:instrText xml:space="preserve"> PAGEREF _Toc529967939 \h </w:instrText>
             </w:r>
             <w:r>
               <w:rPr>
@@ -1599,7 +1780,7 @@
         </w:p>
         <w:p>
           <w:pPr>
-            <w:pStyle w:val="Sadraj2"/>
+            <w:pStyle w:val="TOC2"/>
             <w:tabs>
               <w:tab w:val="left" w:pos="880"/>
               <w:tab w:val="right" w:leader="dot" w:pos="9062"/>
@@ -1610,10 +1791,10 @@
               <w:lang w:val="hr-HR" w:eastAsia="hr-HR"/>
             </w:rPr>
           </w:pPr>
-          <w:hyperlink w:anchor="_Toc529904083" w:history="1">
-            <w:r>
-              <w:rPr>
-                <w:rStyle w:val="Hiperveza"/>
+          <w:hyperlink w:anchor="_Toc529967940" w:history="1">
+            <w:r>
+              <w:rPr>
+                <w:rStyle w:val="Hyperlink"/>
                 <w:noProof/>
               </w:rPr>
               <w:t>3.4</w:t>
@@ -1628,7 +1809,7 @@
             </w:r>
             <w:r>
               <w:rPr>
-                <w:rStyle w:val="Hiperveza"/>
+                <w:rStyle w:val="Hyperlink"/>
                 <w:noProof/>
               </w:rPr>
               <w:t>Obilježja aplikacije</w:t>
@@ -1652,7 +1833,7 @@
                 <w:noProof/>
                 <w:webHidden/>
               </w:rPr>
-              <w:instrText xml:space="preserve"> PAGEREF _Toc529904083 \h </w:instrText>
+              <w:instrText xml:space="preserve"> PAGEREF _Toc529967940 \h </w:instrText>
             </w:r>
             <w:r>
               <w:rPr>
@@ -1685,7 +1866,7 @@
         </w:p>
         <w:p>
           <w:pPr>
-            <w:pStyle w:val="Sadraj2"/>
+            <w:pStyle w:val="TOC2"/>
             <w:tabs>
               <w:tab w:val="left" w:pos="880"/>
               <w:tab w:val="right" w:leader="dot" w:pos="9062"/>
@@ -1696,10 +1877,10 @@
               <w:lang w:val="hr-HR" w:eastAsia="hr-HR"/>
             </w:rPr>
           </w:pPr>
-          <w:hyperlink w:anchor="_Toc529904084" w:history="1">
-            <w:r>
-              <w:rPr>
-                <w:rStyle w:val="Hiperveza"/>
+          <w:hyperlink w:anchor="_Toc529967941" w:history="1">
+            <w:r>
+              <w:rPr>
+                <w:rStyle w:val="Hyperlink"/>
                 <w:noProof/>
               </w:rPr>
               <w:t>3.5</w:t>
@@ -1714,7 +1895,7 @@
             </w:r>
             <w:r>
               <w:rPr>
-                <w:rStyle w:val="Hiperveza"/>
+                <w:rStyle w:val="Hyperlink"/>
                 <w:noProof/>
               </w:rPr>
               <w:t>Sučelja</w:t>
@@ -1738,7 +1919,7 @@
                 <w:noProof/>
                 <w:webHidden/>
               </w:rPr>
-              <w:instrText xml:space="preserve"> PAGEREF _Toc529904084 \h </w:instrText>
+              <w:instrText xml:space="preserve"> PAGEREF _Toc529967941 \h </w:instrText>
             </w:r>
             <w:r>
               <w:rPr>
@@ -1771,7 +1952,7 @@
         </w:p>
         <w:p>
           <w:pPr>
-            <w:pStyle w:val="Sadraj1"/>
+            <w:pStyle w:val="TOC1"/>
             <w:tabs>
               <w:tab w:val="left" w:pos="440"/>
               <w:tab w:val="right" w:leader="dot" w:pos="9062"/>
@@ -1782,10 +1963,10 @@
               <w:lang w:val="hr-HR" w:eastAsia="hr-HR"/>
             </w:rPr>
           </w:pPr>
-          <w:hyperlink w:anchor="_Toc529904085" w:history="1">
-            <w:r>
-              <w:rPr>
-                <w:rStyle w:val="Hiperveza"/>
+          <w:hyperlink w:anchor="_Toc529967942" w:history="1">
+            <w:r>
+              <w:rPr>
+                <w:rStyle w:val="Hyperlink"/>
                 <w:noProof/>
               </w:rPr>
               <w:t>4</w:t>
@@ -1800,7 +1981,7 @@
             </w:r>
             <w:r>
               <w:rPr>
-                <w:rStyle w:val="Hiperveza"/>
+                <w:rStyle w:val="Hyperlink"/>
                 <w:noProof/>
               </w:rPr>
               <w:t>Opis dizajna sustava</w:t>
@@ -1824,7 +2005,7 @@
                 <w:noProof/>
                 <w:webHidden/>
               </w:rPr>
-              <w:instrText xml:space="preserve"> PAGEREF _Toc529904085 \h </w:instrText>
+              <w:instrText xml:space="preserve"> PAGEREF _Toc529967942 \h </w:instrText>
             </w:r>
             <w:r>
               <w:rPr>
@@ -1844,7 +2025,7 @@
                 <w:noProof/>
                 <w:webHidden/>
               </w:rPr>
-              <w:t>9</w:t>
+              <w:t>10</w:t>
             </w:r>
             <w:r>
               <w:rPr>
@@ -1857,7 +2038,7 @@
         </w:p>
         <w:p>
           <w:pPr>
-            <w:pStyle w:val="Sadraj2"/>
+            <w:pStyle w:val="TOC2"/>
             <w:tabs>
               <w:tab w:val="left" w:pos="880"/>
               <w:tab w:val="right" w:leader="dot" w:pos="9062"/>
@@ -1868,10 +2049,10 @@
               <w:lang w:val="hr-HR" w:eastAsia="hr-HR"/>
             </w:rPr>
           </w:pPr>
-          <w:hyperlink w:anchor="_Toc529904086" w:history="1">
-            <w:r>
-              <w:rPr>
-                <w:rStyle w:val="Hiperveza"/>
+          <w:hyperlink w:anchor="_Toc529967943" w:history="1">
+            <w:r>
+              <w:rPr>
+                <w:rStyle w:val="Hyperlink"/>
                 <w:noProof/>
               </w:rPr>
               <w:t>4.1</w:t>
@@ -1886,10 +2067,10 @@
             </w:r>
             <w:r>
               <w:rPr>
-                <w:rStyle w:val="Hiperveza"/>
-                <w:noProof/>
-              </w:rPr>
-              <w:t>Arhitektura aplikacije</w:t>
+                <w:rStyle w:val="Hyperlink"/>
+                <w:noProof/>
+              </w:rPr>
+              <w:t>ERA model</w:t>
             </w:r>
             <w:r>
               <w:rPr>
@@ -1910,7 +2091,7 @@
                 <w:noProof/>
                 <w:webHidden/>
               </w:rPr>
-              <w:instrText xml:space="preserve"> PAGEREF _Toc529904086 \h </w:instrText>
+              <w:instrText xml:space="preserve"> PAGEREF _Toc529967943 \h </w:instrText>
             </w:r>
             <w:r>
               <w:rPr>
@@ -1930,7 +2111,7 @@
                 <w:noProof/>
                 <w:webHidden/>
               </w:rPr>
-              <w:t>9</w:t>
+              <w:t>10</w:t>
             </w:r>
             <w:r>
               <w:rPr>
@@ -1943,7 +2124,7 @@
         </w:p>
         <w:p>
           <w:pPr>
-            <w:pStyle w:val="Sadraj2"/>
+            <w:pStyle w:val="TOC2"/>
             <w:tabs>
               <w:tab w:val="left" w:pos="880"/>
               <w:tab w:val="right" w:leader="dot" w:pos="9062"/>
@@ -1954,10 +2135,10 @@
               <w:lang w:val="hr-HR" w:eastAsia="hr-HR"/>
             </w:rPr>
           </w:pPr>
-          <w:hyperlink w:anchor="_Toc529904087" w:history="1">
-            <w:r>
-              <w:rPr>
-                <w:rStyle w:val="Hiperveza"/>
+          <w:hyperlink w:anchor="_Toc529967944" w:history="1">
+            <w:r>
+              <w:rPr>
+                <w:rStyle w:val="Hyperlink"/>
                 <w:noProof/>
               </w:rPr>
               <w:t>4.2</w:t>
@@ -1972,10 +2153,10 @@
             </w:r>
             <w:r>
               <w:rPr>
-                <w:rStyle w:val="Hiperveza"/>
-                <w:noProof/>
-              </w:rPr>
-              <w:t>ERA model</w:t>
+                <w:rStyle w:val="Hyperlink"/>
+                <w:noProof/>
+              </w:rPr>
+              <w:t>Dijagram klasa</w:t>
             </w:r>
             <w:r>
               <w:rPr>
@@ -1996,7 +2177,7 @@
                 <w:noProof/>
                 <w:webHidden/>
               </w:rPr>
-              <w:instrText xml:space="preserve"> PAGEREF _Toc529904087 \h </w:instrText>
+              <w:instrText xml:space="preserve"> PAGEREF _Toc529967944 \h </w:instrText>
             </w:r>
             <w:r>
               <w:rPr>
@@ -2016,7 +2197,7 @@
                 <w:noProof/>
                 <w:webHidden/>
               </w:rPr>
-              <w:t>10</w:t>
+              <w:t>12</w:t>
             </w:r>
             <w:r>
               <w:rPr>
@@ -2029,7 +2210,7 @@
         </w:p>
         <w:p>
           <w:pPr>
-            <w:pStyle w:val="Sadraj2"/>
+            <w:pStyle w:val="TOC2"/>
             <w:tabs>
               <w:tab w:val="left" w:pos="880"/>
               <w:tab w:val="right" w:leader="dot" w:pos="9062"/>
@@ -2040,10 +2221,10 @@
               <w:lang w:val="hr-HR" w:eastAsia="hr-HR"/>
             </w:rPr>
           </w:pPr>
-          <w:hyperlink w:anchor="_Toc529904088" w:history="1">
-            <w:r>
-              <w:rPr>
-                <w:rStyle w:val="Hiperveza"/>
+          <w:hyperlink w:anchor="_Toc529967945" w:history="1">
+            <w:r>
+              <w:rPr>
+                <w:rStyle w:val="Hyperlink"/>
                 <w:noProof/>
               </w:rPr>
               <w:t>4.3</w:t>
@@ -2058,10 +2239,10 @@
             </w:r>
             <w:r>
               <w:rPr>
-                <w:rStyle w:val="Hiperveza"/>
-                <w:noProof/>
-              </w:rPr>
-              <w:t>Dijagram klasa</w:t>
+                <w:rStyle w:val="Hyperlink"/>
+                <w:noProof/>
+              </w:rPr>
+              <w:t>Web servisi (Firebase)</w:t>
             </w:r>
             <w:r>
               <w:rPr>
@@ -2082,7 +2263,7 @@
                 <w:noProof/>
                 <w:webHidden/>
               </w:rPr>
-              <w:instrText xml:space="preserve"> PAGEREF _Toc529904088 \h </w:instrText>
+              <w:instrText xml:space="preserve"> PAGEREF _Toc529967945 \h </w:instrText>
             </w:r>
             <w:r>
               <w:rPr>
@@ -2115,7 +2296,7 @@
         </w:p>
         <w:p>
           <w:pPr>
-            <w:pStyle w:val="Sadraj2"/>
+            <w:pStyle w:val="TOC2"/>
             <w:tabs>
               <w:tab w:val="left" w:pos="880"/>
               <w:tab w:val="right" w:leader="dot" w:pos="9062"/>
@@ -2126,10 +2307,10 @@
               <w:lang w:val="hr-HR" w:eastAsia="hr-HR"/>
             </w:rPr>
           </w:pPr>
-          <w:hyperlink w:anchor="_Toc529904089" w:history="1">
-            <w:r>
-              <w:rPr>
-                <w:rStyle w:val="Hiperveza"/>
+          <w:hyperlink w:anchor="_Toc529967946" w:history="1">
+            <w:r>
+              <w:rPr>
+                <w:rStyle w:val="Hyperlink"/>
                 <w:noProof/>
               </w:rPr>
               <w:t>4.4</w:t>
@@ -2144,10 +2325,10 @@
             </w:r>
             <w:r>
               <w:rPr>
-                <w:rStyle w:val="Hiperveza"/>
-                <w:noProof/>
-              </w:rPr>
-              <w:t>Web servisi (Firebase)</w:t>
+                <w:rStyle w:val="Hyperlink"/>
+                <w:noProof/>
+              </w:rPr>
+              <w:t>Mockup</w:t>
             </w:r>
             <w:r>
               <w:rPr>
@@ -2168,7 +2349,7 @@
                 <w:noProof/>
                 <w:webHidden/>
               </w:rPr>
-              <w:instrText xml:space="preserve"> PAGEREF _Toc529904089 \h </w:instrText>
+              <w:instrText xml:space="preserve"> PAGEREF _Toc529967946 \h </w:instrText>
             </w:r>
             <w:r>
               <w:rPr>
@@ -2188,7 +2369,7 @@
                 <w:noProof/>
                 <w:webHidden/>
               </w:rPr>
-              <w:t>12</w:t>
+              <w:t>15</w:t>
             </w:r>
             <w:r>
               <w:rPr>
@@ -2201,7 +2382,7 @@
         </w:p>
         <w:p>
           <w:pPr>
-            <w:pStyle w:val="Sadraj2"/>
+            <w:pStyle w:val="TOC2"/>
             <w:tabs>
               <w:tab w:val="left" w:pos="880"/>
               <w:tab w:val="right" w:leader="dot" w:pos="9062"/>
@@ -2212,10 +2393,10 @@
               <w:lang w:val="hr-HR" w:eastAsia="hr-HR"/>
             </w:rPr>
           </w:pPr>
-          <w:hyperlink w:anchor="_Toc529904090" w:history="1">
-            <w:r>
-              <w:rPr>
-                <w:rStyle w:val="Hiperveza"/>
+          <w:hyperlink w:anchor="_Toc529967947" w:history="1">
+            <w:r>
+              <w:rPr>
+                <w:rStyle w:val="Hyperlink"/>
                 <w:noProof/>
               </w:rPr>
               <w:t>4.5</w:t>
@@ -2230,10 +2411,10 @@
             </w:r>
             <w:r>
               <w:rPr>
-                <w:rStyle w:val="Hiperveza"/>
-                <w:noProof/>
-              </w:rPr>
-              <w:t>Mock – up</w:t>
+                <w:rStyle w:val="Hyperlink"/>
+                <w:noProof/>
+              </w:rPr>
+              <w:t>Use Case</w:t>
             </w:r>
             <w:r>
               <w:rPr>
@@ -2254,7 +2435,7 @@
                 <w:noProof/>
                 <w:webHidden/>
               </w:rPr>
-              <w:instrText xml:space="preserve"> PAGEREF _Toc529904090 \h </w:instrText>
+              <w:instrText xml:space="preserve"> PAGEREF _Toc529967947 \h </w:instrText>
             </w:r>
             <w:r>
               <w:rPr>
@@ -2274,7 +2455,7 @@
                 <w:noProof/>
                 <w:webHidden/>
               </w:rPr>
-              <w:t>15</w:t>
+              <w:t>16</w:t>
             </w:r>
             <w:r>
               <w:rPr>
@@ -2287,7 +2468,7 @@
         </w:p>
         <w:p>
           <w:pPr>
-            <w:pStyle w:val="Sadraj2"/>
+            <w:pStyle w:val="TOC2"/>
             <w:tabs>
               <w:tab w:val="left" w:pos="880"/>
               <w:tab w:val="right" w:leader="dot" w:pos="9062"/>
@@ -2298,10 +2479,10 @@
               <w:lang w:val="hr-HR" w:eastAsia="hr-HR"/>
             </w:rPr>
           </w:pPr>
-          <w:hyperlink w:anchor="_Toc529904091" w:history="1">
-            <w:r>
-              <w:rPr>
-                <w:rStyle w:val="Hiperveza"/>
+          <w:hyperlink w:anchor="_Toc529967948" w:history="1">
+            <w:r>
+              <w:rPr>
+                <w:rStyle w:val="Hyperlink"/>
                 <w:noProof/>
               </w:rPr>
               <w:t>4.6</w:t>
@@ -2316,10 +2497,10 @@
             </w:r>
             <w:r>
               <w:rPr>
-                <w:rStyle w:val="Hiperveza"/>
-                <w:noProof/>
-              </w:rPr>
-              <w:t>Use Case</w:t>
+                <w:rStyle w:val="Hyperlink"/>
+                <w:noProof/>
+              </w:rPr>
+              <w:t>Funkcionalnosti sustava</w:t>
             </w:r>
             <w:r>
               <w:rPr>
@@ -2340,93 +2521,7 @@
                 <w:noProof/>
                 <w:webHidden/>
               </w:rPr>
-              <w:instrText xml:space="preserve"> PAGEREF _Toc529904091 \h </w:instrText>
-            </w:r>
-            <w:r>
-              <w:rPr>
-                <w:noProof/>
-                <w:webHidden/>
-              </w:rPr>
-            </w:r>
-            <w:r>
-              <w:rPr>
-                <w:noProof/>
-                <w:webHidden/>
-              </w:rPr>
-              <w:fldChar w:fldCharType="separate"/>
-            </w:r>
-            <w:r>
-              <w:rPr>
-                <w:noProof/>
-                <w:webHidden/>
-              </w:rPr>
-              <w:t>15</w:t>
-            </w:r>
-            <w:r>
-              <w:rPr>
-                <w:noProof/>
-                <w:webHidden/>
-              </w:rPr>
-              <w:fldChar w:fldCharType="end"/>
-            </w:r>
-          </w:hyperlink>
-        </w:p>
-        <w:p>
-          <w:pPr>
-            <w:pStyle w:val="Sadraj2"/>
-            <w:tabs>
-              <w:tab w:val="left" w:pos="880"/>
-              <w:tab w:val="right" w:leader="dot" w:pos="9062"/>
-            </w:tabs>
-            <w:rPr>
-              <w:rFonts w:cstheme="minorBidi"/>
-              <w:noProof/>
-              <w:lang w:val="hr-HR" w:eastAsia="hr-HR"/>
-            </w:rPr>
-          </w:pPr>
-          <w:hyperlink w:anchor="_Toc529904092" w:history="1">
-            <w:r>
-              <w:rPr>
-                <w:rStyle w:val="Hiperveza"/>
-                <w:noProof/>
-              </w:rPr>
-              <w:t>4.7</w:t>
-            </w:r>
-            <w:r>
-              <w:rPr>
-                <w:rFonts w:cstheme="minorBidi"/>
-                <w:noProof/>
-                <w:lang w:val="hr-HR" w:eastAsia="hr-HR"/>
-              </w:rPr>
-              <w:tab/>
-            </w:r>
-            <w:r>
-              <w:rPr>
-                <w:rStyle w:val="Hiperveza"/>
-                <w:noProof/>
-              </w:rPr>
-              <w:t>Funkcionalnosti sustava</w:t>
-            </w:r>
-            <w:r>
-              <w:rPr>
-                <w:noProof/>
-                <w:webHidden/>
-              </w:rPr>
-              <w:tab/>
-            </w:r>
-            <w:r>
-              <w:rPr>
-                <w:noProof/>
-                <w:webHidden/>
-              </w:rPr>
-              <w:fldChar w:fldCharType="begin"/>
-            </w:r>
-            <w:r>
-              <w:rPr>
-                <w:noProof/>
-                <w:webHidden/>
-              </w:rPr>
-              <w:instrText xml:space="preserve"> PAGEREF _Toc529904092 \h </w:instrText>
+              <w:instrText xml:space="preserve"> PAGEREF _Toc529967948 \h </w:instrText>
             </w:r>
             <w:r>
               <w:rPr>
@@ -2504,12 +2599,12 @@
     </w:p>
     <w:p>
       <w:pPr>
-        <w:pStyle w:val="Naslov1"/>
-        <w:rPr>
-          <w:rFonts w:cs="Segoe UI"/>
-        </w:rPr>
-      </w:pPr>
-      <w:bookmarkStart w:id="0" w:name="_Toc529904067"/>
+        <w:pStyle w:val="Heading1"/>
+        <w:rPr>
+          <w:rFonts w:cs="Segoe UI"/>
+        </w:rPr>
+      </w:pPr>
+      <w:bookmarkStart w:id="1" w:name="_Toc529967924"/>
       <w:r>
         <w:rPr>
           <w:rFonts w:cs="Segoe UI"/>
@@ -2517,7 +2612,7 @@
         <w:lastRenderedPageBreak/>
         <w:t>Uvod</w:t>
       </w:r>
-      <w:bookmarkEnd w:id="0"/>
+      <w:bookmarkEnd w:id="1"/>
     </w:p>
     <w:p>
       <w:pPr>
@@ -2546,19 +2641,19 @@
     </w:p>
     <w:p>
       <w:pPr>
-        <w:pStyle w:val="Naslov2"/>
-        <w:rPr>
-          <w:rFonts w:cs="Segoe UI"/>
-        </w:rPr>
-      </w:pPr>
-      <w:bookmarkStart w:id="1" w:name="_Toc529904068"/>
+        <w:pStyle w:val="Heading2"/>
+        <w:rPr>
+          <w:rFonts w:cs="Segoe UI"/>
+        </w:rPr>
+      </w:pPr>
+      <w:bookmarkStart w:id="2" w:name="_Toc529967925"/>
       <w:r>
         <w:rPr>
           <w:rFonts w:cs="Segoe UI"/>
         </w:rPr>
         <w:t>Svrha</w:t>
       </w:r>
-      <w:bookmarkEnd w:id="1"/>
+      <w:bookmarkEnd w:id="2"/>
     </w:p>
     <w:p>
       <w:pPr>
@@ -2587,19 +2682,19 @@
     </w:p>
     <w:p>
       <w:pPr>
-        <w:pStyle w:val="Naslov2"/>
-        <w:rPr>
-          <w:rFonts w:cs="Segoe UI"/>
-        </w:rPr>
-      </w:pPr>
-      <w:bookmarkStart w:id="2" w:name="_Toc529904069"/>
+        <w:pStyle w:val="Heading2"/>
+        <w:rPr>
+          <w:rFonts w:cs="Segoe UI"/>
+        </w:rPr>
+      </w:pPr>
+      <w:bookmarkStart w:id="3" w:name="_Toc529967926"/>
       <w:r>
         <w:rPr>
           <w:rFonts w:cs="Segoe UI"/>
         </w:rPr>
         <w:t>Djelokrug</w:t>
       </w:r>
-      <w:bookmarkEnd w:id="2"/>
+      <w:bookmarkEnd w:id="3"/>
     </w:p>
     <w:p>
       <w:pPr>
@@ -2640,12 +2735,12 @@
     </w:p>
     <w:p>
       <w:pPr>
-        <w:pStyle w:val="Naslov2"/>
-        <w:rPr>
-          <w:rFonts w:cs="Segoe UI"/>
-        </w:rPr>
-      </w:pPr>
-      <w:bookmarkStart w:id="3" w:name="_Toc529904070"/>
+        <w:pStyle w:val="Heading2"/>
+        <w:rPr>
+          <w:rFonts w:cs="Segoe UI"/>
+        </w:rPr>
+      </w:pPr>
+      <w:bookmarkStart w:id="4" w:name="_Toc529967927"/>
       <w:r>
         <w:rPr>
           <w:rFonts w:cs="Segoe UI"/>
@@ -2653,7 +2748,7 @@
         <w:lastRenderedPageBreak/>
         <w:t>Definicije</w:t>
       </w:r>
-      <w:bookmarkEnd w:id="3"/>
+      <w:bookmarkEnd w:id="4"/>
     </w:p>
     <w:p>
       <w:pPr>
@@ -2670,7 +2765,7 @@
     </w:p>
     <w:p>
       <w:pPr>
-        <w:pStyle w:val="Odlomakpopisa"/>
+        <w:pStyle w:val="ListParagraph"/>
         <w:numPr>
           <w:ilvl w:val="0"/>
           <w:numId w:val="5"/>
@@ -2688,7 +2783,7 @@
     </w:p>
     <w:p>
       <w:pPr>
-        <w:pStyle w:val="Odlomakpopisa"/>
+        <w:pStyle w:val="ListParagraph"/>
         <w:numPr>
           <w:ilvl w:val="0"/>
           <w:numId w:val="5"/>
@@ -2706,7 +2801,7 @@
     </w:p>
     <w:p>
       <w:pPr>
-        <w:pStyle w:val="Odlomakpopisa"/>
+        <w:pStyle w:val="ListParagraph"/>
         <w:numPr>
           <w:ilvl w:val="0"/>
           <w:numId w:val="5"/>
@@ -2736,7 +2831,7 @@
     </w:p>
     <w:p>
       <w:pPr>
-        <w:pStyle w:val="Odlomakpopisa"/>
+        <w:pStyle w:val="ListParagraph"/>
         <w:numPr>
           <w:ilvl w:val="0"/>
           <w:numId w:val="5"/>
@@ -2766,19 +2861,19 @@
     </w:p>
     <w:p>
       <w:pPr>
-        <w:pStyle w:val="Naslov2"/>
-        <w:rPr>
-          <w:rFonts w:cs="Segoe UI"/>
-        </w:rPr>
-      </w:pPr>
-      <w:bookmarkStart w:id="4" w:name="_Toc529904071"/>
+        <w:pStyle w:val="Heading2"/>
+        <w:rPr>
+          <w:rFonts w:cs="Segoe UI"/>
+        </w:rPr>
+      </w:pPr>
+      <w:bookmarkStart w:id="5" w:name="_Toc529967928"/>
       <w:r>
         <w:rPr>
           <w:rFonts w:cs="Segoe UI"/>
         </w:rPr>
         <w:t>Reference</w:t>
       </w:r>
-      <w:bookmarkEnd w:id="4"/>
+      <w:bookmarkEnd w:id="5"/>
     </w:p>
     <w:p>
       <w:pPr>
@@ -2797,7 +2892,7 @@
     </w:p>
     <w:p>
       <w:pPr>
-        <w:pStyle w:val="Odlomakpopisa"/>
+        <w:pStyle w:val="ListParagraph"/>
         <w:numPr>
           <w:ilvl w:val="0"/>
           <w:numId w:val="7"/>
@@ -2817,7 +2912,7 @@
     </w:p>
     <w:p>
       <w:pPr>
-        <w:pStyle w:val="Naslov2"/>
+        <w:pStyle w:val="Heading2"/>
         <w:numPr>
           <w:ilvl w:val="1"/>
           <w:numId w:val="7"/>
@@ -2827,7 +2922,7 @@
           <w:lang w:eastAsia="hr-HR"/>
         </w:rPr>
       </w:pPr>
-      <w:bookmarkStart w:id="5" w:name="_Toc529904072"/>
+      <w:bookmarkStart w:id="6" w:name="_Toc529967929"/>
       <w:r>
         <w:rPr>
           <w:rFonts w:cs="Segoe UI"/>
@@ -2835,7 +2930,7 @@
         </w:rPr>
         <w:t>Pregled</w:t>
       </w:r>
-      <w:bookmarkEnd w:id="5"/>
+      <w:bookmarkEnd w:id="6"/>
     </w:p>
     <w:p>
       <w:pPr>
@@ -3011,14 +3106,14 @@
     </w:p>
     <w:p>
       <w:pPr>
-        <w:pStyle w:val="Naslov1"/>
-      </w:pPr>
-      <w:bookmarkStart w:id="6" w:name="_Toc529904073"/>
+        <w:pStyle w:val="Heading1"/>
+      </w:pPr>
+      <w:bookmarkStart w:id="7" w:name="_Toc529967930"/>
       <w:r>
         <w:lastRenderedPageBreak/>
         <w:t>Generalni opis</w:t>
       </w:r>
-      <w:bookmarkEnd w:id="6"/>
+      <w:bookmarkEnd w:id="7"/>
     </w:p>
     <w:p>
       <w:r>
@@ -3033,13 +3128,13 @@
     </w:p>
     <w:p>
       <w:pPr>
-        <w:pStyle w:val="Naslov2"/>
-      </w:pPr>
-      <w:bookmarkStart w:id="7" w:name="_Toc529904074"/>
+        <w:pStyle w:val="Heading2"/>
+      </w:pPr>
+      <w:bookmarkStart w:id="8" w:name="_Toc529967931"/>
       <w:r>
         <w:t>Arhitektura aplikacije</w:t>
       </w:r>
-      <w:bookmarkEnd w:id="7"/>
+      <w:bookmarkEnd w:id="8"/>
     </w:p>
     <w:p>
       <w:r>
@@ -3048,8 +3143,6 @@
       <w:r>
         <w:t>rebase za pohranu podataka, PayP</w:t>
       </w:r>
-      <w:bookmarkStart w:id="8" w:name="_GoBack"/>
-      <w:bookmarkEnd w:id="8"/>
       <w:r>
         <w:t>al za implementaciju fun</w:t>
       </w:r>
@@ -3086,7 +3179,7 @@
                     </pic:cNvPicPr>
                   </pic:nvPicPr>
                   <pic:blipFill>
-                    <a:blip r:embed="rId9">
+                    <a:blip r:embed="rId10">
                       <a:extLst>
                         <a:ext uri="{28A0092B-C50C-407E-A947-70E740481C1C}">
                           <a14:useLocalDpi xmlns:a14="http://schemas.microsoft.com/office/drawing/2010/main" val="0"/>
@@ -3120,9 +3213,9 @@
     </w:p>
     <w:p>
       <w:pPr>
-        <w:pStyle w:val="Naslov2"/>
-      </w:pPr>
-      <w:bookmarkStart w:id="9" w:name="_Toc529904075"/>
+        <w:pStyle w:val="Heading2"/>
+      </w:pPr>
+      <w:bookmarkStart w:id="9" w:name="_Toc529967932"/>
       <w:r>
         <w:lastRenderedPageBreak/>
         <w:t>Funkcije proizvoda</w:t>
@@ -3131,7 +3224,7 @@
     </w:p>
     <w:p>
       <w:pPr>
-        <w:pStyle w:val="Odlomakpopisa"/>
+        <w:pStyle w:val="ListParagraph"/>
         <w:numPr>
           <w:ilvl w:val="0"/>
           <w:numId w:val="9"/>
@@ -3174,7 +3267,7 @@
     </w:p>
     <w:p>
       <w:pPr>
-        <w:pStyle w:val="Odlomakpopisa"/>
+        <w:pStyle w:val="ListParagraph"/>
         <w:numPr>
           <w:ilvl w:val="0"/>
           <w:numId w:val="9"/>
@@ -3199,7 +3292,7 @@
     </w:p>
     <w:p>
       <w:pPr>
-        <w:pStyle w:val="Odlomakpopisa"/>
+        <w:pStyle w:val="ListParagraph"/>
         <w:numPr>
           <w:ilvl w:val="0"/>
           <w:numId w:val="9"/>
@@ -3224,7 +3317,7 @@
     </w:p>
     <w:p>
       <w:pPr>
-        <w:pStyle w:val="Odlomakpopisa"/>
+        <w:pStyle w:val="ListParagraph"/>
         <w:numPr>
           <w:ilvl w:val="0"/>
           <w:numId w:val="9"/>
@@ -3249,7 +3342,7 @@
     </w:p>
     <w:p>
       <w:pPr>
-        <w:pStyle w:val="Odlomakpopisa"/>
+        <w:pStyle w:val="ListParagraph"/>
         <w:numPr>
           <w:ilvl w:val="0"/>
           <w:numId w:val="9"/>
@@ -3281,7 +3374,7 @@
     </w:p>
     <w:p>
       <w:pPr>
-        <w:pStyle w:val="Odlomakpopisa"/>
+        <w:pStyle w:val="ListParagraph"/>
         <w:numPr>
           <w:ilvl w:val="0"/>
           <w:numId w:val="9"/>
@@ -3306,7 +3399,7 @@
     </w:p>
     <w:p>
       <w:pPr>
-        <w:pStyle w:val="Odlomakpopisa"/>
+        <w:pStyle w:val="ListParagraph"/>
         <w:numPr>
           <w:ilvl w:val="0"/>
           <w:numId w:val="9"/>
@@ -3331,7 +3424,7 @@
     </w:p>
     <w:p>
       <w:pPr>
-        <w:pStyle w:val="Odlomakpopisa"/>
+        <w:pStyle w:val="ListParagraph"/>
         <w:numPr>
           <w:ilvl w:val="0"/>
           <w:numId w:val="9"/>
@@ -3356,7 +3449,7 @@
     </w:p>
     <w:p>
       <w:pPr>
-        <w:pStyle w:val="Odlomakpopisa"/>
+        <w:pStyle w:val="ListParagraph"/>
         <w:numPr>
           <w:ilvl w:val="0"/>
           <w:numId w:val="9"/>
@@ -3381,7 +3474,7 @@
     </w:p>
     <w:p>
       <w:pPr>
-        <w:pStyle w:val="Odlomakpopisa"/>
+        <w:pStyle w:val="ListParagraph"/>
         <w:numPr>
           <w:ilvl w:val="0"/>
           <w:numId w:val="9"/>
@@ -3406,7 +3499,7 @@
     </w:p>
     <w:p>
       <w:pPr>
-        <w:pStyle w:val="Odlomakpopisa"/>
+        <w:pStyle w:val="ListParagraph"/>
         <w:numPr>
           <w:ilvl w:val="0"/>
           <w:numId w:val="9"/>
@@ -3431,7 +3524,7 @@
     </w:p>
     <w:p>
       <w:pPr>
-        <w:pStyle w:val="Odlomakpopisa"/>
+        <w:pStyle w:val="ListParagraph"/>
         <w:numPr>
           <w:ilvl w:val="0"/>
           <w:numId w:val="9"/>
@@ -3456,7 +3549,7 @@
     </w:p>
     <w:p>
       <w:pPr>
-        <w:pStyle w:val="Odlomakpopisa"/>
+        <w:pStyle w:val="ListParagraph"/>
         <w:numPr>
           <w:ilvl w:val="0"/>
           <w:numId w:val="9"/>
@@ -3481,7 +3574,7 @@
     </w:p>
     <w:p>
       <w:pPr>
-        <w:pStyle w:val="Odlomakpopisa"/>
+        <w:pStyle w:val="ListParagraph"/>
         <w:numPr>
           <w:ilvl w:val="0"/>
           <w:numId w:val="9"/>
@@ -3507,7 +3600,7 @@
     </w:p>
     <w:p>
       <w:pPr>
-        <w:pStyle w:val="Odlomakpopisa"/>
+        <w:pStyle w:val="ListParagraph"/>
         <w:numPr>
           <w:ilvl w:val="0"/>
           <w:numId w:val="9"/>
@@ -3544,7 +3637,7 @@
     </w:p>
     <w:p>
       <w:pPr>
-        <w:pStyle w:val="Odlomakpopisa"/>
+        <w:pStyle w:val="ListParagraph"/>
         <w:numPr>
           <w:ilvl w:val="0"/>
           <w:numId w:val="9"/>
@@ -3569,7 +3662,7 @@
     </w:p>
     <w:p>
       <w:pPr>
-        <w:pStyle w:val="Odlomakpopisa"/>
+        <w:pStyle w:val="ListParagraph"/>
         <w:numPr>
           <w:ilvl w:val="0"/>
           <w:numId w:val="9"/>
@@ -3623,7 +3716,7 @@
     </w:p>
     <w:p>
       <w:pPr>
-        <w:pStyle w:val="Odlomakpopisa"/>
+        <w:pStyle w:val="ListParagraph"/>
         <w:numPr>
           <w:ilvl w:val="0"/>
           <w:numId w:val="9"/>
@@ -3656,7 +3749,7 @@
     </w:p>
     <w:p>
       <w:pPr>
-        <w:pStyle w:val="Odlomakpopisa"/>
+        <w:pStyle w:val="ListParagraph"/>
         <w:numPr>
           <w:ilvl w:val="0"/>
           <w:numId w:val="9"/>
@@ -3714,9 +3807,9 @@
     </w:p>
     <w:p>
       <w:pPr>
-        <w:pStyle w:val="Naslov2"/>
-      </w:pPr>
-      <w:bookmarkStart w:id="10" w:name="_Toc529904076"/>
+        <w:pStyle w:val="Heading2"/>
+      </w:pPr>
+      <w:bookmarkStart w:id="10" w:name="_Toc529967933"/>
       <w:r>
         <w:t>Karakteristike korisnika</w:t>
       </w:r>
@@ -3738,9 +3831,9 @@
     </w:p>
     <w:p>
       <w:pPr>
-        <w:pStyle w:val="Naslov2"/>
-      </w:pPr>
-      <w:bookmarkStart w:id="11" w:name="_Toc529904077"/>
+        <w:pStyle w:val="Heading2"/>
+      </w:pPr>
+      <w:bookmarkStart w:id="11" w:name="_Toc529967934"/>
       <w:r>
         <w:t>Ograničenja</w:t>
       </w:r>
@@ -3753,9 +3846,9 @@
     </w:p>
     <w:p>
       <w:pPr>
-        <w:pStyle w:val="Naslov2"/>
-      </w:pPr>
-      <w:bookmarkStart w:id="12" w:name="_Toc529904078"/>
+        <w:pStyle w:val="Heading2"/>
+      </w:pPr>
+      <w:bookmarkStart w:id="12" w:name="_Toc529967935"/>
       <w:r>
         <w:t>Pretpostavke i opasnosti</w:t>
       </w:r>
@@ -3774,9 +3867,9 @@
     </w:p>
     <w:p>
       <w:pPr>
-        <w:pStyle w:val="Naslov1"/>
-      </w:pPr>
-      <w:bookmarkStart w:id="13" w:name="_Toc529904079"/>
+        <w:pStyle w:val="Heading1"/>
+      </w:pPr>
+      <w:bookmarkStart w:id="13" w:name="_Toc529967936"/>
       <w:r>
         <w:lastRenderedPageBreak/>
         <w:t>Specifični zahtjevi</w:t>
@@ -3785,9 +3878,9 @@
     </w:p>
     <w:p>
       <w:pPr>
-        <w:pStyle w:val="Naslov2"/>
-      </w:pPr>
-      <w:bookmarkStart w:id="14" w:name="_Toc529904080"/>
+        <w:pStyle w:val="Heading2"/>
+      </w:pPr>
+      <w:bookmarkStart w:id="14" w:name="_Toc529967937"/>
       <w:r>
         <w:t>Zahtjevi performansi</w:t>
       </w:r>
@@ -3800,9 +3893,9 @@
     </w:p>
     <w:p>
       <w:pPr>
-        <w:pStyle w:val="Naslov2"/>
-      </w:pPr>
-      <w:bookmarkStart w:id="15" w:name="_Toc529904081"/>
+        <w:pStyle w:val="Heading2"/>
+      </w:pPr>
+      <w:bookmarkStart w:id="15" w:name="_Toc529967938"/>
       <w:r>
         <w:t>Logički zahtjevi nad bazom podataka</w:t>
       </w:r>
@@ -3815,9 +3908,9 @@
     </w:p>
     <w:p>
       <w:pPr>
-        <w:pStyle w:val="Naslov2"/>
-      </w:pPr>
-      <w:bookmarkStart w:id="16" w:name="_Toc529904082"/>
+        <w:pStyle w:val="Heading2"/>
+      </w:pPr>
+      <w:bookmarkStart w:id="16" w:name="_Toc529967939"/>
       <w:r>
         <w:t>Ograničenje dizajna</w:t>
       </w:r>
@@ -3831,9 +3924,9 @@
     <w:p/>
     <w:p>
       <w:pPr>
-        <w:pStyle w:val="Naslov2"/>
-      </w:pPr>
-      <w:bookmarkStart w:id="17" w:name="_Toc529904083"/>
+        <w:pStyle w:val="Heading2"/>
+      </w:pPr>
+      <w:bookmarkStart w:id="17" w:name="_Toc529967940"/>
       <w:r>
         <w:t>Obilježja aplikacije</w:t>
       </w:r>
@@ -3914,9 +4007,9 @@
     </w:p>
     <w:p>
       <w:pPr>
-        <w:pStyle w:val="Naslov2"/>
-      </w:pPr>
-      <w:bookmarkStart w:id="18" w:name="_Toc529904084"/>
+        <w:pStyle w:val="Heading2"/>
+      </w:pPr>
+      <w:bookmarkStart w:id="18" w:name="_Toc529967941"/>
       <w:r>
         <w:t>Sučelja</w:t>
       </w:r>
@@ -3947,40 +4040,24 @@
     <w:p/>
     <w:p>
       <w:pPr>
-        <w:pStyle w:val="Naslov1"/>
-      </w:pPr>
-      <w:bookmarkStart w:id="19" w:name="_Toc529904085"/>
-      <w:r>
+        <w:pStyle w:val="Heading1"/>
+      </w:pPr>
+      <w:bookmarkStart w:id="19" w:name="_Toc529967942"/>
+      <w:r>
+        <w:lastRenderedPageBreak/>
         <w:t>Opis dizajna sustava</w:t>
       </w:r>
       <w:bookmarkEnd w:id="19"/>
     </w:p>
     <w:p>
       <w:pPr>
-        <w:pStyle w:val="Naslov2"/>
-      </w:pPr>
-      <w:bookmarkStart w:id="20" w:name="_Toc529904086"/>
-      <w:r>
-        <w:t>Arhitektura aplikacije</w:t>
+        <w:pStyle w:val="Heading2"/>
+      </w:pPr>
+      <w:bookmarkStart w:id="20" w:name="_Toc529967943"/>
+      <w:r>
+        <w:t>ERA model</w:t>
       </w:r>
       <w:bookmarkEnd w:id="20"/>
-    </w:p>
-    <w:p>
-      <w:r>
-        <w:t>**************************************</w:t>
-      </w:r>
-    </w:p>
-    <w:p/>
-    <w:p>
-      <w:pPr>
-        <w:pStyle w:val="Naslov2"/>
-      </w:pPr>
-      <w:bookmarkStart w:id="21" w:name="_Toc529904087"/>
-      <w:r>
-        <w:lastRenderedPageBreak/>
-        <w:t>ERA model</w:t>
-      </w:r>
-      <w:bookmarkEnd w:id="21"/>
     </w:p>
     <w:p>
       <w:r>
@@ -4003,7 +4080,7 @@
                     <pic:cNvPicPr/>
                   </pic:nvPicPr>
                   <pic:blipFill>
-                    <a:blip r:embed="rId10">
+                    <a:blip r:embed="rId11">
                       <a:extLst>
                         <a:ext uri="{28A0092B-C50C-407E-A947-70E740481C1C}">
                           <a14:useLocalDpi xmlns:a14="http://schemas.microsoft.com/office/drawing/2010/main" val="0"/>
@@ -4032,23 +4109,23 @@
     </w:p>
     <w:p>
       <w:r>
-        <w:t xml:space="preserve">ERA model aplikacije MyGroceryPal sastoji se od 10 tablica. Tablica User sadrži podatke o korisnicima aplikacije. Podaci se unose prilikom registracije korisnika. Korisnik mora aktivirati račun putem upisanog maila. Svaki korisnik ima lozinku i korisničko ime s kojim se prijavljuje u aplikaciju. Product se odnosi na jednu kategoriju proizvoda (tablica Category), a svaka kategorija može imati više proizvoda. Store sadrži podatke o dućanu te svaki proizvod može biti u više dućana i svaki dućan ima više proizvoda (tablica StoreProduct). Cjenik se konkretno odnosi na cijenu proizvoda u određenom </w:t>
+        <w:t xml:space="preserve">ERA model aplikacije MyGroceryPal sastoji se od 10 tablica. Tablica User sadrži podatke o korisnicima aplikacije. Podaci se unose prilikom registracije korisnika. Korisnik mora aktivirati račun putem upisanog maila. Svaki korisnik ima lozinku i korisničko ime s kojim se prijavljuje u aplikaciju. Product se odnosi na jednu kategoriju proizvoda (tablica Category), a svaka kategorija može imati više proizvoda. Store sadrži podatke </w:t>
       </w:r>
       <w:r>
         <w:lastRenderedPageBreak/>
-        <w:t>dućanu (tablica Price) tako da isti proizvod može imati različitu cijenu ovisno o dućanu u kojem se nalazi. Također, cjenik sadrži podatke o cijenama za proizvod kroz vremensko razdoblje. Ukoliko je došlo do promijene cijene u bazu se sprema vrijeme do kad je ta cijena važila (end_date) te se upisuje nova cijena za koju znamo datum i vrijeme od kad se primjenjuje (start_date). Korisnik kreira grocery list (svi podaci vezani uz narudžbu proizvoda iz nekog dućana) koji neki drugi korisnik može prihvatiti u smislu da će obaviti uslugu kupnje za korisnika koji je kreirao grocery list. Korisnik može kreirati više grocery lista, a lista se prihvaća od strane jednog korisnika. Korisnik koji je u ulozi dobavljača (vršitelja usluge) može ignorirati grocery liste tako što se one stavljaju u ignored_grocery_list i korisnik te liste više ne vidi kod daljnjeg pregleda listi. Svaka lista može biti ignorirana od strane više korisnika. Grocery list može sadržavati jednu ili više stavki (proizvoda) koji se nalaze u tablici Grocery_list_products, dok se proizvodi mogu nalaziti na više grocery lista. Grocery_list_products sadrži informacije o količini naručenih proizvoda, količini kupljenih proizvoda (popunjava se nakon kupnje) i da li je proizvod kupljen. Korisnik može evaluirati drugog korisnika bilo da se radi o naručitelju usluge ili onome koji uslugu obavlja. U tablicu Evaluation upisuju se potrebni podaci sa šifrom korisnika koji ocijenjuje i onoga koji je ocijenjen.</w:t>
-      </w:r>
-    </w:p>
-    <w:p>
-      <w:pPr>
-        <w:pStyle w:val="Naslov2"/>
-      </w:pPr>
-      <w:bookmarkStart w:id="22" w:name="_Toc529904088"/>
+        <w:t>o dućanu te svaki proizvod može biti u više dućana i svaki dućan ima više proizvoda (tablica StoreProduct). Cjenik se konkretno odnosi na cijenu proizvoda u određenom dućanu (tablica Price) tako da isti proizvod može imati različitu cijenu ovisno o dućanu u kojem se nalazi. Također, cjenik sadrži podatke o cijenama za proizvod kroz vremensko razdoblje. Ukoliko je došlo do promijene cijene u bazu se sprema vrijeme do kad je ta cijena važila (end_date) te se upisuje nova cijena za koju znamo datum i vrijeme od kad se primjenjuje (start_date). Korisnik kreira grocery list (svi podaci vezani uz narudžbu proizvoda iz nekog dućana) koji neki drugi korisnik može prihvatiti u smislu da će obaviti uslugu kupnje za korisnika koji je kreirao grocery list. Korisnik može kreirati više grocery lista, a lista se prihvaća od strane jednog korisnika. Korisnik koji je u ulozi dobavljača (vršitelja usluge) može ignorirati grocery liste tako što se one stavljaju u ignored_grocery_list i korisnik te liste više ne vidi kod daljnjeg pregleda listi. Svaka lista može biti ignorirana od strane više korisnika. Grocery list može sadržavati jednu ili više stavki (proizvoda) koji se nalaze u tablici Grocery_list_products, dok se proizvodi mogu nalaziti na više grocery lista. Grocery_list_products sadrži informacije o količini naručenih proizvoda, količini kupljenih proizvoda (popunjava se nakon kupnje) i da li je proizvod kupljen. Korisnik može evaluirati drugog korisnika bilo da se radi o naručitelju usluge ili onome koji uslugu obavlja. U tablicu Evaluation upisuju se potrebni podaci sa šifrom korisnika koji ocijenjuje i onoga koji je ocijenjen.</w:t>
+      </w:r>
+    </w:p>
+    <w:p>
+      <w:pPr>
+        <w:pStyle w:val="Heading2"/>
+      </w:pPr>
+      <w:bookmarkStart w:id="21" w:name="_Toc529967944"/>
       <w:r>
         <w:lastRenderedPageBreak/>
         <w:t>Dijagram klasa</w:t>
       </w:r>
-      <w:bookmarkEnd w:id="22"/>
+      <w:bookmarkEnd w:id="21"/>
     </w:p>
     <w:p>
       <w:r>
@@ -4071,7 +4148,7 @@
                     <pic:cNvPicPr/>
                   </pic:nvPicPr>
                   <pic:blipFill>
-                    <a:blip r:embed="rId11" cstate="print">
+                    <a:blip r:embed="rId12" cstate="print">
                       <a:extLst>
                         <a:ext uri="{28A0092B-C50C-407E-A947-70E740481C1C}">
                           <a14:useLocalDpi xmlns:a14="http://schemas.microsoft.com/office/drawing/2010/main" val="0"/>
@@ -4100,13 +4177,13 @@
     </w:p>
     <w:p>
       <w:pPr>
-        <w:pStyle w:val="Naslov2"/>
-      </w:pPr>
-      <w:bookmarkStart w:id="23" w:name="_Toc529904089"/>
+        <w:pStyle w:val="Heading2"/>
+      </w:pPr>
+      <w:bookmarkStart w:id="22" w:name="_Toc529967945"/>
       <w:r>
         <w:t>Web servisi (Firebase)</w:t>
       </w:r>
-      <w:bookmarkEnd w:id="23"/>
+      <w:bookmarkEnd w:id="22"/>
     </w:p>
     <w:p>
       <w:r>
@@ -4242,7 +4319,7 @@
                     <pic:cNvPicPr/>
                   </pic:nvPicPr>
                   <pic:blipFill>
-                    <a:blip r:embed="rId12">
+                    <a:blip r:embed="rId13">
                       <a:extLst>
                         <a:ext uri="{28A0092B-C50C-407E-A947-70E740481C1C}">
                           <a14:useLocalDpi xmlns:a14="http://schemas.microsoft.com/office/drawing/2010/main" val="0"/>
@@ -4271,7 +4348,7 @@
     </w:p>
     <w:p>
       <w:pPr>
-        <w:pStyle w:val="Opisslike"/>
+        <w:pStyle w:val="Caption"/>
         <w:jc w:val="center"/>
       </w:pPr>
       <w:r>
@@ -4336,7 +4413,7 @@
                     <pic:cNvPicPr/>
                   </pic:nvPicPr>
                   <pic:blipFill>
-                    <a:blip r:embed="rId13">
+                    <a:blip r:embed="rId14">
                       <a:extLst>
                         <a:ext uri="{28A0092B-C50C-407E-A947-70E740481C1C}">
                           <a14:useLocalDpi xmlns:a14="http://schemas.microsoft.com/office/drawing/2010/main" val="0"/>
@@ -4365,7 +4442,7 @@
     </w:p>
     <w:p>
       <w:pPr>
-        <w:pStyle w:val="Opisslike"/>
+        <w:pStyle w:val="Caption"/>
         <w:jc w:val="center"/>
       </w:pPr>
       <w:r>
@@ -4420,9 +4497,9 @@
     <w:p/>
     <w:p>
       <w:pPr>
-        <w:pStyle w:val="Naslov2"/>
-      </w:pPr>
-      <w:bookmarkStart w:id="24" w:name="_Toc529904090"/>
+        <w:pStyle w:val="Heading2"/>
+      </w:pPr>
+      <w:bookmarkStart w:id="23" w:name="_Toc529967946"/>
       <w:r>
         <w:rPr>
           <w:noProof/>
@@ -4462,7 +4539,7 @@
                     </pic:cNvPicPr>
                   </pic:nvPicPr>
                   <pic:blipFill>
-                    <a:blip r:embed="rId14" cstate="print">
+                    <a:blip r:embed="rId15" cstate="print">
                       <a:extLst>
                         <a:ext uri="{28A0092B-C50C-407E-A947-70E740481C1C}">
                           <a14:useLocalDpi xmlns:a14="http://schemas.microsoft.com/office/drawing/2010/main" val="0"/>
@@ -4496,8 +4573,7 @@
       <w:r>
         <w:t>Mockup</w:t>
       </w:r>
-      <w:bookmarkStart w:id="25" w:name="_Toc529904091"/>
-      <w:bookmarkEnd w:id="24"/>
+      <w:bookmarkEnd w:id="23"/>
     </w:p>
     <w:p/>
     <w:p>
@@ -4534,13 +4610,14 @@
     </w:p>
     <w:p>
       <w:pPr>
-        <w:pStyle w:val="Naslov2"/>
-      </w:pPr>
+        <w:pStyle w:val="Heading2"/>
+      </w:pPr>
+      <w:bookmarkStart w:id="24" w:name="_Toc529967947"/>
       <w:r>
         <w:lastRenderedPageBreak/>
         <w:t>Use Case</w:t>
       </w:r>
-      <w:bookmarkEnd w:id="25"/>
+      <w:bookmarkEnd w:id="24"/>
     </w:p>
     <w:p>
       <w:r>
@@ -4563,7 +4640,7 @@
                     <pic:cNvPicPr/>
                   </pic:nvPicPr>
                   <pic:blipFill>
-                    <a:blip r:embed="rId15">
+                    <a:blip r:embed="rId16">
                       <a:extLst>
                         <a:ext uri="{28A0092B-C50C-407E-A947-70E740481C1C}">
                           <a14:useLocalDpi xmlns:a14="http://schemas.microsoft.com/office/drawing/2010/main" val="0"/>
@@ -4605,27 +4682,17 @@
       </w:r>
     </w:p>
     <w:p>
-      <w:r>
-        <w:t>************</w:t>
-      </w:r>
-    </w:p>
-    <w:p>
-      <w:pPr>
-        <w:pStyle w:val="Naslov2"/>
-      </w:pPr>
-      <w:bookmarkStart w:id="26" w:name="_Toc529904092"/>
+      <w:pPr>
+        <w:pStyle w:val="Heading2"/>
+      </w:pPr>
+      <w:bookmarkStart w:id="25" w:name="_Toc529967948"/>
       <w:r>
         <w:t>Funkcionalnosti sustava</w:t>
       </w:r>
-      <w:bookmarkEnd w:id="26"/>
-    </w:p>
-    <w:p/>
-    <w:p/>
-    <w:p/>
-    <w:p/>
-    <w:p/>
+      <w:bookmarkEnd w:id="25"/>
+    </w:p>
     <w:sectPr>
-      <w:footerReference w:type="default" r:id="rId16"/>
+      <w:footerReference w:type="default" r:id="rId17"/>
       <w:pgSz w:w="11906" w:h="16838"/>
       <w:pgMar w:top="1417" w:right="1417" w:bottom="1417" w:left="1417" w:header="708" w:footer="708" w:gutter="0"/>
       <w:cols w:space="708"/>
@@ -4678,7 +4745,7 @@
     <w:sdtContent>
       <w:p>
         <w:pPr>
-          <w:pStyle w:val="Podnoje"/>
+          <w:pStyle w:val="Footer"/>
           <w:jc w:val="center"/>
         </w:pPr>
         <w:r>
@@ -4707,7 +4774,7 @@
   </w:sdt>
   <w:p>
     <w:pPr>
-      <w:pStyle w:val="Podnoje"/>
+      <w:pStyle w:val="Footer"/>
     </w:pPr>
   </w:p>
 </w:ftr>
@@ -4957,7 +5024,7 @@
     <w:lvl w:ilvl="0">
       <w:start w:val="1"/>
       <w:numFmt w:val="decimal"/>
-      <w:pStyle w:val="Naslov1"/>
+      <w:pStyle w:val="Heading1"/>
       <w:lvlText w:val="%1"/>
       <w:lvlJc w:val="left"/>
       <w:pPr>
@@ -4967,7 +5034,7 @@
     <w:lvl w:ilvl="1">
       <w:start w:val="1"/>
       <w:numFmt w:val="decimal"/>
-      <w:pStyle w:val="Naslov2"/>
+      <w:pStyle w:val="Heading2"/>
       <w:lvlText w:val="%1.%2"/>
       <w:lvlJc w:val="left"/>
       <w:pPr>
@@ -4981,7 +5048,7 @@
     <w:lvl w:ilvl="2">
       <w:start w:val="1"/>
       <w:numFmt w:val="decimal"/>
-      <w:pStyle w:val="Naslov3"/>
+      <w:pStyle w:val="Heading3"/>
       <w:lvlText w:val="%1.%2.%3"/>
       <w:lvlJc w:val="left"/>
       <w:pPr>
@@ -4994,7 +5061,7 @@
     <w:lvl w:ilvl="3">
       <w:start w:val="1"/>
       <w:numFmt w:val="decimal"/>
-      <w:pStyle w:val="Naslov4"/>
+      <w:pStyle w:val="Heading4"/>
       <w:lvlText w:val="%1.%2.%3.%4"/>
       <w:lvlJc w:val="left"/>
       <w:pPr>
@@ -5007,7 +5074,7 @@
     <w:lvl w:ilvl="4">
       <w:start w:val="1"/>
       <w:numFmt w:val="decimal"/>
-      <w:pStyle w:val="Naslov5"/>
+      <w:pStyle w:val="Heading5"/>
       <w:lvlText w:val="%1.%2.%3.%4.%5"/>
       <w:lvlJc w:val="left"/>
       <w:pPr>
@@ -5020,7 +5087,7 @@
     <w:lvl w:ilvl="5">
       <w:start w:val="1"/>
       <w:numFmt w:val="decimal"/>
-      <w:pStyle w:val="Naslov6"/>
+      <w:pStyle w:val="Heading6"/>
       <w:lvlText w:val="%1.%2.%3.%4.%5.%6"/>
       <w:lvlJc w:val="left"/>
       <w:pPr>
@@ -5033,7 +5100,7 @@
     <w:lvl w:ilvl="6">
       <w:start w:val="1"/>
       <w:numFmt w:val="decimal"/>
-      <w:pStyle w:val="Naslov7"/>
+      <w:pStyle w:val="Heading7"/>
       <w:lvlText w:val="%1.%2.%3.%4.%5.%6.%7"/>
       <w:lvlJc w:val="left"/>
       <w:pPr>
@@ -5046,7 +5113,7 @@
     <w:lvl w:ilvl="7">
       <w:start w:val="1"/>
       <w:numFmt w:val="decimal"/>
-      <w:pStyle w:val="Naslov8"/>
+      <w:pStyle w:val="Heading8"/>
       <w:lvlText w:val="%1.%2.%3.%4.%5.%6.%7.%8"/>
       <w:lvlJc w:val="left"/>
       <w:pPr>
@@ -5059,7 +5126,7 @@
     <w:lvl w:ilvl="8">
       <w:start w:val="1"/>
       <w:numFmt w:val="decimal"/>
-      <w:pStyle w:val="Naslov9"/>
+      <w:pStyle w:val="Heading9"/>
       <w:lvlText w:val="%1.%2.%3.%4.%5.%6.%7.%8.%9"/>
       <w:lvlJc w:val="left"/>
       <w:pPr>
@@ -6235,11 +6302,11 @@
       <w:sz w:val="24"/>
     </w:rPr>
   </w:style>
-  <w:style w:type="paragraph" w:styleId="Naslov1">
+  <w:style w:type="paragraph" w:styleId="Heading1">
     <w:name w:val="heading 1"/>
     <w:basedOn w:val="Normal"/>
     <w:next w:val="Normal"/>
-    <w:link w:val="Naslov1Char"/>
+    <w:link w:val="Heading1Char"/>
     <w:uiPriority w:val="9"/>
     <w:qFormat/>
     <w:rsid w:val="00952C0D"/>
@@ -6259,11 +6326,11 @@
       <w:szCs w:val="32"/>
     </w:rPr>
   </w:style>
-  <w:style w:type="paragraph" w:styleId="Naslov2">
+  <w:style w:type="paragraph" w:styleId="Heading2">
     <w:name w:val="heading 2"/>
     <w:basedOn w:val="Normal"/>
     <w:next w:val="Normal"/>
-    <w:link w:val="Naslov2Char"/>
+    <w:link w:val="Heading2Char"/>
     <w:uiPriority w:val="9"/>
     <w:unhideWhenUsed/>
     <w:qFormat/>
@@ -6285,11 +6352,11 @@
       <w:szCs w:val="26"/>
     </w:rPr>
   </w:style>
-  <w:style w:type="paragraph" w:styleId="Naslov3">
+  <w:style w:type="paragraph" w:styleId="Heading3">
     <w:name w:val="heading 3"/>
     <w:basedOn w:val="Normal"/>
     <w:next w:val="Normal"/>
-    <w:link w:val="Naslov3Char"/>
+    <w:link w:val="Heading3Char"/>
     <w:uiPriority w:val="9"/>
     <w:unhideWhenUsed/>
     <w:qFormat/>
@@ -6311,11 +6378,11 @@
       <w:szCs w:val="24"/>
     </w:rPr>
   </w:style>
-  <w:style w:type="paragraph" w:styleId="Naslov4">
+  <w:style w:type="paragraph" w:styleId="Heading4">
     <w:name w:val="heading 4"/>
     <w:basedOn w:val="Normal"/>
     <w:next w:val="Normal"/>
-    <w:link w:val="Naslov4Char"/>
+    <w:link w:val="Heading4Char"/>
     <w:uiPriority w:val="9"/>
     <w:semiHidden/>
     <w:unhideWhenUsed/>
@@ -6338,11 +6405,11 @@
       <w:color w:val="2F5496" w:themeColor="accent1" w:themeShade="BF"/>
     </w:rPr>
   </w:style>
-  <w:style w:type="paragraph" w:styleId="Naslov5">
+  <w:style w:type="paragraph" w:styleId="Heading5">
     <w:name w:val="heading 5"/>
     <w:basedOn w:val="Normal"/>
     <w:next w:val="Normal"/>
-    <w:link w:val="Naslov5Char"/>
+    <w:link w:val="Heading5Char"/>
     <w:uiPriority w:val="9"/>
     <w:semiHidden/>
     <w:unhideWhenUsed/>
@@ -6363,11 +6430,11 @@
       <w:color w:val="2F5496" w:themeColor="accent1" w:themeShade="BF"/>
     </w:rPr>
   </w:style>
-  <w:style w:type="paragraph" w:styleId="Naslov6">
+  <w:style w:type="paragraph" w:styleId="Heading6">
     <w:name w:val="heading 6"/>
     <w:basedOn w:val="Normal"/>
     <w:next w:val="Normal"/>
-    <w:link w:val="Naslov6Char"/>
+    <w:link w:val="Heading6Char"/>
     <w:uiPriority w:val="9"/>
     <w:semiHidden/>
     <w:unhideWhenUsed/>
@@ -6388,11 +6455,11 @@
       <w:color w:val="1F3763" w:themeColor="accent1" w:themeShade="7F"/>
     </w:rPr>
   </w:style>
-  <w:style w:type="paragraph" w:styleId="Naslov7">
+  <w:style w:type="paragraph" w:styleId="Heading7">
     <w:name w:val="heading 7"/>
     <w:basedOn w:val="Normal"/>
     <w:next w:val="Normal"/>
-    <w:link w:val="Naslov7Char"/>
+    <w:link w:val="Heading7Char"/>
     <w:uiPriority w:val="9"/>
     <w:semiHidden/>
     <w:unhideWhenUsed/>
@@ -6415,11 +6482,11 @@
       <w:color w:val="1F3763" w:themeColor="accent1" w:themeShade="7F"/>
     </w:rPr>
   </w:style>
-  <w:style w:type="paragraph" w:styleId="Naslov8">
+  <w:style w:type="paragraph" w:styleId="Heading8">
     <w:name w:val="heading 8"/>
     <w:basedOn w:val="Normal"/>
     <w:next w:val="Normal"/>
-    <w:link w:val="Naslov8Char"/>
+    <w:link w:val="Heading8Char"/>
     <w:uiPriority w:val="9"/>
     <w:semiHidden/>
     <w:unhideWhenUsed/>
@@ -6442,11 +6509,11 @@
       <w:szCs w:val="21"/>
     </w:rPr>
   </w:style>
-  <w:style w:type="paragraph" w:styleId="Naslov9">
+  <w:style w:type="paragraph" w:styleId="Heading9">
     <w:name w:val="heading 9"/>
     <w:basedOn w:val="Normal"/>
     <w:next w:val="Normal"/>
-    <w:link w:val="Naslov9Char"/>
+    <w:link w:val="Heading9Char"/>
     <w:uiPriority w:val="9"/>
     <w:semiHidden/>
     <w:unhideWhenUsed/>
@@ -6471,13 +6538,13 @@
       <w:szCs w:val="21"/>
     </w:rPr>
   </w:style>
-  <w:style w:type="character" w:default="1" w:styleId="Zadanifontodlomka">
+  <w:style w:type="character" w:default="1" w:styleId="DefaultParagraphFont">
     <w:name w:val="Default Paragraph Font"/>
     <w:uiPriority w:val="1"/>
     <w:semiHidden/>
     <w:unhideWhenUsed/>
   </w:style>
-  <w:style w:type="table" w:default="1" w:styleId="Obinatablica">
+  <w:style w:type="table" w:default="1" w:styleId="TableNormal">
     <w:name w:val="Normal Table"/>
     <w:uiPriority w:val="99"/>
     <w:semiHidden/>
@@ -6492,13 +6559,13 @@
       </w:tblCellMar>
     </w:tblPr>
   </w:style>
-  <w:style w:type="numbering" w:default="1" w:styleId="Bezpopisa">
+  <w:style w:type="numbering" w:default="1" w:styleId="NoList">
     <w:name w:val="No List"/>
     <w:uiPriority w:val="99"/>
     <w:semiHidden/>
     <w:unhideWhenUsed/>
   </w:style>
-  <w:style w:type="paragraph" w:styleId="Odlomakpopisa">
+  <w:style w:type="paragraph" w:styleId="ListParagraph">
     <w:name w:val="List Paragraph"/>
     <w:basedOn w:val="Normal"/>
     <w:uiPriority w:val="34"/>
@@ -6509,10 +6576,10 @@
       <w:contextualSpacing/>
     </w:pPr>
   </w:style>
-  <w:style w:type="character" w:customStyle="1" w:styleId="Naslov1Char">
-    <w:name w:val="Naslov 1 Char"/>
-    <w:basedOn w:val="Zadanifontodlomka"/>
-    <w:link w:val="Naslov1"/>
+  <w:style w:type="character" w:customStyle="1" w:styleId="Heading1Char">
+    <w:name w:val="Heading 1 Char"/>
+    <w:basedOn w:val="DefaultParagraphFont"/>
+    <w:link w:val="Heading1"/>
     <w:uiPriority w:val="9"/>
     <w:rsid w:val="00952C0D"/>
     <w:rPr>
@@ -6522,10 +6589,10 @@
       <w:szCs w:val="32"/>
     </w:rPr>
   </w:style>
-  <w:style w:type="character" w:customStyle="1" w:styleId="Naslov2Char">
-    <w:name w:val="Naslov 2 Char"/>
-    <w:basedOn w:val="Zadanifontodlomka"/>
-    <w:link w:val="Naslov2"/>
+  <w:style w:type="character" w:customStyle="1" w:styleId="Heading2Char">
+    <w:name w:val="Heading 2 Char"/>
+    <w:basedOn w:val="DefaultParagraphFont"/>
+    <w:link w:val="Heading2"/>
     <w:uiPriority w:val="9"/>
     <w:rsid w:val="00952C0D"/>
     <w:rPr>
@@ -6535,10 +6602,10 @@
       <w:szCs w:val="26"/>
     </w:rPr>
   </w:style>
-  <w:style w:type="paragraph" w:styleId="Zaglavlje">
+  <w:style w:type="paragraph" w:styleId="Header">
     <w:name w:val="header"/>
     <w:basedOn w:val="Normal"/>
-    <w:link w:val="ZaglavljeChar"/>
+    <w:link w:val="HeaderChar"/>
     <w:uiPriority w:val="99"/>
     <w:unhideWhenUsed/>
     <w:rsid w:val="000B1F33"/>
@@ -6550,20 +6617,20 @@
       <w:spacing w:after="0" w:line="240" w:lineRule="auto"/>
     </w:pPr>
   </w:style>
-  <w:style w:type="character" w:customStyle="1" w:styleId="ZaglavljeChar">
-    <w:name w:val="Zaglavlje Char"/>
-    <w:basedOn w:val="Zadanifontodlomka"/>
-    <w:link w:val="Zaglavlje"/>
+  <w:style w:type="character" w:customStyle="1" w:styleId="HeaderChar">
+    <w:name w:val="Header Char"/>
+    <w:basedOn w:val="DefaultParagraphFont"/>
+    <w:link w:val="Header"/>
     <w:uiPriority w:val="99"/>
     <w:rsid w:val="000B1F33"/>
     <w:rPr>
       <w:sz w:val="24"/>
     </w:rPr>
   </w:style>
-  <w:style w:type="paragraph" w:styleId="Podnoje">
+  <w:style w:type="paragraph" w:styleId="Footer">
     <w:name w:val="footer"/>
     <w:basedOn w:val="Normal"/>
-    <w:link w:val="PodnojeChar"/>
+    <w:link w:val="FooterChar"/>
     <w:uiPriority w:val="99"/>
     <w:unhideWhenUsed/>
     <w:rsid w:val="000B1F33"/>
@@ -6575,17 +6642,17 @@
       <w:spacing w:after="0" w:line="240" w:lineRule="auto"/>
     </w:pPr>
   </w:style>
-  <w:style w:type="character" w:customStyle="1" w:styleId="PodnojeChar">
-    <w:name w:val="Podnožje Char"/>
-    <w:basedOn w:val="Zadanifontodlomka"/>
-    <w:link w:val="Podnoje"/>
+  <w:style w:type="character" w:customStyle="1" w:styleId="FooterChar">
+    <w:name w:val="Footer Char"/>
+    <w:basedOn w:val="DefaultParagraphFont"/>
+    <w:link w:val="Footer"/>
     <w:uiPriority w:val="99"/>
     <w:rsid w:val="000B1F33"/>
     <w:rPr>
       <w:sz w:val="24"/>
     </w:rPr>
   </w:style>
-  <w:style w:type="paragraph" w:styleId="StandardWeb">
+  <w:style w:type="paragraph" w:styleId="NormalWeb">
     <w:name w:val="Normal (Web)"/>
     <w:basedOn w:val="Normal"/>
     <w:uiPriority w:val="99"/>
@@ -6602,10 +6669,10 @@
       <w:lang w:eastAsia="hr-HR"/>
     </w:rPr>
   </w:style>
-  <w:style w:type="character" w:customStyle="1" w:styleId="Naslov3Char">
-    <w:name w:val="Naslov 3 Char"/>
-    <w:basedOn w:val="Zadanifontodlomka"/>
-    <w:link w:val="Naslov3"/>
+  <w:style w:type="character" w:customStyle="1" w:styleId="Heading3Char">
+    <w:name w:val="Heading 3 Char"/>
+    <w:basedOn w:val="DefaultParagraphFont"/>
+    <w:link w:val="Heading3"/>
     <w:uiPriority w:val="9"/>
     <w:rsid w:val="000D729E"/>
     <w:rPr>
@@ -6615,7 +6682,7 @@
       <w:szCs w:val="24"/>
     </w:rPr>
   </w:style>
-  <w:style w:type="paragraph" w:styleId="Opisslike">
+  <w:style w:type="paragraph" w:styleId="Caption">
     <w:name w:val="caption"/>
     <w:basedOn w:val="Normal"/>
     <w:next w:val="Normal"/>
@@ -6634,9 +6701,9 @@
       <w:szCs w:val="18"/>
     </w:rPr>
   </w:style>
-  <w:style w:type="character" w:styleId="Hiperveza">
+  <w:style w:type="character" w:styleId="Hyperlink">
     <w:name w:val="Hyperlink"/>
-    <w:basedOn w:val="Zadanifontodlomka"/>
+    <w:basedOn w:val="DefaultParagraphFont"/>
     <w:uiPriority w:val="99"/>
     <w:unhideWhenUsed/>
     <w:rsid w:val="00C17D71"/>
@@ -6645,9 +6712,9 @@
       <w:u w:val="single"/>
     </w:rPr>
   </w:style>
-  <w:style w:type="character" w:styleId="Nerijeenospominjanje">
+  <w:style w:type="character" w:styleId="UnresolvedMention">
     <w:name w:val="Unresolved Mention"/>
-    <w:basedOn w:val="Zadanifontodlomka"/>
+    <w:basedOn w:val="DefaultParagraphFont"/>
     <w:uiPriority w:val="99"/>
     <w:semiHidden/>
     <w:unhideWhenUsed/>
@@ -6657,9 +6724,9 @@
       <w:shd w:val="clear" w:color="auto" w:fill="E1DFDD"/>
     </w:rPr>
   </w:style>
-  <w:style w:type="paragraph" w:styleId="TOCNaslov">
+  <w:style w:type="paragraph" w:styleId="TOCHeading">
     <w:name w:val="TOC Heading"/>
-    <w:basedOn w:val="Naslov1"/>
+    <w:basedOn w:val="Heading1"/>
     <w:next w:val="Normal"/>
     <w:uiPriority w:val="39"/>
     <w:unhideWhenUsed/>
@@ -6679,7 +6746,7 @@
       <w:lang w:val="en-US"/>
     </w:rPr>
   </w:style>
-  <w:style w:type="paragraph" w:styleId="Sadraj2">
+  <w:style w:type="paragraph" w:styleId="TOC2">
     <w:name w:val="toc 2"/>
     <w:basedOn w:val="Normal"/>
     <w:next w:val="Normal"/>
@@ -6698,7 +6765,7 @@
       <w:lang w:val="en-US"/>
     </w:rPr>
   </w:style>
-  <w:style w:type="paragraph" w:styleId="Sadraj1">
+  <w:style w:type="paragraph" w:styleId="TOC1">
     <w:name w:val="toc 1"/>
     <w:basedOn w:val="Normal"/>
     <w:next w:val="Normal"/>
@@ -6716,7 +6783,7 @@
       <w:lang w:val="en-US"/>
     </w:rPr>
   </w:style>
-  <w:style w:type="paragraph" w:styleId="Sadraj3">
+  <w:style w:type="paragraph" w:styleId="TOC3">
     <w:name w:val="toc 3"/>
     <w:basedOn w:val="Normal"/>
     <w:next w:val="Normal"/>
@@ -6735,10 +6802,10 @@
       <w:lang w:val="en-US"/>
     </w:rPr>
   </w:style>
-  <w:style w:type="character" w:customStyle="1" w:styleId="Naslov4Char">
-    <w:name w:val="Naslov 4 Char"/>
-    <w:basedOn w:val="Zadanifontodlomka"/>
-    <w:link w:val="Naslov4"/>
+  <w:style w:type="character" w:customStyle="1" w:styleId="Heading4Char">
+    <w:name w:val="Heading 4 Char"/>
+    <w:basedOn w:val="DefaultParagraphFont"/>
+    <w:link w:val="Heading4"/>
     <w:uiPriority w:val="9"/>
     <w:semiHidden/>
     <w:rsid w:val="00CA290C"/>
@@ -6750,10 +6817,10 @@
       <w:sz w:val="24"/>
     </w:rPr>
   </w:style>
-  <w:style w:type="character" w:customStyle="1" w:styleId="Naslov5Char">
-    <w:name w:val="Naslov 5 Char"/>
-    <w:basedOn w:val="Zadanifontodlomka"/>
-    <w:link w:val="Naslov5"/>
+  <w:style w:type="character" w:customStyle="1" w:styleId="Heading5Char">
+    <w:name w:val="Heading 5 Char"/>
+    <w:basedOn w:val="DefaultParagraphFont"/>
+    <w:link w:val="Heading5"/>
     <w:uiPriority w:val="9"/>
     <w:semiHidden/>
     <w:rsid w:val="00CA290C"/>
@@ -6763,10 +6830,10 @@
       <w:sz w:val="24"/>
     </w:rPr>
   </w:style>
-  <w:style w:type="character" w:customStyle="1" w:styleId="Naslov6Char">
-    <w:name w:val="Naslov 6 Char"/>
-    <w:basedOn w:val="Zadanifontodlomka"/>
-    <w:link w:val="Naslov6"/>
+  <w:style w:type="character" w:customStyle="1" w:styleId="Heading6Char">
+    <w:name w:val="Heading 6 Char"/>
+    <w:basedOn w:val="DefaultParagraphFont"/>
+    <w:link w:val="Heading6"/>
     <w:uiPriority w:val="9"/>
     <w:semiHidden/>
     <w:rsid w:val="00CA290C"/>
@@ -6776,10 +6843,10 @@
       <w:sz w:val="24"/>
     </w:rPr>
   </w:style>
-  <w:style w:type="character" w:customStyle="1" w:styleId="Naslov7Char">
-    <w:name w:val="Naslov 7 Char"/>
-    <w:basedOn w:val="Zadanifontodlomka"/>
-    <w:link w:val="Naslov7"/>
+  <w:style w:type="character" w:customStyle="1" w:styleId="Heading7Char">
+    <w:name w:val="Heading 7 Char"/>
+    <w:basedOn w:val="DefaultParagraphFont"/>
+    <w:link w:val="Heading7"/>
     <w:uiPriority w:val="9"/>
     <w:semiHidden/>
     <w:rsid w:val="00CA290C"/>
@@ -6791,10 +6858,10 @@
       <w:sz w:val="24"/>
     </w:rPr>
   </w:style>
-  <w:style w:type="character" w:customStyle="1" w:styleId="Naslov8Char">
-    <w:name w:val="Naslov 8 Char"/>
-    <w:basedOn w:val="Zadanifontodlomka"/>
-    <w:link w:val="Naslov8"/>
+  <w:style w:type="character" w:customStyle="1" w:styleId="Heading8Char">
+    <w:name w:val="Heading 8 Char"/>
+    <w:basedOn w:val="DefaultParagraphFont"/>
+    <w:link w:val="Heading8"/>
     <w:uiPriority w:val="9"/>
     <w:semiHidden/>
     <w:rsid w:val="00CA290C"/>
@@ -6805,10 +6872,10 @@
       <w:szCs w:val="21"/>
     </w:rPr>
   </w:style>
-  <w:style w:type="character" w:customStyle="1" w:styleId="Naslov9Char">
-    <w:name w:val="Naslov 9 Char"/>
-    <w:basedOn w:val="Zadanifontodlomka"/>
-    <w:link w:val="Naslov9"/>
+  <w:style w:type="character" w:customStyle="1" w:styleId="Heading9Char">
+    <w:name w:val="Heading 9 Char"/>
+    <w:basedOn w:val="DefaultParagraphFont"/>
+    <w:link w:val="Heading9"/>
     <w:uiPriority w:val="9"/>
     <w:semiHidden/>
     <w:rsid w:val="00CA290C"/>
@@ -7124,7 +7191,7 @@
 </file>
 
 <file path=customXml/itemProps1.xml><?xml version="1.0" encoding="utf-8"?>
-<ds:datastoreItem xmlns:ds="http://schemas.openxmlformats.org/officeDocument/2006/customXml" ds:itemID="{C8942B63-DFC7-46B6-8C60-127439CBAB12}">
+<ds:datastoreItem xmlns:ds="http://schemas.openxmlformats.org/officeDocument/2006/customXml" ds:itemID="{CF8C79C2-814C-436B-9AF3-FA06248C8BAF}">
   <ds:schemaRefs>
     <ds:schemaRef ds:uri="http://schemas.openxmlformats.org/officeDocument/2006/bibliography"/>
   </ds:schemaRefs>

</xml_diff>

<commit_message>
Dodan broj modela u tehničku
</commit_message>
<xml_diff>
--- a/Dokumentacija/Tehnička dokumentacija.docx
+++ b/Dokumentacija/Tehnička dokumentacija.docx
@@ -28,6 +28,25 @@
         </w:rPr>
         <w:t>AIR1816</w:t>
       </w:r>
+      <w:r>
+        <w:rPr>
+          <w:rFonts w:cs="Segoe UI"/>
+          <w:b/>
+          <w:sz w:val="28"/>
+          <w:szCs w:val="28"/>
+        </w:rPr>
+        <w:t xml:space="preserve">    </w:t>
+      </w:r>
+      <w:r>
+        <w:rPr>
+          <w:rFonts w:cs="Segoe UI"/>
+          <w:sz w:val="28"/>
+          <w:szCs w:val="28"/>
+        </w:rPr>
+        <w:t>Model 2</w:t>
+      </w:r>
+      <w:bookmarkStart w:id="0" w:name="_GoBack"/>
+      <w:bookmarkEnd w:id="0"/>
     </w:p>
     <w:p>
       <w:pPr>
@@ -113,8 +132,6 @@
         </w:rPr>
         <w:t>Darko Gajić</w:t>
       </w:r>
-      <w:bookmarkStart w:id="0" w:name="_GoBack"/>
-      <w:bookmarkEnd w:id="0"/>
     </w:p>
     <w:p>
       <w:pPr>
@@ -176,65 +193,25 @@
           <w:szCs w:val="24"/>
         </w:rPr>
       </w:pPr>
-      <w:r>
+      <w:hyperlink r:id="rId9" w:history="1">
+        <w:r>
+          <w:rPr>
+            <w:rStyle w:val="Hyperlink"/>
+            <w:rFonts w:cs="Segoe UI"/>
+            <w:szCs w:val="24"/>
+          </w:rPr>
+          <w:t>https://trello.com/b/aB5cMeoT/air-mygrocerypal</w:t>
+        </w:r>
+      </w:hyperlink>
+    </w:p>
+    <w:p>
+      <w:pPr>
         <w:rPr>
           <w:rFonts w:cs="Segoe UI"/>
           <w:szCs w:val="24"/>
         </w:rPr>
-        <w:fldChar w:fldCharType="begin"/>
-      </w:r>
-      <w:r>
-        <w:rPr>
-          <w:rFonts w:cs="Segoe UI"/>
-          <w:szCs w:val="24"/>
-        </w:rPr>
-        <w:instrText xml:space="preserve"> HYPERLINK "</w:instrText>
-      </w:r>
-      <w:r>
-        <w:rPr>
-          <w:rFonts w:cs="Segoe UI"/>
-          <w:szCs w:val="24"/>
-        </w:rPr>
-        <w:instrText>https://trello.com/b/aB5cMeoT/air-mygrocerypal</w:instrText>
-      </w:r>
-      <w:r>
-        <w:rPr>
-          <w:rFonts w:cs="Segoe UI"/>
-          <w:szCs w:val="24"/>
-        </w:rPr>
-        <w:instrText xml:space="preserve">" </w:instrText>
-      </w:r>
-      <w:r>
-        <w:rPr>
-          <w:rFonts w:cs="Segoe UI"/>
-          <w:szCs w:val="24"/>
-        </w:rPr>
-        <w:fldChar w:fldCharType="separate"/>
-      </w:r>
-      <w:r>
-        <w:rPr>
-          <w:rStyle w:val="Hyperlink"/>
-          <w:rFonts w:cs="Segoe UI"/>
-          <w:szCs w:val="24"/>
-        </w:rPr>
-        <w:t>https://trello.com/b/aB5cMeoT/air-mygrocerypal</w:t>
-      </w:r>
-      <w:r>
-        <w:rPr>
-          <w:rFonts w:cs="Segoe UI"/>
-          <w:szCs w:val="24"/>
-        </w:rPr>
-        <w:fldChar w:fldCharType="end"/>
-      </w:r>
-    </w:p>
-    <w:p>
-      <w:pPr>
-        <w:rPr>
-          <w:rFonts w:cs="Segoe UI"/>
-          <w:szCs w:val="24"/>
-        </w:rPr>
-      </w:pPr>
-      <w:hyperlink r:id="rId9" w:history="1">
+      </w:pPr>
+      <w:hyperlink r:id="rId10" w:history="1">
         <w:r>
           <w:rPr>
             <w:rStyle w:val="Hyperlink"/>
@@ -3179,7 +3156,7 @@
                     </pic:cNvPicPr>
                   </pic:nvPicPr>
                   <pic:blipFill>
-                    <a:blip r:embed="rId10">
+                    <a:blip r:embed="rId11">
                       <a:extLst>
                         <a:ext uri="{28A0092B-C50C-407E-A947-70E740481C1C}">
                           <a14:useLocalDpi xmlns:a14="http://schemas.microsoft.com/office/drawing/2010/main" val="0"/>
@@ -4080,7 +4057,7 @@
                     <pic:cNvPicPr/>
                   </pic:nvPicPr>
                   <pic:blipFill>
-                    <a:blip r:embed="rId11">
+                    <a:blip r:embed="rId12">
                       <a:extLst>
                         <a:ext uri="{28A0092B-C50C-407E-A947-70E740481C1C}">
                           <a14:useLocalDpi xmlns:a14="http://schemas.microsoft.com/office/drawing/2010/main" val="0"/>
@@ -4148,7 +4125,7 @@
                     <pic:cNvPicPr/>
                   </pic:nvPicPr>
                   <pic:blipFill>
-                    <a:blip r:embed="rId12" cstate="print">
+                    <a:blip r:embed="rId13" cstate="print">
                       <a:extLst>
                         <a:ext uri="{28A0092B-C50C-407E-A947-70E740481C1C}">
                           <a14:useLocalDpi xmlns:a14="http://schemas.microsoft.com/office/drawing/2010/main" val="0"/>
@@ -4319,7 +4296,7 @@
                     <pic:cNvPicPr/>
                   </pic:nvPicPr>
                   <pic:blipFill>
-                    <a:blip r:embed="rId13">
+                    <a:blip r:embed="rId14">
                       <a:extLst>
                         <a:ext uri="{28A0092B-C50C-407E-A947-70E740481C1C}">
                           <a14:useLocalDpi xmlns:a14="http://schemas.microsoft.com/office/drawing/2010/main" val="0"/>
@@ -4413,7 +4390,7 @@
                     <pic:cNvPicPr/>
                   </pic:nvPicPr>
                   <pic:blipFill>
-                    <a:blip r:embed="rId14">
+                    <a:blip r:embed="rId15">
                       <a:extLst>
                         <a:ext uri="{28A0092B-C50C-407E-A947-70E740481C1C}">
                           <a14:useLocalDpi xmlns:a14="http://schemas.microsoft.com/office/drawing/2010/main" val="0"/>
@@ -4539,7 +4516,7 @@
                     </pic:cNvPicPr>
                   </pic:nvPicPr>
                   <pic:blipFill>
-                    <a:blip r:embed="rId15" cstate="print">
+                    <a:blip r:embed="rId16" cstate="print">
                       <a:extLst>
                         <a:ext uri="{28A0092B-C50C-407E-A947-70E740481C1C}">
                           <a14:useLocalDpi xmlns:a14="http://schemas.microsoft.com/office/drawing/2010/main" val="0"/>
@@ -4640,7 +4617,7 @@
                     <pic:cNvPicPr/>
                   </pic:nvPicPr>
                   <pic:blipFill>
-                    <a:blip r:embed="rId16">
+                    <a:blip r:embed="rId17">
                       <a:extLst>
                         <a:ext uri="{28A0092B-C50C-407E-A947-70E740481C1C}">
                           <a14:useLocalDpi xmlns:a14="http://schemas.microsoft.com/office/drawing/2010/main" val="0"/>
@@ -4692,7 +4669,7 @@
       <w:bookmarkEnd w:id="25"/>
     </w:p>
     <w:sectPr>
-      <w:footerReference w:type="default" r:id="rId17"/>
+      <w:footerReference w:type="default" r:id="rId18"/>
       <w:pgSz w:w="11906" w:h="16838"/>
       <w:pgMar w:top="1417" w:right="1417" w:bottom="1417" w:left="1417" w:header="708" w:footer="708" w:gutter="0"/>
       <w:cols w:space="708"/>
@@ -7191,7 +7168,7 @@
 </file>
 
 <file path=customXml/itemProps1.xml><?xml version="1.0" encoding="utf-8"?>
-<ds:datastoreItem xmlns:ds="http://schemas.openxmlformats.org/officeDocument/2006/customXml" ds:itemID="{CF8C79C2-814C-436B-9AF3-FA06248C8BAF}">
+<ds:datastoreItem xmlns:ds="http://schemas.openxmlformats.org/officeDocument/2006/customXml" ds:itemID="{9C61504D-4158-424C-BB62-17DDF682BEB7}">
   <ds:schemaRefs>
     <ds:schemaRef ds:uri="http://schemas.openxmlformats.org/officeDocument/2006/bibliography"/>
   </ds:schemaRefs>

</xml_diff>